<commit_message>
HTML Class Diagram added
</commit_message>
<xml_diff>
--- a/ManproDokumentasi.docx
+++ b/ManproDokumentasi.docx
@@ -1,6 +1,6 @@
 
 <file path=word/document.xml><?xml version="1.0" encoding="utf-8"?>
-<w:document xmlns:wpc="http://schemas.microsoft.com/office/word/2010/wordprocessingCanvas" xmlns:mc="http://schemas.openxmlformats.org/markup-compatibility/2006" xmlns:o="urn:schemas-microsoft-com:office:office" xmlns:r="http://schemas.openxmlformats.org/officeDocument/2006/relationships" xmlns:m="http://schemas.openxmlformats.org/officeDocument/2006/math" xmlns:v="urn:schemas-microsoft-com:vml" xmlns:wp14="http://schemas.microsoft.com/office/word/2010/wordprocessingDrawing" xmlns:wp="http://schemas.openxmlformats.org/drawingml/2006/wordprocessingDrawing" xmlns:w10="urn:schemas-microsoft-com:office:word" xmlns:w="http://schemas.openxmlformats.org/wordprocessingml/2006/main" xmlns:w14="http://schemas.microsoft.com/office/word/2010/wordml" xmlns:wpg="http://schemas.microsoft.com/office/word/2010/wordprocessingGroup" xmlns:wpi="http://schemas.microsoft.com/office/word/2010/wordprocessingInk" xmlns:wne="http://schemas.microsoft.com/office/word/2006/wordml" xmlns:wps="http://schemas.microsoft.com/office/word/2010/wordprocessingShape" mc:Ignorable="w14 wp14">
+<w:document xmlns:wpc="http://schemas.microsoft.com/office/word/2010/wordprocessingCanvas" xmlns:cx="http://schemas.microsoft.com/office/drawing/2014/chartex" xmlns:cx1="http://schemas.microsoft.com/office/drawing/2015/9/8/chartex" xmlns:cx2="http://schemas.microsoft.com/office/drawing/2015/10/21/chartex" xmlns:cx3="http://schemas.microsoft.com/office/drawing/2016/5/9/chartex" xmlns:cx4="http://schemas.microsoft.com/office/drawing/2016/5/10/chartex" xmlns:cx5="http://schemas.microsoft.com/office/drawing/2016/5/11/chartex" xmlns:cx6="http://schemas.microsoft.com/office/drawing/2016/5/12/chartex" xmlns:cx7="http://schemas.microsoft.com/office/drawing/2016/5/13/chartex" xmlns:cx8="http://schemas.microsoft.com/office/drawing/2016/5/14/chartex" xmlns:mc="http://schemas.openxmlformats.org/markup-compatibility/2006" xmlns:aink="http://schemas.microsoft.com/office/drawing/2016/ink" xmlns:am3d="http://schemas.microsoft.com/office/drawing/2017/model3d" xmlns:o="urn:schemas-microsoft-com:office:office" xmlns:r="http://schemas.openxmlformats.org/officeDocument/2006/relationships" xmlns:m="http://schemas.openxmlformats.org/officeDocument/2006/math" xmlns:v="urn:schemas-microsoft-com:vml" xmlns:wp14="http://schemas.microsoft.com/office/word/2010/wordprocessingDrawing" xmlns:wp="http://schemas.openxmlformats.org/drawingml/2006/wordprocessingDrawing" xmlns:w10="urn:schemas-microsoft-com:office:word" xmlns:w="http://schemas.openxmlformats.org/wordprocessingml/2006/main" xmlns:w14="http://schemas.microsoft.com/office/word/2010/wordml" xmlns:w15="http://schemas.microsoft.com/office/word/2012/wordml" xmlns:w16cex="http://schemas.microsoft.com/office/word/2018/wordml/cex" xmlns:w16cid="http://schemas.microsoft.com/office/word/2016/wordml/cid" xmlns:w16="http://schemas.microsoft.com/office/word/2018/wordml" xmlns:w16se="http://schemas.microsoft.com/office/word/2015/wordml/symex" xmlns:wpg="http://schemas.microsoft.com/office/word/2010/wordprocessingGroup" xmlns:wpi="http://schemas.microsoft.com/office/word/2010/wordprocessingInk" xmlns:wne="http://schemas.microsoft.com/office/word/2006/wordml" xmlns:wps="http://schemas.microsoft.com/office/word/2010/wordprocessingShape" mc:Ignorable="w14 w15 w16se w16cid w16 w16cex wp14">
   <w:body>
     <w:p>
       <w:pPr>
@@ -795,7 +795,7 @@
                     <pic:cNvPicPr/>
                   </pic:nvPicPr>
                   <pic:blipFill>
-                    <a:blip r:embed="rId6">
+                    <a:blip r:embed="rId5">
                       <a:extLst>
                         <a:ext uri="{28A0092B-C50C-407E-A947-70E740481C1C}">
                           <a14:useLocalDpi xmlns:a14="http://schemas.microsoft.com/office/drawing/2010/main" val="0"/>
@@ -1090,8 +1090,6 @@
         </w:rPr>
         <w:t>Koneksi pada User atau website sedang bermasalah atau keduanya sedang bermasalah</w:t>
       </w:r>
-      <w:bookmarkStart w:id="0" w:name="_GoBack"/>
-      <w:bookmarkEnd w:id="0"/>
     </w:p>
     <w:p>
       <w:pPr>
@@ -1156,6 +1154,61 @@
     </w:p>
     <w:p>
       <w:pPr>
+        <w:ind w:left="1440"/>
+        <w:rPr>
+          <w:b/>
+        </w:rPr>
+      </w:pPr>
+      <w:r>
+        <w:rPr>
+          <w:b/>
+          <w:noProof/>
+        </w:rPr>
+        <w:drawing>
+          <wp:inline distT="0" distB="0" distL="0" distR="0" wp14:anchorId="2E1C17EE" wp14:editId="7FC26D58">
+            <wp:extent cx="1670756" cy="1253067"/>
+            <wp:effectExtent l="0" t="0" r="5715" b="4445"/>
+            <wp:docPr id="1" name="Picture 1" descr="A picture containing graphical user interface&#10;&#10;Description automatically generated"/>
+            <wp:cNvGraphicFramePr>
+              <a:graphicFrameLocks xmlns:a="http://schemas.openxmlformats.org/drawingml/2006/main" noChangeAspect="1"/>
+            </wp:cNvGraphicFramePr>
+            <a:graphic xmlns:a="http://schemas.openxmlformats.org/drawingml/2006/main">
+              <a:graphicData uri="http://schemas.openxmlformats.org/drawingml/2006/picture">
+                <pic:pic xmlns:pic="http://schemas.openxmlformats.org/drawingml/2006/picture">
+                  <pic:nvPicPr>
+                    <pic:cNvPr id="1" name="manpro_html_classDiagram.png"/>
+                    <pic:cNvPicPr/>
+                  </pic:nvPicPr>
+                  <pic:blipFill>
+                    <a:blip r:embed="rId6">
+                      <a:extLst>
+                        <a:ext uri="{28A0092B-C50C-407E-A947-70E740481C1C}">
+                          <a14:useLocalDpi xmlns:a14="http://schemas.microsoft.com/office/drawing/2010/main" val="0"/>
+                        </a:ext>
+                      </a:extLst>
+                    </a:blip>
+                    <a:stretch>
+                      <a:fillRect/>
+                    </a:stretch>
+                  </pic:blipFill>
+                  <pic:spPr>
+                    <a:xfrm>
+                      <a:off x="0" y="0"/>
+                      <a:ext cx="1679575" cy="1259681"/>
+                    </a:xfrm>
+                    <a:prstGeom prst="rect">
+                      <a:avLst/>
+                    </a:prstGeom>
+                  </pic:spPr>
+                </pic:pic>
+              </a:graphicData>
+            </a:graphic>
+          </wp:inline>
+        </w:drawing>
+      </w:r>
+    </w:p>
+    <w:p>
+      <w:pPr>
         <w:numPr>
           <w:ilvl w:val="2"/>
           <w:numId w:val="1"/>
@@ -1173,6 +1226,146 @@
     </w:p>
     <w:p>
       <w:pPr>
+        <w:ind w:left="2160"/>
+        <w:rPr>
+          <w:bCs/>
+        </w:rPr>
+      </w:pPr>
+      <w:r>
+        <w:rPr>
+          <w:bCs/>
+        </w:rPr>
+        <w:t>Pada proyek ini terdapat 1 kelas HTML yaitu pada login.html penjelasannya berikut ini,</w:t>
+      </w:r>
+    </w:p>
+    <w:p>
+      <w:pPr>
+        <w:ind w:left="2160"/>
+        <w:rPr>
+          <w:bCs/>
+        </w:rPr>
+      </w:pPr>
+    </w:p>
+    <w:p>
+      <w:pPr>
+        <w:ind w:left="2160"/>
+        <w:rPr>
+          <w:b/>
+        </w:rPr>
+      </w:pPr>
+      <w:r>
+        <w:rPr>
+          <w:b/>
+        </w:rPr>
+        <w:t xml:space="preserve">login.html </w:t>
+      </w:r>
+    </w:p>
+    <w:p>
+      <w:pPr>
+        <w:pStyle w:val="ListParagraph"/>
+        <w:numPr>
+          <w:ilvl w:val="1"/>
+          <w:numId w:val="2"/>
+        </w:numPr>
+        <w:rPr>
+          <w:bCs/>
+        </w:rPr>
+      </w:pPr>
+      <w:r>
+        <w:rPr>
+          <w:bCs/>
+        </w:rPr>
+        <w:t xml:space="preserve">Head : Atribut ini berisi judul </w:t>
+      </w:r>
+      <w:r>
+        <w:rPr>
+          <w:bCs/>
+          <w:i/>
+          <w:iCs/>
+        </w:rPr>
+        <w:t>website</w:t>
+      </w:r>
+      <w:r>
+        <w:rPr>
+          <w:bCs/>
+        </w:rPr>
+        <w:t xml:space="preserve"> dan juga </w:t>
+      </w:r>
+      <w:r>
+        <w:rPr>
+          <w:bCs/>
+          <w:i/>
+          <w:iCs/>
+        </w:rPr>
+        <w:t>link-link</w:t>
+      </w:r>
+      <w:r>
+        <w:rPr>
+          <w:bCs/>
+        </w:rPr>
+        <w:t xml:space="preserve"> untuk mengimpor css </w:t>
+      </w:r>
+      <w:r>
+        <w:rPr>
+          <w:bCs/>
+          <w:i/>
+          <w:iCs/>
+        </w:rPr>
+        <w:t>stylesheet</w:t>
+      </w:r>
+      <w:r>
+        <w:rPr>
+          <w:bCs/>
+        </w:rPr>
+        <w:t>-nya.</w:t>
+      </w:r>
+    </w:p>
+    <w:p>
+      <w:pPr>
+        <w:pStyle w:val="ListParagraph"/>
+        <w:numPr>
+          <w:ilvl w:val="1"/>
+          <w:numId w:val="2"/>
+        </w:numPr>
+        <w:rPr>
+          <w:bCs/>
+        </w:rPr>
+      </w:pPr>
+      <w:r>
+        <w:rPr>
+          <w:bCs/>
+        </w:rPr>
+        <w:t>Body : Atribut ini berisi konten dalam bentuk tipe data String dan SVG.</w:t>
+      </w:r>
+    </w:p>
+    <w:p>
+      <w:pPr>
+        <w:pStyle w:val="ListParagraph"/>
+        <w:numPr>
+          <w:ilvl w:val="1"/>
+          <w:numId w:val="2"/>
+        </w:numPr>
+        <w:rPr>
+          <w:bCs/>
+        </w:rPr>
+      </w:pPr>
+      <w:r>
+        <w:rPr>
+          <w:bCs/>
+        </w:rPr>
+        <w:t>Submit : Method yang berfungsi mengirimkan input data user dengan parameter bertipe data String.</w:t>
+      </w:r>
+    </w:p>
+    <w:p>
+      <w:pPr>
+        <w:ind w:left="2160"/>
+        <w:rPr>
+          <w:b/>
+        </w:rPr>
+      </w:pPr>
+    </w:p>
+    <w:p>
+      <w:pPr>
         <w:numPr>
           <w:ilvl w:val="1"/>
           <w:numId w:val="1"/>
@@ -1190,6 +1383,23 @@
     </w:p>
     <w:p>
       <w:pPr>
+        <w:ind w:left="1440"/>
+        <w:rPr>
+          <w:b/>
+        </w:rPr>
+      </w:pPr>
+      <w:hyperlink r:id="rId7" w:history="1">
+        <w:r>
+          <w:rPr>
+            <w:rStyle w:val="Hyperlink"/>
+            <w:b/>
+          </w:rPr>
+          <w:t>link drawio</w:t>
+        </w:r>
+      </w:hyperlink>
+    </w:p>
+    <w:p>
+      <w:pPr>
         <w:numPr>
           <w:ilvl w:val="2"/>
           <w:numId w:val="1"/>
@@ -1241,6 +1451,23 @@
     </w:p>
     <w:p>
       <w:pPr>
+        <w:ind w:left="1440"/>
+        <w:rPr>
+          <w:b/>
+        </w:rPr>
+      </w:pPr>
+      <w:hyperlink r:id="rId8" w:history="1">
+        <w:r>
+          <w:rPr>
+            <w:rStyle w:val="Hyperlink"/>
+            <w:b/>
+          </w:rPr>
+          <w:t>link drawio</w:t>
+        </w:r>
+      </w:hyperlink>
+    </w:p>
+    <w:p>
+      <w:pPr>
         <w:numPr>
           <w:ilvl w:val="2"/>
           <w:numId w:val="1"/>
@@ -1321,6 +1548,7 @@
         <w:rPr>
           <w:b/>
         </w:rPr>
+        <w:lastRenderedPageBreak/>
         <w:t>MySQL Debug</w:t>
       </w:r>
     </w:p>
@@ -1377,8 +1605,8 @@
 </file>
 
 <file path=word/numbering.xml><?xml version="1.0" encoding="utf-8"?>
-<w:numbering xmlns:wpc="http://schemas.microsoft.com/office/word/2010/wordprocessingCanvas" xmlns:mc="http://schemas.openxmlformats.org/markup-compatibility/2006" xmlns:o="urn:schemas-microsoft-com:office:office" xmlns:r="http://schemas.openxmlformats.org/officeDocument/2006/relationships" xmlns:m="http://schemas.openxmlformats.org/officeDocument/2006/math" xmlns:v="urn:schemas-microsoft-com:vml" xmlns:wp14="http://schemas.microsoft.com/office/word/2010/wordprocessingDrawing" xmlns:wp="http://schemas.openxmlformats.org/drawingml/2006/wordprocessingDrawing" xmlns:w10="urn:schemas-microsoft-com:office:word" xmlns:w="http://schemas.openxmlformats.org/wordprocessingml/2006/main" xmlns:w14="http://schemas.microsoft.com/office/word/2010/wordml" xmlns:wpg="http://schemas.microsoft.com/office/word/2010/wordprocessingGroup" xmlns:wpi="http://schemas.microsoft.com/office/word/2010/wordprocessingInk" xmlns:wne="http://schemas.microsoft.com/office/word/2006/wordml" xmlns:wps="http://schemas.microsoft.com/office/word/2010/wordprocessingShape" mc:Ignorable="w14 wp14">
-  <w:abstractNum w:abstractNumId="0">
+<w:numbering xmlns:wpc="http://schemas.microsoft.com/office/word/2010/wordprocessingCanvas" xmlns:cx="http://schemas.microsoft.com/office/drawing/2014/chartex" xmlns:cx1="http://schemas.microsoft.com/office/drawing/2015/9/8/chartex" xmlns:cx2="http://schemas.microsoft.com/office/drawing/2015/10/21/chartex" xmlns:cx3="http://schemas.microsoft.com/office/drawing/2016/5/9/chartex" xmlns:cx4="http://schemas.microsoft.com/office/drawing/2016/5/10/chartex" xmlns:cx5="http://schemas.microsoft.com/office/drawing/2016/5/11/chartex" xmlns:cx6="http://schemas.microsoft.com/office/drawing/2016/5/12/chartex" xmlns:cx7="http://schemas.microsoft.com/office/drawing/2016/5/13/chartex" xmlns:cx8="http://schemas.microsoft.com/office/drawing/2016/5/14/chartex" xmlns:mc="http://schemas.openxmlformats.org/markup-compatibility/2006" xmlns:aink="http://schemas.microsoft.com/office/drawing/2016/ink" xmlns:am3d="http://schemas.microsoft.com/office/drawing/2017/model3d" xmlns:o="urn:schemas-microsoft-com:office:office" xmlns:r="http://schemas.openxmlformats.org/officeDocument/2006/relationships" xmlns:m="http://schemas.openxmlformats.org/officeDocument/2006/math" xmlns:v="urn:schemas-microsoft-com:vml" xmlns:wp14="http://schemas.microsoft.com/office/word/2010/wordprocessingDrawing" xmlns:wp="http://schemas.openxmlformats.org/drawingml/2006/wordprocessingDrawing" xmlns:w10="urn:schemas-microsoft-com:office:word" xmlns:w="http://schemas.openxmlformats.org/wordprocessingml/2006/main" xmlns:w14="http://schemas.microsoft.com/office/word/2010/wordml" xmlns:w15="http://schemas.microsoft.com/office/word/2012/wordml" xmlns:w16cex="http://schemas.microsoft.com/office/word/2018/wordml/cex" xmlns:w16cid="http://schemas.microsoft.com/office/word/2016/wordml/cid" xmlns:w16="http://schemas.microsoft.com/office/word/2018/wordml" xmlns:w16se="http://schemas.microsoft.com/office/word/2015/wordml/symex" xmlns:wpg="http://schemas.microsoft.com/office/word/2010/wordprocessingGroup" xmlns:wpi="http://schemas.microsoft.com/office/word/2010/wordprocessingInk" xmlns:wne="http://schemas.microsoft.com/office/word/2006/wordml" xmlns:wps="http://schemas.microsoft.com/office/word/2010/wordprocessingShape" mc:Ignorable="w14 w15 w16se w16cid w16 w16cex wp14">
+  <w:abstractNum w:abstractNumId="0" w15:restartNumberingAfterBreak="0">
     <w:nsid w:val="387106D4"/>
     <w:multiLevelType w:val="multilevel"/>
     <w:tmpl w:val="5EEAD108"/>
@@ -1491,7 +1719,7 @@
       </w:rPr>
     </w:lvl>
   </w:abstractNum>
-  <w:abstractNum w:abstractNumId="1">
+  <w:abstractNum w:abstractNumId="1" w15:restartNumberingAfterBreak="0">
     <w:nsid w:val="57AA5524"/>
     <w:multiLevelType w:val="hybridMultilevel"/>
     <w:tmpl w:val="E0CC75EA"/>
@@ -1580,7 +1808,7 @@
       </w:pPr>
     </w:lvl>
   </w:abstractNum>
-  <w:abstractNum w:abstractNumId="2">
+  <w:abstractNum w:abstractNumId="2" w15:restartNumberingAfterBreak="0">
     <w:nsid w:val="57B044CA"/>
     <w:multiLevelType w:val="hybridMultilevel"/>
     <w:tmpl w:val="8A22B360"/>
@@ -1595,7 +1823,7 @@
         <w:rFonts w:ascii="Arial" w:eastAsia="Arial" w:hAnsi="Arial" w:cs="Arial" w:hint="default"/>
       </w:rPr>
     </w:lvl>
-    <w:lvl w:ilvl="1" w:tplc="04090003" w:tentative="1">
+    <w:lvl w:ilvl="1" w:tplc="04090003">
       <w:start w:val="1"/>
       <w:numFmt w:val="bullet"/>
       <w:lvlText w:val="o"/>
@@ -1607,7 +1835,7 @@
         <w:rFonts w:ascii="Courier New" w:hAnsi="Courier New" w:cs="Courier New" w:hint="default"/>
       </w:rPr>
     </w:lvl>
-    <w:lvl w:ilvl="2" w:tplc="04090005" w:tentative="1">
+    <w:lvl w:ilvl="2" w:tplc="04090005">
       <w:start w:val="1"/>
       <w:numFmt w:val="bullet"/>
       <w:lvlText w:val=""/>
@@ -1692,7 +1920,7 @@
       </w:rPr>
     </w:lvl>
   </w:abstractNum>
-  <w:abstractNum w:abstractNumId="3">
+  <w:abstractNum w:abstractNumId="3" w15:restartNumberingAfterBreak="0">
     <w:nsid w:val="6B7715C5"/>
     <w:multiLevelType w:val="hybridMultilevel"/>
     <w:tmpl w:val="C576D366"/>
@@ -1797,7 +2025,7 @@
 </file>
 
 <file path=word/styles.xml><?xml version="1.0" encoding="utf-8"?>
-<w:styles xmlns:mc="http://schemas.openxmlformats.org/markup-compatibility/2006" xmlns:r="http://schemas.openxmlformats.org/officeDocument/2006/relationships" xmlns:w="http://schemas.openxmlformats.org/wordprocessingml/2006/main" xmlns:w14="http://schemas.microsoft.com/office/word/2010/wordml" mc:Ignorable="w14">
+<w:styles xmlns:mc="http://schemas.openxmlformats.org/markup-compatibility/2006" xmlns:r="http://schemas.openxmlformats.org/officeDocument/2006/relationships" xmlns:w="http://schemas.openxmlformats.org/wordprocessingml/2006/main" xmlns:w14="http://schemas.microsoft.com/office/word/2010/wordml" xmlns:w15="http://schemas.microsoft.com/office/word/2012/wordml" xmlns:w16cex="http://schemas.microsoft.com/office/word/2018/wordml/cex" xmlns:w16cid="http://schemas.microsoft.com/office/word/2016/wordml/cid" xmlns:w16="http://schemas.microsoft.com/office/word/2018/wordml" xmlns:w16se="http://schemas.microsoft.com/office/word/2015/wordml/symex" mc:Ignorable="w14 w15 w16se w16cid w16 w16cex">
   <w:docDefaults>
     <w:rPrDefault>
       <w:rPr>
@@ -1813,144 +2041,383 @@
       </w:pPr>
     </w:pPrDefault>
   </w:docDefaults>
-  <w:latentStyles w:defLockedState="0" w:defUIPriority="99" w:defSemiHidden="1" w:defUnhideWhenUsed="1" w:defQFormat="0" w:count="267">
-    <w:lsdException w:name="Normal" w:semiHidden="0" w:uiPriority="0" w:unhideWhenUsed="0" w:qFormat="1"/>
-    <w:lsdException w:name="heading 1" w:semiHidden="0" w:uiPriority="9" w:unhideWhenUsed="0" w:qFormat="1"/>
-    <w:lsdException w:name="heading 2" w:uiPriority="9" w:qFormat="1"/>
-    <w:lsdException w:name="heading 3" w:uiPriority="9" w:qFormat="1"/>
-    <w:lsdException w:name="heading 4" w:uiPriority="9" w:qFormat="1"/>
-    <w:lsdException w:name="heading 5" w:uiPriority="9" w:qFormat="1"/>
-    <w:lsdException w:name="heading 6" w:uiPriority="9" w:qFormat="1"/>
-    <w:lsdException w:name="heading 7" w:uiPriority="9" w:qFormat="1"/>
-    <w:lsdException w:name="heading 8" w:uiPriority="9" w:qFormat="1"/>
-    <w:lsdException w:name="heading 9" w:uiPriority="9" w:qFormat="1"/>
-    <w:lsdException w:name="toc 1" w:uiPriority="39"/>
-    <w:lsdException w:name="toc 2" w:uiPriority="39"/>
-    <w:lsdException w:name="toc 3" w:uiPriority="39"/>
-    <w:lsdException w:name="toc 4" w:uiPriority="39"/>
-    <w:lsdException w:name="toc 5" w:uiPriority="39"/>
-    <w:lsdException w:name="toc 6" w:uiPriority="39"/>
-    <w:lsdException w:name="toc 7" w:uiPriority="39"/>
-    <w:lsdException w:name="toc 8" w:uiPriority="39"/>
-    <w:lsdException w:name="toc 9" w:uiPriority="39"/>
-    <w:lsdException w:name="caption" w:uiPriority="35" w:qFormat="1"/>
-    <w:lsdException w:name="Title" w:semiHidden="0" w:uiPriority="10" w:unhideWhenUsed="0" w:qFormat="1"/>
-    <w:lsdException w:name="Default Paragraph Font" w:uiPriority="1"/>
-    <w:lsdException w:name="Subtitle" w:semiHidden="0" w:uiPriority="11" w:unhideWhenUsed="0" w:qFormat="1"/>
-    <w:lsdException w:name="Strong" w:semiHidden="0" w:uiPriority="22" w:unhideWhenUsed="0" w:qFormat="1"/>
-    <w:lsdException w:name="Emphasis" w:semiHidden="0" w:uiPriority="20" w:unhideWhenUsed="0" w:qFormat="1"/>
-    <w:lsdException w:name="Table Grid" w:semiHidden="0" w:uiPriority="59" w:unhideWhenUsed="0"/>
-    <w:lsdException w:name="Placeholder Text" w:unhideWhenUsed="0"/>
-    <w:lsdException w:name="No Spacing" w:semiHidden="0" w:uiPriority="1" w:unhideWhenUsed="0" w:qFormat="1"/>
-    <w:lsdException w:name="Light Shading" w:semiHidden="0" w:uiPriority="60" w:unhideWhenUsed="0"/>
-    <w:lsdException w:name="Light List" w:semiHidden="0" w:uiPriority="61" w:unhideWhenUsed="0"/>
-    <w:lsdException w:name="Light Grid" w:semiHidden="0" w:uiPriority="62" w:unhideWhenUsed="0"/>
-    <w:lsdException w:name="Medium Shading 1" w:semiHidden="0" w:uiPriority="63" w:unhideWhenUsed="0"/>
-    <w:lsdException w:name="Medium Shading 2" w:semiHidden="0" w:uiPriority="64" w:unhideWhenUsed="0"/>
-    <w:lsdException w:name="Medium List 1" w:semiHidden="0" w:uiPriority="65" w:unhideWhenUsed="0"/>
-    <w:lsdException w:name="Medium List 2" w:semiHidden="0" w:uiPriority="66" w:unhideWhenUsed="0"/>
-    <w:lsdException w:name="Medium Grid 1" w:semiHidden="0" w:uiPriority="67" w:unhideWhenUsed="0"/>
-    <w:lsdException w:name="Medium Grid 2" w:semiHidden="0" w:uiPriority="68" w:unhideWhenUsed="0"/>
-    <w:lsdException w:name="Medium Grid 3" w:semiHidden="0" w:uiPriority="69" w:unhideWhenUsed="0"/>
-    <w:lsdException w:name="Dark List" w:semiHidden="0" w:uiPriority="70" w:unhideWhenUsed="0"/>
-    <w:lsdException w:name="Colorful Shading" w:semiHidden="0" w:uiPriority="71" w:unhideWhenUsed="0"/>
-    <w:lsdException w:name="Colorful List" w:semiHidden="0" w:uiPriority="72" w:unhideWhenUsed="0"/>
-    <w:lsdException w:name="Colorful Grid" w:semiHidden="0" w:uiPriority="73" w:unhideWhenUsed="0"/>
-    <w:lsdException w:name="Light Shading Accent 1" w:semiHidden="0" w:uiPriority="60" w:unhideWhenUsed="0"/>
-    <w:lsdException w:name="Light List Accent 1" w:semiHidden="0" w:uiPriority="61" w:unhideWhenUsed="0"/>
-    <w:lsdException w:name="Light Grid Accent 1" w:semiHidden="0" w:uiPriority="62" w:unhideWhenUsed="0"/>
-    <w:lsdException w:name="Medium Shading 1 Accent 1" w:semiHidden="0" w:uiPriority="63" w:unhideWhenUsed="0"/>
-    <w:lsdException w:name="Medium Shading 2 Accent 1" w:semiHidden="0" w:uiPriority="64" w:unhideWhenUsed="0"/>
-    <w:lsdException w:name="Medium List 1 Accent 1" w:semiHidden="0" w:uiPriority="65" w:unhideWhenUsed="0"/>
-    <w:lsdException w:name="Revision" w:unhideWhenUsed="0"/>
-    <w:lsdException w:name="List Paragraph" w:semiHidden="0" w:uiPriority="34" w:unhideWhenUsed="0" w:qFormat="1"/>
-    <w:lsdException w:name="Quote" w:semiHidden="0" w:uiPriority="29" w:unhideWhenUsed="0" w:qFormat="1"/>
-    <w:lsdException w:name="Intense Quote" w:semiHidden="0" w:uiPriority="30" w:unhideWhenUsed="0" w:qFormat="1"/>
-    <w:lsdException w:name="Medium List 2 Accent 1" w:semiHidden="0" w:uiPriority="66" w:unhideWhenUsed="0"/>
-    <w:lsdException w:name="Medium Grid 1 Accent 1" w:semiHidden="0" w:uiPriority="67" w:unhideWhenUsed="0"/>
-    <w:lsdException w:name="Medium Grid 2 Accent 1" w:semiHidden="0" w:uiPriority="68" w:unhideWhenUsed="0"/>
-    <w:lsdException w:name="Medium Grid 3 Accent 1" w:semiHidden="0" w:uiPriority="69" w:unhideWhenUsed="0"/>
-    <w:lsdException w:name="Dark List Accent 1" w:semiHidden="0" w:uiPriority="70" w:unhideWhenUsed="0"/>
-    <w:lsdException w:name="Colorful Shading Accent 1" w:semiHidden="0" w:uiPriority="71" w:unhideWhenUsed="0"/>
-    <w:lsdException w:name="Colorful List Accent 1" w:semiHidden="0" w:uiPriority="72" w:unhideWhenUsed="0"/>
-    <w:lsdException w:name="Colorful Grid Accent 1" w:semiHidden="0" w:uiPriority="73" w:unhideWhenUsed="0"/>
-    <w:lsdException w:name="Light Shading Accent 2" w:semiHidden="0" w:uiPriority="60" w:unhideWhenUsed="0"/>
-    <w:lsdException w:name="Light List Accent 2" w:semiHidden="0" w:uiPriority="61" w:unhideWhenUsed="0"/>
-    <w:lsdException w:name="Light Grid Accent 2" w:semiHidden="0" w:uiPriority="62" w:unhideWhenUsed="0"/>
-    <w:lsdException w:name="Medium Shading 1 Accent 2" w:semiHidden="0" w:uiPriority="63" w:unhideWhenUsed="0"/>
-    <w:lsdException w:name="Medium Shading 2 Accent 2" w:semiHidden="0" w:uiPriority="64" w:unhideWhenUsed="0"/>
-    <w:lsdException w:name="Medium List 1 Accent 2" w:semiHidden="0" w:uiPriority="65" w:unhideWhenUsed="0"/>
-    <w:lsdException w:name="Medium List 2 Accent 2" w:semiHidden="0" w:uiPriority="66" w:unhideWhenUsed="0"/>
-    <w:lsdException w:name="Medium Grid 1 Accent 2" w:semiHidden="0" w:uiPriority="67" w:unhideWhenUsed="0"/>
-    <w:lsdException w:name="Medium Grid 2 Accent 2" w:semiHidden="0" w:uiPriority="68" w:unhideWhenUsed="0"/>
-    <w:lsdException w:name="Medium Grid 3 Accent 2" w:semiHidden="0" w:uiPriority="69" w:unhideWhenUsed="0"/>
-    <w:lsdException w:name="Dark List Accent 2" w:semiHidden="0" w:uiPriority="70" w:unhideWhenUsed="0"/>
-    <w:lsdException w:name="Colorful Shading Accent 2" w:semiHidden="0" w:uiPriority="71" w:unhideWhenUsed="0"/>
-    <w:lsdException w:name="Colorful List Accent 2" w:semiHidden="0" w:uiPriority="72" w:unhideWhenUsed="0"/>
-    <w:lsdException w:name="Colorful Grid Accent 2" w:semiHidden="0" w:uiPriority="73" w:unhideWhenUsed="0"/>
-    <w:lsdException w:name="Light Shading Accent 3" w:semiHidden="0" w:uiPriority="60" w:unhideWhenUsed="0"/>
-    <w:lsdException w:name="Light List Accent 3" w:semiHidden="0" w:uiPriority="61" w:unhideWhenUsed="0"/>
-    <w:lsdException w:name="Light Grid Accent 3" w:semiHidden="0" w:uiPriority="62" w:unhideWhenUsed="0"/>
-    <w:lsdException w:name="Medium Shading 1 Accent 3" w:semiHidden="0" w:uiPriority="63" w:unhideWhenUsed="0"/>
-    <w:lsdException w:name="Medium Shading 2 Accent 3" w:semiHidden="0" w:uiPriority="64" w:unhideWhenUsed="0"/>
-    <w:lsdException w:name="Medium List 1 Accent 3" w:semiHidden="0" w:uiPriority="65" w:unhideWhenUsed="0"/>
-    <w:lsdException w:name="Medium List 2 Accent 3" w:semiHidden="0" w:uiPriority="66" w:unhideWhenUsed="0"/>
-    <w:lsdException w:name="Medium Grid 1 Accent 3" w:semiHidden="0" w:uiPriority="67" w:unhideWhenUsed="0"/>
-    <w:lsdException w:name="Medium Grid 2 Accent 3" w:semiHidden="0" w:uiPriority="68" w:unhideWhenUsed="0"/>
-    <w:lsdException w:name="Medium Grid 3 Accent 3" w:semiHidden="0" w:uiPriority="69" w:unhideWhenUsed="0"/>
-    <w:lsdException w:name="Dark List Accent 3" w:semiHidden="0" w:uiPriority="70" w:unhideWhenUsed="0"/>
-    <w:lsdException w:name="Colorful Shading Accent 3" w:semiHidden="0" w:uiPriority="71" w:unhideWhenUsed="0"/>
-    <w:lsdException w:name="Colorful List Accent 3" w:semiHidden="0" w:uiPriority="72" w:unhideWhenUsed="0"/>
-    <w:lsdException w:name="Colorful Grid Accent 3" w:semiHidden="0" w:uiPriority="73" w:unhideWhenUsed="0"/>
-    <w:lsdException w:name="Light Shading Accent 4" w:semiHidden="0" w:uiPriority="60" w:unhideWhenUsed="0"/>
-    <w:lsdException w:name="Light List Accent 4" w:semiHidden="0" w:uiPriority="61" w:unhideWhenUsed="0"/>
-    <w:lsdException w:name="Light Grid Accent 4" w:semiHidden="0" w:uiPriority="62" w:unhideWhenUsed="0"/>
-    <w:lsdException w:name="Medium Shading 1 Accent 4" w:semiHidden="0" w:uiPriority="63" w:unhideWhenUsed="0"/>
-    <w:lsdException w:name="Medium Shading 2 Accent 4" w:semiHidden="0" w:uiPriority="64" w:unhideWhenUsed="0"/>
-    <w:lsdException w:name="Medium List 1 Accent 4" w:semiHidden="0" w:uiPriority="65" w:unhideWhenUsed="0"/>
-    <w:lsdException w:name="Medium List 2 Accent 4" w:semiHidden="0" w:uiPriority="66" w:unhideWhenUsed="0"/>
-    <w:lsdException w:name="Medium Grid 1 Accent 4" w:semiHidden="0" w:uiPriority="67" w:unhideWhenUsed="0"/>
-    <w:lsdException w:name="Medium Grid 2 Accent 4" w:semiHidden="0" w:uiPriority="68" w:unhideWhenUsed="0"/>
-    <w:lsdException w:name="Medium Grid 3 Accent 4" w:semiHidden="0" w:uiPriority="69" w:unhideWhenUsed="0"/>
-    <w:lsdException w:name="Dark List Accent 4" w:semiHidden="0" w:uiPriority="70" w:unhideWhenUsed="0"/>
-    <w:lsdException w:name="Colorful Shading Accent 4" w:semiHidden="0" w:uiPriority="71" w:unhideWhenUsed="0"/>
-    <w:lsdException w:name="Colorful List Accent 4" w:semiHidden="0" w:uiPriority="72" w:unhideWhenUsed="0"/>
-    <w:lsdException w:name="Colorful Grid Accent 4" w:semiHidden="0" w:uiPriority="73" w:unhideWhenUsed="0"/>
-    <w:lsdException w:name="Light Shading Accent 5" w:semiHidden="0" w:uiPriority="60" w:unhideWhenUsed="0"/>
-    <w:lsdException w:name="Light List Accent 5" w:semiHidden="0" w:uiPriority="61" w:unhideWhenUsed="0"/>
-    <w:lsdException w:name="Light Grid Accent 5" w:semiHidden="0" w:uiPriority="62" w:unhideWhenUsed="0"/>
-    <w:lsdException w:name="Medium Shading 1 Accent 5" w:semiHidden="0" w:uiPriority="63" w:unhideWhenUsed="0"/>
-    <w:lsdException w:name="Medium Shading 2 Accent 5" w:semiHidden="0" w:uiPriority="64" w:unhideWhenUsed="0"/>
-    <w:lsdException w:name="Medium List 1 Accent 5" w:semiHidden="0" w:uiPriority="65" w:unhideWhenUsed="0"/>
-    <w:lsdException w:name="Medium List 2 Accent 5" w:semiHidden="0" w:uiPriority="66" w:unhideWhenUsed="0"/>
-    <w:lsdException w:name="Medium Grid 1 Accent 5" w:semiHidden="0" w:uiPriority="67" w:unhideWhenUsed="0"/>
-    <w:lsdException w:name="Medium Grid 2 Accent 5" w:semiHidden="0" w:uiPriority="68" w:unhideWhenUsed="0"/>
-    <w:lsdException w:name="Medium Grid 3 Accent 5" w:semiHidden="0" w:uiPriority="69" w:unhideWhenUsed="0"/>
-    <w:lsdException w:name="Dark List Accent 5" w:semiHidden="0" w:uiPriority="70" w:unhideWhenUsed="0"/>
-    <w:lsdException w:name="Colorful Shading Accent 5" w:semiHidden="0" w:uiPriority="71" w:unhideWhenUsed="0"/>
-    <w:lsdException w:name="Colorful List Accent 5" w:semiHidden="0" w:uiPriority="72" w:unhideWhenUsed="0"/>
-    <w:lsdException w:name="Colorful Grid Accent 5" w:semiHidden="0" w:uiPriority="73" w:unhideWhenUsed="0"/>
-    <w:lsdException w:name="Light Shading Accent 6" w:semiHidden="0" w:uiPriority="60" w:unhideWhenUsed="0"/>
-    <w:lsdException w:name="Light List Accent 6" w:semiHidden="0" w:uiPriority="61" w:unhideWhenUsed="0"/>
-    <w:lsdException w:name="Light Grid Accent 6" w:semiHidden="0" w:uiPriority="62" w:unhideWhenUsed="0"/>
-    <w:lsdException w:name="Medium Shading 1 Accent 6" w:semiHidden="0" w:uiPriority="63" w:unhideWhenUsed="0"/>
-    <w:lsdException w:name="Medium Shading 2 Accent 6" w:semiHidden="0" w:uiPriority="64" w:unhideWhenUsed="0"/>
-    <w:lsdException w:name="Medium List 1 Accent 6" w:semiHidden="0" w:uiPriority="65" w:unhideWhenUsed="0"/>
-    <w:lsdException w:name="Medium List 2 Accent 6" w:semiHidden="0" w:uiPriority="66" w:unhideWhenUsed="0"/>
-    <w:lsdException w:name="Medium Grid 1 Accent 6" w:semiHidden="0" w:uiPriority="67" w:unhideWhenUsed="0"/>
-    <w:lsdException w:name="Medium Grid 2 Accent 6" w:semiHidden="0" w:uiPriority="68" w:unhideWhenUsed="0"/>
-    <w:lsdException w:name="Medium Grid 3 Accent 6" w:semiHidden="0" w:uiPriority="69" w:unhideWhenUsed="0"/>
-    <w:lsdException w:name="Dark List Accent 6" w:semiHidden="0" w:uiPriority="70" w:unhideWhenUsed="0"/>
-    <w:lsdException w:name="Colorful Shading Accent 6" w:semiHidden="0" w:uiPriority="71" w:unhideWhenUsed="0"/>
-    <w:lsdException w:name="Colorful List Accent 6" w:semiHidden="0" w:uiPriority="72" w:unhideWhenUsed="0"/>
-    <w:lsdException w:name="Colorful Grid Accent 6" w:semiHidden="0" w:uiPriority="73" w:unhideWhenUsed="0"/>
-    <w:lsdException w:name="Subtle Emphasis" w:semiHidden="0" w:uiPriority="19" w:unhideWhenUsed="0" w:qFormat="1"/>
-    <w:lsdException w:name="Intense Emphasis" w:semiHidden="0" w:uiPriority="21" w:unhideWhenUsed="0" w:qFormat="1"/>
-    <w:lsdException w:name="Subtle Reference" w:semiHidden="0" w:uiPriority="31" w:unhideWhenUsed="0" w:qFormat="1"/>
-    <w:lsdException w:name="Intense Reference" w:semiHidden="0" w:uiPriority="32" w:unhideWhenUsed="0" w:qFormat="1"/>
-    <w:lsdException w:name="Book Title" w:semiHidden="0" w:uiPriority="33" w:unhideWhenUsed="0" w:qFormat="1"/>
-    <w:lsdException w:name="Bibliography" w:uiPriority="37"/>
-    <w:lsdException w:name="TOC Heading" w:uiPriority="39" w:qFormat="1"/>
+  <w:latentStyles w:defLockedState="0" w:defUIPriority="99" w:defSemiHidden="0" w:defUnhideWhenUsed="0" w:defQFormat="0" w:count="376">
+    <w:lsdException w:name="Normal" w:uiPriority="0" w:qFormat="1"/>
+    <w:lsdException w:name="heading 1" w:uiPriority="9" w:qFormat="1"/>
+    <w:lsdException w:name="heading 2" w:semiHidden="1" w:uiPriority="9" w:unhideWhenUsed="1" w:qFormat="1"/>
+    <w:lsdException w:name="heading 3" w:semiHidden="1" w:uiPriority="9" w:unhideWhenUsed="1" w:qFormat="1"/>
+    <w:lsdException w:name="heading 4" w:semiHidden="1" w:uiPriority="9" w:unhideWhenUsed="1" w:qFormat="1"/>
+    <w:lsdException w:name="heading 5" w:semiHidden="1" w:uiPriority="9" w:unhideWhenUsed="1" w:qFormat="1"/>
+    <w:lsdException w:name="heading 6" w:semiHidden="1" w:uiPriority="9" w:unhideWhenUsed="1" w:qFormat="1"/>
+    <w:lsdException w:name="heading 7" w:semiHidden="1" w:uiPriority="9" w:unhideWhenUsed="1" w:qFormat="1"/>
+    <w:lsdException w:name="heading 8" w:semiHidden="1" w:uiPriority="9" w:unhideWhenUsed="1" w:qFormat="1"/>
+    <w:lsdException w:name="heading 9" w:semiHidden="1" w:uiPriority="9" w:unhideWhenUsed="1" w:qFormat="1"/>
+    <w:lsdException w:name="index 1" w:semiHidden="1" w:unhideWhenUsed="1"/>
+    <w:lsdException w:name="index 2" w:semiHidden="1" w:unhideWhenUsed="1"/>
+    <w:lsdException w:name="index 3" w:semiHidden="1" w:unhideWhenUsed="1"/>
+    <w:lsdException w:name="index 4" w:semiHidden="1" w:unhideWhenUsed="1"/>
+    <w:lsdException w:name="index 5" w:semiHidden="1" w:unhideWhenUsed="1"/>
+    <w:lsdException w:name="index 6" w:semiHidden="1" w:unhideWhenUsed="1"/>
+    <w:lsdException w:name="index 7" w:semiHidden="1" w:unhideWhenUsed="1"/>
+    <w:lsdException w:name="index 8" w:semiHidden="1" w:unhideWhenUsed="1"/>
+    <w:lsdException w:name="index 9" w:semiHidden="1" w:unhideWhenUsed="1"/>
+    <w:lsdException w:name="toc 1" w:semiHidden="1" w:uiPriority="39" w:unhideWhenUsed="1"/>
+    <w:lsdException w:name="toc 2" w:semiHidden="1" w:uiPriority="39" w:unhideWhenUsed="1"/>
+    <w:lsdException w:name="toc 3" w:semiHidden="1" w:uiPriority="39" w:unhideWhenUsed="1"/>
+    <w:lsdException w:name="toc 4" w:semiHidden="1" w:uiPriority="39" w:unhideWhenUsed="1"/>
+    <w:lsdException w:name="toc 5" w:semiHidden="1" w:uiPriority="39" w:unhideWhenUsed="1"/>
+    <w:lsdException w:name="toc 6" w:semiHidden="1" w:uiPriority="39" w:unhideWhenUsed="1"/>
+    <w:lsdException w:name="toc 7" w:semiHidden="1" w:uiPriority="39" w:unhideWhenUsed="1"/>
+    <w:lsdException w:name="toc 8" w:semiHidden="1" w:uiPriority="39" w:unhideWhenUsed="1"/>
+    <w:lsdException w:name="toc 9" w:semiHidden="1" w:uiPriority="39" w:unhideWhenUsed="1"/>
+    <w:lsdException w:name="Normal Indent" w:semiHidden="1" w:unhideWhenUsed="1"/>
+    <w:lsdException w:name="footnote text" w:semiHidden="1" w:unhideWhenUsed="1"/>
+    <w:lsdException w:name="annotation text" w:semiHidden="1" w:unhideWhenUsed="1"/>
+    <w:lsdException w:name="header" w:semiHidden="1" w:unhideWhenUsed="1"/>
+    <w:lsdException w:name="footer" w:semiHidden="1" w:unhideWhenUsed="1"/>
+    <w:lsdException w:name="index heading" w:semiHidden="1" w:unhideWhenUsed="1"/>
+    <w:lsdException w:name="caption" w:semiHidden="1" w:uiPriority="35" w:unhideWhenUsed="1" w:qFormat="1"/>
+    <w:lsdException w:name="table of figures" w:semiHidden="1" w:unhideWhenUsed="1"/>
+    <w:lsdException w:name="envelope address" w:semiHidden="1" w:unhideWhenUsed="1"/>
+    <w:lsdException w:name="envelope return" w:semiHidden="1" w:unhideWhenUsed="1"/>
+    <w:lsdException w:name="footnote reference" w:semiHidden="1" w:unhideWhenUsed="1"/>
+    <w:lsdException w:name="annotation reference" w:semiHidden="1" w:unhideWhenUsed="1"/>
+    <w:lsdException w:name="line number" w:semiHidden="1" w:unhideWhenUsed="1"/>
+    <w:lsdException w:name="page number" w:semiHidden="1" w:unhideWhenUsed="1"/>
+    <w:lsdException w:name="endnote reference" w:semiHidden="1" w:unhideWhenUsed="1"/>
+    <w:lsdException w:name="endnote text" w:semiHidden="1" w:unhideWhenUsed="1"/>
+    <w:lsdException w:name="table of authorities" w:semiHidden="1" w:unhideWhenUsed="1"/>
+    <w:lsdException w:name="macro" w:semiHidden="1" w:unhideWhenUsed="1"/>
+    <w:lsdException w:name="toa heading" w:semiHidden="1" w:unhideWhenUsed="1"/>
+    <w:lsdException w:name="List" w:semiHidden="1" w:unhideWhenUsed="1"/>
+    <w:lsdException w:name="List Bullet" w:semiHidden="1" w:unhideWhenUsed="1"/>
+    <w:lsdException w:name="List Number" w:semiHidden="1" w:unhideWhenUsed="1"/>
+    <w:lsdException w:name="List 2" w:semiHidden="1" w:unhideWhenUsed="1"/>
+    <w:lsdException w:name="List 3" w:semiHidden="1" w:unhideWhenUsed="1"/>
+    <w:lsdException w:name="List 4" w:semiHidden="1" w:unhideWhenUsed="1"/>
+    <w:lsdException w:name="List 5" w:semiHidden="1" w:unhideWhenUsed="1"/>
+    <w:lsdException w:name="List Bullet 2" w:semiHidden="1" w:unhideWhenUsed="1"/>
+    <w:lsdException w:name="List Bullet 3" w:semiHidden="1" w:unhideWhenUsed="1"/>
+    <w:lsdException w:name="List Bullet 4" w:semiHidden="1" w:unhideWhenUsed="1"/>
+    <w:lsdException w:name="List Bullet 5" w:semiHidden="1" w:unhideWhenUsed="1"/>
+    <w:lsdException w:name="List Number 2" w:semiHidden="1" w:unhideWhenUsed="1"/>
+    <w:lsdException w:name="List Number 3" w:semiHidden="1" w:unhideWhenUsed="1"/>
+    <w:lsdException w:name="List Number 4" w:semiHidden="1" w:unhideWhenUsed="1"/>
+    <w:lsdException w:name="List Number 5" w:semiHidden="1" w:unhideWhenUsed="1"/>
+    <w:lsdException w:name="Title" w:uiPriority="10" w:qFormat="1"/>
+    <w:lsdException w:name="Closing" w:semiHidden="1" w:unhideWhenUsed="1"/>
+    <w:lsdException w:name="Signature" w:semiHidden="1" w:unhideWhenUsed="1"/>
+    <w:lsdException w:name="Default Paragraph Font" w:semiHidden="1" w:uiPriority="1" w:unhideWhenUsed="1"/>
+    <w:lsdException w:name="Body Text" w:semiHidden="1" w:unhideWhenUsed="1"/>
+    <w:lsdException w:name="Body Text Indent" w:semiHidden="1" w:unhideWhenUsed="1"/>
+    <w:lsdException w:name="List Continue" w:semiHidden="1" w:unhideWhenUsed="1"/>
+    <w:lsdException w:name="List Continue 2" w:semiHidden="1" w:unhideWhenUsed="1"/>
+    <w:lsdException w:name="List Continue 3" w:semiHidden="1" w:unhideWhenUsed="1"/>
+    <w:lsdException w:name="List Continue 4" w:semiHidden="1" w:unhideWhenUsed="1"/>
+    <w:lsdException w:name="List Continue 5" w:semiHidden="1" w:unhideWhenUsed="1"/>
+    <w:lsdException w:name="Message Header" w:semiHidden="1" w:unhideWhenUsed="1"/>
+    <w:lsdException w:name="Subtitle" w:uiPriority="11" w:qFormat="1"/>
+    <w:lsdException w:name="Salutation" w:semiHidden="1" w:unhideWhenUsed="1"/>
+    <w:lsdException w:name="Date" w:semiHidden="1" w:unhideWhenUsed="1"/>
+    <w:lsdException w:name="Body Text First Indent" w:semiHidden="1" w:unhideWhenUsed="1"/>
+    <w:lsdException w:name="Body Text First Indent 2" w:semiHidden="1" w:unhideWhenUsed="1"/>
+    <w:lsdException w:name="Note Heading" w:semiHidden="1" w:unhideWhenUsed="1"/>
+    <w:lsdException w:name="Body Text 2" w:semiHidden="1" w:unhideWhenUsed="1"/>
+    <w:lsdException w:name="Body Text 3" w:semiHidden="1" w:unhideWhenUsed="1"/>
+    <w:lsdException w:name="Body Text Indent 2" w:semiHidden="1" w:unhideWhenUsed="1"/>
+    <w:lsdException w:name="Body Text Indent 3" w:semiHidden="1" w:unhideWhenUsed="1"/>
+    <w:lsdException w:name="Block Text" w:semiHidden="1" w:unhideWhenUsed="1"/>
+    <w:lsdException w:name="Hyperlink" w:semiHidden="1" w:unhideWhenUsed="1"/>
+    <w:lsdException w:name="FollowedHyperlink" w:semiHidden="1" w:unhideWhenUsed="1"/>
+    <w:lsdException w:name="Strong" w:uiPriority="22" w:qFormat="1"/>
+    <w:lsdException w:name="Emphasis" w:uiPriority="20" w:qFormat="1"/>
+    <w:lsdException w:name="Document Map" w:semiHidden="1" w:unhideWhenUsed="1"/>
+    <w:lsdException w:name="Plain Text" w:semiHidden="1" w:unhideWhenUsed="1"/>
+    <w:lsdException w:name="E-mail Signature" w:semiHidden="1" w:unhideWhenUsed="1"/>
+    <w:lsdException w:name="HTML Top of Form" w:semiHidden="1" w:unhideWhenUsed="1"/>
+    <w:lsdException w:name="HTML Bottom of Form" w:semiHidden="1" w:unhideWhenUsed="1"/>
+    <w:lsdException w:name="Normal (Web)" w:semiHidden="1" w:unhideWhenUsed="1"/>
+    <w:lsdException w:name="HTML Acronym" w:semiHidden="1" w:unhideWhenUsed="1"/>
+    <w:lsdException w:name="HTML Address" w:semiHidden="1" w:unhideWhenUsed="1"/>
+    <w:lsdException w:name="HTML Cite" w:semiHidden="1" w:unhideWhenUsed="1"/>
+    <w:lsdException w:name="HTML Code" w:semiHidden="1" w:unhideWhenUsed="1"/>
+    <w:lsdException w:name="HTML Definition" w:semiHidden="1" w:unhideWhenUsed="1"/>
+    <w:lsdException w:name="HTML Keyboard" w:semiHidden="1" w:unhideWhenUsed="1"/>
+    <w:lsdException w:name="HTML Preformatted" w:semiHidden="1" w:unhideWhenUsed="1"/>
+    <w:lsdException w:name="HTML Sample" w:semiHidden="1" w:unhideWhenUsed="1"/>
+    <w:lsdException w:name="HTML Typewriter" w:semiHidden="1" w:unhideWhenUsed="1"/>
+    <w:lsdException w:name="HTML Variable" w:semiHidden="1" w:unhideWhenUsed="1"/>
+    <w:lsdException w:name="Normal Table" w:semiHidden="1" w:unhideWhenUsed="1"/>
+    <w:lsdException w:name="annotation subject" w:semiHidden="1" w:unhideWhenUsed="1"/>
+    <w:lsdException w:name="No List" w:semiHidden="1" w:unhideWhenUsed="1"/>
+    <w:lsdException w:name="Outline List 1" w:semiHidden="1" w:unhideWhenUsed="1"/>
+    <w:lsdException w:name="Outline List 2" w:semiHidden="1" w:unhideWhenUsed="1"/>
+    <w:lsdException w:name="Outline List 3" w:semiHidden="1" w:unhideWhenUsed="1"/>
+    <w:lsdException w:name="Table Simple 1" w:semiHidden="1" w:unhideWhenUsed="1"/>
+    <w:lsdException w:name="Table Simple 2" w:semiHidden="1" w:unhideWhenUsed="1"/>
+    <w:lsdException w:name="Table Simple 3" w:semiHidden="1" w:unhideWhenUsed="1"/>
+    <w:lsdException w:name="Table Classic 1" w:semiHidden="1" w:unhideWhenUsed="1"/>
+    <w:lsdException w:name="Table Classic 2" w:semiHidden="1" w:unhideWhenUsed="1"/>
+    <w:lsdException w:name="Table Classic 3" w:semiHidden="1" w:unhideWhenUsed="1"/>
+    <w:lsdException w:name="Table Classic 4" w:semiHidden="1" w:unhideWhenUsed="1"/>
+    <w:lsdException w:name="Table Colorful 1" w:semiHidden="1" w:unhideWhenUsed="1"/>
+    <w:lsdException w:name="Table Colorful 2" w:semiHidden="1" w:unhideWhenUsed="1"/>
+    <w:lsdException w:name="Table Colorful 3" w:semiHidden="1" w:unhideWhenUsed="1"/>
+    <w:lsdException w:name="Table Columns 1" w:semiHidden="1" w:unhideWhenUsed="1"/>
+    <w:lsdException w:name="Table Columns 2" w:semiHidden="1" w:unhideWhenUsed="1"/>
+    <w:lsdException w:name="Table Columns 3" w:semiHidden="1" w:unhideWhenUsed="1"/>
+    <w:lsdException w:name="Table Columns 4" w:semiHidden="1" w:unhideWhenUsed="1"/>
+    <w:lsdException w:name="Table Columns 5" w:semiHidden="1" w:unhideWhenUsed="1"/>
+    <w:lsdException w:name="Table Grid 1" w:semiHidden="1" w:unhideWhenUsed="1"/>
+    <w:lsdException w:name="Table Grid 2" w:semiHidden="1" w:unhideWhenUsed="1"/>
+    <w:lsdException w:name="Table Grid 3" w:semiHidden="1" w:unhideWhenUsed="1"/>
+    <w:lsdException w:name="Table Grid 4" w:semiHidden="1" w:unhideWhenUsed="1"/>
+    <w:lsdException w:name="Table Grid 5" w:semiHidden="1" w:unhideWhenUsed="1"/>
+    <w:lsdException w:name="Table Grid 6" w:semiHidden="1" w:unhideWhenUsed="1"/>
+    <w:lsdException w:name="Table Grid 7" w:semiHidden="1" w:unhideWhenUsed="1"/>
+    <w:lsdException w:name="Table Grid 8" w:semiHidden="1" w:unhideWhenUsed="1"/>
+    <w:lsdException w:name="Table List 1" w:semiHidden="1" w:unhideWhenUsed="1"/>
+    <w:lsdException w:name="Table List 2" w:semiHidden="1" w:unhideWhenUsed="1"/>
+    <w:lsdException w:name="Table List 3" w:semiHidden="1" w:unhideWhenUsed="1"/>
+    <w:lsdException w:name="Table List 4" w:semiHidden="1" w:unhideWhenUsed="1"/>
+    <w:lsdException w:name="Table List 5" w:semiHidden="1" w:unhideWhenUsed="1"/>
+    <w:lsdException w:name="Table List 6" w:semiHidden="1" w:unhideWhenUsed="1"/>
+    <w:lsdException w:name="Table List 7" w:semiHidden="1" w:unhideWhenUsed="1"/>
+    <w:lsdException w:name="Table List 8" w:semiHidden="1" w:unhideWhenUsed="1"/>
+    <w:lsdException w:name="Table 3D effects 1" w:semiHidden="1" w:unhideWhenUsed="1"/>
+    <w:lsdException w:name="Table 3D effects 2" w:semiHidden="1" w:unhideWhenUsed="1"/>
+    <w:lsdException w:name="Table 3D effects 3" w:semiHidden="1" w:unhideWhenUsed="1"/>
+    <w:lsdException w:name="Table Contemporary" w:semiHidden="1" w:unhideWhenUsed="1"/>
+    <w:lsdException w:name="Table Elegant" w:semiHidden="1" w:unhideWhenUsed="1"/>
+    <w:lsdException w:name="Table Professional" w:semiHidden="1" w:unhideWhenUsed="1"/>
+    <w:lsdException w:name="Table Subtle 1" w:semiHidden="1" w:unhideWhenUsed="1"/>
+    <w:lsdException w:name="Table Subtle 2" w:semiHidden="1" w:unhideWhenUsed="1"/>
+    <w:lsdException w:name="Table Web 1" w:semiHidden="1" w:unhideWhenUsed="1"/>
+    <w:lsdException w:name="Table Web 2" w:semiHidden="1" w:unhideWhenUsed="1"/>
+    <w:lsdException w:name="Table Web 3" w:semiHidden="1" w:unhideWhenUsed="1"/>
+    <w:lsdException w:name="Balloon Text" w:semiHidden="1" w:unhideWhenUsed="1"/>
+    <w:lsdException w:name="Table Grid" w:semiHidden="1" w:uiPriority="59" w:unhideWhenUsed="1"/>
+    <w:lsdException w:name="Table Theme" w:semiHidden="1" w:unhideWhenUsed="1"/>
+    <w:lsdException w:name="Placeholder Text" w:semiHidden="1"/>
+    <w:lsdException w:name="No Spacing" w:uiPriority="1" w:qFormat="1"/>
+    <w:lsdException w:name="Light Shading" w:uiPriority="60"/>
+    <w:lsdException w:name="Light List" w:uiPriority="61"/>
+    <w:lsdException w:name="Light Grid" w:uiPriority="62"/>
+    <w:lsdException w:name="Medium Shading 1" w:uiPriority="63"/>
+    <w:lsdException w:name="Medium Shading 2" w:uiPriority="64"/>
+    <w:lsdException w:name="Medium List 1" w:uiPriority="65"/>
+    <w:lsdException w:name="Medium List 2" w:uiPriority="66"/>
+    <w:lsdException w:name="Medium Grid 1" w:uiPriority="67"/>
+    <w:lsdException w:name="Medium Grid 2" w:uiPriority="68"/>
+    <w:lsdException w:name="Medium Grid 3" w:uiPriority="69"/>
+    <w:lsdException w:name="Dark List" w:uiPriority="70"/>
+    <w:lsdException w:name="Colorful Shading" w:uiPriority="71"/>
+    <w:lsdException w:name="Colorful List" w:uiPriority="72"/>
+    <w:lsdException w:name="Colorful Grid" w:uiPriority="73"/>
+    <w:lsdException w:name="Light Shading Accent 1" w:uiPriority="60"/>
+    <w:lsdException w:name="Light List Accent 1" w:uiPriority="61"/>
+    <w:lsdException w:name="Light Grid Accent 1" w:uiPriority="62"/>
+    <w:lsdException w:name="Medium Shading 1 Accent 1" w:uiPriority="63"/>
+    <w:lsdException w:name="Medium Shading 2 Accent 1" w:uiPriority="64"/>
+    <w:lsdException w:name="Medium List 1 Accent 1" w:uiPriority="65"/>
+    <w:lsdException w:name="Revision" w:semiHidden="1"/>
+    <w:lsdException w:name="List Paragraph" w:uiPriority="34" w:qFormat="1"/>
+    <w:lsdException w:name="Quote" w:uiPriority="29" w:qFormat="1"/>
+    <w:lsdException w:name="Intense Quote" w:uiPriority="30" w:qFormat="1"/>
+    <w:lsdException w:name="Medium List 2 Accent 1" w:uiPriority="66"/>
+    <w:lsdException w:name="Medium Grid 1 Accent 1" w:uiPriority="67"/>
+    <w:lsdException w:name="Medium Grid 2 Accent 1" w:uiPriority="68"/>
+    <w:lsdException w:name="Medium Grid 3 Accent 1" w:uiPriority="69"/>
+    <w:lsdException w:name="Dark List Accent 1" w:uiPriority="70"/>
+    <w:lsdException w:name="Colorful Shading Accent 1" w:uiPriority="71"/>
+    <w:lsdException w:name="Colorful List Accent 1" w:uiPriority="72"/>
+    <w:lsdException w:name="Colorful Grid Accent 1" w:uiPriority="73"/>
+    <w:lsdException w:name="Light Shading Accent 2" w:uiPriority="60"/>
+    <w:lsdException w:name="Light List Accent 2" w:uiPriority="61"/>
+    <w:lsdException w:name="Light Grid Accent 2" w:uiPriority="62"/>
+    <w:lsdException w:name="Medium Shading 1 Accent 2" w:uiPriority="63"/>
+    <w:lsdException w:name="Medium Shading 2 Accent 2" w:uiPriority="64"/>
+    <w:lsdException w:name="Medium List 1 Accent 2" w:uiPriority="65"/>
+    <w:lsdException w:name="Medium List 2 Accent 2" w:uiPriority="66"/>
+    <w:lsdException w:name="Medium Grid 1 Accent 2" w:uiPriority="67"/>
+    <w:lsdException w:name="Medium Grid 2 Accent 2" w:uiPriority="68"/>
+    <w:lsdException w:name="Medium Grid 3 Accent 2" w:uiPriority="69"/>
+    <w:lsdException w:name="Dark List Accent 2" w:uiPriority="70"/>
+    <w:lsdException w:name="Colorful Shading Accent 2" w:uiPriority="71"/>
+    <w:lsdException w:name="Colorful List Accent 2" w:uiPriority="72"/>
+    <w:lsdException w:name="Colorful Grid Accent 2" w:uiPriority="73"/>
+    <w:lsdException w:name="Light Shading Accent 3" w:uiPriority="60"/>
+    <w:lsdException w:name="Light List Accent 3" w:uiPriority="61"/>
+    <w:lsdException w:name="Light Grid Accent 3" w:uiPriority="62"/>
+    <w:lsdException w:name="Medium Shading 1 Accent 3" w:uiPriority="63"/>
+    <w:lsdException w:name="Medium Shading 2 Accent 3" w:uiPriority="64"/>
+    <w:lsdException w:name="Medium List 1 Accent 3" w:uiPriority="65"/>
+    <w:lsdException w:name="Medium List 2 Accent 3" w:uiPriority="66"/>
+    <w:lsdException w:name="Medium Grid 1 Accent 3" w:uiPriority="67"/>
+    <w:lsdException w:name="Medium Grid 2 Accent 3" w:uiPriority="68"/>
+    <w:lsdException w:name="Medium Grid 3 Accent 3" w:uiPriority="69"/>
+    <w:lsdException w:name="Dark List Accent 3" w:uiPriority="70"/>
+    <w:lsdException w:name="Colorful Shading Accent 3" w:uiPriority="71"/>
+    <w:lsdException w:name="Colorful List Accent 3" w:uiPriority="72"/>
+    <w:lsdException w:name="Colorful Grid Accent 3" w:uiPriority="73"/>
+    <w:lsdException w:name="Light Shading Accent 4" w:uiPriority="60"/>
+    <w:lsdException w:name="Light List Accent 4" w:uiPriority="61"/>
+    <w:lsdException w:name="Light Grid Accent 4" w:uiPriority="62"/>
+    <w:lsdException w:name="Medium Shading 1 Accent 4" w:uiPriority="63"/>
+    <w:lsdException w:name="Medium Shading 2 Accent 4" w:uiPriority="64"/>
+    <w:lsdException w:name="Medium List 1 Accent 4" w:uiPriority="65"/>
+    <w:lsdException w:name="Medium List 2 Accent 4" w:uiPriority="66"/>
+    <w:lsdException w:name="Medium Grid 1 Accent 4" w:uiPriority="67"/>
+    <w:lsdException w:name="Medium Grid 2 Accent 4" w:uiPriority="68"/>
+    <w:lsdException w:name="Medium Grid 3 Accent 4" w:uiPriority="69"/>
+    <w:lsdException w:name="Dark List Accent 4" w:uiPriority="70"/>
+    <w:lsdException w:name="Colorful Shading Accent 4" w:uiPriority="71"/>
+    <w:lsdException w:name="Colorful List Accent 4" w:uiPriority="72"/>
+    <w:lsdException w:name="Colorful Grid Accent 4" w:uiPriority="73"/>
+    <w:lsdException w:name="Light Shading Accent 5" w:uiPriority="60"/>
+    <w:lsdException w:name="Light List Accent 5" w:uiPriority="61"/>
+    <w:lsdException w:name="Light Grid Accent 5" w:uiPriority="62"/>
+    <w:lsdException w:name="Medium Shading 1 Accent 5" w:uiPriority="63"/>
+    <w:lsdException w:name="Medium Shading 2 Accent 5" w:uiPriority="64"/>
+    <w:lsdException w:name="Medium List 1 Accent 5" w:uiPriority="65"/>
+    <w:lsdException w:name="Medium List 2 Accent 5" w:uiPriority="66"/>
+    <w:lsdException w:name="Medium Grid 1 Accent 5" w:uiPriority="67"/>
+    <w:lsdException w:name="Medium Grid 2 Accent 5" w:uiPriority="68"/>
+    <w:lsdException w:name="Medium Grid 3 Accent 5" w:uiPriority="69"/>
+    <w:lsdException w:name="Dark List Accent 5" w:uiPriority="70"/>
+    <w:lsdException w:name="Colorful Shading Accent 5" w:uiPriority="71"/>
+    <w:lsdException w:name="Colorful List Accent 5" w:uiPriority="72"/>
+    <w:lsdException w:name="Colorful Grid Accent 5" w:uiPriority="73"/>
+    <w:lsdException w:name="Light Shading Accent 6" w:uiPriority="60"/>
+    <w:lsdException w:name="Light List Accent 6" w:uiPriority="61"/>
+    <w:lsdException w:name="Light Grid Accent 6" w:uiPriority="62"/>
+    <w:lsdException w:name="Medium Shading 1 Accent 6" w:uiPriority="63"/>
+    <w:lsdException w:name="Medium Shading 2 Accent 6" w:uiPriority="64"/>
+    <w:lsdException w:name="Medium List 1 Accent 6" w:uiPriority="65"/>
+    <w:lsdException w:name="Medium List 2 Accent 6" w:uiPriority="66"/>
+    <w:lsdException w:name="Medium Grid 1 Accent 6" w:uiPriority="67"/>
+    <w:lsdException w:name="Medium Grid 2 Accent 6" w:uiPriority="68"/>
+    <w:lsdException w:name="Medium Grid 3 Accent 6" w:uiPriority="69"/>
+    <w:lsdException w:name="Dark List Accent 6" w:uiPriority="70"/>
+    <w:lsdException w:name="Colorful Shading Accent 6" w:uiPriority="71"/>
+    <w:lsdException w:name="Colorful List Accent 6" w:uiPriority="72"/>
+    <w:lsdException w:name="Colorful Grid Accent 6" w:uiPriority="73"/>
+    <w:lsdException w:name="Subtle Emphasis" w:uiPriority="19" w:qFormat="1"/>
+    <w:lsdException w:name="Intense Emphasis" w:uiPriority="21" w:qFormat="1"/>
+    <w:lsdException w:name="Subtle Reference" w:uiPriority="31" w:qFormat="1"/>
+    <w:lsdException w:name="Intense Reference" w:uiPriority="32" w:qFormat="1"/>
+    <w:lsdException w:name="Book Title" w:uiPriority="33" w:qFormat="1"/>
+    <w:lsdException w:name="Bibliography" w:semiHidden="1" w:uiPriority="37" w:unhideWhenUsed="1"/>
+    <w:lsdException w:name="TOC Heading" w:semiHidden="1" w:uiPriority="39" w:unhideWhenUsed="1" w:qFormat="1"/>
+    <w:lsdException w:name="Plain Table 1" w:uiPriority="41"/>
+    <w:lsdException w:name="Plain Table 2" w:uiPriority="42"/>
+    <w:lsdException w:name="Plain Table 3" w:uiPriority="43"/>
+    <w:lsdException w:name="Plain Table 4" w:uiPriority="44"/>
+    <w:lsdException w:name="Plain Table 5" w:uiPriority="45"/>
+    <w:lsdException w:name="Grid Table Light" w:uiPriority="40"/>
+    <w:lsdException w:name="Grid Table 1 Light" w:uiPriority="46"/>
+    <w:lsdException w:name="Grid Table 2" w:uiPriority="47"/>
+    <w:lsdException w:name="Grid Table 3" w:uiPriority="48"/>
+    <w:lsdException w:name="Grid Table 4" w:uiPriority="49"/>
+    <w:lsdException w:name="Grid Table 5 Dark" w:uiPriority="50"/>
+    <w:lsdException w:name="Grid Table 6 Colorful" w:uiPriority="51"/>
+    <w:lsdException w:name="Grid Table 7 Colorful" w:uiPriority="52"/>
+    <w:lsdException w:name="Grid Table 1 Light Accent 1" w:uiPriority="46"/>
+    <w:lsdException w:name="Grid Table 2 Accent 1" w:uiPriority="47"/>
+    <w:lsdException w:name="Grid Table 3 Accent 1" w:uiPriority="48"/>
+    <w:lsdException w:name="Grid Table 4 Accent 1" w:uiPriority="49"/>
+    <w:lsdException w:name="Grid Table 5 Dark Accent 1" w:uiPriority="50"/>
+    <w:lsdException w:name="Grid Table 6 Colorful Accent 1" w:uiPriority="51"/>
+    <w:lsdException w:name="Grid Table 7 Colorful Accent 1" w:uiPriority="52"/>
+    <w:lsdException w:name="Grid Table 1 Light Accent 2" w:uiPriority="46"/>
+    <w:lsdException w:name="Grid Table 2 Accent 2" w:uiPriority="47"/>
+    <w:lsdException w:name="Grid Table 3 Accent 2" w:uiPriority="48"/>
+    <w:lsdException w:name="Grid Table 4 Accent 2" w:uiPriority="49"/>
+    <w:lsdException w:name="Grid Table 5 Dark Accent 2" w:uiPriority="50"/>
+    <w:lsdException w:name="Grid Table 6 Colorful Accent 2" w:uiPriority="51"/>
+    <w:lsdException w:name="Grid Table 7 Colorful Accent 2" w:uiPriority="52"/>
+    <w:lsdException w:name="Grid Table 1 Light Accent 3" w:uiPriority="46"/>
+    <w:lsdException w:name="Grid Table 2 Accent 3" w:uiPriority="47"/>
+    <w:lsdException w:name="Grid Table 3 Accent 3" w:uiPriority="48"/>
+    <w:lsdException w:name="Grid Table 4 Accent 3" w:uiPriority="49"/>
+    <w:lsdException w:name="Grid Table 5 Dark Accent 3" w:uiPriority="50"/>
+    <w:lsdException w:name="Grid Table 6 Colorful Accent 3" w:uiPriority="51"/>
+    <w:lsdException w:name="Grid Table 7 Colorful Accent 3" w:uiPriority="52"/>
+    <w:lsdException w:name="Grid Table 1 Light Accent 4" w:uiPriority="46"/>
+    <w:lsdException w:name="Grid Table 2 Accent 4" w:uiPriority="47"/>
+    <w:lsdException w:name="Grid Table 3 Accent 4" w:uiPriority="48"/>
+    <w:lsdException w:name="Grid Table 4 Accent 4" w:uiPriority="49"/>
+    <w:lsdException w:name="Grid Table 5 Dark Accent 4" w:uiPriority="50"/>
+    <w:lsdException w:name="Grid Table 6 Colorful Accent 4" w:uiPriority="51"/>
+    <w:lsdException w:name="Grid Table 7 Colorful Accent 4" w:uiPriority="52"/>
+    <w:lsdException w:name="Grid Table 1 Light Accent 5" w:uiPriority="46"/>
+    <w:lsdException w:name="Grid Table 2 Accent 5" w:uiPriority="47"/>
+    <w:lsdException w:name="Grid Table 3 Accent 5" w:uiPriority="48"/>
+    <w:lsdException w:name="Grid Table 4 Accent 5" w:uiPriority="49"/>
+    <w:lsdException w:name="Grid Table 5 Dark Accent 5" w:uiPriority="50"/>
+    <w:lsdException w:name="Grid Table 6 Colorful Accent 5" w:uiPriority="51"/>
+    <w:lsdException w:name="Grid Table 7 Colorful Accent 5" w:uiPriority="52"/>
+    <w:lsdException w:name="Grid Table 1 Light Accent 6" w:uiPriority="46"/>
+    <w:lsdException w:name="Grid Table 2 Accent 6" w:uiPriority="47"/>
+    <w:lsdException w:name="Grid Table 3 Accent 6" w:uiPriority="48"/>
+    <w:lsdException w:name="Grid Table 4 Accent 6" w:uiPriority="49"/>
+    <w:lsdException w:name="Grid Table 5 Dark Accent 6" w:uiPriority="50"/>
+    <w:lsdException w:name="Grid Table 6 Colorful Accent 6" w:uiPriority="51"/>
+    <w:lsdException w:name="Grid Table 7 Colorful Accent 6" w:uiPriority="52"/>
+    <w:lsdException w:name="List Table 1 Light" w:uiPriority="46"/>
+    <w:lsdException w:name="List Table 2" w:uiPriority="47"/>
+    <w:lsdException w:name="List Table 3" w:uiPriority="48"/>
+    <w:lsdException w:name="List Table 4" w:uiPriority="49"/>
+    <w:lsdException w:name="List Table 5 Dark" w:uiPriority="50"/>
+    <w:lsdException w:name="List Table 6 Colorful" w:uiPriority="51"/>
+    <w:lsdException w:name="List Table 7 Colorful" w:uiPriority="52"/>
+    <w:lsdException w:name="List Table 1 Light Accent 1" w:uiPriority="46"/>
+    <w:lsdException w:name="List Table 2 Accent 1" w:uiPriority="47"/>
+    <w:lsdException w:name="List Table 3 Accent 1" w:uiPriority="48"/>
+    <w:lsdException w:name="List Table 4 Accent 1" w:uiPriority="49"/>
+    <w:lsdException w:name="List Table 5 Dark Accent 1" w:uiPriority="50"/>
+    <w:lsdException w:name="List Table 6 Colorful Accent 1" w:uiPriority="51"/>
+    <w:lsdException w:name="List Table 7 Colorful Accent 1" w:uiPriority="52"/>
+    <w:lsdException w:name="List Table 1 Light Accent 2" w:uiPriority="46"/>
+    <w:lsdException w:name="List Table 2 Accent 2" w:uiPriority="47"/>
+    <w:lsdException w:name="List Table 3 Accent 2" w:uiPriority="48"/>
+    <w:lsdException w:name="List Table 4 Accent 2" w:uiPriority="49"/>
+    <w:lsdException w:name="List Table 5 Dark Accent 2" w:uiPriority="50"/>
+    <w:lsdException w:name="List Table 6 Colorful Accent 2" w:uiPriority="51"/>
+    <w:lsdException w:name="List Table 7 Colorful Accent 2" w:uiPriority="52"/>
+    <w:lsdException w:name="List Table 1 Light Accent 3" w:uiPriority="46"/>
+    <w:lsdException w:name="List Table 2 Accent 3" w:uiPriority="47"/>
+    <w:lsdException w:name="List Table 3 Accent 3" w:uiPriority="48"/>
+    <w:lsdException w:name="List Table 4 Accent 3" w:uiPriority="49"/>
+    <w:lsdException w:name="List Table 5 Dark Accent 3" w:uiPriority="50"/>
+    <w:lsdException w:name="List Table 6 Colorful Accent 3" w:uiPriority="51"/>
+    <w:lsdException w:name="List Table 7 Colorful Accent 3" w:uiPriority="52"/>
+    <w:lsdException w:name="List Table 1 Light Accent 4" w:uiPriority="46"/>
+    <w:lsdException w:name="List Table 2 Accent 4" w:uiPriority="47"/>
+    <w:lsdException w:name="List Table 3 Accent 4" w:uiPriority="48"/>
+    <w:lsdException w:name="List Table 4 Accent 4" w:uiPriority="49"/>
+    <w:lsdException w:name="List Table 5 Dark Accent 4" w:uiPriority="50"/>
+    <w:lsdException w:name="List Table 6 Colorful Accent 4" w:uiPriority="51"/>
+    <w:lsdException w:name="List Table 7 Colorful Accent 4" w:uiPriority="52"/>
+    <w:lsdException w:name="List Table 1 Light Accent 5" w:uiPriority="46"/>
+    <w:lsdException w:name="List Table 2 Accent 5" w:uiPriority="47"/>
+    <w:lsdException w:name="List Table 3 Accent 5" w:uiPriority="48"/>
+    <w:lsdException w:name="List Table 4 Accent 5" w:uiPriority="49"/>
+    <w:lsdException w:name="List Table 5 Dark Accent 5" w:uiPriority="50"/>
+    <w:lsdException w:name="List Table 6 Colorful Accent 5" w:uiPriority="51"/>
+    <w:lsdException w:name="List Table 7 Colorful Accent 5" w:uiPriority="52"/>
+    <w:lsdException w:name="List Table 1 Light Accent 6" w:uiPriority="46"/>
+    <w:lsdException w:name="List Table 2 Accent 6" w:uiPriority="47"/>
+    <w:lsdException w:name="List Table 3 Accent 6" w:uiPriority="48"/>
+    <w:lsdException w:name="List Table 4 Accent 6" w:uiPriority="49"/>
+    <w:lsdException w:name="List Table 5 Dark Accent 6" w:uiPriority="50"/>
+    <w:lsdException w:name="List Table 6 Colorful Accent 6" w:uiPriority="51"/>
+    <w:lsdException w:name="List Table 7 Colorful Accent 6" w:uiPriority="52"/>
+    <w:lsdException w:name="Mention" w:semiHidden="1" w:unhideWhenUsed="1"/>
+    <w:lsdException w:name="Smart Hyperlink" w:semiHidden="1" w:unhideWhenUsed="1"/>
+    <w:lsdException w:name="Hashtag" w:semiHidden="1" w:unhideWhenUsed="1"/>
+    <w:lsdException w:name="Unresolved Mention" w:semiHidden="1" w:unhideWhenUsed="1"/>
+    <w:lsdException w:name="Smart Link" w:semiHidden="1" w:unhideWhenUsed="1"/>
   </w:latentStyles>
   <w:style w:type="paragraph" w:default="1" w:styleId="Normal">
     <w:name w:val="Normal"/>
@@ -2143,354 +2610,27 @@
       <w:szCs w:val="16"/>
     </w:rPr>
   </w:style>
-</w:styles>
-</file>
-
-<file path=word/stylesWithEffects.xml><?xml version="1.0" encoding="utf-8"?>
-<w:styles xmlns:wpc="http://schemas.microsoft.com/office/word/2010/wordprocessingCanvas" xmlns:mc="http://schemas.openxmlformats.org/markup-compatibility/2006" xmlns:o="urn:schemas-microsoft-com:office:office" xmlns:r="http://schemas.openxmlformats.org/officeDocument/2006/relationships" xmlns:m="http://schemas.openxmlformats.org/officeDocument/2006/math" xmlns:v="urn:schemas-microsoft-com:vml" xmlns:wp14="http://schemas.microsoft.com/office/word/2010/wordprocessingDrawing" xmlns:wp="http://schemas.openxmlformats.org/drawingml/2006/wordprocessingDrawing" xmlns:w10="urn:schemas-microsoft-com:office:word" xmlns:w="http://schemas.openxmlformats.org/wordprocessingml/2006/main" xmlns:w14="http://schemas.microsoft.com/office/word/2010/wordml" xmlns:wpg="http://schemas.microsoft.com/office/word/2010/wordprocessingGroup" xmlns:wpi="http://schemas.microsoft.com/office/word/2010/wordprocessingInk" xmlns:wne="http://schemas.microsoft.com/office/word/2006/wordml" xmlns:wps="http://schemas.microsoft.com/office/word/2010/wordprocessingShape" mc:Ignorable="w14 wp14">
-  <w:docDefaults>
-    <w:rPrDefault>
-      <w:rPr>
-        <w:rFonts w:ascii="Arial" w:eastAsia="Arial" w:hAnsi="Arial" w:cs="Arial"/>
-        <w:sz w:val="22"/>
-        <w:szCs w:val="22"/>
-        <w:lang w:val="en-US" w:eastAsia="en-US" w:bidi="ar-SA"/>
-      </w:rPr>
-    </w:rPrDefault>
-    <w:pPrDefault>
-      <w:pPr>
-        <w:spacing w:line="276" w:lineRule="auto"/>
-      </w:pPr>
-    </w:pPrDefault>
-  </w:docDefaults>
-  <w:latentStyles w:defLockedState="0" w:defUIPriority="99" w:defSemiHidden="1" w:defUnhideWhenUsed="1" w:defQFormat="0" w:count="267">
-    <w:lsdException w:name="Normal" w:semiHidden="0" w:uiPriority="0" w:unhideWhenUsed="0" w:qFormat="1"/>
-    <w:lsdException w:name="heading 1" w:semiHidden="0" w:uiPriority="9" w:unhideWhenUsed="0" w:qFormat="1"/>
-    <w:lsdException w:name="heading 2" w:uiPriority="9" w:qFormat="1"/>
-    <w:lsdException w:name="heading 3" w:uiPriority="9" w:qFormat="1"/>
-    <w:lsdException w:name="heading 4" w:uiPriority="9" w:qFormat="1"/>
-    <w:lsdException w:name="heading 5" w:uiPriority="9" w:qFormat="1"/>
-    <w:lsdException w:name="heading 6" w:uiPriority="9" w:qFormat="1"/>
-    <w:lsdException w:name="heading 7" w:uiPriority="9" w:qFormat="1"/>
-    <w:lsdException w:name="heading 8" w:uiPriority="9" w:qFormat="1"/>
-    <w:lsdException w:name="heading 9" w:uiPriority="9" w:qFormat="1"/>
-    <w:lsdException w:name="toc 1" w:uiPriority="39"/>
-    <w:lsdException w:name="toc 2" w:uiPriority="39"/>
-    <w:lsdException w:name="toc 3" w:uiPriority="39"/>
-    <w:lsdException w:name="toc 4" w:uiPriority="39"/>
-    <w:lsdException w:name="toc 5" w:uiPriority="39"/>
-    <w:lsdException w:name="toc 6" w:uiPriority="39"/>
-    <w:lsdException w:name="toc 7" w:uiPriority="39"/>
-    <w:lsdException w:name="toc 8" w:uiPriority="39"/>
-    <w:lsdException w:name="toc 9" w:uiPriority="39"/>
-    <w:lsdException w:name="caption" w:uiPriority="35" w:qFormat="1"/>
-    <w:lsdException w:name="Title" w:semiHidden="0" w:uiPriority="10" w:unhideWhenUsed="0" w:qFormat="1"/>
-    <w:lsdException w:name="Default Paragraph Font" w:uiPriority="1"/>
-    <w:lsdException w:name="Subtitle" w:semiHidden="0" w:uiPriority="11" w:unhideWhenUsed="0" w:qFormat="1"/>
-    <w:lsdException w:name="Strong" w:semiHidden="0" w:uiPriority="22" w:unhideWhenUsed="0" w:qFormat="1"/>
-    <w:lsdException w:name="Emphasis" w:semiHidden="0" w:uiPriority="20" w:unhideWhenUsed="0" w:qFormat="1"/>
-    <w:lsdException w:name="Table Grid" w:semiHidden="0" w:uiPriority="59" w:unhideWhenUsed="0"/>
-    <w:lsdException w:name="Placeholder Text" w:unhideWhenUsed="0"/>
-    <w:lsdException w:name="No Spacing" w:semiHidden="0" w:uiPriority="1" w:unhideWhenUsed="0" w:qFormat="1"/>
-    <w:lsdException w:name="Light Shading" w:semiHidden="0" w:uiPriority="60" w:unhideWhenUsed="0"/>
-    <w:lsdException w:name="Light List" w:semiHidden="0" w:uiPriority="61" w:unhideWhenUsed="0"/>
-    <w:lsdException w:name="Light Grid" w:semiHidden="0" w:uiPriority="62" w:unhideWhenUsed="0"/>
-    <w:lsdException w:name="Medium Shading 1" w:semiHidden="0" w:uiPriority="63" w:unhideWhenUsed="0"/>
-    <w:lsdException w:name="Medium Shading 2" w:semiHidden="0" w:uiPriority="64" w:unhideWhenUsed="0"/>
-    <w:lsdException w:name="Medium List 1" w:semiHidden="0" w:uiPriority="65" w:unhideWhenUsed="0"/>
-    <w:lsdException w:name="Medium List 2" w:semiHidden="0" w:uiPriority="66" w:unhideWhenUsed="0"/>
-    <w:lsdException w:name="Medium Grid 1" w:semiHidden="0" w:uiPriority="67" w:unhideWhenUsed="0"/>
-    <w:lsdException w:name="Medium Grid 2" w:semiHidden="0" w:uiPriority="68" w:unhideWhenUsed="0"/>
-    <w:lsdException w:name="Medium Grid 3" w:semiHidden="0" w:uiPriority="69" w:unhideWhenUsed="0"/>
-    <w:lsdException w:name="Dark List" w:semiHidden="0" w:uiPriority="70" w:unhideWhenUsed="0"/>
-    <w:lsdException w:name="Colorful Shading" w:semiHidden="0" w:uiPriority="71" w:unhideWhenUsed="0"/>
-    <w:lsdException w:name="Colorful List" w:semiHidden="0" w:uiPriority="72" w:unhideWhenUsed="0"/>
-    <w:lsdException w:name="Colorful Grid" w:semiHidden="0" w:uiPriority="73" w:unhideWhenUsed="0"/>
-    <w:lsdException w:name="Light Shading Accent 1" w:semiHidden="0" w:uiPriority="60" w:unhideWhenUsed="0"/>
-    <w:lsdException w:name="Light List Accent 1" w:semiHidden="0" w:uiPriority="61" w:unhideWhenUsed="0"/>
-    <w:lsdException w:name="Light Grid Accent 1" w:semiHidden="0" w:uiPriority="62" w:unhideWhenUsed="0"/>
-    <w:lsdException w:name="Medium Shading 1 Accent 1" w:semiHidden="0" w:uiPriority="63" w:unhideWhenUsed="0"/>
-    <w:lsdException w:name="Medium Shading 2 Accent 1" w:semiHidden="0" w:uiPriority="64" w:unhideWhenUsed="0"/>
-    <w:lsdException w:name="Medium List 1 Accent 1" w:semiHidden="0" w:uiPriority="65" w:unhideWhenUsed="0"/>
-    <w:lsdException w:name="Revision" w:unhideWhenUsed="0"/>
-    <w:lsdException w:name="List Paragraph" w:semiHidden="0" w:uiPriority="34" w:unhideWhenUsed="0" w:qFormat="1"/>
-    <w:lsdException w:name="Quote" w:semiHidden="0" w:uiPriority="29" w:unhideWhenUsed="0" w:qFormat="1"/>
-    <w:lsdException w:name="Intense Quote" w:semiHidden="0" w:uiPriority="30" w:unhideWhenUsed="0" w:qFormat="1"/>
-    <w:lsdException w:name="Medium List 2 Accent 1" w:semiHidden="0" w:uiPriority="66" w:unhideWhenUsed="0"/>
-    <w:lsdException w:name="Medium Grid 1 Accent 1" w:semiHidden="0" w:uiPriority="67" w:unhideWhenUsed="0"/>
-    <w:lsdException w:name="Medium Grid 2 Accent 1" w:semiHidden="0" w:uiPriority="68" w:unhideWhenUsed="0"/>
-    <w:lsdException w:name="Medium Grid 3 Accent 1" w:semiHidden="0" w:uiPriority="69" w:unhideWhenUsed="0"/>
-    <w:lsdException w:name="Dark List Accent 1" w:semiHidden="0" w:uiPriority="70" w:unhideWhenUsed="0"/>
-    <w:lsdException w:name="Colorful Shading Accent 1" w:semiHidden="0" w:uiPriority="71" w:unhideWhenUsed="0"/>
-    <w:lsdException w:name="Colorful List Accent 1" w:semiHidden="0" w:uiPriority="72" w:unhideWhenUsed="0"/>
-    <w:lsdException w:name="Colorful Grid Accent 1" w:semiHidden="0" w:uiPriority="73" w:unhideWhenUsed="0"/>
-    <w:lsdException w:name="Light Shading Accent 2" w:semiHidden="0" w:uiPriority="60" w:unhideWhenUsed="0"/>
-    <w:lsdException w:name="Light List Accent 2" w:semiHidden="0" w:uiPriority="61" w:unhideWhenUsed="0"/>
-    <w:lsdException w:name="Light Grid Accent 2" w:semiHidden="0" w:uiPriority="62" w:unhideWhenUsed="0"/>
-    <w:lsdException w:name="Medium Shading 1 Accent 2" w:semiHidden="0" w:uiPriority="63" w:unhideWhenUsed="0"/>
-    <w:lsdException w:name="Medium Shading 2 Accent 2" w:semiHidden="0" w:uiPriority="64" w:unhideWhenUsed="0"/>
-    <w:lsdException w:name="Medium List 1 Accent 2" w:semiHidden="0" w:uiPriority="65" w:unhideWhenUsed="0"/>
-    <w:lsdException w:name="Medium List 2 Accent 2" w:semiHidden="0" w:uiPriority="66" w:unhideWhenUsed="0"/>
-    <w:lsdException w:name="Medium Grid 1 Accent 2" w:semiHidden="0" w:uiPriority="67" w:unhideWhenUsed="0"/>
-    <w:lsdException w:name="Medium Grid 2 Accent 2" w:semiHidden="0" w:uiPriority="68" w:unhideWhenUsed="0"/>
-    <w:lsdException w:name="Medium Grid 3 Accent 2" w:semiHidden="0" w:uiPriority="69" w:unhideWhenUsed="0"/>
-    <w:lsdException w:name="Dark List Accent 2" w:semiHidden="0" w:uiPriority="70" w:unhideWhenUsed="0"/>
-    <w:lsdException w:name="Colorful Shading Accent 2" w:semiHidden="0" w:uiPriority="71" w:unhideWhenUsed="0"/>
-    <w:lsdException w:name="Colorful List Accent 2" w:semiHidden="0" w:uiPriority="72" w:unhideWhenUsed="0"/>
-    <w:lsdException w:name="Colorful Grid Accent 2" w:semiHidden="0" w:uiPriority="73" w:unhideWhenUsed="0"/>
-    <w:lsdException w:name="Light Shading Accent 3" w:semiHidden="0" w:uiPriority="60" w:unhideWhenUsed="0"/>
-    <w:lsdException w:name="Light List Accent 3" w:semiHidden="0" w:uiPriority="61" w:unhideWhenUsed="0"/>
-    <w:lsdException w:name="Light Grid Accent 3" w:semiHidden="0" w:uiPriority="62" w:unhideWhenUsed="0"/>
-    <w:lsdException w:name="Medium Shading 1 Accent 3" w:semiHidden="0" w:uiPriority="63" w:unhideWhenUsed="0"/>
-    <w:lsdException w:name="Medium Shading 2 Accent 3" w:semiHidden="0" w:uiPriority="64" w:unhideWhenUsed="0"/>
-    <w:lsdException w:name="Medium List 1 Accent 3" w:semiHidden="0" w:uiPriority="65" w:unhideWhenUsed="0"/>
-    <w:lsdException w:name="Medium List 2 Accent 3" w:semiHidden="0" w:uiPriority="66" w:unhideWhenUsed="0"/>
-    <w:lsdException w:name="Medium Grid 1 Accent 3" w:semiHidden="0" w:uiPriority="67" w:unhideWhenUsed="0"/>
-    <w:lsdException w:name="Medium Grid 2 Accent 3" w:semiHidden="0" w:uiPriority="68" w:unhideWhenUsed="0"/>
-    <w:lsdException w:name="Medium Grid 3 Accent 3" w:semiHidden="0" w:uiPriority="69" w:unhideWhenUsed="0"/>
-    <w:lsdException w:name="Dark List Accent 3" w:semiHidden="0" w:uiPriority="70" w:unhideWhenUsed="0"/>
-    <w:lsdException w:name="Colorful Shading Accent 3" w:semiHidden="0" w:uiPriority="71" w:unhideWhenUsed="0"/>
-    <w:lsdException w:name="Colorful List Accent 3" w:semiHidden="0" w:uiPriority="72" w:unhideWhenUsed="0"/>
-    <w:lsdException w:name="Colorful Grid Accent 3" w:semiHidden="0" w:uiPriority="73" w:unhideWhenUsed="0"/>
-    <w:lsdException w:name="Light Shading Accent 4" w:semiHidden="0" w:uiPriority="60" w:unhideWhenUsed="0"/>
-    <w:lsdException w:name="Light List Accent 4" w:semiHidden="0" w:uiPriority="61" w:unhideWhenUsed="0"/>
-    <w:lsdException w:name="Light Grid Accent 4" w:semiHidden="0" w:uiPriority="62" w:unhideWhenUsed="0"/>
-    <w:lsdException w:name="Medium Shading 1 Accent 4" w:semiHidden="0" w:uiPriority="63" w:unhideWhenUsed="0"/>
-    <w:lsdException w:name="Medium Shading 2 Accent 4" w:semiHidden="0" w:uiPriority="64" w:unhideWhenUsed="0"/>
-    <w:lsdException w:name="Medium List 1 Accent 4" w:semiHidden="0" w:uiPriority="65" w:unhideWhenUsed="0"/>
-    <w:lsdException w:name="Medium List 2 Accent 4" w:semiHidden="0" w:uiPriority="66" w:unhideWhenUsed="0"/>
-    <w:lsdException w:name="Medium Grid 1 Accent 4" w:semiHidden="0" w:uiPriority="67" w:unhideWhenUsed="0"/>
-    <w:lsdException w:name="Medium Grid 2 Accent 4" w:semiHidden="0" w:uiPriority="68" w:unhideWhenUsed="0"/>
-    <w:lsdException w:name="Medium Grid 3 Accent 4" w:semiHidden="0" w:uiPriority="69" w:unhideWhenUsed="0"/>
-    <w:lsdException w:name="Dark List Accent 4" w:semiHidden="0" w:uiPriority="70" w:unhideWhenUsed="0"/>
-    <w:lsdException w:name="Colorful Shading Accent 4" w:semiHidden="0" w:uiPriority="71" w:unhideWhenUsed="0"/>
-    <w:lsdException w:name="Colorful List Accent 4" w:semiHidden="0" w:uiPriority="72" w:unhideWhenUsed="0"/>
-    <w:lsdException w:name="Colorful Grid Accent 4" w:semiHidden="0" w:uiPriority="73" w:unhideWhenUsed="0"/>
-    <w:lsdException w:name="Light Shading Accent 5" w:semiHidden="0" w:uiPriority="60" w:unhideWhenUsed="0"/>
-    <w:lsdException w:name="Light List Accent 5" w:semiHidden="0" w:uiPriority="61" w:unhideWhenUsed="0"/>
-    <w:lsdException w:name="Light Grid Accent 5" w:semiHidden="0" w:uiPriority="62" w:unhideWhenUsed="0"/>
-    <w:lsdException w:name="Medium Shading 1 Accent 5" w:semiHidden="0" w:uiPriority="63" w:unhideWhenUsed="0"/>
-    <w:lsdException w:name="Medium Shading 2 Accent 5" w:semiHidden="0" w:uiPriority="64" w:unhideWhenUsed="0"/>
-    <w:lsdException w:name="Medium List 1 Accent 5" w:semiHidden="0" w:uiPriority="65" w:unhideWhenUsed="0"/>
-    <w:lsdException w:name="Medium List 2 Accent 5" w:semiHidden="0" w:uiPriority="66" w:unhideWhenUsed="0"/>
-    <w:lsdException w:name="Medium Grid 1 Accent 5" w:semiHidden="0" w:uiPriority="67" w:unhideWhenUsed="0"/>
-    <w:lsdException w:name="Medium Grid 2 Accent 5" w:semiHidden="0" w:uiPriority="68" w:unhideWhenUsed="0"/>
-    <w:lsdException w:name="Medium Grid 3 Accent 5" w:semiHidden="0" w:uiPriority="69" w:unhideWhenUsed="0"/>
-    <w:lsdException w:name="Dark List Accent 5" w:semiHidden="0" w:uiPriority="70" w:unhideWhenUsed="0"/>
-    <w:lsdException w:name="Colorful Shading Accent 5" w:semiHidden="0" w:uiPriority="71" w:unhideWhenUsed="0"/>
-    <w:lsdException w:name="Colorful List Accent 5" w:semiHidden="0" w:uiPriority="72" w:unhideWhenUsed="0"/>
-    <w:lsdException w:name="Colorful Grid Accent 5" w:semiHidden="0" w:uiPriority="73" w:unhideWhenUsed="0"/>
-    <w:lsdException w:name="Light Shading Accent 6" w:semiHidden="0" w:uiPriority="60" w:unhideWhenUsed="0"/>
-    <w:lsdException w:name="Light List Accent 6" w:semiHidden="0" w:uiPriority="61" w:unhideWhenUsed="0"/>
-    <w:lsdException w:name="Light Grid Accent 6" w:semiHidden="0" w:uiPriority="62" w:unhideWhenUsed="0"/>
-    <w:lsdException w:name="Medium Shading 1 Accent 6" w:semiHidden="0" w:uiPriority="63" w:unhideWhenUsed="0"/>
-    <w:lsdException w:name="Medium Shading 2 Accent 6" w:semiHidden="0" w:uiPriority="64" w:unhideWhenUsed="0"/>
-    <w:lsdException w:name="Medium List 1 Accent 6" w:semiHidden="0" w:uiPriority="65" w:unhideWhenUsed="0"/>
-    <w:lsdException w:name="Medium List 2 Accent 6" w:semiHidden="0" w:uiPriority="66" w:unhideWhenUsed="0"/>
-    <w:lsdException w:name="Medium Grid 1 Accent 6" w:semiHidden="0" w:uiPriority="67" w:unhideWhenUsed="0"/>
-    <w:lsdException w:name="Medium Grid 2 Accent 6" w:semiHidden="0" w:uiPriority="68" w:unhideWhenUsed="0"/>
-    <w:lsdException w:name="Medium Grid 3 Accent 6" w:semiHidden="0" w:uiPriority="69" w:unhideWhenUsed="0"/>
-    <w:lsdException w:name="Dark List Accent 6" w:semiHidden="0" w:uiPriority="70" w:unhideWhenUsed="0"/>
-    <w:lsdException w:name="Colorful Shading Accent 6" w:semiHidden="0" w:uiPriority="71" w:unhideWhenUsed="0"/>
-    <w:lsdException w:name="Colorful List Accent 6" w:semiHidden="0" w:uiPriority="72" w:unhideWhenUsed="0"/>
-    <w:lsdException w:name="Colorful Grid Accent 6" w:semiHidden="0" w:uiPriority="73" w:unhideWhenUsed="0"/>
-    <w:lsdException w:name="Subtle Emphasis" w:semiHidden="0" w:uiPriority="19" w:unhideWhenUsed="0" w:qFormat="1"/>
-    <w:lsdException w:name="Intense Emphasis" w:semiHidden="0" w:uiPriority="21" w:unhideWhenUsed="0" w:qFormat="1"/>
-    <w:lsdException w:name="Subtle Reference" w:semiHidden="0" w:uiPriority="31" w:unhideWhenUsed="0" w:qFormat="1"/>
-    <w:lsdException w:name="Intense Reference" w:semiHidden="0" w:uiPriority="32" w:unhideWhenUsed="0" w:qFormat="1"/>
-    <w:lsdException w:name="Book Title" w:semiHidden="0" w:uiPriority="33" w:unhideWhenUsed="0" w:qFormat="1"/>
-    <w:lsdException w:name="Bibliography" w:uiPriority="37"/>
-    <w:lsdException w:name="TOC Heading" w:uiPriority="39" w:qFormat="1"/>
-  </w:latentStyles>
-  <w:style w:type="paragraph" w:default="1" w:styleId="Normal">
-    <w:name w:val="Normal"/>
-  </w:style>
-  <w:style w:type="paragraph" w:styleId="Heading1">
-    <w:name w:val="heading 1"/>
-    <w:basedOn w:val="Normal"/>
-    <w:next w:val="Normal"/>
-    <w:pPr>
-      <w:keepNext/>
-      <w:keepLines/>
-      <w:spacing w:before="400" w:after="120"/>
-      <w:outlineLvl w:val="0"/>
-    </w:pPr>
+  <w:style w:type="character" w:styleId="Hyperlink">
+    <w:name w:val="Hyperlink"/>
+    <w:basedOn w:val="DefaultParagraphFont"/>
+    <w:uiPriority w:val="99"/>
+    <w:unhideWhenUsed/>
+    <w:rsid w:val="00CC10D3"/>
     <w:rPr>
-      <w:sz w:val="40"/>
-      <w:szCs w:val="40"/>
+      <w:color w:val="0000FF" w:themeColor="hyperlink"/>
+      <w:u w:val="single"/>
     </w:rPr>
   </w:style>
-  <w:style w:type="paragraph" w:styleId="Heading2">
-    <w:name w:val="heading 2"/>
-    <w:basedOn w:val="Normal"/>
-    <w:next w:val="Normal"/>
-    <w:pPr>
-      <w:keepNext/>
-      <w:keepLines/>
-      <w:spacing w:before="360" w:after="120"/>
-      <w:outlineLvl w:val="1"/>
-    </w:pPr>
-    <w:rPr>
-      <w:sz w:val="32"/>
-      <w:szCs w:val="32"/>
-    </w:rPr>
-  </w:style>
-  <w:style w:type="paragraph" w:styleId="Heading3">
-    <w:name w:val="heading 3"/>
-    <w:basedOn w:val="Normal"/>
-    <w:next w:val="Normal"/>
-    <w:pPr>
-      <w:keepNext/>
-      <w:keepLines/>
-      <w:spacing w:before="320" w:after="80"/>
-      <w:outlineLvl w:val="2"/>
-    </w:pPr>
-    <w:rPr>
-      <w:color w:val="434343"/>
-      <w:sz w:val="28"/>
-      <w:szCs w:val="28"/>
-    </w:rPr>
-  </w:style>
-  <w:style w:type="paragraph" w:styleId="Heading4">
-    <w:name w:val="heading 4"/>
-    <w:basedOn w:val="Normal"/>
-    <w:next w:val="Normal"/>
-    <w:pPr>
-      <w:keepNext/>
-      <w:keepLines/>
-      <w:spacing w:before="280" w:after="80"/>
-      <w:outlineLvl w:val="3"/>
-    </w:pPr>
-    <w:rPr>
-      <w:color w:val="666666"/>
-      <w:sz w:val="24"/>
-      <w:szCs w:val="24"/>
-    </w:rPr>
-  </w:style>
-  <w:style w:type="paragraph" w:styleId="Heading5">
-    <w:name w:val="heading 5"/>
-    <w:basedOn w:val="Normal"/>
-    <w:next w:val="Normal"/>
-    <w:pPr>
-      <w:keepNext/>
-      <w:keepLines/>
-      <w:spacing w:before="240" w:after="80"/>
-      <w:outlineLvl w:val="4"/>
-    </w:pPr>
-    <w:rPr>
-      <w:color w:val="666666"/>
-    </w:rPr>
-  </w:style>
-  <w:style w:type="paragraph" w:styleId="Heading6">
-    <w:name w:val="heading 6"/>
-    <w:basedOn w:val="Normal"/>
-    <w:next w:val="Normal"/>
-    <w:pPr>
-      <w:keepNext/>
-      <w:keepLines/>
-      <w:spacing w:before="240" w:after="80"/>
-      <w:outlineLvl w:val="5"/>
-    </w:pPr>
-    <w:rPr>
-      <w:i/>
-      <w:color w:val="666666"/>
-    </w:rPr>
-  </w:style>
-  <w:style w:type="character" w:default="1" w:styleId="DefaultParagraphFont">
-    <w:name w:val="Default Paragraph Font"/>
-    <w:uiPriority w:val="1"/>
-    <w:semiHidden/>
-    <w:unhideWhenUsed/>
-  </w:style>
-  <w:style w:type="table" w:default="1" w:styleId="TableNormal">
-    <w:name w:val="Normal Table"/>
+  <w:style w:type="character" w:styleId="UnresolvedMention">
+    <w:name w:val="Unresolved Mention"/>
+    <w:basedOn w:val="DefaultParagraphFont"/>
     <w:uiPriority w:val="99"/>
     <w:semiHidden/>
     <w:unhideWhenUsed/>
-    <w:tblPr>
-      <w:tblInd w:w="0" w:type="dxa"/>
-      <w:tblCellMar>
-        <w:top w:w="0" w:type="dxa"/>
-        <w:left w:w="108" w:type="dxa"/>
-        <w:bottom w:w="0" w:type="dxa"/>
-        <w:right w:w="108" w:type="dxa"/>
-      </w:tblCellMar>
-    </w:tblPr>
-  </w:style>
-  <w:style w:type="numbering" w:default="1" w:styleId="NoList">
-    <w:name w:val="No List"/>
-    <w:uiPriority w:val="99"/>
-    <w:semiHidden/>
-    <w:unhideWhenUsed/>
-  </w:style>
-  <w:style w:type="paragraph" w:styleId="Title">
-    <w:name w:val="Title"/>
-    <w:basedOn w:val="Normal"/>
-    <w:next w:val="Normal"/>
-    <w:pPr>
-      <w:keepNext/>
-      <w:keepLines/>
-      <w:spacing w:after="60"/>
-    </w:pPr>
+    <w:rsid w:val="00CC10D3"/>
     <w:rPr>
-      <w:sz w:val="52"/>
-      <w:szCs w:val="52"/>
-    </w:rPr>
-  </w:style>
-  <w:style w:type="paragraph" w:styleId="Subtitle">
-    <w:name w:val="Subtitle"/>
-    <w:basedOn w:val="Normal"/>
-    <w:next w:val="Normal"/>
-    <w:pPr>
-      <w:keepNext/>
-      <w:keepLines/>
-      <w:spacing w:after="320"/>
-    </w:pPr>
-    <w:rPr>
-      <w:color w:val="666666"/>
-      <w:sz w:val="30"/>
-      <w:szCs w:val="30"/>
-    </w:rPr>
-  </w:style>
-  <w:style w:type="paragraph" w:styleId="ListParagraph">
-    <w:name w:val="List Paragraph"/>
-    <w:basedOn w:val="Normal"/>
-    <w:uiPriority w:val="34"/>
-    <w:qFormat/>
-    <w:rsid w:val="00F8223F"/>
-    <w:pPr>
-      <w:ind w:left="720"/>
-      <w:contextualSpacing/>
-    </w:pPr>
-  </w:style>
-  <w:style w:type="paragraph" w:styleId="BalloonText">
-    <w:name w:val="Balloon Text"/>
-    <w:basedOn w:val="Normal"/>
-    <w:link w:val="BalloonTextChar"/>
-    <w:uiPriority w:val="99"/>
-    <w:semiHidden/>
-    <w:unhideWhenUsed/>
-    <w:rsid w:val="0030249B"/>
-    <w:pPr>
-      <w:spacing w:line="240" w:lineRule="auto"/>
-    </w:pPr>
-    <w:rPr>
-      <w:rFonts w:ascii="Tahoma" w:hAnsi="Tahoma" w:cs="Tahoma"/>
-      <w:sz w:val="16"/>
-      <w:szCs w:val="16"/>
-    </w:rPr>
-  </w:style>
-  <w:style w:type="character" w:customStyle="1" w:styleId="BalloonTextChar">
-    <w:name w:val="Balloon Text Char"/>
-    <w:basedOn w:val="DefaultParagraphFont"/>
-    <w:link w:val="BalloonText"/>
-    <w:uiPriority w:val="99"/>
-    <w:semiHidden/>
-    <w:rsid w:val="0030249B"/>
-    <w:rPr>
-      <w:rFonts w:ascii="Tahoma" w:hAnsi="Tahoma" w:cs="Tahoma"/>
-      <w:sz w:val="16"/>
-      <w:szCs w:val="16"/>
+      <w:color w:val="605E5C"/>
+      <w:shd w:val="clear" w:color="auto" w:fill="E1DFDD"/>
     </w:rPr>
   </w:style>
 </w:styles>

</xml_diff>

<commit_message>
Html & MySQL diagram
</commit_message>
<xml_diff>
--- a/ManproDokumentasi.docx
+++ b/ManproDokumentasi.docx
@@ -1,6 +1,6 @@
 
 <file path=word/document.xml><?xml version="1.0" encoding="utf-8"?>
-<w:document xmlns:wpc="http://schemas.microsoft.com/office/word/2010/wordprocessingCanvas" xmlns:cx="http://schemas.microsoft.com/office/drawing/2014/chartex" xmlns:cx1="http://schemas.microsoft.com/office/drawing/2015/9/8/chartex" xmlns:cx2="http://schemas.microsoft.com/office/drawing/2015/10/21/chartex" xmlns:cx3="http://schemas.microsoft.com/office/drawing/2016/5/9/chartex" xmlns:cx4="http://schemas.microsoft.com/office/drawing/2016/5/10/chartex" xmlns:cx5="http://schemas.microsoft.com/office/drawing/2016/5/11/chartex" xmlns:cx6="http://schemas.microsoft.com/office/drawing/2016/5/12/chartex" xmlns:cx7="http://schemas.microsoft.com/office/drawing/2016/5/13/chartex" xmlns:cx8="http://schemas.microsoft.com/office/drawing/2016/5/14/chartex" xmlns:mc="http://schemas.openxmlformats.org/markup-compatibility/2006" xmlns:aink="http://schemas.microsoft.com/office/drawing/2016/ink" xmlns:am3d="http://schemas.microsoft.com/office/drawing/2017/model3d" xmlns:o="urn:schemas-microsoft-com:office:office" xmlns:r="http://schemas.openxmlformats.org/officeDocument/2006/relationships" xmlns:m="http://schemas.openxmlformats.org/officeDocument/2006/math" xmlns:v="urn:schemas-microsoft-com:vml" xmlns:wp14="http://schemas.microsoft.com/office/word/2010/wordprocessingDrawing" xmlns:wp="http://schemas.openxmlformats.org/drawingml/2006/wordprocessingDrawing" xmlns:w10="urn:schemas-microsoft-com:office:word" xmlns:w="http://schemas.openxmlformats.org/wordprocessingml/2006/main" xmlns:w14="http://schemas.microsoft.com/office/word/2010/wordml" xmlns:w15="http://schemas.microsoft.com/office/word/2012/wordml" xmlns:w16cex="http://schemas.microsoft.com/office/word/2018/wordml/cex" xmlns:w16cid="http://schemas.microsoft.com/office/word/2016/wordml/cid" xmlns:w16="http://schemas.microsoft.com/office/word/2018/wordml" xmlns:w16se="http://schemas.microsoft.com/office/word/2015/wordml/symex" xmlns:wpg="http://schemas.microsoft.com/office/word/2010/wordprocessingGroup" xmlns:wpi="http://schemas.microsoft.com/office/word/2010/wordprocessingInk" xmlns:wne="http://schemas.microsoft.com/office/word/2006/wordml" xmlns:wps="http://schemas.microsoft.com/office/word/2010/wordprocessingShape" mc:Ignorable="w14 w15 w16se w16cid w16 w16cex wp14">
+<w:document xmlns:wpc="http://schemas.microsoft.com/office/word/2010/wordprocessingCanvas" xmlns:mc="http://schemas.openxmlformats.org/markup-compatibility/2006" xmlns:o="urn:schemas-microsoft-com:office:office" xmlns:r="http://schemas.openxmlformats.org/officeDocument/2006/relationships" xmlns:m="http://schemas.openxmlformats.org/officeDocument/2006/math" xmlns:v="urn:schemas-microsoft-com:vml" xmlns:wp14="http://schemas.microsoft.com/office/word/2010/wordprocessingDrawing" xmlns:wp="http://schemas.openxmlformats.org/drawingml/2006/wordprocessingDrawing" xmlns:w10="urn:schemas-microsoft-com:office:word" xmlns:w="http://schemas.openxmlformats.org/wordprocessingml/2006/main" xmlns:w14="http://schemas.microsoft.com/office/word/2010/wordml" xmlns:wpg="http://schemas.microsoft.com/office/word/2010/wordprocessingGroup" xmlns:wpi="http://schemas.microsoft.com/office/word/2010/wordprocessingInk" xmlns:wne="http://schemas.microsoft.com/office/word/2006/wordml" xmlns:wps="http://schemas.microsoft.com/office/word/2010/wordprocessingShape" mc:Ignorable="w14 wp14">
   <w:body>
     <w:p>
       <w:pPr>
@@ -795,7 +795,7 @@
                     <pic:cNvPicPr/>
                   </pic:nvPicPr>
                   <pic:blipFill>
-                    <a:blip r:embed="rId5">
+                    <a:blip r:embed="rId6">
                       <a:extLst>
                         <a:ext uri="{28A0092B-C50C-407E-A947-70E740481C1C}">
                           <a14:useLocalDpi xmlns:a14="http://schemas.microsoft.com/office/drawing/2010/main" val="0"/>
@@ -1180,7 +1180,7 @@
                     <pic:cNvPicPr/>
                   </pic:nvPicPr>
                   <pic:blipFill>
-                    <a:blip r:embed="rId6">
+                    <a:blip r:embed="rId7">
                       <a:extLst>
                         <a:ext uri="{28A0092B-C50C-407E-A947-70E740481C1C}">
                           <a14:useLocalDpi xmlns:a14="http://schemas.microsoft.com/office/drawing/2010/main" val="0"/>
@@ -1388,74 +1388,6 @@
           <w:b/>
         </w:rPr>
       </w:pPr>
-      <w:hyperlink r:id="rId7" w:history="1">
-        <w:r>
-          <w:rPr>
-            <w:rStyle w:val="Hyperlink"/>
-            <w:b/>
-          </w:rPr>
-          <w:t>link drawio</w:t>
-        </w:r>
-      </w:hyperlink>
-    </w:p>
-    <w:p>
-      <w:pPr>
-        <w:numPr>
-          <w:ilvl w:val="2"/>
-          <w:numId w:val="1"/>
-        </w:numPr>
-        <w:rPr>
-          <w:b/>
-        </w:rPr>
-      </w:pPr>
-      <w:r>
-        <w:rPr>
-          <w:b/>
-        </w:rPr>
-        <w:t>Deskripsi Class</w:t>
-      </w:r>
-    </w:p>
-    <w:p>
-      <w:pPr>
-        <w:numPr>
-          <w:ilvl w:val="2"/>
-          <w:numId w:val="1"/>
-        </w:numPr>
-        <w:rPr>
-          <w:b/>
-        </w:rPr>
-      </w:pPr>
-      <w:r>
-        <w:rPr>
-          <w:b/>
-        </w:rPr>
-        <w:t>Deskripsi Method</w:t>
-      </w:r>
-    </w:p>
-    <w:p>
-      <w:pPr>
-        <w:numPr>
-          <w:ilvl w:val="1"/>
-          <w:numId w:val="1"/>
-        </w:numPr>
-        <w:rPr>
-          <w:b/>
-        </w:rPr>
-      </w:pPr>
-      <w:r>
-        <w:rPr>
-          <w:b/>
-        </w:rPr>
-        <w:t>ERD Diagram MySQL</w:t>
-      </w:r>
-    </w:p>
-    <w:p>
-      <w:pPr>
-        <w:ind w:left="1440"/>
-        <w:rPr>
-          <w:b/>
-        </w:rPr>
-      </w:pPr>
       <w:hyperlink r:id="rId8" w:history="1">
         <w:r>
           <w:rPr>
@@ -1480,6 +1412,175 @@
         <w:rPr>
           <w:b/>
         </w:rPr>
+        <w:t>Deskripsi Class</w:t>
+      </w:r>
+    </w:p>
+    <w:p>
+      <w:pPr>
+        <w:numPr>
+          <w:ilvl w:val="2"/>
+          <w:numId w:val="1"/>
+        </w:numPr>
+        <w:rPr>
+          <w:b/>
+        </w:rPr>
+      </w:pPr>
+      <w:r>
+        <w:rPr>
+          <w:b/>
+        </w:rPr>
+        <w:t>Deskripsi Method</w:t>
+      </w:r>
+    </w:p>
+    <w:p>
+      <w:pPr>
+        <w:rPr>
+          <w:b/>
+        </w:rPr>
+      </w:pPr>
+    </w:p>
+    <w:p>
+      <w:pPr>
+        <w:rPr>
+          <w:b/>
+        </w:rPr>
+      </w:pPr>
+    </w:p>
+    <w:p>
+      <w:pPr>
+        <w:rPr>
+          <w:b/>
+        </w:rPr>
+      </w:pPr>
+    </w:p>
+    <w:p>
+      <w:pPr>
+        <w:rPr>
+          <w:b/>
+        </w:rPr>
+      </w:pPr>
+    </w:p>
+    <w:p>
+      <w:pPr>
+        <w:rPr>
+          <w:b/>
+        </w:rPr>
+      </w:pPr>
+    </w:p>
+    <w:p>
+      <w:pPr>
+        <w:rPr>
+          <w:b/>
+        </w:rPr>
+      </w:pPr>
+    </w:p>
+    <w:p>
+      <w:pPr>
+        <w:numPr>
+          <w:ilvl w:val="1"/>
+          <w:numId w:val="1"/>
+        </w:numPr>
+        <w:rPr>
+          <w:b/>
+        </w:rPr>
+      </w:pPr>
+      <w:r>
+        <w:rPr>
+          <w:b/>
+        </w:rPr>
+        <w:lastRenderedPageBreak/>
+        <w:t>Class</w:t>
+      </w:r>
+      <w:r>
+        <w:rPr>
+          <w:b/>
+        </w:rPr>
+        <w:t xml:space="preserve"> Diagram </w:t>
+      </w:r>
+      <w:r>
+        <w:rPr>
+          <w:b/>
+        </w:rPr>
+        <w:t xml:space="preserve">Tabel </w:t>
+      </w:r>
+      <w:r>
+        <w:rPr>
+          <w:b/>
+        </w:rPr>
+        <w:t>MySQL</w:t>
+      </w:r>
+    </w:p>
+    <w:p>
+      <w:pPr>
+        <w:ind w:left="1440"/>
+        <w:rPr>
+          <w:b/>
+        </w:rPr>
+      </w:pPr>
+      <w:r>
+        <w:rPr>
+          <w:b/>
+          <w:noProof/>
+        </w:rPr>
+        <w:drawing>
+          <wp:inline distT="0" distB="0" distL="0" distR="0" wp14:anchorId="7C3C1D07" wp14:editId="14B3119F">
+            <wp:extent cx="3152775" cy="4867275"/>
+            <wp:effectExtent l="0" t="0" r="9525" b="9525"/>
+            <wp:docPr id="3" name="Picture 3"/>
+            <wp:cNvGraphicFramePr>
+              <a:graphicFrameLocks xmlns:a="http://schemas.openxmlformats.org/drawingml/2006/main" noChangeAspect="1"/>
+            </wp:cNvGraphicFramePr>
+            <a:graphic xmlns:a="http://schemas.openxmlformats.org/drawingml/2006/main">
+              <a:graphicData uri="http://schemas.openxmlformats.org/drawingml/2006/picture">
+                <pic:pic xmlns:pic="http://schemas.openxmlformats.org/drawingml/2006/picture">
+                  <pic:nvPicPr>
+                    <pic:cNvPr id="0" name="MySQL_ClassDiagram.png"/>
+                    <pic:cNvPicPr/>
+                  </pic:nvPicPr>
+                  <pic:blipFill>
+                    <a:blip r:embed="rId9">
+                      <a:extLst>
+                        <a:ext uri="{28A0092B-C50C-407E-A947-70E740481C1C}">
+                          <a14:useLocalDpi xmlns:a14="http://schemas.microsoft.com/office/drawing/2010/main" val="0"/>
+                        </a:ext>
+                      </a:extLst>
+                    </a:blip>
+                    <a:stretch>
+                      <a:fillRect/>
+                    </a:stretch>
+                  </pic:blipFill>
+                  <pic:spPr>
+                    <a:xfrm>
+                      <a:off x="0" y="0"/>
+                      <a:ext cx="3152775" cy="4867275"/>
+                    </a:xfrm>
+                    <a:prstGeom prst="rect">
+                      <a:avLst/>
+                    </a:prstGeom>
+                  </pic:spPr>
+                </pic:pic>
+              </a:graphicData>
+            </a:graphic>
+          </wp:inline>
+        </w:drawing>
+      </w:r>
+      <w:bookmarkStart w:id="0" w:name="_GoBack"/>
+      <w:bookmarkEnd w:id="0"/>
+    </w:p>
+    <w:p>
+      <w:pPr>
+        <w:numPr>
+          <w:ilvl w:val="2"/>
+          <w:numId w:val="1"/>
+        </w:numPr>
+        <w:rPr>
+          <w:b/>
+        </w:rPr>
+      </w:pPr>
+      <w:r>
+        <w:rPr>
+          <w:b/>
+        </w:rPr>
         <w:t>Deskripsi Database</w:t>
       </w:r>
     </w:p>
@@ -1548,7 +1649,6 @@
         <w:rPr>
           <w:b/>
         </w:rPr>
-        <w:lastRenderedPageBreak/>
         <w:t>MySQL Debug</w:t>
       </w:r>
     </w:p>
@@ -1605,8 +1705,8 @@
 </file>
 
 <file path=word/numbering.xml><?xml version="1.0" encoding="utf-8"?>
-<w:numbering xmlns:wpc="http://schemas.microsoft.com/office/word/2010/wordprocessingCanvas" xmlns:cx="http://schemas.microsoft.com/office/drawing/2014/chartex" xmlns:cx1="http://schemas.microsoft.com/office/drawing/2015/9/8/chartex" xmlns:cx2="http://schemas.microsoft.com/office/drawing/2015/10/21/chartex" xmlns:cx3="http://schemas.microsoft.com/office/drawing/2016/5/9/chartex" xmlns:cx4="http://schemas.microsoft.com/office/drawing/2016/5/10/chartex" xmlns:cx5="http://schemas.microsoft.com/office/drawing/2016/5/11/chartex" xmlns:cx6="http://schemas.microsoft.com/office/drawing/2016/5/12/chartex" xmlns:cx7="http://schemas.microsoft.com/office/drawing/2016/5/13/chartex" xmlns:cx8="http://schemas.microsoft.com/office/drawing/2016/5/14/chartex" xmlns:mc="http://schemas.openxmlformats.org/markup-compatibility/2006" xmlns:aink="http://schemas.microsoft.com/office/drawing/2016/ink" xmlns:am3d="http://schemas.microsoft.com/office/drawing/2017/model3d" xmlns:o="urn:schemas-microsoft-com:office:office" xmlns:r="http://schemas.openxmlformats.org/officeDocument/2006/relationships" xmlns:m="http://schemas.openxmlformats.org/officeDocument/2006/math" xmlns:v="urn:schemas-microsoft-com:vml" xmlns:wp14="http://schemas.microsoft.com/office/word/2010/wordprocessingDrawing" xmlns:wp="http://schemas.openxmlformats.org/drawingml/2006/wordprocessingDrawing" xmlns:w10="urn:schemas-microsoft-com:office:word" xmlns:w="http://schemas.openxmlformats.org/wordprocessingml/2006/main" xmlns:w14="http://schemas.microsoft.com/office/word/2010/wordml" xmlns:w15="http://schemas.microsoft.com/office/word/2012/wordml" xmlns:w16cex="http://schemas.microsoft.com/office/word/2018/wordml/cex" xmlns:w16cid="http://schemas.microsoft.com/office/word/2016/wordml/cid" xmlns:w16="http://schemas.microsoft.com/office/word/2018/wordml" xmlns:w16se="http://schemas.microsoft.com/office/word/2015/wordml/symex" xmlns:wpg="http://schemas.microsoft.com/office/word/2010/wordprocessingGroup" xmlns:wpi="http://schemas.microsoft.com/office/word/2010/wordprocessingInk" xmlns:wne="http://schemas.microsoft.com/office/word/2006/wordml" xmlns:wps="http://schemas.microsoft.com/office/word/2010/wordprocessingShape" mc:Ignorable="w14 w15 w16se w16cid w16 w16cex wp14">
-  <w:abstractNum w:abstractNumId="0" w15:restartNumberingAfterBreak="0">
+<w:numbering xmlns:wpc="http://schemas.microsoft.com/office/word/2010/wordprocessingCanvas" xmlns:mc="http://schemas.openxmlformats.org/markup-compatibility/2006" xmlns:o="urn:schemas-microsoft-com:office:office" xmlns:r="http://schemas.openxmlformats.org/officeDocument/2006/relationships" xmlns:m="http://schemas.openxmlformats.org/officeDocument/2006/math" xmlns:v="urn:schemas-microsoft-com:vml" xmlns:wp14="http://schemas.microsoft.com/office/word/2010/wordprocessingDrawing" xmlns:wp="http://schemas.openxmlformats.org/drawingml/2006/wordprocessingDrawing" xmlns:w10="urn:schemas-microsoft-com:office:word" xmlns:w="http://schemas.openxmlformats.org/wordprocessingml/2006/main" xmlns:w14="http://schemas.microsoft.com/office/word/2010/wordml" xmlns:wpg="http://schemas.microsoft.com/office/word/2010/wordprocessingGroup" xmlns:wpi="http://schemas.microsoft.com/office/word/2010/wordprocessingInk" xmlns:wne="http://schemas.microsoft.com/office/word/2006/wordml" xmlns:wps="http://schemas.microsoft.com/office/word/2010/wordprocessingShape" mc:Ignorable="w14 wp14">
+  <w:abstractNum w:abstractNumId="0">
     <w:nsid w:val="387106D4"/>
     <w:multiLevelType w:val="multilevel"/>
     <w:tmpl w:val="5EEAD108"/>
@@ -1719,7 +1819,7 @@
       </w:rPr>
     </w:lvl>
   </w:abstractNum>
-  <w:abstractNum w:abstractNumId="1" w15:restartNumberingAfterBreak="0">
+  <w:abstractNum w:abstractNumId="1">
     <w:nsid w:val="57AA5524"/>
     <w:multiLevelType w:val="hybridMultilevel"/>
     <w:tmpl w:val="E0CC75EA"/>
@@ -1808,7 +1908,7 @@
       </w:pPr>
     </w:lvl>
   </w:abstractNum>
-  <w:abstractNum w:abstractNumId="2" w15:restartNumberingAfterBreak="0">
+  <w:abstractNum w:abstractNumId="2">
     <w:nsid w:val="57B044CA"/>
     <w:multiLevelType w:val="hybridMultilevel"/>
     <w:tmpl w:val="8A22B360"/>
@@ -1920,7 +2020,7 @@
       </w:rPr>
     </w:lvl>
   </w:abstractNum>
-  <w:abstractNum w:abstractNumId="3" w15:restartNumberingAfterBreak="0">
+  <w:abstractNum w:abstractNumId="3">
     <w:nsid w:val="6B7715C5"/>
     <w:multiLevelType w:val="hybridMultilevel"/>
     <w:tmpl w:val="C576D366"/>
@@ -2025,7 +2125,7 @@
 </file>
 
 <file path=word/styles.xml><?xml version="1.0" encoding="utf-8"?>
-<w:styles xmlns:mc="http://schemas.openxmlformats.org/markup-compatibility/2006" xmlns:r="http://schemas.openxmlformats.org/officeDocument/2006/relationships" xmlns:w="http://schemas.openxmlformats.org/wordprocessingml/2006/main" xmlns:w14="http://schemas.microsoft.com/office/word/2010/wordml" xmlns:w15="http://schemas.microsoft.com/office/word/2012/wordml" xmlns:w16cex="http://schemas.microsoft.com/office/word/2018/wordml/cex" xmlns:w16cid="http://schemas.microsoft.com/office/word/2016/wordml/cid" xmlns:w16="http://schemas.microsoft.com/office/word/2018/wordml" xmlns:w16se="http://schemas.microsoft.com/office/word/2015/wordml/symex" mc:Ignorable="w14 w15 w16se w16cid w16 w16cex">
+<w:styles xmlns:mc="http://schemas.openxmlformats.org/markup-compatibility/2006" xmlns:r="http://schemas.openxmlformats.org/officeDocument/2006/relationships" xmlns:w="http://schemas.openxmlformats.org/wordprocessingml/2006/main" xmlns:w14="http://schemas.microsoft.com/office/word/2010/wordml" mc:Ignorable="w14">
   <w:docDefaults>
     <w:rPrDefault>
       <w:rPr>
@@ -2041,383 +2141,144 @@
       </w:pPr>
     </w:pPrDefault>
   </w:docDefaults>
-  <w:latentStyles w:defLockedState="0" w:defUIPriority="99" w:defSemiHidden="0" w:defUnhideWhenUsed="0" w:defQFormat="0" w:count="376">
-    <w:lsdException w:name="Normal" w:uiPriority="0" w:qFormat="1"/>
-    <w:lsdException w:name="heading 1" w:uiPriority="9" w:qFormat="1"/>
-    <w:lsdException w:name="heading 2" w:semiHidden="1" w:uiPriority="9" w:unhideWhenUsed="1" w:qFormat="1"/>
-    <w:lsdException w:name="heading 3" w:semiHidden="1" w:uiPriority="9" w:unhideWhenUsed="1" w:qFormat="1"/>
-    <w:lsdException w:name="heading 4" w:semiHidden="1" w:uiPriority="9" w:unhideWhenUsed="1" w:qFormat="1"/>
-    <w:lsdException w:name="heading 5" w:semiHidden="1" w:uiPriority="9" w:unhideWhenUsed="1" w:qFormat="1"/>
-    <w:lsdException w:name="heading 6" w:semiHidden="1" w:uiPriority="9" w:unhideWhenUsed="1" w:qFormat="1"/>
-    <w:lsdException w:name="heading 7" w:semiHidden="1" w:uiPriority="9" w:unhideWhenUsed="1" w:qFormat="1"/>
-    <w:lsdException w:name="heading 8" w:semiHidden="1" w:uiPriority="9" w:unhideWhenUsed="1" w:qFormat="1"/>
-    <w:lsdException w:name="heading 9" w:semiHidden="1" w:uiPriority="9" w:unhideWhenUsed="1" w:qFormat="1"/>
-    <w:lsdException w:name="index 1" w:semiHidden="1" w:unhideWhenUsed="1"/>
-    <w:lsdException w:name="index 2" w:semiHidden="1" w:unhideWhenUsed="1"/>
-    <w:lsdException w:name="index 3" w:semiHidden="1" w:unhideWhenUsed="1"/>
-    <w:lsdException w:name="index 4" w:semiHidden="1" w:unhideWhenUsed="1"/>
-    <w:lsdException w:name="index 5" w:semiHidden="1" w:unhideWhenUsed="1"/>
-    <w:lsdException w:name="index 6" w:semiHidden="1" w:unhideWhenUsed="1"/>
-    <w:lsdException w:name="index 7" w:semiHidden="1" w:unhideWhenUsed="1"/>
-    <w:lsdException w:name="index 8" w:semiHidden="1" w:unhideWhenUsed="1"/>
-    <w:lsdException w:name="index 9" w:semiHidden="1" w:unhideWhenUsed="1"/>
-    <w:lsdException w:name="toc 1" w:semiHidden="1" w:uiPriority="39" w:unhideWhenUsed="1"/>
-    <w:lsdException w:name="toc 2" w:semiHidden="1" w:uiPriority="39" w:unhideWhenUsed="1"/>
-    <w:lsdException w:name="toc 3" w:semiHidden="1" w:uiPriority="39" w:unhideWhenUsed="1"/>
-    <w:lsdException w:name="toc 4" w:semiHidden="1" w:uiPriority="39" w:unhideWhenUsed="1"/>
-    <w:lsdException w:name="toc 5" w:semiHidden="1" w:uiPriority="39" w:unhideWhenUsed="1"/>
-    <w:lsdException w:name="toc 6" w:semiHidden="1" w:uiPriority="39" w:unhideWhenUsed="1"/>
-    <w:lsdException w:name="toc 7" w:semiHidden="1" w:uiPriority="39" w:unhideWhenUsed="1"/>
-    <w:lsdException w:name="toc 8" w:semiHidden="1" w:uiPriority="39" w:unhideWhenUsed="1"/>
-    <w:lsdException w:name="toc 9" w:semiHidden="1" w:uiPriority="39" w:unhideWhenUsed="1"/>
-    <w:lsdException w:name="Normal Indent" w:semiHidden="1" w:unhideWhenUsed="1"/>
-    <w:lsdException w:name="footnote text" w:semiHidden="1" w:unhideWhenUsed="1"/>
-    <w:lsdException w:name="annotation text" w:semiHidden="1" w:unhideWhenUsed="1"/>
-    <w:lsdException w:name="header" w:semiHidden="1" w:unhideWhenUsed="1"/>
-    <w:lsdException w:name="footer" w:semiHidden="1" w:unhideWhenUsed="1"/>
-    <w:lsdException w:name="index heading" w:semiHidden="1" w:unhideWhenUsed="1"/>
-    <w:lsdException w:name="caption" w:semiHidden="1" w:uiPriority="35" w:unhideWhenUsed="1" w:qFormat="1"/>
-    <w:lsdException w:name="table of figures" w:semiHidden="1" w:unhideWhenUsed="1"/>
-    <w:lsdException w:name="envelope address" w:semiHidden="1" w:unhideWhenUsed="1"/>
-    <w:lsdException w:name="envelope return" w:semiHidden="1" w:unhideWhenUsed="1"/>
-    <w:lsdException w:name="footnote reference" w:semiHidden="1" w:unhideWhenUsed="1"/>
-    <w:lsdException w:name="annotation reference" w:semiHidden="1" w:unhideWhenUsed="1"/>
-    <w:lsdException w:name="line number" w:semiHidden="1" w:unhideWhenUsed="1"/>
-    <w:lsdException w:name="page number" w:semiHidden="1" w:unhideWhenUsed="1"/>
-    <w:lsdException w:name="endnote reference" w:semiHidden="1" w:unhideWhenUsed="1"/>
-    <w:lsdException w:name="endnote text" w:semiHidden="1" w:unhideWhenUsed="1"/>
-    <w:lsdException w:name="table of authorities" w:semiHidden="1" w:unhideWhenUsed="1"/>
-    <w:lsdException w:name="macro" w:semiHidden="1" w:unhideWhenUsed="1"/>
-    <w:lsdException w:name="toa heading" w:semiHidden="1" w:unhideWhenUsed="1"/>
-    <w:lsdException w:name="List" w:semiHidden="1" w:unhideWhenUsed="1"/>
-    <w:lsdException w:name="List Bullet" w:semiHidden="1" w:unhideWhenUsed="1"/>
-    <w:lsdException w:name="List Number" w:semiHidden="1" w:unhideWhenUsed="1"/>
-    <w:lsdException w:name="List 2" w:semiHidden="1" w:unhideWhenUsed="1"/>
-    <w:lsdException w:name="List 3" w:semiHidden="1" w:unhideWhenUsed="1"/>
-    <w:lsdException w:name="List 4" w:semiHidden="1" w:unhideWhenUsed="1"/>
-    <w:lsdException w:name="List 5" w:semiHidden="1" w:unhideWhenUsed="1"/>
-    <w:lsdException w:name="List Bullet 2" w:semiHidden="1" w:unhideWhenUsed="1"/>
-    <w:lsdException w:name="List Bullet 3" w:semiHidden="1" w:unhideWhenUsed="1"/>
-    <w:lsdException w:name="List Bullet 4" w:semiHidden="1" w:unhideWhenUsed="1"/>
-    <w:lsdException w:name="List Bullet 5" w:semiHidden="1" w:unhideWhenUsed="1"/>
-    <w:lsdException w:name="List Number 2" w:semiHidden="1" w:unhideWhenUsed="1"/>
-    <w:lsdException w:name="List Number 3" w:semiHidden="1" w:unhideWhenUsed="1"/>
-    <w:lsdException w:name="List Number 4" w:semiHidden="1" w:unhideWhenUsed="1"/>
-    <w:lsdException w:name="List Number 5" w:semiHidden="1" w:unhideWhenUsed="1"/>
-    <w:lsdException w:name="Title" w:uiPriority="10" w:qFormat="1"/>
-    <w:lsdException w:name="Closing" w:semiHidden="1" w:unhideWhenUsed="1"/>
-    <w:lsdException w:name="Signature" w:semiHidden="1" w:unhideWhenUsed="1"/>
-    <w:lsdException w:name="Default Paragraph Font" w:semiHidden="1" w:uiPriority="1" w:unhideWhenUsed="1"/>
-    <w:lsdException w:name="Body Text" w:semiHidden="1" w:unhideWhenUsed="1"/>
-    <w:lsdException w:name="Body Text Indent" w:semiHidden="1" w:unhideWhenUsed="1"/>
-    <w:lsdException w:name="List Continue" w:semiHidden="1" w:unhideWhenUsed="1"/>
-    <w:lsdException w:name="List Continue 2" w:semiHidden="1" w:unhideWhenUsed="1"/>
-    <w:lsdException w:name="List Continue 3" w:semiHidden="1" w:unhideWhenUsed="1"/>
-    <w:lsdException w:name="List Continue 4" w:semiHidden="1" w:unhideWhenUsed="1"/>
-    <w:lsdException w:name="List Continue 5" w:semiHidden="1" w:unhideWhenUsed="1"/>
-    <w:lsdException w:name="Message Header" w:semiHidden="1" w:unhideWhenUsed="1"/>
-    <w:lsdException w:name="Subtitle" w:uiPriority="11" w:qFormat="1"/>
-    <w:lsdException w:name="Salutation" w:semiHidden="1" w:unhideWhenUsed="1"/>
-    <w:lsdException w:name="Date" w:semiHidden="1" w:unhideWhenUsed="1"/>
-    <w:lsdException w:name="Body Text First Indent" w:semiHidden="1" w:unhideWhenUsed="1"/>
-    <w:lsdException w:name="Body Text First Indent 2" w:semiHidden="1" w:unhideWhenUsed="1"/>
-    <w:lsdException w:name="Note Heading" w:semiHidden="1" w:unhideWhenUsed="1"/>
-    <w:lsdException w:name="Body Text 2" w:semiHidden="1" w:unhideWhenUsed="1"/>
-    <w:lsdException w:name="Body Text 3" w:semiHidden="1" w:unhideWhenUsed="1"/>
-    <w:lsdException w:name="Body Text Indent 2" w:semiHidden="1" w:unhideWhenUsed="1"/>
-    <w:lsdException w:name="Body Text Indent 3" w:semiHidden="1" w:unhideWhenUsed="1"/>
-    <w:lsdException w:name="Block Text" w:semiHidden="1" w:unhideWhenUsed="1"/>
-    <w:lsdException w:name="Hyperlink" w:semiHidden="1" w:unhideWhenUsed="1"/>
-    <w:lsdException w:name="FollowedHyperlink" w:semiHidden="1" w:unhideWhenUsed="1"/>
-    <w:lsdException w:name="Strong" w:uiPriority="22" w:qFormat="1"/>
-    <w:lsdException w:name="Emphasis" w:uiPriority="20" w:qFormat="1"/>
-    <w:lsdException w:name="Document Map" w:semiHidden="1" w:unhideWhenUsed="1"/>
-    <w:lsdException w:name="Plain Text" w:semiHidden="1" w:unhideWhenUsed="1"/>
-    <w:lsdException w:name="E-mail Signature" w:semiHidden="1" w:unhideWhenUsed="1"/>
-    <w:lsdException w:name="HTML Top of Form" w:semiHidden="1" w:unhideWhenUsed="1"/>
-    <w:lsdException w:name="HTML Bottom of Form" w:semiHidden="1" w:unhideWhenUsed="1"/>
-    <w:lsdException w:name="Normal (Web)" w:semiHidden="1" w:unhideWhenUsed="1"/>
-    <w:lsdException w:name="HTML Acronym" w:semiHidden="1" w:unhideWhenUsed="1"/>
-    <w:lsdException w:name="HTML Address" w:semiHidden="1" w:unhideWhenUsed="1"/>
-    <w:lsdException w:name="HTML Cite" w:semiHidden="1" w:unhideWhenUsed="1"/>
-    <w:lsdException w:name="HTML Code" w:semiHidden="1" w:unhideWhenUsed="1"/>
-    <w:lsdException w:name="HTML Definition" w:semiHidden="1" w:unhideWhenUsed="1"/>
-    <w:lsdException w:name="HTML Keyboard" w:semiHidden="1" w:unhideWhenUsed="1"/>
-    <w:lsdException w:name="HTML Preformatted" w:semiHidden="1" w:unhideWhenUsed="1"/>
-    <w:lsdException w:name="HTML Sample" w:semiHidden="1" w:unhideWhenUsed="1"/>
-    <w:lsdException w:name="HTML Typewriter" w:semiHidden="1" w:unhideWhenUsed="1"/>
-    <w:lsdException w:name="HTML Variable" w:semiHidden="1" w:unhideWhenUsed="1"/>
-    <w:lsdException w:name="Normal Table" w:semiHidden="1" w:unhideWhenUsed="1"/>
-    <w:lsdException w:name="annotation subject" w:semiHidden="1" w:unhideWhenUsed="1"/>
-    <w:lsdException w:name="No List" w:semiHidden="1" w:unhideWhenUsed="1"/>
-    <w:lsdException w:name="Outline List 1" w:semiHidden="1" w:unhideWhenUsed="1"/>
-    <w:lsdException w:name="Outline List 2" w:semiHidden="1" w:unhideWhenUsed="1"/>
-    <w:lsdException w:name="Outline List 3" w:semiHidden="1" w:unhideWhenUsed="1"/>
-    <w:lsdException w:name="Table Simple 1" w:semiHidden="1" w:unhideWhenUsed="1"/>
-    <w:lsdException w:name="Table Simple 2" w:semiHidden="1" w:unhideWhenUsed="1"/>
-    <w:lsdException w:name="Table Simple 3" w:semiHidden="1" w:unhideWhenUsed="1"/>
-    <w:lsdException w:name="Table Classic 1" w:semiHidden="1" w:unhideWhenUsed="1"/>
-    <w:lsdException w:name="Table Classic 2" w:semiHidden="1" w:unhideWhenUsed="1"/>
-    <w:lsdException w:name="Table Classic 3" w:semiHidden="1" w:unhideWhenUsed="1"/>
-    <w:lsdException w:name="Table Classic 4" w:semiHidden="1" w:unhideWhenUsed="1"/>
-    <w:lsdException w:name="Table Colorful 1" w:semiHidden="1" w:unhideWhenUsed="1"/>
-    <w:lsdException w:name="Table Colorful 2" w:semiHidden="1" w:unhideWhenUsed="1"/>
-    <w:lsdException w:name="Table Colorful 3" w:semiHidden="1" w:unhideWhenUsed="1"/>
-    <w:lsdException w:name="Table Columns 1" w:semiHidden="1" w:unhideWhenUsed="1"/>
-    <w:lsdException w:name="Table Columns 2" w:semiHidden="1" w:unhideWhenUsed="1"/>
-    <w:lsdException w:name="Table Columns 3" w:semiHidden="1" w:unhideWhenUsed="1"/>
-    <w:lsdException w:name="Table Columns 4" w:semiHidden="1" w:unhideWhenUsed="1"/>
-    <w:lsdException w:name="Table Columns 5" w:semiHidden="1" w:unhideWhenUsed="1"/>
-    <w:lsdException w:name="Table Grid 1" w:semiHidden="1" w:unhideWhenUsed="1"/>
-    <w:lsdException w:name="Table Grid 2" w:semiHidden="1" w:unhideWhenUsed="1"/>
-    <w:lsdException w:name="Table Grid 3" w:semiHidden="1" w:unhideWhenUsed="1"/>
-    <w:lsdException w:name="Table Grid 4" w:semiHidden="1" w:unhideWhenUsed="1"/>
-    <w:lsdException w:name="Table Grid 5" w:semiHidden="1" w:unhideWhenUsed="1"/>
-    <w:lsdException w:name="Table Grid 6" w:semiHidden="1" w:unhideWhenUsed="1"/>
-    <w:lsdException w:name="Table Grid 7" w:semiHidden="1" w:unhideWhenUsed="1"/>
-    <w:lsdException w:name="Table Grid 8" w:semiHidden="1" w:unhideWhenUsed="1"/>
-    <w:lsdException w:name="Table List 1" w:semiHidden="1" w:unhideWhenUsed="1"/>
-    <w:lsdException w:name="Table List 2" w:semiHidden="1" w:unhideWhenUsed="1"/>
-    <w:lsdException w:name="Table List 3" w:semiHidden="1" w:unhideWhenUsed="1"/>
-    <w:lsdException w:name="Table List 4" w:semiHidden="1" w:unhideWhenUsed="1"/>
-    <w:lsdException w:name="Table List 5" w:semiHidden="1" w:unhideWhenUsed="1"/>
-    <w:lsdException w:name="Table List 6" w:semiHidden="1" w:unhideWhenUsed="1"/>
-    <w:lsdException w:name="Table List 7" w:semiHidden="1" w:unhideWhenUsed="1"/>
-    <w:lsdException w:name="Table List 8" w:semiHidden="1" w:unhideWhenUsed="1"/>
-    <w:lsdException w:name="Table 3D effects 1" w:semiHidden="1" w:unhideWhenUsed="1"/>
-    <w:lsdException w:name="Table 3D effects 2" w:semiHidden="1" w:unhideWhenUsed="1"/>
-    <w:lsdException w:name="Table 3D effects 3" w:semiHidden="1" w:unhideWhenUsed="1"/>
-    <w:lsdException w:name="Table Contemporary" w:semiHidden="1" w:unhideWhenUsed="1"/>
-    <w:lsdException w:name="Table Elegant" w:semiHidden="1" w:unhideWhenUsed="1"/>
-    <w:lsdException w:name="Table Professional" w:semiHidden="1" w:unhideWhenUsed="1"/>
-    <w:lsdException w:name="Table Subtle 1" w:semiHidden="1" w:unhideWhenUsed="1"/>
-    <w:lsdException w:name="Table Subtle 2" w:semiHidden="1" w:unhideWhenUsed="1"/>
-    <w:lsdException w:name="Table Web 1" w:semiHidden="1" w:unhideWhenUsed="1"/>
-    <w:lsdException w:name="Table Web 2" w:semiHidden="1" w:unhideWhenUsed="1"/>
-    <w:lsdException w:name="Table Web 3" w:semiHidden="1" w:unhideWhenUsed="1"/>
-    <w:lsdException w:name="Balloon Text" w:semiHidden="1" w:unhideWhenUsed="1"/>
-    <w:lsdException w:name="Table Grid" w:semiHidden="1" w:uiPriority="59" w:unhideWhenUsed="1"/>
-    <w:lsdException w:name="Table Theme" w:semiHidden="1" w:unhideWhenUsed="1"/>
-    <w:lsdException w:name="Placeholder Text" w:semiHidden="1"/>
-    <w:lsdException w:name="No Spacing" w:uiPriority="1" w:qFormat="1"/>
-    <w:lsdException w:name="Light Shading" w:uiPriority="60"/>
-    <w:lsdException w:name="Light List" w:uiPriority="61"/>
-    <w:lsdException w:name="Light Grid" w:uiPriority="62"/>
-    <w:lsdException w:name="Medium Shading 1" w:uiPriority="63"/>
-    <w:lsdException w:name="Medium Shading 2" w:uiPriority="64"/>
-    <w:lsdException w:name="Medium List 1" w:uiPriority="65"/>
-    <w:lsdException w:name="Medium List 2" w:uiPriority="66"/>
-    <w:lsdException w:name="Medium Grid 1" w:uiPriority="67"/>
-    <w:lsdException w:name="Medium Grid 2" w:uiPriority="68"/>
-    <w:lsdException w:name="Medium Grid 3" w:uiPriority="69"/>
-    <w:lsdException w:name="Dark List" w:uiPriority="70"/>
-    <w:lsdException w:name="Colorful Shading" w:uiPriority="71"/>
-    <w:lsdException w:name="Colorful List" w:uiPriority="72"/>
-    <w:lsdException w:name="Colorful Grid" w:uiPriority="73"/>
-    <w:lsdException w:name="Light Shading Accent 1" w:uiPriority="60"/>
-    <w:lsdException w:name="Light List Accent 1" w:uiPriority="61"/>
-    <w:lsdException w:name="Light Grid Accent 1" w:uiPriority="62"/>
-    <w:lsdException w:name="Medium Shading 1 Accent 1" w:uiPriority="63"/>
-    <w:lsdException w:name="Medium Shading 2 Accent 1" w:uiPriority="64"/>
-    <w:lsdException w:name="Medium List 1 Accent 1" w:uiPriority="65"/>
-    <w:lsdException w:name="Revision" w:semiHidden="1"/>
-    <w:lsdException w:name="List Paragraph" w:uiPriority="34" w:qFormat="1"/>
-    <w:lsdException w:name="Quote" w:uiPriority="29" w:qFormat="1"/>
-    <w:lsdException w:name="Intense Quote" w:uiPriority="30" w:qFormat="1"/>
-    <w:lsdException w:name="Medium List 2 Accent 1" w:uiPriority="66"/>
-    <w:lsdException w:name="Medium Grid 1 Accent 1" w:uiPriority="67"/>
-    <w:lsdException w:name="Medium Grid 2 Accent 1" w:uiPriority="68"/>
-    <w:lsdException w:name="Medium Grid 3 Accent 1" w:uiPriority="69"/>
-    <w:lsdException w:name="Dark List Accent 1" w:uiPriority="70"/>
-    <w:lsdException w:name="Colorful Shading Accent 1" w:uiPriority="71"/>
-    <w:lsdException w:name="Colorful List Accent 1" w:uiPriority="72"/>
-    <w:lsdException w:name="Colorful Grid Accent 1" w:uiPriority="73"/>
-    <w:lsdException w:name="Light Shading Accent 2" w:uiPriority="60"/>
-    <w:lsdException w:name="Light List Accent 2" w:uiPriority="61"/>
-    <w:lsdException w:name="Light Grid Accent 2" w:uiPriority="62"/>
-    <w:lsdException w:name="Medium Shading 1 Accent 2" w:uiPriority="63"/>
-    <w:lsdException w:name="Medium Shading 2 Accent 2" w:uiPriority="64"/>
-    <w:lsdException w:name="Medium List 1 Accent 2" w:uiPriority="65"/>
-    <w:lsdException w:name="Medium List 2 Accent 2" w:uiPriority="66"/>
-    <w:lsdException w:name="Medium Grid 1 Accent 2" w:uiPriority="67"/>
-    <w:lsdException w:name="Medium Grid 2 Accent 2" w:uiPriority="68"/>
-    <w:lsdException w:name="Medium Grid 3 Accent 2" w:uiPriority="69"/>
-    <w:lsdException w:name="Dark List Accent 2" w:uiPriority="70"/>
-    <w:lsdException w:name="Colorful Shading Accent 2" w:uiPriority="71"/>
-    <w:lsdException w:name="Colorful List Accent 2" w:uiPriority="72"/>
-    <w:lsdException w:name="Colorful Grid Accent 2" w:uiPriority="73"/>
-    <w:lsdException w:name="Light Shading Accent 3" w:uiPriority="60"/>
-    <w:lsdException w:name="Light List Accent 3" w:uiPriority="61"/>
-    <w:lsdException w:name="Light Grid Accent 3" w:uiPriority="62"/>
-    <w:lsdException w:name="Medium Shading 1 Accent 3" w:uiPriority="63"/>
-    <w:lsdException w:name="Medium Shading 2 Accent 3" w:uiPriority="64"/>
-    <w:lsdException w:name="Medium List 1 Accent 3" w:uiPriority="65"/>
-    <w:lsdException w:name="Medium List 2 Accent 3" w:uiPriority="66"/>
-    <w:lsdException w:name="Medium Grid 1 Accent 3" w:uiPriority="67"/>
-    <w:lsdException w:name="Medium Grid 2 Accent 3" w:uiPriority="68"/>
-    <w:lsdException w:name="Medium Grid 3 Accent 3" w:uiPriority="69"/>
-    <w:lsdException w:name="Dark List Accent 3" w:uiPriority="70"/>
-    <w:lsdException w:name="Colorful Shading Accent 3" w:uiPriority="71"/>
-    <w:lsdException w:name="Colorful List Accent 3" w:uiPriority="72"/>
-    <w:lsdException w:name="Colorful Grid Accent 3" w:uiPriority="73"/>
-    <w:lsdException w:name="Light Shading Accent 4" w:uiPriority="60"/>
-    <w:lsdException w:name="Light List Accent 4" w:uiPriority="61"/>
-    <w:lsdException w:name="Light Grid Accent 4" w:uiPriority="62"/>
-    <w:lsdException w:name="Medium Shading 1 Accent 4" w:uiPriority="63"/>
-    <w:lsdException w:name="Medium Shading 2 Accent 4" w:uiPriority="64"/>
-    <w:lsdException w:name="Medium List 1 Accent 4" w:uiPriority="65"/>
-    <w:lsdException w:name="Medium List 2 Accent 4" w:uiPriority="66"/>
-    <w:lsdException w:name="Medium Grid 1 Accent 4" w:uiPriority="67"/>
-    <w:lsdException w:name="Medium Grid 2 Accent 4" w:uiPriority="68"/>
-    <w:lsdException w:name="Medium Grid 3 Accent 4" w:uiPriority="69"/>
-    <w:lsdException w:name="Dark List Accent 4" w:uiPriority="70"/>
-    <w:lsdException w:name="Colorful Shading Accent 4" w:uiPriority="71"/>
-    <w:lsdException w:name="Colorful List Accent 4" w:uiPriority="72"/>
-    <w:lsdException w:name="Colorful Grid Accent 4" w:uiPriority="73"/>
-    <w:lsdException w:name="Light Shading Accent 5" w:uiPriority="60"/>
-    <w:lsdException w:name="Light List Accent 5" w:uiPriority="61"/>
-    <w:lsdException w:name="Light Grid Accent 5" w:uiPriority="62"/>
-    <w:lsdException w:name="Medium Shading 1 Accent 5" w:uiPriority="63"/>
-    <w:lsdException w:name="Medium Shading 2 Accent 5" w:uiPriority="64"/>
-    <w:lsdException w:name="Medium List 1 Accent 5" w:uiPriority="65"/>
-    <w:lsdException w:name="Medium List 2 Accent 5" w:uiPriority="66"/>
-    <w:lsdException w:name="Medium Grid 1 Accent 5" w:uiPriority="67"/>
-    <w:lsdException w:name="Medium Grid 2 Accent 5" w:uiPriority="68"/>
-    <w:lsdException w:name="Medium Grid 3 Accent 5" w:uiPriority="69"/>
-    <w:lsdException w:name="Dark List Accent 5" w:uiPriority="70"/>
-    <w:lsdException w:name="Colorful Shading Accent 5" w:uiPriority="71"/>
-    <w:lsdException w:name="Colorful List Accent 5" w:uiPriority="72"/>
-    <w:lsdException w:name="Colorful Grid Accent 5" w:uiPriority="73"/>
-    <w:lsdException w:name="Light Shading Accent 6" w:uiPriority="60"/>
-    <w:lsdException w:name="Light List Accent 6" w:uiPriority="61"/>
-    <w:lsdException w:name="Light Grid Accent 6" w:uiPriority="62"/>
-    <w:lsdException w:name="Medium Shading 1 Accent 6" w:uiPriority="63"/>
-    <w:lsdException w:name="Medium Shading 2 Accent 6" w:uiPriority="64"/>
-    <w:lsdException w:name="Medium List 1 Accent 6" w:uiPriority="65"/>
-    <w:lsdException w:name="Medium List 2 Accent 6" w:uiPriority="66"/>
-    <w:lsdException w:name="Medium Grid 1 Accent 6" w:uiPriority="67"/>
-    <w:lsdException w:name="Medium Grid 2 Accent 6" w:uiPriority="68"/>
-    <w:lsdException w:name="Medium Grid 3 Accent 6" w:uiPriority="69"/>
-    <w:lsdException w:name="Dark List Accent 6" w:uiPriority="70"/>
-    <w:lsdException w:name="Colorful Shading Accent 6" w:uiPriority="71"/>
-    <w:lsdException w:name="Colorful List Accent 6" w:uiPriority="72"/>
-    <w:lsdException w:name="Colorful Grid Accent 6" w:uiPriority="73"/>
-    <w:lsdException w:name="Subtle Emphasis" w:uiPriority="19" w:qFormat="1"/>
-    <w:lsdException w:name="Intense Emphasis" w:uiPriority="21" w:qFormat="1"/>
-    <w:lsdException w:name="Subtle Reference" w:uiPriority="31" w:qFormat="1"/>
-    <w:lsdException w:name="Intense Reference" w:uiPriority="32" w:qFormat="1"/>
-    <w:lsdException w:name="Book Title" w:uiPriority="33" w:qFormat="1"/>
-    <w:lsdException w:name="Bibliography" w:semiHidden="1" w:uiPriority="37" w:unhideWhenUsed="1"/>
-    <w:lsdException w:name="TOC Heading" w:semiHidden="1" w:uiPriority="39" w:unhideWhenUsed="1" w:qFormat="1"/>
-    <w:lsdException w:name="Plain Table 1" w:uiPriority="41"/>
-    <w:lsdException w:name="Plain Table 2" w:uiPriority="42"/>
-    <w:lsdException w:name="Plain Table 3" w:uiPriority="43"/>
-    <w:lsdException w:name="Plain Table 4" w:uiPriority="44"/>
-    <w:lsdException w:name="Plain Table 5" w:uiPriority="45"/>
-    <w:lsdException w:name="Grid Table Light" w:uiPriority="40"/>
-    <w:lsdException w:name="Grid Table 1 Light" w:uiPriority="46"/>
-    <w:lsdException w:name="Grid Table 2" w:uiPriority="47"/>
-    <w:lsdException w:name="Grid Table 3" w:uiPriority="48"/>
-    <w:lsdException w:name="Grid Table 4" w:uiPriority="49"/>
-    <w:lsdException w:name="Grid Table 5 Dark" w:uiPriority="50"/>
-    <w:lsdException w:name="Grid Table 6 Colorful" w:uiPriority="51"/>
-    <w:lsdException w:name="Grid Table 7 Colorful" w:uiPriority="52"/>
-    <w:lsdException w:name="Grid Table 1 Light Accent 1" w:uiPriority="46"/>
-    <w:lsdException w:name="Grid Table 2 Accent 1" w:uiPriority="47"/>
-    <w:lsdException w:name="Grid Table 3 Accent 1" w:uiPriority="48"/>
-    <w:lsdException w:name="Grid Table 4 Accent 1" w:uiPriority="49"/>
-    <w:lsdException w:name="Grid Table 5 Dark Accent 1" w:uiPriority="50"/>
-    <w:lsdException w:name="Grid Table 6 Colorful Accent 1" w:uiPriority="51"/>
-    <w:lsdException w:name="Grid Table 7 Colorful Accent 1" w:uiPriority="52"/>
-    <w:lsdException w:name="Grid Table 1 Light Accent 2" w:uiPriority="46"/>
-    <w:lsdException w:name="Grid Table 2 Accent 2" w:uiPriority="47"/>
-    <w:lsdException w:name="Grid Table 3 Accent 2" w:uiPriority="48"/>
-    <w:lsdException w:name="Grid Table 4 Accent 2" w:uiPriority="49"/>
-    <w:lsdException w:name="Grid Table 5 Dark Accent 2" w:uiPriority="50"/>
-    <w:lsdException w:name="Grid Table 6 Colorful Accent 2" w:uiPriority="51"/>
-    <w:lsdException w:name="Grid Table 7 Colorful Accent 2" w:uiPriority="52"/>
-    <w:lsdException w:name="Grid Table 1 Light Accent 3" w:uiPriority="46"/>
-    <w:lsdException w:name="Grid Table 2 Accent 3" w:uiPriority="47"/>
-    <w:lsdException w:name="Grid Table 3 Accent 3" w:uiPriority="48"/>
-    <w:lsdException w:name="Grid Table 4 Accent 3" w:uiPriority="49"/>
-    <w:lsdException w:name="Grid Table 5 Dark Accent 3" w:uiPriority="50"/>
-    <w:lsdException w:name="Grid Table 6 Colorful Accent 3" w:uiPriority="51"/>
-    <w:lsdException w:name="Grid Table 7 Colorful Accent 3" w:uiPriority="52"/>
-    <w:lsdException w:name="Grid Table 1 Light Accent 4" w:uiPriority="46"/>
-    <w:lsdException w:name="Grid Table 2 Accent 4" w:uiPriority="47"/>
-    <w:lsdException w:name="Grid Table 3 Accent 4" w:uiPriority="48"/>
-    <w:lsdException w:name="Grid Table 4 Accent 4" w:uiPriority="49"/>
-    <w:lsdException w:name="Grid Table 5 Dark Accent 4" w:uiPriority="50"/>
-    <w:lsdException w:name="Grid Table 6 Colorful Accent 4" w:uiPriority="51"/>
-    <w:lsdException w:name="Grid Table 7 Colorful Accent 4" w:uiPriority="52"/>
-    <w:lsdException w:name="Grid Table 1 Light Accent 5" w:uiPriority="46"/>
-    <w:lsdException w:name="Grid Table 2 Accent 5" w:uiPriority="47"/>
-    <w:lsdException w:name="Grid Table 3 Accent 5" w:uiPriority="48"/>
-    <w:lsdException w:name="Grid Table 4 Accent 5" w:uiPriority="49"/>
-    <w:lsdException w:name="Grid Table 5 Dark Accent 5" w:uiPriority="50"/>
-    <w:lsdException w:name="Grid Table 6 Colorful Accent 5" w:uiPriority="51"/>
-    <w:lsdException w:name="Grid Table 7 Colorful Accent 5" w:uiPriority="52"/>
-    <w:lsdException w:name="Grid Table 1 Light Accent 6" w:uiPriority="46"/>
-    <w:lsdException w:name="Grid Table 2 Accent 6" w:uiPriority="47"/>
-    <w:lsdException w:name="Grid Table 3 Accent 6" w:uiPriority="48"/>
-    <w:lsdException w:name="Grid Table 4 Accent 6" w:uiPriority="49"/>
-    <w:lsdException w:name="Grid Table 5 Dark Accent 6" w:uiPriority="50"/>
-    <w:lsdException w:name="Grid Table 6 Colorful Accent 6" w:uiPriority="51"/>
-    <w:lsdException w:name="Grid Table 7 Colorful Accent 6" w:uiPriority="52"/>
-    <w:lsdException w:name="List Table 1 Light" w:uiPriority="46"/>
-    <w:lsdException w:name="List Table 2" w:uiPriority="47"/>
-    <w:lsdException w:name="List Table 3" w:uiPriority="48"/>
-    <w:lsdException w:name="List Table 4" w:uiPriority="49"/>
-    <w:lsdException w:name="List Table 5 Dark" w:uiPriority="50"/>
-    <w:lsdException w:name="List Table 6 Colorful" w:uiPriority="51"/>
-    <w:lsdException w:name="List Table 7 Colorful" w:uiPriority="52"/>
-    <w:lsdException w:name="List Table 1 Light Accent 1" w:uiPriority="46"/>
-    <w:lsdException w:name="List Table 2 Accent 1" w:uiPriority="47"/>
-    <w:lsdException w:name="List Table 3 Accent 1" w:uiPriority="48"/>
-    <w:lsdException w:name="List Table 4 Accent 1" w:uiPriority="49"/>
-    <w:lsdException w:name="List Table 5 Dark Accent 1" w:uiPriority="50"/>
-    <w:lsdException w:name="List Table 6 Colorful Accent 1" w:uiPriority="51"/>
-    <w:lsdException w:name="List Table 7 Colorful Accent 1" w:uiPriority="52"/>
-    <w:lsdException w:name="List Table 1 Light Accent 2" w:uiPriority="46"/>
-    <w:lsdException w:name="List Table 2 Accent 2" w:uiPriority="47"/>
-    <w:lsdException w:name="List Table 3 Accent 2" w:uiPriority="48"/>
-    <w:lsdException w:name="List Table 4 Accent 2" w:uiPriority="49"/>
-    <w:lsdException w:name="List Table 5 Dark Accent 2" w:uiPriority="50"/>
-    <w:lsdException w:name="List Table 6 Colorful Accent 2" w:uiPriority="51"/>
-    <w:lsdException w:name="List Table 7 Colorful Accent 2" w:uiPriority="52"/>
-    <w:lsdException w:name="List Table 1 Light Accent 3" w:uiPriority="46"/>
-    <w:lsdException w:name="List Table 2 Accent 3" w:uiPriority="47"/>
-    <w:lsdException w:name="List Table 3 Accent 3" w:uiPriority="48"/>
-    <w:lsdException w:name="List Table 4 Accent 3" w:uiPriority="49"/>
-    <w:lsdException w:name="List Table 5 Dark Accent 3" w:uiPriority="50"/>
-    <w:lsdException w:name="List Table 6 Colorful Accent 3" w:uiPriority="51"/>
-    <w:lsdException w:name="List Table 7 Colorful Accent 3" w:uiPriority="52"/>
-    <w:lsdException w:name="List Table 1 Light Accent 4" w:uiPriority="46"/>
-    <w:lsdException w:name="List Table 2 Accent 4" w:uiPriority="47"/>
-    <w:lsdException w:name="List Table 3 Accent 4" w:uiPriority="48"/>
-    <w:lsdException w:name="List Table 4 Accent 4" w:uiPriority="49"/>
-    <w:lsdException w:name="List Table 5 Dark Accent 4" w:uiPriority="50"/>
-    <w:lsdException w:name="List Table 6 Colorful Accent 4" w:uiPriority="51"/>
-    <w:lsdException w:name="List Table 7 Colorful Accent 4" w:uiPriority="52"/>
-    <w:lsdException w:name="List Table 1 Light Accent 5" w:uiPriority="46"/>
-    <w:lsdException w:name="List Table 2 Accent 5" w:uiPriority="47"/>
-    <w:lsdException w:name="List Table 3 Accent 5" w:uiPriority="48"/>
-    <w:lsdException w:name="List Table 4 Accent 5" w:uiPriority="49"/>
-    <w:lsdException w:name="List Table 5 Dark Accent 5" w:uiPriority="50"/>
-    <w:lsdException w:name="List Table 6 Colorful Accent 5" w:uiPriority="51"/>
-    <w:lsdException w:name="List Table 7 Colorful Accent 5" w:uiPriority="52"/>
-    <w:lsdException w:name="List Table 1 Light Accent 6" w:uiPriority="46"/>
-    <w:lsdException w:name="List Table 2 Accent 6" w:uiPriority="47"/>
-    <w:lsdException w:name="List Table 3 Accent 6" w:uiPriority="48"/>
-    <w:lsdException w:name="List Table 4 Accent 6" w:uiPriority="49"/>
-    <w:lsdException w:name="List Table 5 Dark Accent 6" w:uiPriority="50"/>
-    <w:lsdException w:name="List Table 6 Colorful Accent 6" w:uiPriority="51"/>
-    <w:lsdException w:name="List Table 7 Colorful Accent 6" w:uiPriority="52"/>
-    <w:lsdException w:name="Mention" w:semiHidden="1" w:unhideWhenUsed="1"/>
-    <w:lsdException w:name="Smart Hyperlink" w:semiHidden="1" w:unhideWhenUsed="1"/>
-    <w:lsdException w:name="Hashtag" w:semiHidden="1" w:unhideWhenUsed="1"/>
-    <w:lsdException w:name="Unresolved Mention" w:semiHidden="1" w:unhideWhenUsed="1"/>
-    <w:lsdException w:name="Smart Link" w:semiHidden="1" w:unhideWhenUsed="1"/>
+  <w:latentStyles w:defLockedState="0" w:defUIPriority="99" w:defSemiHidden="1" w:defUnhideWhenUsed="1" w:defQFormat="0" w:count="267">
+    <w:lsdException w:name="Normal" w:semiHidden="0" w:uiPriority="0" w:unhideWhenUsed="0" w:qFormat="1"/>
+    <w:lsdException w:name="heading 1" w:semiHidden="0" w:uiPriority="9" w:unhideWhenUsed="0" w:qFormat="1"/>
+    <w:lsdException w:name="heading 2" w:uiPriority="9" w:qFormat="1"/>
+    <w:lsdException w:name="heading 3" w:uiPriority="9" w:qFormat="1"/>
+    <w:lsdException w:name="heading 4" w:uiPriority="9" w:qFormat="1"/>
+    <w:lsdException w:name="heading 5" w:uiPriority="9" w:qFormat="1"/>
+    <w:lsdException w:name="heading 6" w:uiPriority="9" w:qFormat="1"/>
+    <w:lsdException w:name="heading 7" w:uiPriority="9" w:qFormat="1"/>
+    <w:lsdException w:name="heading 8" w:uiPriority="9" w:qFormat="1"/>
+    <w:lsdException w:name="heading 9" w:uiPriority="9" w:qFormat="1"/>
+    <w:lsdException w:name="toc 1" w:uiPriority="39"/>
+    <w:lsdException w:name="toc 2" w:uiPriority="39"/>
+    <w:lsdException w:name="toc 3" w:uiPriority="39"/>
+    <w:lsdException w:name="toc 4" w:uiPriority="39"/>
+    <w:lsdException w:name="toc 5" w:uiPriority="39"/>
+    <w:lsdException w:name="toc 6" w:uiPriority="39"/>
+    <w:lsdException w:name="toc 7" w:uiPriority="39"/>
+    <w:lsdException w:name="toc 8" w:uiPriority="39"/>
+    <w:lsdException w:name="toc 9" w:uiPriority="39"/>
+    <w:lsdException w:name="caption" w:uiPriority="35" w:qFormat="1"/>
+    <w:lsdException w:name="Title" w:semiHidden="0" w:uiPriority="10" w:unhideWhenUsed="0" w:qFormat="1"/>
+    <w:lsdException w:name="Default Paragraph Font" w:uiPriority="1"/>
+    <w:lsdException w:name="Subtitle" w:semiHidden="0" w:uiPriority="11" w:unhideWhenUsed="0" w:qFormat="1"/>
+    <w:lsdException w:name="Strong" w:semiHidden="0" w:uiPriority="22" w:unhideWhenUsed="0" w:qFormat="1"/>
+    <w:lsdException w:name="Emphasis" w:semiHidden="0" w:uiPriority="20" w:unhideWhenUsed="0" w:qFormat="1"/>
+    <w:lsdException w:name="Table Grid" w:uiPriority="59"/>
+    <w:lsdException w:name="Placeholder Text" w:unhideWhenUsed="0"/>
+    <w:lsdException w:name="No Spacing" w:semiHidden="0" w:uiPriority="1" w:unhideWhenUsed="0" w:qFormat="1"/>
+    <w:lsdException w:name="Light Shading" w:semiHidden="0" w:uiPriority="60" w:unhideWhenUsed="0"/>
+    <w:lsdException w:name="Light List" w:semiHidden="0" w:uiPriority="61" w:unhideWhenUsed="0"/>
+    <w:lsdException w:name="Light Grid" w:semiHidden="0" w:uiPriority="62" w:unhideWhenUsed="0"/>
+    <w:lsdException w:name="Medium Shading 1" w:semiHidden="0" w:uiPriority="63" w:unhideWhenUsed="0"/>
+    <w:lsdException w:name="Medium Shading 2" w:semiHidden="0" w:uiPriority="64" w:unhideWhenUsed="0"/>
+    <w:lsdException w:name="Medium List 1" w:semiHidden="0" w:uiPriority="65" w:unhideWhenUsed="0"/>
+    <w:lsdException w:name="Medium List 2" w:semiHidden="0" w:uiPriority="66" w:unhideWhenUsed="0"/>
+    <w:lsdException w:name="Medium Grid 1" w:semiHidden="0" w:uiPriority="67" w:unhideWhenUsed="0"/>
+    <w:lsdException w:name="Medium Grid 2" w:semiHidden="0" w:uiPriority="68" w:unhideWhenUsed="0"/>
+    <w:lsdException w:name="Medium Grid 3" w:semiHidden="0" w:uiPriority="69" w:unhideWhenUsed="0"/>
+    <w:lsdException w:name="Dark List" w:semiHidden="0" w:uiPriority="70" w:unhideWhenUsed="0"/>
+    <w:lsdException w:name="Colorful Shading" w:semiHidden="0" w:uiPriority="71" w:unhideWhenUsed="0"/>
+    <w:lsdException w:name="Colorful List" w:semiHidden="0" w:uiPriority="72" w:unhideWhenUsed="0"/>
+    <w:lsdException w:name="Colorful Grid" w:semiHidden="0" w:uiPriority="73" w:unhideWhenUsed="0"/>
+    <w:lsdException w:name="Light Shading Accent 1" w:semiHidden="0" w:uiPriority="60" w:unhideWhenUsed="0"/>
+    <w:lsdException w:name="Light List Accent 1" w:semiHidden="0" w:uiPriority="61" w:unhideWhenUsed="0"/>
+    <w:lsdException w:name="Light Grid Accent 1" w:semiHidden="0" w:uiPriority="62" w:unhideWhenUsed="0"/>
+    <w:lsdException w:name="Medium Shading 1 Accent 1" w:semiHidden="0" w:uiPriority="63" w:unhideWhenUsed="0"/>
+    <w:lsdException w:name="Medium Shading 2 Accent 1" w:semiHidden="0" w:uiPriority="64" w:unhideWhenUsed="0"/>
+    <w:lsdException w:name="Medium List 1 Accent 1" w:semiHidden="0" w:uiPriority="65" w:unhideWhenUsed="0"/>
+    <w:lsdException w:name="Revision" w:unhideWhenUsed="0"/>
+    <w:lsdException w:name="List Paragraph" w:semiHidden="0" w:uiPriority="34" w:unhideWhenUsed="0" w:qFormat="1"/>
+    <w:lsdException w:name="Quote" w:semiHidden="0" w:uiPriority="29" w:unhideWhenUsed="0" w:qFormat="1"/>
+    <w:lsdException w:name="Intense Quote" w:semiHidden="0" w:uiPriority="30" w:unhideWhenUsed="0" w:qFormat="1"/>
+    <w:lsdException w:name="Medium List 2 Accent 1" w:semiHidden="0" w:uiPriority="66" w:unhideWhenUsed="0"/>
+    <w:lsdException w:name="Medium Grid 1 Accent 1" w:semiHidden="0" w:uiPriority="67" w:unhideWhenUsed="0"/>
+    <w:lsdException w:name="Medium Grid 2 Accent 1" w:semiHidden="0" w:uiPriority="68" w:unhideWhenUsed="0"/>
+    <w:lsdException w:name="Medium Grid 3 Accent 1" w:semiHidden="0" w:uiPriority="69" w:unhideWhenUsed="0"/>
+    <w:lsdException w:name="Dark List Accent 1" w:semiHidden="0" w:uiPriority="70" w:unhideWhenUsed="0"/>
+    <w:lsdException w:name="Colorful Shading Accent 1" w:semiHidden="0" w:uiPriority="71" w:unhideWhenUsed="0"/>
+    <w:lsdException w:name="Colorful List Accent 1" w:semiHidden="0" w:uiPriority="72" w:unhideWhenUsed="0"/>
+    <w:lsdException w:name="Colorful Grid Accent 1" w:semiHidden="0" w:uiPriority="73" w:unhideWhenUsed="0"/>
+    <w:lsdException w:name="Light Shading Accent 2" w:semiHidden="0" w:uiPriority="60" w:unhideWhenUsed="0"/>
+    <w:lsdException w:name="Light List Accent 2" w:semiHidden="0" w:uiPriority="61" w:unhideWhenUsed="0"/>
+    <w:lsdException w:name="Light Grid Accent 2" w:semiHidden="0" w:uiPriority="62" w:unhideWhenUsed="0"/>
+    <w:lsdException w:name="Medium Shading 1 Accent 2" w:semiHidden="0" w:uiPriority="63" w:unhideWhenUsed="0"/>
+    <w:lsdException w:name="Medium Shading 2 Accent 2" w:semiHidden="0" w:uiPriority="64" w:unhideWhenUsed="0"/>
+    <w:lsdException w:name="Medium List 1 Accent 2" w:semiHidden="0" w:uiPriority="65" w:unhideWhenUsed="0"/>
+    <w:lsdException w:name="Medium List 2 Accent 2" w:semiHidden="0" w:uiPriority="66" w:unhideWhenUsed="0"/>
+    <w:lsdException w:name="Medium Grid 1 Accent 2" w:semiHidden="0" w:uiPriority="67" w:unhideWhenUsed="0"/>
+    <w:lsdException w:name="Medium Grid 2 Accent 2" w:semiHidden="0" w:uiPriority="68" w:unhideWhenUsed="0"/>
+    <w:lsdException w:name="Medium Grid 3 Accent 2" w:semiHidden="0" w:uiPriority="69" w:unhideWhenUsed="0"/>
+    <w:lsdException w:name="Dark List Accent 2" w:semiHidden="0" w:uiPriority="70" w:unhideWhenUsed="0"/>
+    <w:lsdException w:name="Colorful Shading Accent 2" w:semiHidden="0" w:uiPriority="71" w:unhideWhenUsed="0"/>
+    <w:lsdException w:name="Colorful List Accent 2" w:semiHidden="0" w:uiPriority="72" w:unhideWhenUsed="0"/>
+    <w:lsdException w:name="Colorful Grid Accent 2" w:semiHidden="0" w:uiPriority="73" w:unhideWhenUsed="0"/>
+    <w:lsdException w:name="Light Shading Accent 3" w:semiHidden="0" w:uiPriority="60" w:unhideWhenUsed="0"/>
+    <w:lsdException w:name="Light List Accent 3" w:semiHidden="0" w:uiPriority="61" w:unhideWhenUsed="0"/>
+    <w:lsdException w:name="Light Grid Accent 3" w:semiHidden="0" w:uiPriority="62" w:unhideWhenUsed="0"/>
+    <w:lsdException w:name="Medium Shading 1 Accent 3" w:semiHidden="0" w:uiPriority="63" w:unhideWhenUsed="0"/>
+    <w:lsdException w:name="Medium Shading 2 Accent 3" w:semiHidden="0" w:uiPriority="64" w:unhideWhenUsed="0"/>
+    <w:lsdException w:name="Medium List 1 Accent 3" w:semiHidden="0" w:uiPriority="65" w:unhideWhenUsed="0"/>
+    <w:lsdException w:name="Medium List 2 Accent 3" w:semiHidden="0" w:uiPriority="66" w:unhideWhenUsed="0"/>
+    <w:lsdException w:name="Medium Grid 1 Accent 3" w:semiHidden="0" w:uiPriority="67" w:unhideWhenUsed="0"/>
+    <w:lsdException w:name="Medium Grid 2 Accent 3" w:semiHidden="0" w:uiPriority="68" w:unhideWhenUsed="0"/>
+    <w:lsdException w:name="Medium Grid 3 Accent 3" w:semiHidden="0" w:uiPriority="69" w:unhideWhenUsed="0"/>
+    <w:lsdException w:name="Dark List Accent 3" w:semiHidden="0" w:uiPriority="70" w:unhideWhenUsed="0"/>
+    <w:lsdException w:name="Colorful Shading Accent 3" w:semiHidden="0" w:uiPriority="71" w:unhideWhenUsed="0"/>
+    <w:lsdException w:name="Colorful List Accent 3" w:semiHidden="0" w:uiPriority="72" w:unhideWhenUsed="0"/>
+    <w:lsdException w:name="Colorful Grid Accent 3" w:semiHidden="0" w:uiPriority="73" w:unhideWhenUsed="0"/>
+    <w:lsdException w:name="Light Shading Accent 4" w:semiHidden="0" w:uiPriority="60" w:unhideWhenUsed="0"/>
+    <w:lsdException w:name="Light List Accent 4" w:semiHidden="0" w:uiPriority="61" w:unhideWhenUsed="0"/>
+    <w:lsdException w:name="Light Grid Accent 4" w:semiHidden="0" w:uiPriority="62" w:unhideWhenUsed="0"/>
+    <w:lsdException w:name="Medium Shading 1 Accent 4" w:semiHidden="0" w:uiPriority="63" w:unhideWhenUsed="0"/>
+    <w:lsdException w:name="Medium Shading 2 Accent 4" w:semiHidden="0" w:uiPriority="64" w:unhideWhenUsed="0"/>
+    <w:lsdException w:name="Medium List 1 Accent 4" w:semiHidden="0" w:uiPriority="65" w:unhideWhenUsed="0"/>
+    <w:lsdException w:name="Medium List 2 Accent 4" w:semiHidden="0" w:uiPriority="66" w:unhideWhenUsed="0"/>
+    <w:lsdException w:name="Medium Grid 1 Accent 4" w:semiHidden="0" w:uiPriority="67" w:unhideWhenUsed="0"/>
+    <w:lsdException w:name="Medium Grid 2 Accent 4" w:semiHidden="0" w:uiPriority="68" w:unhideWhenUsed="0"/>
+    <w:lsdException w:name="Medium Grid 3 Accent 4" w:semiHidden="0" w:uiPriority="69" w:unhideWhenUsed="0"/>
+    <w:lsdException w:name="Dark List Accent 4" w:semiHidden="0" w:uiPriority="70" w:unhideWhenUsed="0"/>
+    <w:lsdException w:name="Colorful Shading Accent 4" w:semiHidden="0" w:uiPriority="71" w:unhideWhenUsed="0"/>
+    <w:lsdException w:name="Colorful List Accent 4" w:semiHidden="0" w:uiPriority="72" w:unhideWhenUsed="0"/>
+    <w:lsdException w:name="Colorful Grid Accent 4" w:semiHidden="0" w:uiPriority="73" w:unhideWhenUsed="0"/>
+    <w:lsdException w:name="Light Shading Accent 5" w:semiHidden="0" w:uiPriority="60" w:unhideWhenUsed="0"/>
+    <w:lsdException w:name="Light List Accent 5" w:semiHidden="0" w:uiPriority="61" w:unhideWhenUsed="0"/>
+    <w:lsdException w:name="Light Grid Accent 5" w:semiHidden="0" w:uiPriority="62" w:unhideWhenUsed="0"/>
+    <w:lsdException w:name="Medium Shading 1 Accent 5" w:semiHidden="0" w:uiPriority="63" w:unhideWhenUsed="0"/>
+    <w:lsdException w:name="Medium Shading 2 Accent 5" w:semiHidden="0" w:uiPriority="64" w:unhideWhenUsed="0"/>
+    <w:lsdException w:name="Medium List 1 Accent 5" w:semiHidden="0" w:uiPriority="65" w:unhideWhenUsed="0"/>
+    <w:lsdException w:name="Medium List 2 Accent 5" w:semiHidden="0" w:uiPriority="66" w:unhideWhenUsed="0"/>
+    <w:lsdException w:name="Medium Grid 1 Accent 5" w:semiHidden="0" w:uiPriority="67" w:unhideWhenUsed="0"/>
+    <w:lsdException w:name="Medium Grid 2 Accent 5" w:semiHidden="0" w:uiPriority="68" w:unhideWhenUsed="0"/>
+    <w:lsdException w:name="Medium Grid 3 Accent 5" w:semiHidden="0" w:uiPriority="69" w:unhideWhenUsed="0"/>
+    <w:lsdException w:name="Dark List Accent 5" w:semiHidden="0" w:uiPriority="70" w:unhideWhenUsed="0"/>
+    <w:lsdException w:name="Colorful Shading Accent 5" w:semiHidden="0" w:uiPriority="71" w:unhideWhenUsed="0"/>
+    <w:lsdException w:name="Colorful List Accent 5" w:semiHidden="0" w:uiPriority="72" w:unhideWhenUsed="0"/>
+    <w:lsdException w:name="Colorful Grid Accent 5" w:semiHidden="0" w:uiPriority="73" w:unhideWhenUsed="0"/>
+    <w:lsdException w:name="Light Shading Accent 6" w:semiHidden="0" w:uiPriority="60" w:unhideWhenUsed="0"/>
+    <w:lsdException w:name="Light List Accent 6" w:semiHidden="0" w:uiPriority="61" w:unhideWhenUsed="0"/>
+    <w:lsdException w:name="Light Grid Accent 6" w:semiHidden="0" w:uiPriority="62" w:unhideWhenUsed="0"/>
+    <w:lsdException w:name="Medium Shading 1 Accent 6" w:semiHidden="0" w:uiPriority="63" w:unhideWhenUsed="0"/>
+    <w:lsdException w:name="Medium Shading 2 Accent 6" w:semiHidden="0" w:uiPriority="64" w:unhideWhenUsed="0"/>
+    <w:lsdException w:name="Medium List 1 Accent 6" w:semiHidden="0" w:uiPriority="65" w:unhideWhenUsed="0"/>
+    <w:lsdException w:name="Medium List 2 Accent 6" w:semiHidden="0" w:uiPriority="66" w:unhideWhenUsed="0"/>
+    <w:lsdException w:name="Medium Grid 1 Accent 6" w:semiHidden="0" w:uiPriority="67" w:unhideWhenUsed="0"/>
+    <w:lsdException w:name="Medium Grid 2 Accent 6" w:semiHidden="0" w:uiPriority="68" w:unhideWhenUsed="0"/>
+    <w:lsdException w:name="Medium Grid 3 Accent 6" w:semiHidden="0" w:uiPriority="69" w:unhideWhenUsed="0"/>
+    <w:lsdException w:name="Dark List Accent 6" w:semiHidden="0" w:uiPriority="70" w:unhideWhenUsed="0"/>
+    <w:lsdException w:name="Colorful Shading Accent 6" w:semiHidden="0" w:uiPriority="71" w:unhideWhenUsed="0"/>
+    <w:lsdException w:name="Colorful List Accent 6" w:semiHidden="0" w:uiPriority="72" w:unhideWhenUsed="0"/>
+    <w:lsdException w:name="Colorful Grid Accent 6" w:semiHidden="0" w:uiPriority="73" w:unhideWhenUsed="0"/>
+    <w:lsdException w:name="Subtle Emphasis" w:semiHidden="0" w:uiPriority="19" w:unhideWhenUsed="0" w:qFormat="1"/>
+    <w:lsdException w:name="Intense Emphasis" w:semiHidden="0" w:uiPriority="21" w:unhideWhenUsed="0" w:qFormat="1"/>
+    <w:lsdException w:name="Subtle Reference" w:semiHidden="0" w:uiPriority="31" w:unhideWhenUsed="0" w:qFormat="1"/>
+    <w:lsdException w:name="Intense Reference" w:semiHidden="0" w:uiPriority="32" w:unhideWhenUsed="0" w:qFormat="1"/>
+    <w:lsdException w:name="Book Title" w:semiHidden="0" w:uiPriority="33" w:unhideWhenUsed="0" w:qFormat="1"/>
+    <w:lsdException w:name="Bibliography" w:uiPriority="37"/>
+    <w:lsdException w:name="TOC Heading" w:uiPriority="39" w:qFormat="1"/>
   </w:latentStyles>
   <w:style w:type="paragraph" w:default="1" w:styleId="Normal">
     <w:name w:val="Normal"/>
@@ -2621,7 +2482,380 @@
       <w:u w:val="single"/>
     </w:rPr>
   </w:style>
-  <w:style w:type="character" w:styleId="UnresolvedMention">
+  <w:style w:type="character" w:customStyle="1" w:styleId="UnresolvedMention">
+    <w:name w:val="Unresolved Mention"/>
+    <w:basedOn w:val="DefaultParagraphFont"/>
+    <w:uiPriority w:val="99"/>
+    <w:semiHidden/>
+    <w:unhideWhenUsed/>
+    <w:rsid w:val="00CC10D3"/>
+    <w:rPr>
+      <w:color w:val="605E5C"/>
+      <w:shd w:val="clear" w:color="auto" w:fill="E1DFDD"/>
+    </w:rPr>
+  </w:style>
+</w:styles>
+</file>
+
+<file path=word/stylesWithEffects.xml><?xml version="1.0" encoding="utf-8"?>
+<w:styles xmlns:wpc="http://schemas.microsoft.com/office/word/2010/wordprocessingCanvas" xmlns:mc="http://schemas.openxmlformats.org/markup-compatibility/2006" xmlns:o="urn:schemas-microsoft-com:office:office" xmlns:r="http://schemas.openxmlformats.org/officeDocument/2006/relationships" xmlns:m="http://schemas.openxmlformats.org/officeDocument/2006/math" xmlns:v="urn:schemas-microsoft-com:vml" xmlns:wp14="http://schemas.microsoft.com/office/word/2010/wordprocessingDrawing" xmlns:wp="http://schemas.openxmlformats.org/drawingml/2006/wordprocessingDrawing" xmlns:w10="urn:schemas-microsoft-com:office:word" xmlns:w="http://schemas.openxmlformats.org/wordprocessingml/2006/main" xmlns:w14="http://schemas.microsoft.com/office/word/2010/wordml" xmlns:wpg="http://schemas.microsoft.com/office/word/2010/wordprocessingGroup" xmlns:wpi="http://schemas.microsoft.com/office/word/2010/wordprocessingInk" xmlns:wne="http://schemas.microsoft.com/office/word/2006/wordml" xmlns:wps="http://schemas.microsoft.com/office/word/2010/wordprocessingShape" mc:Ignorable="w14 wp14">
+  <w:docDefaults>
+    <w:rPrDefault>
+      <w:rPr>
+        <w:rFonts w:ascii="Arial" w:eastAsia="Arial" w:hAnsi="Arial" w:cs="Arial"/>
+        <w:sz w:val="22"/>
+        <w:szCs w:val="22"/>
+        <w:lang w:val="en-US" w:eastAsia="en-US" w:bidi="ar-SA"/>
+      </w:rPr>
+    </w:rPrDefault>
+    <w:pPrDefault>
+      <w:pPr>
+        <w:spacing w:line="276" w:lineRule="auto"/>
+      </w:pPr>
+    </w:pPrDefault>
+  </w:docDefaults>
+  <w:latentStyles w:defLockedState="0" w:defUIPriority="99" w:defSemiHidden="1" w:defUnhideWhenUsed="1" w:defQFormat="0" w:count="267">
+    <w:lsdException w:name="Normal" w:semiHidden="0" w:uiPriority="0" w:unhideWhenUsed="0" w:qFormat="1"/>
+    <w:lsdException w:name="heading 1" w:semiHidden="0" w:uiPriority="9" w:unhideWhenUsed="0" w:qFormat="1"/>
+    <w:lsdException w:name="heading 2" w:uiPriority="9" w:qFormat="1"/>
+    <w:lsdException w:name="heading 3" w:uiPriority="9" w:qFormat="1"/>
+    <w:lsdException w:name="heading 4" w:uiPriority="9" w:qFormat="1"/>
+    <w:lsdException w:name="heading 5" w:uiPriority="9" w:qFormat="1"/>
+    <w:lsdException w:name="heading 6" w:uiPriority="9" w:qFormat="1"/>
+    <w:lsdException w:name="heading 7" w:uiPriority="9" w:qFormat="1"/>
+    <w:lsdException w:name="heading 8" w:uiPriority="9" w:qFormat="1"/>
+    <w:lsdException w:name="heading 9" w:uiPriority="9" w:qFormat="1"/>
+    <w:lsdException w:name="toc 1" w:uiPriority="39"/>
+    <w:lsdException w:name="toc 2" w:uiPriority="39"/>
+    <w:lsdException w:name="toc 3" w:uiPriority="39"/>
+    <w:lsdException w:name="toc 4" w:uiPriority="39"/>
+    <w:lsdException w:name="toc 5" w:uiPriority="39"/>
+    <w:lsdException w:name="toc 6" w:uiPriority="39"/>
+    <w:lsdException w:name="toc 7" w:uiPriority="39"/>
+    <w:lsdException w:name="toc 8" w:uiPriority="39"/>
+    <w:lsdException w:name="toc 9" w:uiPriority="39"/>
+    <w:lsdException w:name="caption" w:uiPriority="35" w:qFormat="1"/>
+    <w:lsdException w:name="Title" w:semiHidden="0" w:uiPriority="10" w:unhideWhenUsed="0" w:qFormat="1"/>
+    <w:lsdException w:name="Default Paragraph Font" w:uiPriority="1"/>
+    <w:lsdException w:name="Subtitle" w:semiHidden="0" w:uiPriority="11" w:unhideWhenUsed="0" w:qFormat="1"/>
+    <w:lsdException w:name="Strong" w:semiHidden="0" w:uiPriority="22" w:unhideWhenUsed="0" w:qFormat="1"/>
+    <w:lsdException w:name="Emphasis" w:semiHidden="0" w:uiPriority="20" w:unhideWhenUsed="0" w:qFormat="1"/>
+    <w:lsdException w:name="Table Grid" w:uiPriority="59"/>
+    <w:lsdException w:name="Placeholder Text" w:unhideWhenUsed="0"/>
+    <w:lsdException w:name="No Spacing" w:semiHidden="0" w:uiPriority="1" w:unhideWhenUsed="0" w:qFormat="1"/>
+    <w:lsdException w:name="Light Shading" w:semiHidden="0" w:uiPriority="60" w:unhideWhenUsed="0"/>
+    <w:lsdException w:name="Light List" w:semiHidden="0" w:uiPriority="61" w:unhideWhenUsed="0"/>
+    <w:lsdException w:name="Light Grid" w:semiHidden="0" w:uiPriority="62" w:unhideWhenUsed="0"/>
+    <w:lsdException w:name="Medium Shading 1" w:semiHidden="0" w:uiPriority="63" w:unhideWhenUsed="0"/>
+    <w:lsdException w:name="Medium Shading 2" w:semiHidden="0" w:uiPriority="64" w:unhideWhenUsed="0"/>
+    <w:lsdException w:name="Medium List 1" w:semiHidden="0" w:uiPriority="65" w:unhideWhenUsed="0"/>
+    <w:lsdException w:name="Medium List 2" w:semiHidden="0" w:uiPriority="66" w:unhideWhenUsed="0"/>
+    <w:lsdException w:name="Medium Grid 1" w:semiHidden="0" w:uiPriority="67" w:unhideWhenUsed="0"/>
+    <w:lsdException w:name="Medium Grid 2" w:semiHidden="0" w:uiPriority="68" w:unhideWhenUsed="0"/>
+    <w:lsdException w:name="Medium Grid 3" w:semiHidden="0" w:uiPriority="69" w:unhideWhenUsed="0"/>
+    <w:lsdException w:name="Dark List" w:semiHidden="0" w:uiPriority="70" w:unhideWhenUsed="0"/>
+    <w:lsdException w:name="Colorful Shading" w:semiHidden="0" w:uiPriority="71" w:unhideWhenUsed="0"/>
+    <w:lsdException w:name="Colorful List" w:semiHidden="0" w:uiPriority="72" w:unhideWhenUsed="0"/>
+    <w:lsdException w:name="Colorful Grid" w:semiHidden="0" w:uiPriority="73" w:unhideWhenUsed="0"/>
+    <w:lsdException w:name="Light Shading Accent 1" w:semiHidden="0" w:uiPriority="60" w:unhideWhenUsed="0"/>
+    <w:lsdException w:name="Light List Accent 1" w:semiHidden="0" w:uiPriority="61" w:unhideWhenUsed="0"/>
+    <w:lsdException w:name="Light Grid Accent 1" w:semiHidden="0" w:uiPriority="62" w:unhideWhenUsed="0"/>
+    <w:lsdException w:name="Medium Shading 1 Accent 1" w:semiHidden="0" w:uiPriority="63" w:unhideWhenUsed="0"/>
+    <w:lsdException w:name="Medium Shading 2 Accent 1" w:semiHidden="0" w:uiPriority="64" w:unhideWhenUsed="0"/>
+    <w:lsdException w:name="Medium List 1 Accent 1" w:semiHidden="0" w:uiPriority="65" w:unhideWhenUsed="0"/>
+    <w:lsdException w:name="Revision" w:unhideWhenUsed="0"/>
+    <w:lsdException w:name="List Paragraph" w:semiHidden="0" w:uiPriority="34" w:unhideWhenUsed="0" w:qFormat="1"/>
+    <w:lsdException w:name="Quote" w:semiHidden="0" w:uiPriority="29" w:unhideWhenUsed="0" w:qFormat="1"/>
+    <w:lsdException w:name="Intense Quote" w:semiHidden="0" w:uiPriority="30" w:unhideWhenUsed="0" w:qFormat="1"/>
+    <w:lsdException w:name="Medium List 2 Accent 1" w:semiHidden="0" w:uiPriority="66" w:unhideWhenUsed="0"/>
+    <w:lsdException w:name="Medium Grid 1 Accent 1" w:semiHidden="0" w:uiPriority="67" w:unhideWhenUsed="0"/>
+    <w:lsdException w:name="Medium Grid 2 Accent 1" w:semiHidden="0" w:uiPriority="68" w:unhideWhenUsed="0"/>
+    <w:lsdException w:name="Medium Grid 3 Accent 1" w:semiHidden="0" w:uiPriority="69" w:unhideWhenUsed="0"/>
+    <w:lsdException w:name="Dark List Accent 1" w:semiHidden="0" w:uiPriority="70" w:unhideWhenUsed="0"/>
+    <w:lsdException w:name="Colorful Shading Accent 1" w:semiHidden="0" w:uiPriority="71" w:unhideWhenUsed="0"/>
+    <w:lsdException w:name="Colorful List Accent 1" w:semiHidden="0" w:uiPriority="72" w:unhideWhenUsed="0"/>
+    <w:lsdException w:name="Colorful Grid Accent 1" w:semiHidden="0" w:uiPriority="73" w:unhideWhenUsed="0"/>
+    <w:lsdException w:name="Light Shading Accent 2" w:semiHidden="0" w:uiPriority="60" w:unhideWhenUsed="0"/>
+    <w:lsdException w:name="Light List Accent 2" w:semiHidden="0" w:uiPriority="61" w:unhideWhenUsed="0"/>
+    <w:lsdException w:name="Light Grid Accent 2" w:semiHidden="0" w:uiPriority="62" w:unhideWhenUsed="0"/>
+    <w:lsdException w:name="Medium Shading 1 Accent 2" w:semiHidden="0" w:uiPriority="63" w:unhideWhenUsed="0"/>
+    <w:lsdException w:name="Medium Shading 2 Accent 2" w:semiHidden="0" w:uiPriority="64" w:unhideWhenUsed="0"/>
+    <w:lsdException w:name="Medium List 1 Accent 2" w:semiHidden="0" w:uiPriority="65" w:unhideWhenUsed="0"/>
+    <w:lsdException w:name="Medium List 2 Accent 2" w:semiHidden="0" w:uiPriority="66" w:unhideWhenUsed="0"/>
+    <w:lsdException w:name="Medium Grid 1 Accent 2" w:semiHidden="0" w:uiPriority="67" w:unhideWhenUsed="0"/>
+    <w:lsdException w:name="Medium Grid 2 Accent 2" w:semiHidden="0" w:uiPriority="68" w:unhideWhenUsed="0"/>
+    <w:lsdException w:name="Medium Grid 3 Accent 2" w:semiHidden="0" w:uiPriority="69" w:unhideWhenUsed="0"/>
+    <w:lsdException w:name="Dark List Accent 2" w:semiHidden="0" w:uiPriority="70" w:unhideWhenUsed="0"/>
+    <w:lsdException w:name="Colorful Shading Accent 2" w:semiHidden="0" w:uiPriority="71" w:unhideWhenUsed="0"/>
+    <w:lsdException w:name="Colorful List Accent 2" w:semiHidden="0" w:uiPriority="72" w:unhideWhenUsed="0"/>
+    <w:lsdException w:name="Colorful Grid Accent 2" w:semiHidden="0" w:uiPriority="73" w:unhideWhenUsed="0"/>
+    <w:lsdException w:name="Light Shading Accent 3" w:semiHidden="0" w:uiPriority="60" w:unhideWhenUsed="0"/>
+    <w:lsdException w:name="Light List Accent 3" w:semiHidden="0" w:uiPriority="61" w:unhideWhenUsed="0"/>
+    <w:lsdException w:name="Light Grid Accent 3" w:semiHidden="0" w:uiPriority="62" w:unhideWhenUsed="0"/>
+    <w:lsdException w:name="Medium Shading 1 Accent 3" w:semiHidden="0" w:uiPriority="63" w:unhideWhenUsed="0"/>
+    <w:lsdException w:name="Medium Shading 2 Accent 3" w:semiHidden="0" w:uiPriority="64" w:unhideWhenUsed="0"/>
+    <w:lsdException w:name="Medium List 1 Accent 3" w:semiHidden="0" w:uiPriority="65" w:unhideWhenUsed="0"/>
+    <w:lsdException w:name="Medium List 2 Accent 3" w:semiHidden="0" w:uiPriority="66" w:unhideWhenUsed="0"/>
+    <w:lsdException w:name="Medium Grid 1 Accent 3" w:semiHidden="0" w:uiPriority="67" w:unhideWhenUsed="0"/>
+    <w:lsdException w:name="Medium Grid 2 Accent 3" w:semiHidden="0" w:uiPriority="68" w:unhideWhenUsed="0"/>
+    <w:lsdException w:name="Medium Grid 3 Accent 3" w:semiHidden="0" w:uiPriority="69" w:unhideWhenUsed="0"/>
+    <w:lsdException w:name="Dark List Accent 3" w:semiHidden="0" w:uiPriority="70" w:unhideWhenUsed="0"/>
+    <w:lsdException w:name="Colorful Shading Accent 3" w:semiHidden="0" w:uiPriority="71" w:unhideWhenUsed="0"/>
+    <w:lsdException w:name="Colorful List Accent 3" w:semiHidden="0" w:uiPriority="72" w:unhideWhenUsed="0"/>
+    <w:lsdException w:name="Colorful Grid Accent 3" w:semiHidden="0" w:uiPriority="73" w:unhideWhenUsed="0"/>
+    <w:lsdException w:name="Light Shading Accent 4" w:semiHidden="0" w:uiPriority="60" w:unhideWhenUsed="0"/>
+    <w:lsdException w:name="Light List Accent 4" w:semiHidden="0" w:uiPriority="61" w:unhideWhenUsed="0"/>
+    <w:lsdException w:name="Light Grid Accent 4" w:semiHidden="0" w:uiPriority="62" w:unhideWhenUsed="0"/>
+    <w:lsdException w:name="Medium Shading 1 Accent 4" w:semiHidden="0" w:uiPriority="63" w:unhideWhenUsed="0"/>
+    <w:lsdException w:name="Medium Shading 2 Accent 4" w:semiHidden="0" w:uiPriority="64" w:unhideWhenUsed="0"/>
+    <w:lsdException w:name="Medium List 1 Accent 4" w:semiHidden="0" w:uiPriority="65" w:unhideWhenUsed="0"/>
+    <w:lsdException w:name="Medium List 2 Accent 4" w:semiHidden="0" w:uiPriority="66" w:unhideWhenUsed="0"/>
+    <w:lsdException w:name="Medium Grid 1 Accent 4" w:semiHidden="0" w:uiPriority="67" w:unhideWhenUsed="0"/>
+    <w:lsdException w:name="Medium Grid 2 Accent 4" w:semiHidden="0" w:uiPriority="68" w:unhideWhenUsed="0"/>
+    <w:lsdException w:name="Medium Grid 3 Accent 4" w:semiHidden="0" w:uiPriority="69" w:unhideWhenUsed="0"/>
+    <w:lsdException w:name="Dark List Accent 4" w:semiHidden="0" w:uiPriority="70" w:unhideWhenUsed="0"/>
+    <w:lsdException w:name="Colorful Shading Accent 4" w:semiHidden="0" w:uiPriority="71" w:unhideWhenUsed="0"/>
+    <w:lsdException w:name="Colorful List Accent 4" w:semiHidden="0" w:uiPriority="72" w:unhideWhenUsed="0"/>
+    <w:lsdException w:name="Colorful Grid Accent 4" w:semiHidden="0" w:uiPriority="73" w:unhideWhenUsed="0"/>
+    <w:lsdException w:name="Light Shading Accent 5" w:semiHidden="0" w:uiPriority="60" w:unhideWhenUsed="0"/>
+    <w:lsdException w:name="Light List Accent 5" w:semiHidden="0" w:uiPriority="61" w:unhideWhenUsed="0"/>
+    <w:lsdException w:name="Light Grid Accent 5" w:semiHidden="0" w:uiPriority="62" w:unhideWhenUsed="0"/>
+    <w:lsdException w:name="Medium Shading 1 Accent 5" w:semiHidden="0" w:uiPriority="63" w:unhideWhenUsed="0"/>
+    <w:lsdException w:name="Medium Shading 2 Accent 5" w:semiHidden="0" w:uiPriority="64" w:unhideWhenUsed="0"/>
+    <w:lsdException w:name="Medium List 1 Accent 5" w:semiHidden="0" w:uiPriority="65" w:unhideWhenUsed="0"/>
+    <w:lsdException w:name="Medium List 2 Accent 5" w:semiHidden="0" w:uiPriority="66" w:unhideWhenUsed="0"/>
+    <w:lsdException w:name="Medium Grid 1 Accent 5" w:semiHidden="0" w:uiPriority="67" w:unhideWhenUsed="0"/>
+    <w:lsdException w:name="Medium Grid 2 Accent 5" w:semiHidden="0" w:uiPriority="68" w:unhideWhenUsed="0"/>
+    <w:lsdException w:name="Medium Grid 3 Accent 5" w:semiHidden="0" w:uiPriority="69" w:unhideWhenUsed="0"/>
+    <w:lsdException w:name="Dark List Accent 5" w:semiHidden="0" w:uiPriority="70" w:unhideWhenUsed="0"/>
+    <w:lsdException w:name="Colorful Shading Accent 5" w:semiHidden="0" w:uiPriority="71" w:unhideWhenUsed="0"/>
+    <w:lsdException w:name="Colorful List Accent 5" w:semiHidden="0" w:uiPriority="72" w:unhideWhenUsed="0"/>
+    <w:lsdException w:name="Colorful Grid Accent 5" w:semiHidden="0" w:uiPriority="73" w:unhideWhenUsed="0"/>
+    <w:lsdException w:name="Light Shading Accent 6" w:semiHidden="0" w:uiPriority="60" w:unhideWhenUsed="0"/>
+    <w:lsdException w:name="Light List Accent 6" w:semiHidden="0" w:uiPriority="61" w:unhideWhenUsed="0"/>
+    <w:lsdException w:name="Light Grid Accent 6" w:semiHidden="0" w:uiPriority="62" w:unhideWhenUsed="0"/>
+    <w:lsdException w:name="Medium Shading 1 Accent 6" w:semiHidden="0" w:uiPriority="63" w:unhideWhenUsed="0"/>
+    <w:lsdException w:name="Medium Shading 2 Accent 6" w:semiHidden="0" w:uiPriority="64" w:unhideWhenUsed="0"/>
+    <w:lsdException w:name="Medium List 1 Accent 6" w:semiHidden="0" w:uiPriority="65" w:unhideWhenUsed="0"/>
+    <w:lsdException w:name="Medium List 2 Accent 6" w:semiHidden="0" w:uiPriority="66" w:unhideWhenUsed="0"/>
+    <w:lsdException w:name="Medium Grid 1 Accent 6" w:semiHidden="0" w:uiPriority="67" w:unhideWhenUsed="0"/>
+    <w:lsdException w:name="Medium Grid 2 Accent 6" w:semiHidden="0" w:uiPriority="68" w:unhideWhenUsed="0"/>
+    <w:lsdException w:name="Medium Grid 3 Accent 6" w:semiHidden="0" w:uiPriority="69" w:unhideWhenUsed="0"/>
+    <w:lsdException w:name="Dark List Accent 6" w:semiHidden="0" w:uiPriority="70" w:unhideWhenUsed="0"/>
+    <w:lsdException w:name="Colorful Shading Accent 6" w:semiHidden="0" w:uiPriority="71" w:unhideWhenUsed="0"/>
+    <w:lsdException w:name="Colorful List Accent 6" w:semiHidden="0" w:uiPriority="72" w:unhideWhenUsed="0"/>
+    <w:lsdException w:name="Colorful Grid Accent 6" w:semiHidden="0" w:uiPriority="73" w:unhideWhenUsed="0"/>
+    <w:lsdException w:name="Subtle Emphasis" w:semiHidden="0" w:uiPriority="19" w:unhideWhenUsed="0" w:qFormat="1"/>
+    <w:lsdException w:name="Intense Emphasis" w:semiHidden="0" w:uiPriority="21" w:unhideWhenUsed="0" w:qFormat="1"/>
+    <w:lsdException w:name="Subtle Reference" w:semiHidden="0" w:uiPriority="31" w:unhideWhenUsed="0" w:qFormat="1"/>
+    <w:lsdException w:name="Intense Reference" w:semiHidden="0" w:uiPriority="32" w:unhideWhenUsed="0" w:qFormat="1"/>
+    <w:lsdException w:name="Book Title" w:semiHidden="0" w:uiPriority="33" w:unhideWhenUsed="0" w:qFormat="1"/>
+    <w:lsdException w:name="Bibliography" w:uiPriority="37"/>
+    <w:lsdException w:name="TOC Heading" w:uiPriority="39" w:qFormat="1"/>
+  </w:latentStyles>
+  <w:style w:type="paragraph" w:default="1" w:styleId="Normal">
+    <w:name w:val="Normal"/>
+  </w:style>
+  <w:style w:type="paragraph" w:styleId="Heading1">
+    <w:name w:val="heading 1"/>
+    <w:basedOn w:val="Normal"/>
+    <w:next w:val="Normal"/>
+    <w:pPr>
+      <w:keepNext/>
+      <w:keepLines/>
+      <w:spacing w:before="400" w:after="120"/>
+      <w:outlineLvl w:val="0"/>
+    </w:pPr>
+    <w:rPr>
+      <w:sz w:val="40"/>
+      <w:szCs w:val="40"/>
+    </w:rPr>
+  </w:style>
+  <w:style w:type="paragraph" w:styleId="Heading2">
+    <w:name w:val="heading 2"/>
+    <w:basedOn w:val="Normal"/>
+    <w:next w:val="Normal"/>
+    <w:pPr>
+      <w:keepNext/>
+      <w:keepLines/>
+      <w:spacing w:before="360" w:after="120"/>
+      <w:outlineLvl w:val="1"/>
+    </w:pPr>
+    <w:rPr>
+      <w:sz w:val="32"/>
+      <w:szCs w:val="32"/>
+    </w:rPr>
+  </w:style>
+  <w:style w:type="paragraph" w:styleId="Heading3">
+    <w:name w:val="heading 3"/>
+    <w:basedOn w:val="Normal"/>
+    <w:next w:val="Normal"/>
+    <w:pPr>
+      <w:keepNext/>
+      <w:keepLines/>
+      <w:spacing w:before="320" w:after="80"/>
+      <w:outlineLvl w:val="2"/>
+    </w:pPr>
+    <w:rPr>
+      <w:color w:val="434343"/>
+      <w:sz w:val="28"/>
+      <w:szCs w:val="28"/>
+    </w:rPr>
+  </w:style>
+  <w:style w:type="paragraph" w:styleId="Heading4">
+    <w:name w:val="heading 4"/>
+    <w:basedOn w:val="Normal"/>
+    <w:next w:val="Normal"/>
+    <w:pPr>
+      <w:keepNext/>
+      <w:keepLines/>
+      <w:spacing w:before="280" w:after="80"/>
+      <w:outlineLvl w:val="3"/>
+    </w:pPr>
+    <w:rPr>
+      <w:color w:val="666666"/>
+      <w:sz w:val="24"/>
+      <w:szCs w:val="24"/>
+    </w:rPr>
+  </w:style>
+  <w:style w:type="paragraph" w:styleId="Heading5">
+    <w:name w:val="heading 5"/>
+    <w:basedOn w:val="Normal"/>
+    <w:next w:val="Normal"/>
+    <w:pPr>
+      <w:keepNext/>
+      <w:keepLines/>
+      <w:spacing w:before="240" w:after="80"/>
+      <w:outlineLvl w:val="4"/>
+    </w:pPr>
+    <w:rPr>
+      <w:color w:val="666666"/>
+    </w:rPr>
+  </w:style>
+  <w:style w:type="paragraph" w:styleId="Heading6">
+    <w:name w:val="heading 6"/>
+    <w:basedOn w:val="Normal"/>
+    <w:next w:val="Normal"/>
+    <w:pPr>
+      <w:keepNext/>
+      <w:keepLines/>
+      <w:spacing w:before="240" w:after="80"/>
+      <w:outlineLvl w:val="5"/>
+    </w:pPr>
+    <w:rPr>
+      <w:i/>
+      <w:color w:val="666666"/>
+    </w:rPr>
+  </w:style>
+  <w:style w:type="character" w:default="1" w:styleId="DefaultParagraphFont">
+    <w:name w:val="Default Paragraph Font"/>
+    <w:uiPriority w:val="1"/>
+    <w:semiHidden/>
+    <w:unhideWhenUsed/>
+  </w:style>
+  <w:style w:type="table" w:default="1" w:styleId="TableNormal">
+    <w:name w:val="Normal Table"/>
+    <w:uiPriority w:val="99"/>
+    <w:semiHidden/>
+    <w:unhideWhenUsed/>
+    <w:tblPr>
+      <w:tblInd w:w="0" w:type="dxa"/>
+      <w:tblCellMar>
+        <w:top w:w="0" w:type="dxa"/>
+        <w:left w:w="108" w:type="dxa"/>
+        <w:bottom w:w="0" w:type="dxa"/>
+        <w:right w:w="108" w:type="dxa"/>
+      </w:tblCellMar>
+    </w:tblPr>
+  </w:style>
+  <w:style w:type="numbering" w:default="1" w:styleId="NoList">
+    <w:name w:val="No List"/>
+    <w:uiPriority w:val="99"/>
+    <w:semiHidden/>
+    <w:unhideWhenUsed/>
+  </w:style>
+  <w:style w:type="paragraph" w:styleId="Title">
+    <w:name w:val="Title"/>
+    <w:basedOn w:val="Normal"/>
+    <w:next w:val="Normal"/>
+    <w:pPr>
+      <w:keepNext/>
+      <w:keepLines/>
+      <w:spacing w:after="60"/>
+    </w:pPr>
+    <w:rPr>
+      <w:sz w:val="52"/>
+      <w:szCs w:val="52"/>
+    </w:rPr>
+  </w:style>
+  <w:style w:type="paragraph" w:styleId="Subtitle">
+    <w:name w:val="Subtitle"/>
+    <w:basedOn w:val="Normal"/>
+    <w:next w:val="Normal"/>
+    <w:pPr>
+      <w:keepNext/>
+      <w:keepLines/>
+      <w:spacing w:after="320"/>
+    </w:pPr>
+    <w:rPr>
+      <w:color w:val="666666"/>
+      <w:sz w:val="30"/>
+      <w:szCs w:val="30"/>
+    </w:rPr>
+  </w:style>
+  <w:style w:type="paragraph" w:styleId="ListParagraph">
+    <w:name w:val="List Paragraph"/>
+    <w:basedOn w:val="Normal"/>
+    <w:uiPriority w:val="34"/>
+    <w:qFormat/>
+    <w:rsid w:val="00F8223F"/>
+    <w:pPr>
+      <w:ind w:left="720"/>
+      <w:contextualSpacing/>
+    </w:pPr>
+  </w:style>
+  <w:style w:type="paragraph" w:styleId="BalloonText">
+    <w:name w:val="Balloon Text"/>
+    <w:basedOn w:val="Normal"/>
+    <w:link w:val="BalloonTextChar"/>
+    <w:uiPriority w:val="99"/>
+    <w:semiHidden/>
+    <w:unhideWhenUsed/>
+    <w:rsid w:val="0030249B"/>
+    <w:pPr>
+      <w:spacing w:line="240" w:lineRule="auto"/>
+    </w:pPr>
+    <w:rPr>
+      <w:rFonts w:ascii="Tahoma" w:hAnsi="Tahoma" w:cs="Tahoma"/>
+      <w:sz w:val="16"/>
+      <w:szCs w:val="16"/>
+    </w:rPr>
+  </w:style>
+  <w:style w:type="character" w:customStyle="1" w:styleId="BalloonTextChar">
+    <w:name w:val="Balloon Text Char"/>
+    <w:basedOn w:val="DefaultParagraphFont"/>
+    <w:link w:val="BalloonText"/>
+    <w:uiPriority w:val="99"/>
+    <w:semiHidden/>
+    <w:rsid w:val="0030249B"/>
+    <w:rPr>
+      <w:rFonts w:ascii="Tahoma" w:hAnsi="Tahoma" w:cs="Tahoma"/>
+      <w:sz w:val="16"/>
+      <w:szCs w:val="16"/>
+    </w:rPr>
+  </w:style>
+  <w:style w:type="character" w:styleId="Hyperlink">
+    <w:name w:val="Hyperlink"/>
+    <w:basedOn w:val="DefaultParagraphFont"/>
+    <w:uiPriority w:val="99"/>
+    <w:unhideWhenUsed/>
+    <w:rsid w:val="00CC10D3"/>
+    <w:rPr>
+      <w:color w:val="0000FF" w:themeColor="hyperlink"/>
+      <w:u w:val="single"/>
+    </w:rPr>
+  </w:style>
+  <w:style w:type="character" w:customStyle="1" w:styleId="UnresolvedMention">
     <w:name w:val="Unresolved Mention"/>
     <w:basedOn w:val="DefaultParagraphFont"/>
     <w:uiPriority w:val="99"/>

</xml_diff>

<commit_message>
HTML Test Case + Referensi
</commit_message>
<xml_diff>
--- a/ManproDokumentasi.docx
+++ b/ManproDokumentasi.docx
@@ -1721,6 +1721,125 @@
     </w:p>
     <w:p>
       <w:pPr>
+        <w:rPr>
+          <w:b/>
+        </w:rPr>
+      </w:pPr>
+    </w:p>
+    <w:p>
+      <w:pPr>
+        <w:rPr>
+          <w:b/>
+        </w:rPr>
+      </w:pPr>
+    </w:p>
+    <w:p>
+      <w:pPr>
+        <w:rPr>
+          <w:b/>
+        </w:rPr>
+      </w:pPr>
+    </w:p>
+    <w:p>
+      <w:pPr>
+        <w:rPr>
+          <w:b/>
+        </w:rPr>
+      </w:pPr>
+    </w:p>
+    <w:p>
+      <w:pPr>
+        <w:rPr>
+          <w:b/>
+        </w:rPr>
+      </w:pPr>
+    </w:p>
+    <w:p>
+      <w:pPr>
+        <w:rPr>
+          <w:b/>
+        </w:rPr>
+      </w:pPr>
+    </w:p>
+    <w:p>
+      <w:pPr>
+        <w:rPr>
+          <w:b/>
+        </w:rPr>
+      </w:pPr>
+    </w:p>
+    <w:p>
+      <w:pPr>
+        <w:rPr>
+          <w:b/>
+        </w:rPr>
+      </w:pPr>
+    </w:p>
+    <w:p>
+      <w:pPr>
+        <w:rPr>
+          <w:b/>
+        </w:rPr>
+      </w:pPr>
+    </w:p>
+    <w:p>
+      <w:pPr>
+        <w:rPr>
+          <w:b/>
+        </w:rPr>
+      </w:pPr>
+    </w:p>
+    <w:p>
+      <w:pPr>
+        <w:rPr>
+          <w:b/>
+        </w:rPr>
+      </w:pPr>
+    </w:p>
+    <w:p>
+      <w:pPr>
+        <w:rPr>
+          <w:b/>
+        </w:rPr>
+      </w:pPr>
+    </w:p>
+    <w:p>
+      <w:pPr>
+        <w:rPr>
+          <w:b/>
+        </w:rPr>
+      </w:pPr>
+    </w:p>
+    <w:p>
+      <w:pPr>
+        <w:rPr>
+          <w:b/>
+        </w:rPr>
+      </w:pPr>
+    </w:p>
+    <w:p>
+      <w:pPr>
+        <w:rPr>
+          <w:b/>
+        </w:rPr>
+      </w:pPr>
+    </w:p>
+    <w:p>
+      <w:pPr>
+        <w:rPr>
+          <w:b/>
+        </w:rPr>
+      </w:pPr>
+    </w:p>
+    <w:p>
+      <w:pPr>
+        <w:rPr>
+          <w:b/>
+        </w:rPr>
+      </w:pPr>
+    </w:p>
+    <w:p>
+      <w:pPr>
         <w:numPr>
           <w:ilvl w:val="0"/>
           <w:numId w:val="1"/>
@@ -1733,6 +1852,7 @@
         <w:rPr>
           <w:b/>
         </w:rPr>
+        <w:lastRenderedPageBreak/>
         <w:t>Dokumentasi Testing</w:t>
       </w:r>
     </w:p>
@@ -1750,7 +1870,61 @@
         <w:rPr>
           <w:b/>
         </w:rPr>
-        <w:t>HTML Debug</w:t>
+        <w:t xml:space="preserve">HTML </w:t>
+      </w:r>
+      <w:r>
+        <w:rPr>
+          <w:b/>
+        </w:rPr>
+        <w:t>Test Case</w:t>
+      </w:r>
+    </w:p>
+    <w:p>
+      <w:pPr>
+        <w:ind w:left="1440"/>
+        <w:rPr>
+          <w:b/>
+        </w:rPr>
+      </w:pPr>
+      <w:r>
+        <w:rPr>
+          <w:b/>
+        </w:rPr>
+        <w:drawing>
+          <wp:inline distT="0" distB="0" distL="0" distR="0" wp14:anchorId="6F11527E" wp14:editId="1083AE2B">
+            <wp:extent cx="4317341" cy="3416511"/>
+            <wp:effectExtent l="0" t="0" r="1270" b="0"/>
+            <wp:docPr id="7" name="Picture 7" descr="Table&#10;&#10;Description automatically generated"/>
+            <wp:cNvGraphicFramePr>
+              <a:graphicFrameLocks xmlns:a="http://schemas.openxmlformats.org/drawingml/2006/main" noChangeAspect="1"/>
+            </wp:cNvGraphicFramePr>
+            <a:graphic xmlns:a="http://schemas.openxmlformats.org/drawingml/2006/main">
+              <a:graphicData uri="http://schemas.openxmlformats.org/drawingml/2006/picture">
+                <pic:pic xmlns:pic="http://schemas.openxmlformats.org/drawingml/2006/picture">
+                  <pic:nvPicPr>
+                    <pic:cNvPr id="1" name=""/>
+                    <pic:cNvPicPr/>
+                  </pic:nvPicPr>
+                  <pic:blipFill>
+                    <a:blip r:embed="rId10"/>
+                    <a:stretch>
+                      <a:fillRect/>
+                    </a:stretch>
+                  </pic:blipFill>
+                  <pic:spPr>
+                    <a:xfrm>
+                      <a:off x="0" y="0"/>
+                      <a:ext cx="4329382" cy="3426039"/>
+                    </a:xfrm>
+                    <a:prstGeom prst="rect">
+                      <a:avLst/>
+                    </a:prstGeom>
+                  </pic:spPr>
+                </pic:pic>
+              </a:graphicData>
+            </a:graphic>
+          </wp:inline>
+        </w:drawing>
       </w:r>
     </w:p>
     <w:p>
@@ -1772,6 +1946,14 @@
     </w:p>
     <w:p>
       <w:pPr>
+        <w:ind w:left="1440"/>
+        <w:rPr>
+          <w:b/>
+        </w:rPr>
+      </w:pPr>
+    </w:p>
+    <w:p>
+      <w:pPr>
         <w:numPr>
           <w:ilvl w:val="1"/>
           <w:numId w:val="1"/>
@@ -1823,11 +2005,162 @@
     </w:p>
     <w:p>
       <w:pPr>
-        <w:ind w:left="1440"/>
-        <w:rPr>
-          <w:b/>
-        </w:rPr>
-      </w:pPr>
+        <w:ind w:left="720"/>
+        <w:rPr>
+          <w:bCs/>
+        </w:rPr>
+      </w:pPr>
+      <w:r>
+        <w:rPr>
+          <w:bCs/>
+        </w:rPr>
+        <w:t xml:space="preserve">Use Case Diagram: </w:t>
+      </w:r>
+    </w:p>
+    <w:p>
+      <w:pPr>
+        <w:ind w:left="720"/>
+        <w:rPr>
+          <w:bCs/>
+        </w:rPr>
+      </w:pPr>
+      <w:r>
+        <w:rPr>
+          <w:bCs/>
+        </w:rPr>
+        <w:t>https://www.visual-paradigm.com/guide/uml-unified-modeling-language/what-is-use-case-diagram/</w:t>
+      </w:r>
+    </w:p>
+    <w:p>
+      <w:pPr>
+        <w:rPr>
+          <w:b/>
+        </w:rPr>
+      </w:pPr>
+      <w:r>
+        <w:rPr>
+          <w:b/>
+        </w:rPr>
+        <w:tab/>
+      </w:r>
+    </w:p>
+    <w:p>
+      <w:pPr>
+        <w:rPr>
+          <w:bCs/>
+        </w:rPr>
+      </w:pPr>
+      <w:r>
+        <w:rPr>
+          <w:b/>
+        </w:rPr>
+        <w:tab/>
+      </w:r>
+      <w:r>
+        <w:rPr>
+          <w:bCs/>
+        </w:rPr>
+        <w:t>Class Diagram:</w:t>
+      </w:r>
+    </w:p>
+    <w:p>
+      <w:pPr>
+        <w:ind w:left="720"/>
+        <w:rPr>
+          <w:bCs/>
+        </w:rPr>
+      </w:pPr>
+      <w:r>
+        <w:rPr>
+          <w:bCs/>
+        </w:rPr>
+        <w:fldChar w:fldCharType="begin"/>
+      </w:r>
+      <w:r>
+        <w:rPr>
+          <w:bCs/>
+        </w:rPr>
+        <w:instrText xml:space="preserve"> HYPERLINK "</w:instrText>
+      </w:r>
+      <w:r>
+        <w:rPr>
+          <w:bCs/>
+        </w:rPr>
+        <w:instrText>https://www.visual-paradigm.com/guide/uml-unified-modeling-language/uml-class-diagram-tutorial/</w:instrText>
+      </w:r>
+      <w:r>
+        <w:rPr>
+          <w:bCs/>
+        </w:rPr>
+        <w:instrText xml:space="preserve">" </w:instrText>
+      </w:r>
+      <w:r>
+        <w:rPr>
+          <w:bCs/>
+        </w:rPr>
+        <w:fldChar w:fldCharType="separate"/>
+      </w:r>
+      <w:r>
+        <w:rPr>
+          <w:rStyle w:val="Hyperlink"/>
+          <w:bCs/>
+        </w:rPr>
+        <w:t>https://www.visual-paradigm.com/guide/uml-unified-modeling-language/uml-class-</w:t>
+      </w:r>
+      <w:r>
+        <w:rPr>
+          <w:rStyle w:val="Hyperlink"/>
+          <w:bCs/>
+        </w:rPr>
+        <w:t>diagram-tutorial/</w:t>
+      </w:r>
+      <w:r>
+        <w:rPr>
+          <w:bCs/>
+        </w:rPr>
+        <w:fldChar w:fldCharType="end"/>
+      </w:r>
+    </w:p>
+    <w:p>
+      <w:pPr>
+        <w:ind w:left="720"/>
+        <w:rPr>
+          <w:bCs/>
+        </w:rPr>
+      </w:pPr>
+    </w:p>
+    <w:p>
+      <w:pPr>
+        <w:rPr>
+          <w:bCs/>
+        </w:rPr>
+      </w:pPr>
+      <w:r>
+        <w:rPr>
+          <w:bCs/>
+        </w:rPr>
+        <w:tab/>
+        <w:t>Testing Documentation:</w:t>
+      </w:r>
+    </w:p>
+    <w:p>
+      <w:pPr>
+        <w:rPr>
+          <w:bCs/>
+        </w:rPr>
+      </w:pPr>
+      <w:r>
+        <w:rPr>
+          <w:bCs/>
+        </w:rPr>
+        <w:tab/>
+      </w:r>
+      <w:r>
+        <w:rPr>
+          <w:bCs/>
+        </w:rPr>
+        <w:t>https://www.softwaretestinghelp.com/test-case-template-examples/</w:t>
+      </w:r>
     </w:p>
     <w:sectPr>
       <w:pgSz w:w="12240" w:h="15840"/>
@@ -2431,7 +2764,7 @@
     <w:lsdException w:name="Table Web 2" w:semiHidden="1" w:unhideWhenUsed="1"/>
     <w:lsdException w:name="Table Web 3" w:semiHidden="1" w:unhideWhenUsed="1"/>
     <w:lsdException w:name="Balloon Text" w:semiHidden="1" w:unhideWhenUsed="1"/>
-    <w:lsdException w:name="Table Grid" w:semiHidden="1" w:uiPriority="59" w:unhideWhenUsed="1"/>
+    <w:lsdException w:name="Table Grid" w:uiPriority="59"/>
     <w:lsdException w:name="Table Theme" w:semiHidden="1" w:unhideWhenUsed="1"/>
     <w:lsdException w:name="Placeholder Text" w:semiHidden="1"/>
     <w:lsdException w:name="No Spacing" w:uiPriority="1" w:qFormat="1"/>
@@ -2880,6 +3213,18 @@
       <w:u w:val="single"/>
     </w:rPr>
   </w:style>
+  <w:style w:type="character" w:styleId="UnresolvedMention">
+    <w:name w:val="Unresolved Mention"/>
+    <w:basedOn w:val="DefaultParagraphFont"/>
+    <w:uiPriority w:val="99"/>
+    <w:semiHidden/>
+    <w:unhideWhenUsed/>
+    <w:rsid w:val="00C4576D"/>
+    <w:rPr>
+      <w:color w:val="605E5C"/>
+      <w:shd w:val="clear" w:color="auto" w:fill="E1DFDD"/>
+    </w:rPr>
+  </w:style>
 </w:styles>
 </file>
 

</xml_diff>

<commit_message>
MySQL Test Case + Kesimpulan
</commit_message>
<xml_diff>
--- a/ManproDokumentasi.docx
+++ b/ManproDokumentasi.docx
@@ -554,18 +554,18 @@
     <w:p/>
     <w:p>
       <w:pPr>
-        <w:numPr>
-          <w:ilvl w:val="0"/>
-          <w:numId w:val="1"/>
-        </w:numPr>
-        <w:rPr>
-          <w:b/>
-        </w:rPr>
-      </w:pPr>
-      <w:r>
-        <w:rPr>
-          <w:b/>
-          <w:lang w:val="id-ID"/>
+        <w:pStyle w:val="standar"/>
+        <w:rPr>
+          <w:rStyle w:val="Strong"/>
+          <w:b/>
+          <w:bCs w:val="0"/>
+        </w:rPr>
+      </w:pPr>
+      <w:r>
+        <w:rPr>
+          <w:rStyle w:val="Strong"/>
+          <w:b/>
+          <w:bCs w:val="0"/>
         </w:rPr>
         <w:lastRenderedPageBreak/>
         <w:t>Pendahuluan</w:t>
@@ -591,6 +591,7 @@
     <w:p>
       <w:pPr>
         <w:ind w:left="1440"/>
+        <w:jc w:val="both"/>
         <w:rPr>
           <w:lang w:val="id-ID"/>
         </w:rPr>
@@ -611,6 +612,7 @@
     <w:p>
       <w:pPr>
         <w:ind w:left="1440"/>
+        <w:jc w:val="both"/>
         <w:rPr>
           <w:lang w:val="id-ID"/>
         </w:rPr>
@@ -636,6 +638,7 @@
     <w:p>
       <w:pPr>
         <w:ind w:left="1440"/>
+        <w:jc w:val="both"/>
         <w:rPr>
           <w:lang w:val="id-ID"/>
         </w:rPr>
@@ -678,6 +681,7 @@
     <w:p>
       <w:pPr>
         <w:ind w:left="1440"/>
+        <w:jc w:val="both"/>
         <w:rPr>
           <w:lang w:val="id-ID"/>
         </w:rPr>
@@ -696,6 +700,7 @@
           <w:ilvl w:val="0"/>
           <w:numId w:val="2"/>
         </w:numPr>
+        <w:jc w:val="both"/>
       </w:pPr>
       <w:r>
         <w:rPr>
@@ -711,6 +716,7 @@
           <w:ilvl w:val="0"/>
           <w:numId w:val="2"/>
         </w:numPr>
+        <w:jc w:val="both"/>
       </w:pPr>
       <w:r>
         <w:rPr>
@@ -726,6 +732,7 @@
           <w:ilvl w:val="0"/>
           <w:numId w:val="2"/>
         </w:numPr>
+        <w:jc w:val="both"/>
       </w:pPr>
       <w:r>
         <w:rPr>
@@ -795,7 +802,7 @@
                     <pic:cNvPicPr/>
                   </pic:nvPicPr>
                   <pic:blipFill>
-                    <a:blip r:embed="rId5">
+                    <a:blip r:embed="rId8">
                       <a:extLst>
                         <a:ext uri="{28A0092B-C50C-407E-A947-70E740481C1C}">
                           <a14:useLocalDpi xmlns:a14="http://schemas.microsoft.com/office/drawing/2010/main" val="0"/>
@@ -1120,17 +1127,18 @@
     </w:p>
     <w:p>
       <w:pPr>
-        <w:numPr>
-          <w:ilvl w:val="0"/>
-          <w:numId w:val="1"/>
-        </w:numPr>
-        <w:rPr>
-          <w:b/>
-        </w:rPr>
-      </w:pPr>
-      <w:r>
-        <w:rPr>
-          <w:b/>
+        <w:pStyle w:val="standar"/>
+        <w:rPr>
+          <w:rStyle w:val="Strong"/>
+          <w:b/>
+          <w:bCs w:val="0"/>
+        </w:rPr>
+      </w:pPr>
+      <w:r>
+        <w:rPr>
+          <w:rStyle w:val="Strong"/>
+          <w:b/>
+          <w:bCs w:val="0"/>
         </w:rPr>
         <w:t>Spesifikasi Teknis</w:t>
       </w:r>
@@ -1180,7 +1188,7 @@
                     <pic:cNvPicPr/>
                   </pic:nvPicPr>
                   <pic:blipFill>
-                    <a:blip r:embed="rId6">
+                    <a:blip r:embed="rId9">
                       <a:extLst>
                         <a:ext uri="{28A0092B-C50C-407E-A947-70E740481C1C}">
                           <a14:useLocalDpi xmlns:a14="http://schemas.microsoft.com/office/drawing/2010/main" val="0"/>
@@ -1227,6 +1235,7 @@
     <w:p>
       <w:pPr>
         <w:ind w:left="2160"/>
+        <w:jc w:val="both"/>
         <w:rPr>
           <w:bCs/>
         </w:rPr>
@@ -1267,6 +1276,7 @@
           <w:ilvl w:val="1"/>
           <w:numId w:val="2"/>
         </w:numPr>
+        <w:jc w:val="both"/>
         <w:rPr>
           <w:bCs/>
         </w:rPr>
@@ -1327,6 +1337,7 @@
           <w:ilvl w:val="1"/>
           <w:numId w:val="2"/>
         </w:numPr>
+        <w:jc w:val="both"/>
         <w:rPr>
           <w:bCs/>
         </w:rPr>
@@ -1345,6 +1356,7 @@
           <w:ilvl w:val="1"/>
           <w:numId w:val="2"/>
         </w:numPr>
+        <w:jc w:val="both"/>
         <w:rPr>
           <w:bCs/>
         </w:rPr>
@@ -1359,6 +1371,7 @@
     <w:p>
       <w:pPr>
         <w:ind w:left="2160"/>
+        <w:jc w:val="both"/>
         <w:rPr>
           <w:b/>
         </w:rPr>
@@ -1470,7 +1483,7 @@
           <w:b/>
         </w:rPr>
       </w:pPr>
-      <w:hyperlink r:id="rId7" w:history="1">
+      <w:hyperlink r:id="rId10" w:history="1">
         <w:r>
           <w:rPr>
             <w:rStyle w:val="Hyperlink"/>
@@ -1508,7 +1521,7 @@
                     <pic:cNvPicPr/>
                   </pic:nvPicPr>
                   <pic:blipFill>
-                    <a:blip r:embed="rId8">
+                    <a:blip r:embed="rId11">
                       <a:extLst>
                         <a:ext uri="{28A0092B-C50C-407E-A947-70E740481C1C}">
                           <a14:useLocalDpi xmlns:a14="http://schemas.microsoft.com/office/drawing/2010/main" val="0"/>
@@ -1675,7 +1688,7 @@
                     <pic:cNvPicPr/>
                   </pic:nvPicPr>
                   <pic:blipFill>
-                    <a:blip r:embed="rId9">
+                    <a:blip r:embed="rId12">
                       <a:extLst>
                         <a:ext uri="{28A0092B-C50C-407E-A947-70E740481C1C}">
                           <a14:useLocalDpi xmlns:a14="http://schemas.microsoft.com/office/drawing/2010/main" val="0"/>
@@ -1840,17 +1853,18 @@
     </w:p>
     <w:p>
       <w:pPr>
-        <w:numPr>
-          <w:ilvl w:val="0"/>
-          <w:numId w:val="1"/>
-        </w:numPr>
-        <w:rPr>
-          <w:b/>
-        </w:rPr>
-      </w:pPr>
-      <w:r>
-        <w:rPr>
-          <w:b/>
+        <w:pStyle w:val="standar"/>
+        <w:rPr>
+          <w:rStyle w:val="Strong"/>
+          <w:b/>
+          <w:bCs w:val="0"/>
+        </w:rPr>
+      </w:pPr>
+      <w:r>
+        <w:rPr>
+          <w:rStyle w:val="Strong"/>
+          <w:b/>
+          <w:bCs w:val="0"/>
         </w:rPr>
         <w:lastRenderedPageBreak/>
         <w:t>Dokumentasi Testing</w:t>
@@ -1889,6 +1903,7 @@
       <w:r>
         <w:rPr>
           <w:b/>
+          <w:noProof/>
         </w:rPr>
         <w:drawing>
           <wp:inline distT="0" distB="0" distL="0" distR="0" wp14:anchorId="6F11527E" wp14:editId="1083AE2B">
@@ -1906,7 +1921,7 @@
                     <pic:cNvPicPr/>
                   </pic:nvPicPr>
                   <pic:blipFill>
-                    <a:blip r:embed="rId10"/>
+                    <a:blip r:embed="rId13"/>
                     <a:stretch>
                       <a:fillRect/>
                     </a:stretch>
@@ -1941,8 +1956,190 @@
         <w:rPr>
           <w:b/>
         </w:rPr>
-        <w:t>PHP Debug</w:t>
-      </w:r>
+        <w:t xml:space="preserve">PHP </w:t>
+      </w:r>
+      <w:r>
+        <w:rPr>
+          <w:b/>
+        </w:rPr>
+        <w:t>Test Case</w:t>
+      </w:r>
+    </w:p>
+    <w:p>
+      <w:pPr>
+        <w:ind w:left="1440"/>
+        <w:rPr>
+          <w:b/>
+        </w:rPr>
+      </w:pPr>
+    </w:p>
+    <w:p>
+      <w:pPr>
+        <w:ind w:left="1440"/>
+        <w:rPr>
+          <w:b/>
+        </w:rPr>
+      </w:pPr>
+    </w:p>
+    <w:p>
+      <w:pPr>
+        <w:ind w:left="1440"/>
+        <w:rPr>
+          <w:b/>
+        </w:rPr>
+      </w:pPr>
+    </w:p>
+    <w:p>
+      <w:pPr>
+        <w:ind w:left="1440"/>
+        <w:rPr>
+          <w:b/>
+        </w:rPr>
+      </w:pPr>
+    </w:p>
+    <w:p>
+      <w:pPr>
+        <w:ind w:left="1440"/>
+        <w:rPr>
+          <w:b/>
+        </w:rPr>
+      </w:pPr>
+    </w:p>
+    <w:p>
+      <w:pPr>
+        <w:ind w:left="1440"/>
+        <w:rPr>
+          <w:b/>
+        </w:rPr>
+      </w:pPr>
+    </w:p>
+    <w:p>
+      <w:pPr>
+        <w:ind w:left="1440"/>
+        <w:rPr>
+          <w:b/>
+        </w:rPr>
+      </w:pPr>
+    </w:p>
+    <w:p>
+      <w:pPr>
+        <w:ind w:left="1440"/>
+        <w:rPr>
+          <w:b/>
+        </w:rPr>
+      </w:pPr>
+    </w:p>
+    <w:p>
+      <w:pPr>
+        <w:ind w:left="1440"/>
+        <w:rPr>
+          <w:b/>
+        </w:rPr>
+      </w:pPr>
+    </w:p>
+    <w:p>
+      <w:pPr>
+        <w:ind w:left="1440"/>
+        <w:rPr>
+          <w:b/>
+        </w:rPr>
+      </w:pPr>
+    </w:p>
+    <w:p>
+      <w:pPr>
+        <w:ind w:left="1440"/>
+        <w:rPr>
+          <w:b/>
+        </w:rPr>
+      </w:pPr>
+    </w:p>
+    <w:p>
+      <w:pPr>
+        <w:ind w:left="1440"/>
+        <w:rPr>
+          <w:b/>
+        </w:rPr>
+      </w:pPr>
+    </w:p>
+    <w:p>
+      <w:pPr>
+        <w:ind w:left="1440"/>
+        <w:rPr>
+          <w:b/>
+        </w:rPr>
+      </w:pPr>
+    </w:p>
+    <w:p>
+      <w:pPr>
+        <w:ind w:left="1440"/>
+        <w:rPr>
+          <w:b/>
+        </w:rPr>
+      </w:pPr>
+    </w:p>
+    <w:p>
+      <w:pPr>
+        <w:ind w:left="1440"/>
+        <w:rPr>
+          <w:b/>
+        </w:rPr>
+      </w:pPr>
+    </w:p>
+    <w:p>
+      <w:pPr>
+        <w:ind w:left="1440"/>
+        <w:rPr>
+          <w:b/>
+        </w:rPr>
+      </w:pPr>
+    </w:p>
+    <w:p>
+      <w:pPr>
+        <w:ind w:left="1440"/>
+        <w:rPr>
+          <w:b/>
+        </w:rPr>
+      </w:pPr>
+    </w:p>
+    <w:p>
+      <w:pPr>
+        <w:ind w:left="1440"/>
+        <w:rPr>
+          <w:b/>
+        </w:rPr>
+      </w:pPr>
+    </w:p>
+    <w:p>
+      <w:pPr>
+        <w:ind w:left="1440"/>
+        <w:rPr>
+          <w:b/>
+        </w:rPr>
+      </w:pPr>
+    </w:p>
+    <w:p>
+      <w:pPr>
+        <w:ind w:left="1440"/>
+        <w:rPr>
+          <w:b/>
+        </w:rPr>
+      </w:pPr>
+    </w:p>
+    <w:p>
+      <w:pPr>
+        <w:ind w:left="1440"/>
+        <w:rPr>
+          <w:b/>
+        </w:rPr>
+      </w:pPr>
+    </w:p>
+    <w:p>
+      <w:pPr>
+        <w:ind w:left="1440"/>
+        <w:rPr>
+          <w:b/>
+        </w:rPr>
+      </w:pPr>
     </w:p>
     <w:p>
       <w:pPr>
@@ -1966,40 +2163,565 @@
         <w:rPr>
           <w:b/>
         </w:rPr>
-        <w:t>MySQL Debug</w:t>
-      </w:r>
-    </w:p>
-    <w:p>
-      <w:pPr>
+        <w:lastRenderedPageBreak/>
+        <w:t xml:space="preserve">MySQL </w:t>
+      </w:r>
+      <w:r>
+        <w:rPr>
+          <w:b/>
+        </w:rPr>
+        <w:t>Test Case</w:t>
+      </w:r>
+    </w:p>
+    <w:p>
+      <w:pPr>
+        <w:pStyle w:val="ListParagraph"/>
+        <w:ind w:left="1440"/>
+        <w:rPr>
+          <w:b/>
+        </w:rPr>
+      </w:pPr>
+      <w:r>
+        <w:rPr>
+          <w:b/>
+        </w:rPr>
+        <w:drawing>
+          <wp:inline distT="0" distB="0" distL="0" distR="0" wp14:anchorId="544AE0BE" wp14:editId="64EDD6B4">
+            <wp:extent cx="4665629" cy="5057422"/>
+            <wp:effectExtent l="0" t="0" r="0" b="0"/>
+            <wp:docPr id="4" name="Picture 4" descr="Table&#10;&#10;Description automatically generated"/>
+            <wp:cNvGraphicFramePr>
+              <a:graphicFrameLocks xmlns:a="http://schemas.openxmlformats.org/drawingml/2006/main" noChangeAspect="1"/>
+            </wp:cNvGraphicFramePr>
+            <a:graphic xmlns:a="http://schemas.openxmlformats.org/drawingml/2006/main">
+              <a:graphicData uri="http://schemas.openxmlformats.org/drawingml/2006/picture">
+                <pic:pic xmlns:pic="http://schemas.openxmlformats.org/drawingml/2006/picture">
+                  <pic:nvPicPr>
+                    <pic:cNvPr id="1" name=""/>
+                    <pic:cNvPicPr/>
+                  </pic:nvPicPr>
+                  <pic:blipFill>
+                    <a:blip r:embed="rId14"/>
+                    <a:stretch>
+                      <a:fillRect/>
+                    </a:stretch>
+                  </pic:blipFill>
+                  <pic:spPr>
+                    <a:xfrm>
+                      <a:off x="0" y="0"/>
+                      <a:ext cx="4674800" cy="5067363"/>
+                    </a:xfrm>
+                    <a:prstGeom prst="rect">
+                      <a:avLst/>
+                    </a:prstGeom>
+                  </pic:spPr>
+                </pic:pic>
+              </a:graphicData>
+            </a:graphic>
+          </wp:inline>
+        </w:drawing>
+      </w:r>
+    </w:p>
+    <w:p>
+      <w:pPr>
+        <w:pStyle w:val="ListParagraph"/>
+        <w:ind w:left="1440"/>
+        <w:rPr>
+          <w:b/>
+        </w:rPr>
+      </w:pPr>
+    </w:p>
+    <w:p>
+      <w:pPr>
+        <w:pStyle w:val="ListParagraph"/>
+        <w:ind w:left="1440"/>
+        <w:rPr>
+          <w:b/>
+        </w:rPr>
+      </w:pPr>
+    </w:p>
+    <w:p>
+      <w:pPr>
+        <w:pStyle w:val="ListParagraph"/>
+        <w:ind w:left="1440"/>
+        <w:rPr>
+          <w:b/>
+        </w:rPr>
+      </w:pPr>
+    </w:p>
+    <w:p>
+      <w:pPr>
+        <w:pStyle w:val="ListParagraph"/>
+        <w:ind w:left="1440"/>
+        <w:rPr>
+          <w:b/>
+        </w:rPr>
+      </w:pPr>
+    </w:p>
+    <w:p>
+      <w:pPr>
+        <w:pStyle w:val="ListParagraph"/>
+        <w:ind w:left="1440"/>
+        <w:rPr>
+          <w:b/>
+        </w:rPr>
+      </w:pPr>
+    </w:p>
+    <w:p>
+      <w:pPr>
+        <w:pStyle w:val="ListParagraph"/>
+        <w:ind w:left="1440"/>
+        <w:rPr>
+          <w:b/>
+        </w:rPr>
+      </w:pPr>
+    </w:p>
+    <w:p>
+      <w:pPr>
+        <w:pStyle w:val="ListParagraph"/>
+        <w:ind w:left="1440"/>
+        <w:rPr>
+          <w:b/>
+        </w:rPr>
+      </w:pPr>
+    </w:p>
+    <w:p>
+      <w:pPr>
+        <w:pStyle w:val="ListParagraph"/>
+        <w:ind w:left="1440"/>
+        <w:rPr>
+          <w:b/>
+        </w:rPr>
+      </w:pPr>
+    </w:p>
+    <w:p>
+      <w:pPr>
+        <w:pStyle w:val="ListParagraph"/>
+        <w:ind w:left="1440"/>
+        <w:rPr>
+          <w:b/>
+        </w:rPr>
+      </w:pPr>
+    </w:p>
+    <w:p>
+      <w:pPr>
+        <w:pStyle w:val="ListParagraph"/>
+        <w:ind w:left="1440"/>
+        <w:rPr>
+          <w:b/>
+        </w:rPr>
+      </w:pPr>
+    </w:p>
+    <w:p>
+      <w:pPr>
+        <w:pStyle w:val="ListParagraph"/>
+        <w:ind w:left="1440"/>
+        <w:rPr>
+          <w:b/>
+        </w:rPr>
+      </w:pPr>
+    </w:p>
+    <w:p>
+      <w:pPr>
+        <w:pStyle w:val="ListParagraph"/>
+        <w:ind w:left="1440"/>
+        <w:rPr>
+          <w:b/>
+        </w:rPr>
+      </w:pPr>
+    </w:p>
+    <w:p>
+      <w:pPr>
+        <w:pStyle w:val="ListParagraph"/>
+        <w:ind w:left="1440"/>
+        <w:rPr>
+          <w:b/>
+        </w:rPr>
+      </w:pPr>
+    </w:p>
+    <w:p>
+      <w:pPr>
+        <w:pStyle w:val="ListParagraph"/>
+        <w:ind w:left="1440"/>
+        <w:rPr>
+          <w:b/>
+        </w:rPr>
+      </w:pPr>
+    </w:p>
+    <w:p>
+      <w:pPr>
+        <w:pStyle w:val="ListParagraph"/>
+        <w:ind w:left="1440"/>
+        <w:rPr>
+          <w:b/>
+        </w:rPr>
+      </w:pPr>
+    </w:p>
+    <w:p>
+      <w:pPr>
+        <w:pStyle w:val="ListParagraph"/>
+        <w:ind w:left="1440"/>
+        <w:rPr>
+          <w:b/>
+        </w:rPr>
+      </w:pPr>
+    </w:p>
+    <w:p>
+      <w:pPr>
+        <w:pStyle w:val="standar"/>
+        <w:rPr>
+          <w:rStyle w:val="Strong"/>
+          <w:b/>
+          <w:bCs w:val="0"/>
+        </w:rPr>
+      </w:pPr>
+      <w:r>
+        <w:rPr>
+          <w:rStyle w:val="Strong"/>
+          <w:b/>
+          <w:bCs w:val="0"/>
+        </w:rPr>
+        <w:lastRenderedPageBreak/>
+        <w:t>Kesimpulan</w:t>
+      </w:r>
+    </w:p>
+    <w:p>
+      <w:pPr>
+        <w:pStyle w:val="standar"/>
         <w:numPr>
           <w:ilvl w:val="0"/>
-          <w:numId w:val="1"/>
+          <w:numId w:val="0"/>
         </w:numPr>
-        <w:rPr>
-          <w:b/>
-        </w:rPr>
-      </w:pPr>
-      <w:r>
-        <w:rPr>
-          <w:b/>
-        </w:rPr>
-        <w:t>Kesimpulan</w:t>
-      </w:r>
-    </w:p>
-    <w:p>
-      <w:pPr>
-        <w:numPr>
-          <w:ilvl w:val="0"/>
-          <w:numId w:val="1"/>
-        </w:numPr>
-        <w:rPr>
-          <w:b/>
-        </w:rPr>
-      </w:pPr>
-      <w:r>
-        <w:rPr>
-          <w:b/>
-        </w:rPr>
+        <w:ind w:left="720"/>
+        <w:rPr>
+          <w:rStyle w:val="Strong"/>
+          <w:b/>
+          <w:bCs w:val="0"/>
+        </w:rPr>
+      </w:pPr>
+    </w:p>
+    <w:p>
+      <w:pPr>
+        <w:ind w:left="1440"/>
+        <w:jc w:val="both"/>
+        <w:rPr>
+          <w:bCs/>
+        </w:rPr>
+      </w:pPr>
+      <w:r>
+        <w:rPr>
+          <w:bCs/>
+        </w:rPr>
+        <w:t>F</w:t>
+      </w:r>
+      <w:r>
+        <w:rPr>
+          <w:bCs/>
+        </w:rPr>
+        <w:t xml:space="preserve">itur dasar dan spesifikasi yang disepakati diawal sudah diselesaikan dengan </w:t>
+      </w:r>
+    </w:p>
+    <w:p>
+      <w:pPr>
+        <w:ind w:left="720"/>
+        <w:jc w:val="both"/>
+        <w:rPr>
+          <w:bCs/>
+        </w:rPr>
+      </w:pPr>
+      <w:r>
+        <w:rPr>
+          <w:bCs/>
+        </w:rPr>
+        <w:t>Waktu yan</w:t>
+      </w:r>
+      <w:r>
+        <w:rPr>
+          <w:bCs/>
+        </w:rPr>
+        <w:t>g ditentukan. Kemudian semua pekerjaan sudah di dokumentasikan melalui Use Case Diagram, Class Diagram dan Test Case. Pada Bab 1 terdapat semua pengenalan mengenai website ini mulai dari daftar fitur dasar hingga skenario penggunaannya.</w:t>
+      </w:r>
+    </w:p>
+    <w:p>
+      <w:pPr>
+        <w:ind w:left="720"/>
+        <w:jc w:val="both"/>
+        <w:rPr>
+          <w:bCs/>
+        </w:rPr>
+      </w:pPr>
+      <w:r>
+        <w:rPr>
+          <w:bCs/>
+        </w:rPr>
+        <w:tab/>
+      </w:r>
+    </w:p>
+    <w:p>
+      <w:pPr>
+        <w:ind w:left="720"/>
+        <w:jc w:val="both"/>
+        <w:rPr>
+          <w:bCs/>
+        </w:rPr>
+      </w:pPr>
+      <w:r>
+        <w:rPr>
+          <w:bCs/>
+        </w:rPr>
+        <w:tab/>
+        <w:t xml:space="preserve">Pada Bab 2 dijelaskan mengenai modul-modul yang ada pada website ini dijelaskan melalui class diagram dan penjelasan detilnya method-methodnya. Setelah proyek diselesaikan pada bab 3 dilakukan testing pada jenis modul yang dibagi 3 yakni, HTML, PHP, dan MySQL. Pada Bab 3 terdapat dokumen test case dengan beberapa eksperimen dan hasil dari eksperimen tersebut apakah sudah sesuai atau </w:t>
+      </w:r>
+      <w:r>
+        <w:rPr>
+          <w:bCs/>
+        </w:rPr>
+        <w:t>tidak</w:t>
+      </w:r>
+      <w:r>
+        <w:rPr>
+          <w:bCs/>
+        </w:rPr>
+        <w:t>.</w:t>
+      </w:r>
+    </w:p>
+    <w:p>
+      <w:pPr>
+        <w:ind w:left="720"/>
+        <w:jc w:val="both"/>
+        <w:rPr>
+          <w:bCs/>
+        </w:rPr>
+      </w:pPr>
+    </w:p>
+    <w:p>
+      <w:pPr>
+        <w:ind w:left="720"/>
+        <w:jc w:val="both"/>
+        <w:rPr>
+          <w:bCs/>
+        </w:rPr>
+      </w:pPr>
+      <w:r>
+        <w:rPr>
+          <w:bCs/>
+        </w:rPr>
+        <w:tab/>
+      </w:r>
+      <w:r>
+        <w:rPr>
+          <w:bCs/>
+        </w:rPr>
+        <w:t>Kemudian melalui hasil dari test case yang kami lakukan, kami menyimpulkan website ini sudah siap untuk digunakan klien dan juga website ini masih mempunyai beberapa potensi untuk dikembangkan lebih lanjut dikemudian hari.</w:t>
+      </w:r>
+    </w:p>
+    <w:p>
+      <w:pPr>
+        <w:ind w:left="720"/>
+        <w:rPr>
+          <w:bCs/>
+        </w:rPr>
+      </w:pPr>
+    </w:p>
+    <w:p>
+      <w:pPr>
+        <w:ind w:left="720"/>
+        <w:rPr>
+          <w:bCs/>
+        </w:rPr>
+      </w:pPr>
+    </w:p>
+    <w:p>
+      <w:pPr>
+        <w:rPr>
+          <w:bCs/>
+        </w:rPr>
+      </w:pPr>
+    </w:p>
+    <w:p>
+      <w:pPr>
+        <w:rPr>
+          <w:bCs/>
+        </w:rPr>
+      </w:pPr>
+    </w:p>
+    <w:p>
+      <w:pPr>
+        <w:rPr>
+          <w:bCs/>
+        </w:rPr>
+      </w:pPr>
+    </w:p>
+    <w:p>
+      <w:pPr>
+        <w:rPr>
+          <w:bCs/>
+        </w:rPr>
+      </w:pPr>
+    </w:p>
+    <w:p>
+      <w:pPr>
+        <w:rPr>
+          <w:bCs/>
+        </w:rPr>
+      </w:pPr>
+    </w:p>
+    <w:p>
+      <w:pPr>
+        <w:rPr>
+          <w:bCs/>
+        </w:rPr>
+      </w:pPr>
+    </w:p>
+    <w:p>
+      <w:pPr>
+        <w:rPr>
+          <w:bCs/>
+        </w:rPr>
+      </w:pPr>
+    </w:p>
+    <w:p>
+      <w:pPr>
+        <w:rPr>
+          <w:bCs/>
+        </w:rPr>
+      </w:pPr>
+    </w:p>
+    <w:p>
+      <w:pPr>
+        <w:rPr>
+          <w:bCs/>
+        </w:rPr>
+      </w:pPr>
+    </w:p>
+    <w:p>
+      <w:pPr>
+        <w:rPr>
+          <w:bCs/>
+        </w:rPr>
+      </w:pPr>
+    </w:p>
+    <w:p>
+      <w:pPr>
+        <w:rPr>
+          <w:bCs/>
+        </w:rPr>
+      </w:pPr>
+    </w:p>
+    <w:p>
+      <w:pPr>
+        <w:rPr>
+          <w:bCs/>
+        </w:rPr>
+      </w:pPr>
+    </w:p>
+    <w:p>
+      <w:pPr>
+        <w:rPr>
+          <w:bCs/>
+        </w:rPr>
+      </w:pPr>
+    </w:p>
+    <w:p>
+      <w:pPr>
+        <w:rPr>
+          <w:bCs/>
+        </w:rPr>
+      </w:pPr>
+    </w:p>
+    <w:p>
+      <w:pPr>
+        <w:rPr>
+          <w:bCs/>
+        </w:rPr>
+      </w:pPr>
+    </w:p>
+    <w:p>
+      <w:pPr>
+        <w:rPr>
+          <w:bCs/>
+        </w:rPr>
+      </w:pPr>
+    </w:p>
+    <w:p>
+      <w:pPr>
+        <w:rPr>
+          <w:bCs/>
+        </w:rPr>
+      </w:pPr>
+    </w:p>
+    <w:p>
+      <w:pPr>
+        <w:rPr>
+          <w:bCs/>
+        </w:rPr>
+      </w:pPr>
+    </w:p>
+    <w:p>
+      <w:pPr>
+        <w:rPr>
+          <w:bCs/>
+        </w:rPr>
+      </w:pPr>
+    </w:p>
+    <w:p>
+      <w:pPr>
+        <w:rPr>
+          <w:bCs/>
+        </w:rPr>
+      </w:pPr>
+    </w:p>
+    <w:p>
+      <w:pPr>
+        <w:rPr>
+          <w:bCs/>
+        </w:rPr>
+      </w:pPr>
+    </w:p>
+    <w:p>
+      <w:pPr>
+        <w:rPr>
+          <w:bCs/>
+        </w:rPr>
+      </w:pPr>
+    </w:p>
+    <w:p>
+      <w:pPr>
+        <w:rPr>
+          <w:bCs/>
+        </w:rPr>
+      </w:pPr>
+    </w:p>
+    <w:p>
+      <w:pPr>
+        <w:rPr>
+          <w:bCs/>
+        </w:rPr>
+      </w:pPr>
+    </w:p>
+    <w:p>
+      <w:pPr>
+        <w:rPr>
+          <w:bCs/>
+        </w:rPr>
+      </w:pPr>
+    </w:p>
+    <w:p>
+      <w:pPr>
+        <w:pStyle w:val="standar"/>
+        <w:rPr>
+          <w:rStyle w:val="Strong"/>
+          <w:b/>
+          <w:bCs w:val="0"/>
+        </w:rPr>
+      </w:pPr>
+      <w:r>
+        <w:rPr>
+          <w:rStyle w:val="Strong"/>
+          <w:b/>
+          <w:bCs w:val="0"/>
+        </w:rPr>
+        <w:lastRenderedPageBreak/>
         <w:t>Referensi</w:t>
       </w:r>
     </w:p>
@@ -2070,56 +2792,15 @@
           <w:bCs/>
         </w:rPr>
       </w:pPr>
-      <w:r>
-        <w:rPr>
-          <w:bCs/>
-        </w:rPr>
-        <w:fldChar w:fldCharType="begin"/>
-      </w:r>
-      <w:r>
-        <w:rPr>
-          <w:bCs/>
-        </w:rPr>
-        <w:instrText xml:space="preserve"> HYPERLINK "</w:instrText>
-      </w:r>
-      <w:r>
-        <w:rPr>
-          <w:bCs/>
-        </w:rPr>
-        <w:instrText>https://www.visual-paradigm.com/guide/uml-unified-modeling-language/uml-class-diagram-tutorial/</w:instrText>
-      </w:r>
-      <w:r>
-        <w:rPr>
-          <w:bCs/>
-        </w:rPr>
-        <w:instrText xml:space="preserve">" </w:instrText>
-      </w:r>
-      <w:r>
-        <w:rPr>
-          <w:bCs/>
-        </w:rPr>
-        <w:fldChar w:fldCharType="separate"/>
-      </w:r>
-      <w:r>
-        <w:rPr>
-          <w:rStyle w:val="Hyperlink"/>
-          <w:bCs/>
-        </w:rPr>
-        <w:t>https://www.visual-paradigm.com/guide/uml-unified-modeling-language/uml-class-</w:t>
-      </w:r>
-      <w:r>
-        <w:rPr>
-          <w:rStyle w:val="Hyperlink"/>
-          <w:bCs/>
-        </w:rPr>
-        <w:t>diagram-tutorial/</w:t>
-      </w:r>
-      <w:r>
-        <w:rPr>
-          <w:bCs/>
-        </w:rPr>
-        <w:fldChar w:fldCharType="end"/>
-      </w:r>
+      <w:hyperlink r:id="rId15" w:history="1">
+        <w:r>
+          <w:rPr>
+            <w:rStyle w:val="Hyperlink"/>
+            <w:bCs/>
+          </w:rPr>
+          <w:t>https://www.visual-paradigm.com/guide/uml-unified-modeling-language/uml-class-diagram-tutorial/</w:t>
+        </w:r>
+      </w:hyperlink>
     </w:p>
     <w:p>
       <w:pPr>
@@ -2163,13 +2844,183 @@
       </w:r>
     </w:p>
     <w:sectPr>
+      <w:footerReference w:type="even" r:id="rId16"/>
+      <w:footerReference w:type="default" r:id="rId17"/>
       <w:pgSz w:w="12240" w:h="15840"/>
       <w:pgMar w:top="1440" w:right="1440" w:bottom="1440" w:left="1440" w:header="720" w:footer="720" w:gutter="0"/>
-      <w:pgNumType w:start="1"/>
+      <w:pgNumType w:start="0"/>
       <w:cols w:space="720"/>
+      <w:titlePg/>
     </w:sectPr>
   </w:body>
 </w:document>
+</file>
+
+<file path=word/endnotes.xml><?xml version="1.0" encoding="utf-8"?>
+<w:endnotes xmlns:wpc="http://schemas.microsoft.com/office/word/2010/wordprocessingCanvas" xmlns:cx="http://schemas.microsoft.com/office/drawing/2014/chartex" xmlns:cx1="http://schemas.microsoft.com/office/drawing/2015/9/8/chartex" xmlns:cx2="http://schemas.microsoft.com/office/drawing/2015/10/21/chartex" xmlns:cx3="http://schemas.microsoft.com/office/drawing/2016/5/9/chartex" xmlns:cx4="http://schemas.microsoft.com/office/drawing/2016/5/10/chartex" xmlns:cx5="http://schemas.microsoft.com/office/drawing/2016/5/11/chartex" xmlns:cx6="http://schemas.microsoft.com/office/drawing/2016/5/12/chartex" xmlns:cx7="http://schemas.microsoft.com/office/drawing/2016/5/13/chartex" xmlns:cx8="http://schemas.microsoft.com/office/drawing/2016/5/14/chartex" xmlns:mc="http://schemas.openxmlformats.org/markup-compatibility/2006" xmlns:aink="http://schemas.microsoft.com/office/drawing/2016/ink" xmlns:am3d="http://schemas.microsoft.com/office/drawing/2017/model3d" xmlns:o="urn:schemas-microsoft-com:office:office" xmlns:r="http://schemas.openxmlformats.org/officeDocument/2006/relationships" xmlns:m="http://schemas.openxmlformats.org/officeDocument/2006/math" xmlns:v="urn:schemas-microsoft-com:vml" xmlns:wp14="http://schemas.microsoft.com/office/word/2010/wordprocessingDrawing" xmlns:wp="http://schemas.openxmlformats.org/drawingml/2006/wordprocessingDrawing" xmlns:w10="urn:schemas-microsoft-com:office:word" xmlns:w="http://schemas.openxmlformats.org/wordprocessingml/2006/main" xmlns:w14="http://schemas.microsoft.com/office/word/2010/wordml" xmlns:w15="http://schemas.microsoft.com/office/word/2012/wordml" xmlns:w16cex="http://schemas.microsoft.com/office/word/2018/wordml/cex" xmlns:w16cid="http://schemas.microsoft.com/office/word/2016/wordml/cid" xmlns:w16="http://schemas.microsoft.com/office/word/2018/wordml" xmlns:w16se="http://schemas.microsoft.com/office/word/2015/wordml/symex" xmlns:wpg="http://schemas.microsoft.com/office/word/2010/wordprocessingGroup" xmlns:wpi="http://schemas.microsoft.com/office/word/2010/wordprocessingInk" xmlns:wne="http://schemas.microsoft.com/office/word/2006/wordml" xmlns:wps="http://schemas.microsoft.com/office/word/2010/wordprocessingShape" mc:Ignorable="w14 w15 w16se w16cid w16 w16cex wp14">
+  <w:endnote w:type="separator" w:id="-1">
+    <w:p>
+      <w:pPr>
+        <w:spacing w:line="240" w:lineRule="auto"/>
+      </w:pPr>
+      <w:r>
+        <w:separator/>
+      </w:r>
+    </w:p>
+  </w:endnote>
+  <w:endnote w:type="continuationSeparator" w:id="0">
+    <w:p>
+      <w:pPr>
+        <w:spacing w:line="240" w:lineRule="auto"/>
+      </w:pPr>
+      <w:r>
+        <w:continuationSeparator/>
+      </w:r>
+    </w:p>
+  </w:endnote>
+</w:endnotes>
+</file>
+
+<file path=word/footer1.xml><?xml version="1.0" encoding="utf-8"?>
+<w:ftr xmlns:wpc="http://schemas.microsoft.com/office/word/2010/wordprocessingCanvas" xmlns:cx="http://schemas.microsoft.com/office/drawing/2014/chartex" xmlns:cx1="http://schemas.microsoft.com/office/drawing/2015/9/8/chartex" xmlns:cx2="http://schemas.microsoft.com/office/drawing/2015/10/21/chartex" xmlns:cx3="http://schemas.microsoft.com/office/drawing/2016/5/9/chartex" xmlns:cx4="http://schemas.microsoft.com/office/drawing/2016/5/10/chartex" xmlns:cx5="http://schemas.microsoft.com/office/drawing/2016/5/11/chartex" xmlns:cx6="http://schemas.microsoft.com/office/drawing/2016/5/12/chartex" xmlns:cx7="http://schemas.microsoft.com/office/drawing/2016/5/13/chartex" xmlns:cx8="http://schemas.microsoft.com/office/drawing/2016/5/14/chartex" xmlns:mc="http://schemas.openxmlformats.org/markup-compatibility/2006" xmlns:aink="http://schemas.microsoft.com/office/drawing/2016/ink" xmlns:am3d="http://schemas.microsoft.com/office/drawing/2017/model3d" xmlns:o="urn:schemas-microsoft-com:office:office" xmlns:r="http://schemas.openxmlformats.org/officeDocument/2006/relationships" xmlns:m="http://schemas.openxmlformats.org/officeDocument/2006/math" xmlns:v="urn:schemas-microsoft-com:vml" xmlns:wp14="http://schemas.microsoft.com/office/word/2010/wordprocessingDrawing" xmlns:wp="http://schemas.openxmlformats.org/drawingml/2006/wordprocessingDrawing" xmlns:w10="urn:schemas-microsoft-com:office:word" xmlns:w="http://schemas.openxmlformats.org/wordprocessingml/2006/main" xmlns:w14="http://schemas.microsoft.com/office/word/2010/wordml" xmlns:w15="http://schemas.microsoft.com/office/word/2012/wordml" xmlns:w16cex="http://schemas.microsoft.com/office/word/2018/wordml/cex" xmlns:w16cid="http://schemas.microsoft.com/office/word/2016/wordml/cid" xmlns:w16="http://schemas.microsoft.com/office/word/2018/wordml" xmlns:w16se="http://schemas.microsoft.com/office/word/2015/wordml/symex" xmlns:wpg="http://schemas.microsoft.com/office/word/2010/wordprocessingGroup" xmlns:wpi="http://schemas.microsoft.com/office/word/2010/wordprocessingInk" xmlns:wne="http://schemas.microsoft.com/office/word/2006/wordml" xmlns:wps="http://schemas.microsoft.com/office/word/2010/wordprocessingShape" mc:Ignorable="w14 w15 w16se w16cid w16 w16cex wp14">
+  <w:sdt>
+    <w:sdtPr>
+      <w:rPr>
+        <w:rStyle w:val="PageNumber"/>
+      </w:rPr>
+      <w:id w:val="724562457"/>
+      <w:docPartObj>
+        <w:docPartGallery w:val="Page Numbers (Bottom of Page)"/>
+        <w:docPartUnique/>
+      </w:docPartObj>
+    </w:sdtPr>
+    <w:sdtContent>
+      <w:p>
+        <w:pPr>
+          <w:pStyle w:val="Footer"/>
+          <w:framePr w:wrap="none" w:vAnchor="text" w:hAnchor="margin" w:xAlign="right" w:y="1"/>
+          <w:rPr>
+            <w:rStyle w:val="PageNumber"/>
+          </w:rPr>
+        </w:pPr>
+        <w:r>
+          <w:rPr>
+            <w:rStyle w:val="PageNumber"/>
+          </w:rPr>
+          <w:fldChar w:fldCharType="begin"/>
+        </w:r>
+        <w:r>
+          <w:rPr>
+            <w:rStyle w:val="PageNumber"/>
+          </w:rPr>
+          <w:instrText xml:space="preserve"> PAGE </w:instrText>
+        </w:r>
+        <w:r>
+          <w:rPr>
+            <w:rStyle w:val="PageNumber"/>
+          </w:rPr>
+          <w:fldChar w:fldCharType="end"/>
+        </w:r>
+      </w:p>
+    </w:sdtContent>
+  </w:sdt>
+  <w:p>
+    <w:pPr>
+      <w:pStyle w:val="Footer"/>
+      <w:ind w:right="360"/>
+    </w:pPr>
+  </w:p>
+</w:ftr>
+</file>
+
+<file path=word/footer2.xml><?xml version="1.0" encoding="utf-8"?>
+<w:ftr xmlns:wpc="http://schemas.microsoft.com/office/word/2010/wordprocessingCanvas" xmlns:cx="http://schemas.microsoft.com/office/drawing/2014/chartex" xmlns:cx1="http://schemas.microsoft.com/office/drawing/2015/9/8/chartex" xmlns:cx2="http://schemas.microsoft.com/office/drawing/2015/10/21/chartex" xmlns:cx3="http://schemas.microsoft.com/office/drawing/2016/5/9/chartex" xmlns:cx4="http://schemas.microsoft.com/office/drawing/2016/5/10/chartex" xmlns:cx5="http://schemas.microsoft.com/office/drawing/2016/5/11/chartex" xmlns:cx6="http://schemas.microsoft.com/office/drawing/2016/5/12/chartex" xmlns:cx7="http://schemas.microsoft.com/office/drawing/2016/5/13/chartex" xmlns:cx8="http://schemas.microsoft.com/office/drawing/2016/5/14/chartex" xmlns:mc="http://schemas.openxmlformats.org/markup-compatibility/2006" xmlns:aink="http://schemas.microsoft.com/office/drawing/2016/ink" xmlns:am3d="http://schemas.microsoft.com/office/drawing/2017/model3d" xmlns:o="urn:schemas-microsoft-com:office:office" xmlns:r="http://schemas.openxmlformats.org/officeDocument/2006/relationships" xmlns:m="http://schemas.openxmlformats.org/officeDocument/2006/math" xmlns:v="urn:schemas-microsoft-com:vml" xmlns:wp14="http://schemas.microsoft.com/office/word/2010/wordprocessingDrawing" xmlns:wp="http://schemas.openxmlformats.org/drawingml/2006/wordprocessingDrawing" xmlns:w10="urn:schemas-microsoft-com:office:word" xmlns:w="http://schemas.openxmlformats.org/wordprocessingml/2006/main" xmlns:w14="http://schemas.microsoft.com/office/word/2010/wordml" xmlns:w15="http://schemas.microsoft.com/office/word/2012/wordml" xmlns:w16cex="http://schemas.microsoft.com/office/word/2018/wordml/cex" xmlns:w16cid="http://schemas.microsoft.com/office/word/2016/wordml/cid" xmlns:w16="http://schemas.microsoft.com/office/word/2018/wordml" xmlns:w16se="http://schemas.microsoft.com/office/word/2015/wordml/symex" xmlns:wpg="http://schemas.microsoft.com/office/word/2010/wordprocessingGroup" xmlns:wpi="http://schemas.microsoft.com/office/word/2010/wordprocessingInk" xmlns:wne="http://schemas.microsoft.com/office/word/2006/wordml" xmlns:wps="http://schemas.microsoft.com/office/word/2010/wordprocessingShape" mc:Ignorable="w14 w15 w16se w16cid w16 w16cex wp14">
+  <w:sdt>
+    <w:sdtPr>
+      <w:rPr>
+        <w:rStyle w:val="PageNumber"/>
+      </w:rPr>
+      <w:id w:val="-375848731"/>
+      <w:docPartObj>
+        <w:docPartGallery w:val="Page Numbers (Bottom of Page)"/>
+        <w:docPartUnique/>
+      </w:docPartObj>
+    </w:sdtPr>
+    <w:sdtContent>
+      <w:p>
+        <w:pPr>
+          <w:pStyle w:val="Footer"/>
+          <w:framePr w:wrap="none" w:vAnchor="text" w:hAnchor="margin" w:xAlign="right" w:y="1"/>
+          <w:rPr>
+            <w:rStyle w:val="PageNumber"/>
+          </w:rPr>
+        </w:pPr>
+        <w:r>
+          <w:rPr>
+            <w:rStyle w:val="PageNumber"/>
+          </w:rPr>
+          <w:fldChar w:fldCharType="begin"/>
+        </w:r>
+        <w:r>
+          <w:rPr>
+            <w:rStyle w:val="PageNumber"/>
+          </w:rPr>
+          <w:instrText xml:space="preserve"> PAGE </w:instrText>
+        </w:r>
+        <w:r>
+          <w:rPr>
+            <w:rStyle w:val="PageNumber"/>
+          </w:rPr>
+          <w:fldChar w:fldCharType="separate"/>
+        </w:r>
+        <w:r>
+          <w:rPr>
+            <w:rStyle w:val="PageNumber"/>
+            <w:noProof/>
+          </w:rPr>
+          <w:t>1</w:t>
+        </w:r>
+        <w:r>
+          <w:rPr>
+            <w:rStyle w:val="PageNumber"/>
+          </w:rPr>
+          <w:fldChar w:fldCharType="end"/>
+        </w:r>
+      </w:p>
+    </w:sdtContent>
+  </w:sdt>
+  <w:p>
+    <w:pPr>
+      <w:pStyle w:val="Footer"/>
+      <w:ind w:right="360"/>
+    </w:pPr>
+  </w:p>
+</w:ftr>
+</file>
+
+<file path=word/footnotes.xml><?xml version="1.0" encoding="utf-8"?>
+<w:footnotes xmlns:wpc="http://schemas.microsoft.com/office/word/2010/wordprocessingCanvas" xmlns:cx="http://schemas.microsoft.com/office/drawing/2014/chartex" xmlns:cx1="http://schemas.microsoft.com/office/drawing/2015/9/8/chartex" xmlns:cx2="http://schemas.microsoft.com/office/drawing/2015/10/21/chartex" xmlns:cx3="http://schemas.microsoft.com/office/drawing/2016/5/9/chartex" xmlns:cx4="http://schemas.microsoft.com/office/drawing/2016/5/10/chartex" xmlns:cx5="http://schemas.microsoft.com/office/drawing/2016/5/11/chartex" xmlns:cx6="http://schemas.microsoft.com/office/drawing/2016/5/12/chartex" xmlns:cx7="http://schemas.microsoft.com/office/drawing/2016/5/13/chartex" xmlns:cx8="http://schemas.microsoft.com/office/drawing/2016/5/14/chartex" xmlns:mc="http://schemas.openxmlformats.org/markup-compatibility/2006" xmlns:aink="http://schemas.microsoft.com/office/drawing/2016/ink" xmlns:am3d="http://schemas.microsoft.com/office/drawing/2017/model3d" xmlns:o="urn:schemas-microsoft-com:office:office" xmlns:r="http://schemas.openxmlformats.org/officeDocument/2006/relationships" xmlns:m="http://schemas.openxmlformats.org/officeDocument/2006/math" xmlns:v="urn:schemas-microsoft-com:vml" xmlns:wp14="http://schemas.microsoft.com/office/word/2010/wordprocessingDrawing" xmlns:wp="http://schemas.openxmlformats.org/drawingml/2006/wordprocessingDrawing" xmlns:w10="urn:schemas-microsoft-com:office:word" xmlns:w="http://schemas.openxmlformats.org/wordprocessingml/2006/main" xmlns:w14="http://schemas.microsoft.com/office/word/2010/wordml" xmlns:w15="http://schemas.microsoft.com/office/word/2012/wordml" xmlns:w16cex="http://schemas.microsoft.com/office/word/2018/wordml/cex" xmlns:w16cid="http://schemas.microsoft.com/office/word/2016/wordml/cid" xmlns:w16="http://schemas.microsoft.com/office/word/2018/wordml" xmlns:w16se="http://schemas.microsoft.com/office/word/2015/wordml/symex" xmlns:wpg="http://schemas.microsoft.com/office/word/2010/wordprocessingGroup" xmlns:wpi="http://schemas.microsoft.com/office/word/2010/wordprocessingInk" xmlns:wne="http://schemas.microsoft.com/office/word/2006/wordml" xmlns:wps="http://schemas.microsoft.com/office/word/2010/wordprocessingShape" mc:Ignorable="w14 w15 w16se w16cid w16 w16cex wp14">
+  <w:footnote w:type="separator" w:id="-1">
+    <w:p>
+      <w:pPr>
+        <w:spacing w:line="240" w:lineRule="auto"/>
+      </w:pPr>
+      <w:r>
+        <w:separator/>
+      </w:r>
+    </w:p>
+  </w:footnote>
+  <w:footnote w:type="continuationSeparator" w:id="0">
+    <w:p>
+      <w:pPr>
+        <w:spacing w:line="240" w:lineRule="auto"/>
+      </w:pPr>
+      <w:r>
+        <w:continuationSeparator/>
+      </w:r>
+    </w:p>
+  </w:footnote>
+</w:footnotes>
 </file>
 
 <file path=word/numbering.xml><?xml version="1.0" encoding="utf-8"?>
@@ -2177,10 +3028,11 @@
   <w:abstractNum w:abstractNumId="0" w15:restartNumberingAfterBreak="0">
     <w:nsid w:val="387106D4"/>
     <w:multiLevelType w:val="multilevel"/>
-    <w:tmpl w:val="5EEAD108"/>
+    <w:tmpl w:val="76D06748"/>
     <w:lvl w:ilvl="0">
       <w:start w:val="1"/>
       <w:numFmt w:val="decimal"/>
+      <w:pStyle w:val="standar"/>
       <w:lvlText w:val="%1."/>
       <w:lvlJc w:val="right"/>
       <w:pPr>
@@ -2994,6 +3846,7 @@
     <w:name w:val="heading 1"/>
     <w:basedOn w:val="Normal"/>
     <w:next w:val="Normal"/>
+    <w:rsid w:val="00773BFA"/>
     <w:pPr>
       <w:keepNext/>
       <w:keepLines/>
@@ -3001,7 +3854,6 @@
       <w:outlineLvl w:val="0"/>
     </w:pPr>
     <w:rPr>
-      <w:sz w:val="40"/>
       <w:szCs w:val="40"/>
     </w:rPr>
   </w:style>
@@ -3223,6 +4075,248 @@
     <w:rPr>
       <w:color w:val="605E5C"/>
       <w:shd w:val="clear" w:color="auto" w:fill="E1DFDD"/>
+    </w:rPr>
+  </w:style>
+  <w:style w:type="paragraph" w:styleId="TOCHeading">
+    <w:name w:val="TOC Heading"/>
+    <w:basedOn w:val="Heading1"/>
+    <w:next w:val="Normal"/>
+    <w:uiPriority w:val="39"/>
+    <w:unhideWhenUsed/>
+    <w:qFormat/>
+    <w:rsid w:val="00CB4FF2"/>
+    <w:pPr>
+      <w:spacing w:before="480" w:after="0"/>
+      <w:outlineLvl w:val="9"/>
+    </w:pPr>
+    <w:rPr>
+      <w:rFonts w:asciiTheme="majorHAnsi" w:eastAsiaTheme="majorEastAsia" w:hAnsiTheme="majorHAnsi" w:cstheme="majorBidi"/>
+      <w:b/>
+      <w:bCs/>
+      <w:color w:val="365F91" w:themeColor="accent1" w:themeShade="BF"/>
+      <w:sz w:val="28"/>
+      <w:szCs w:val="28"/>
+    </w:rPr>
+  </w:style>
+  <w:style w:type="paragraph" w:styleId="TOC1">
+    <w:name w:val="toc 1"/>
+    <w:basedOn w:val="Normal"/>
+    <w:next w:val="Normal"/>
+    <w:autoRedefine/>
+    <w:uiPriority w:val="39"/>
+    <w:semiHidden/>
+    <w:unhideWhenUsed/>
+    <w:rsid w:val="00CB4FF2"/>
+    <w:pPr>
+      <w:spacing w:before="120"/>
+    </w:pPr>
+    <w:rPr>
+      <w:rFonts w:asciiTheme="minorHAnsi" w:hAnsiTheme="minorHAnsi"/>
+      <w:b/>
+      <w:bCs/>
+      <w:i/>
+      <w:iCs/>
+      <w:sz w:val="24"/>
+      <w:szCs w:val="24"/>
+    </w:rPr>
+  </w:style>
+  <w:style w:type="paragraph" w:styleId="TOC2">
+    <w:name w:val="toc 2"/>
+    <w:basedOn w:val="Normal"/>
+    <w:next w:val="Normal"/>
+    <w:autoRedefine/>
+    <w:uiPriority w:val="39"/>
+    <w:semiHidden/>
+    <w:unhideWhenUsed/>
+    <w:rsid w:val="00CB4FF2"/>
+    <w:pPr>
+      <w:spacing w:before="120"/>
+      <w:ind w:left="220"/>
+    </w:pPr>
+    <w:rPr>
+      <w:rFonts w:asciiTheme="minorHAnsi" w:hAnsiTheme="minorHAnsi"/>
+      <w:b/>
+      <w:bCs/>
+    </w:rPr>
+  </w:style>
+  <w:style w:type="paragraph" w:styleId="TOC3">
+    <w:name w:val="toc 3"/>
+    <w:basedOn w:val="Normal"/>
+    <w:next w:val="Normal"/>
+    <w:autoRedefine/>
+    <w:uiPriority w:val="39"/>
+    <w:semiHidden/>
+    <w:unhideWhenUsed/>
+    <w:rsid w:val="00CB4FF2"/>
+    <w:pPr>
+      <w:ind w:left="440"/>
+    </w:pPr>
+    <w:rPr>
+      <w:rFonts w:asciiTheme="minorHAnsi" w:hAnsiTheme="minorHAnsi"/>
+      <w:sz w:val="20"/>
+      <w:szCs w:val="20"/>
+    </w:rPr>
+  </w:style>
+  <w:style w:type="paragraph" w:styleId="TOC4">
+    <w:name w:val="toc 4"/>
+    <w:basedOn w:val="Normal"/>
+    <w:next w:val="Normal"/>
+    <w:autoRedefine/>
+    <w:uiPriority w:val="39"/>
+    <w:semiHidden/>
+    <w:unhideWhenUsed/>
+    <w:rsid w:val="00CB4FF2"/>
+    <w:pPr>
+      <w:ind w:left="660"/>
+    </w:pPr>
+    <w:rPr>
+      <w:rFonts w:asciiTheme="minorHAnsi" w:hAnsiTheme="minorHAnsi"/>
+      <w:sz w:val="20"/>
+      <w:szCs w:val="20"/>
+    </w:rPr>
+  </w:style>
+  <w:style w:type="paragraph" w:styleId="TOC5">
+    <w:name w:val="toc 5"/>
+    <w:basedOn w:val="Normal"/>
+    <w:next w:val="Normal"/>
+    <w:autoRedefine/>
+    <w:uiPriority w:val="39"/>
+    <w:semiHidden/>
+    <w:unhideWhenUsed/>
+    <w:rsid w:val="00CB4FF2"/>
+    <w:pPr>
+      <w:ind w:left="880"/>
+    </w:pPr>
+    <w:rPr>
+      <w:rFonts w:asciiTheme="minorHAnsi" w:hAnsiTheme="minorHAnsi"/>
+      <w:sz w:val="20"/>
+      <w:szCs w:val="20"/>
+    </w:rPr>
+  </w:style>
+  <w:style w:type="paragraph" w:styleId="TOC6">
+    <w:name w:val="toc 6"/>
+    <w:basedOn w:val="Normal"/>
+    <w:next w:val="Normal"/>
+    <w:autoRedefine/>
+    <w:uiPriority w:val="39"/>
+    <w:semiHidden/>
+    <w:unhideWhenUsed/>
+    <w:rsid w:val="00CB4FF2"/>
+    <w:pPr>
+      <w:ind w:left="1100"/>
+    </w:pPr>
+    <w:rPr>
+      <w:rFonts w:asciiTheme="minorHAnsi" w:hAnsiTheme="minorHAnsi"/>
+      <w:sz w:val="20"/>
+      <w:szCs w:val="20"/>
+    </w:rPr>
+  </w:style>
+  <w:style w:type="paragraph" w:styleId="TOC7">
+    <w:name w:val="toc 7"/>
+    <w:basedOn w:val="Normal"/>
+    <w:next w:val="Normal"/>
+    <w:autoRedefine/>
+    <w:uiPriority w:val="39"/>
+    <w:semiHidden/>
+    <w:unhideWhenUsed/>
+    <w:rsid w:val="00CB4FF2"/>
+    <w:pPr>
+      <w:ind w:left="1320"/>
+    </w:pPr>
+    <w:rPr>
+      <w:rFonts w:asciiTheme="minorHAnsi" w:hAnsiTheme="minorHAnsi"/>
+      <w:sz w:val="20"/>
+      <w:szCs w:val="20"/>
+    </w:rPr>
+  </w:style>
+  <w:style w:type="paragraph" w:styleId="TOC8">
+    <w:name w:val="toc 8"/>
+    <w:basedOn w:val="Normal"/>
+    <w:next w:val="Normal"/>
+    <w:autoRedefine/>
+    <w:uiPriority w:val="39"/>
+    <w:semiHidden/>
+    <w:unhideWhenUsed/>
+    <w:rsid w:val="00CB4FF2"/>
+    <w:pPr>
+      <w:ind w:left="1540"/>
+    </w:pPr>
+    <w:rPr>
+      <w:rFonts w:asciiTheme="minorHAnsi" w:hAnsiTheme="minorHAnsi"/>
+      <w:sz w:val="20"/>
+      <w:szCs w:val="20"/>
+    </w:rPr>
+  </w:style>
+  <w:style w:type="paragraph" w:styleId="TOC9">
+    <w:name w:val="toc 9"/>
+    <w:basedOn w:val="Normal"/>
+    <w:next w:val="Normal"/>
+    <w:autoRedefine/>
+    <w:uiPriority w:val="39"/>
+    <w:semiHidden/>
+    <w:unhideWhenUsed/>
+    <w:rsid w:val="00CB4FF2"/>
+    <w:pPr>
+      <w:ind w:left="1760"/>
+    </w:pPr>
+    <w:rPr>
+      <w:rFonts w:asciiTheme="minorHAnsi" w:hAnsiTheme="minorHAnsi"/>
+      <w:sz w:val="20"/>
+      <w:szCs w:val="20"/>
+    </w:rPr>
+  </w:style>
+  <w:style w:type="paragraph" w:styleId="Footer">
+    <w:name w:val="footer"/>
+    <w:basedOn w:val="Normal"/>
+    <w:link w:val="FooterChar"/>
+    <w:uiPriority w:val="99"/>
+    <w:unhideWhenUsed/>
+    <w:rsid w:val="00CB4FF2"/>
+    <w:pPr>
+      <w:tabs>
+        <w:tab w:val="center" w:pos="4680"/>
+        <w:tab w:val="right" w:pos="9360"/>
+      </w:tabs>
+      <w:spacing w:line="240" w:lineRule="auto"/>
+    </w:pPr>
+  </w:style>
+  <w:style w:type="character" w:customStyle="1" w:styleId="FooterChar">
+    <w:name w:val="Footer Char"/>
+    <w:basedOn w:val="DefaultParagraphFont"/>
+    <w:link w:val="Footer"/>
+    <w:uiPriority w:val="99"/>
+    <w:rsid w:val="00CB4FF2"/>
+  </w:style>
+  <w:style w:type="character" w:styleId="PageNumber">
+    <w:name w:val="page number"/>
+    <w:basedOn w:val="DefaultParagraphFont"/>
+    <w:uiPriority w:val="99"/>
+    <w:semiHidden/>
+    <w:unhideWhenUsed/>
+    <w:rsid w:val="00CB4FF2"/>
+  </w:style>
+  <w:style w:type="character" w:styleId="Strong">
+    <w:name w:val="Strong"/>
+    <w:basedOn w:val="DefaultParagraphFont"/>
+    <w:uiPriority w:val="22"/>
+    <w:qFormat/>
+    <w:rsid w:val="00CB4FF2"/>
+    <w:rPr>
+      <w:b/>
+      <w:bCs/>
+    </w:rPr>
+  </w:style>
+  <w:style w:type="paragraph" w:customStyle="1" w:styleId="standar">
+    <w:name w:val="standar"/>
+    <w:basedOn w:val="Normal"/>
+    <w:rsid w:val="00CB4FF2"/>
+    <w:pPr>
+      <w:numPr>
+        <w:numId w:val="1"/>
+      </w:numPr>
+    </w:pPr>
+    <w:rPr>
+      <w:b/>
     </w:rPr>
   </w:style>
 </w:styles>
@@ -3546,4 +4640,16 @@
   </a:objectDefaults>
   <a:extraClrSchemeLst/>
 </a:theme>
+</file>
+
+<file path=customXml/item1.xml><?xml version="1.0" encoding="utf-8"?>
+<b:Sources xmlns:b="http://schemas.openxmlformats.org/officeDocument/2006/bibliography" xmlns="http://schemas.openxmlformats.org/officeDocument/2006/bibliography" SelectedStyle="/APASixthEditionOfficeOnline.xsl" StyleName="APA" Version="6"/>
+</file>
+
+<file path=customXml/itemProps1.xml><?xml version="1.0" encoding="utf-8"?>
+<ds:datastoreItem xmlns:ds="http://schemas.openxmlformats.org/officeDocument/2006/customXml" ds:itemID="{7796B209-AD99-E74E-9555-C3C590C01C60}">
+  <ds:schemaRefs>
+    <ds:schemaRef ds:uri="http://schemas.openxmlformats.org/officeDocument/2006/bibliography"/>
+  </ds:schemaRefs>
+</ds:datastoreItem>
 </file>
</xml_diff>

<commit_message>
nambah 2.2.1, 2.2.2, 2.3.1, sama edit kesimpulan
</commit_message>
<xml_diff>
--- a/ManproDokumentasi.docx
+++ b/ManproDokumentasi.docx
@@ -600,13 +600,7 @@
         <w:rPr>
           <w:lang w:val="id-ID"/>
         </w:rPr>
-        <w:t>Membuat website mengenai informasi-informasi seputar COVID-19. Website akan memiliki beberapa halaman yang akan mencakup data grafik kasus COVID-19, informasi gejala dan cara menghindari COVID-19</w:t>
-      </w:r>
-      <w:r>
-        <w:rPr>
-          <w:lang w:val="id-ID"/>
-        </w:rPr>
-        <w:t>.</w:t>
+        <w:t>Membuat website mengenai informasi-informasi seputar COVID-19. Website akan memiliki beberapa halaman yang akan mencakup data grafik kasus COVID-19, informasi gejala dan cara menghindari COVID-19.</w:t>
       </w:r>
     </w:p>
     <w:p>
@@ -647,13 +641,7 @@
         <w:rPr>
           <w:lang w:val="id-ID"/>
         </w:rPr>
-        <w:t>Sistem yang akan dibangun akan diakses melalui browser komputer, handphone dan perangkat sejenisnya.</w:t>
-      </w:r>
-      <w:r>
-        <w:rPr>
-          <w:lang w:val="id-ID"/>
-        </w:rPr>
-        <w:t xml:space="preserve"> Sistem dibangun dengan bahasa pemprogram HTML, PHP dan MySQL. Kemudian sistem akan dijalankan di server yang menggunakan sistem operasi Windows 10.</w:t>
+        <w:t>Sistem yang akan dibangun akan diakses melalui browser komputer, handphone dan perangkat sejenisnya. Sistem dibangun dengan bahasa pemprogram HTML, PHP dan MySQL. Kemudian sistem akan dijalankan di server yang menggunakan sistem operasi Windows 10.</w:t>
       </w:r>
     </w:p>
     <w:p>
@@ -708,6 +696,9 @@
         </w:rPr>
         <w:t>Landing page, halaman utama website yang berisi beberapa informasi</w:t>
       </w:r>
+      <w:r>
+        <w:t xml:space="preserve"> dasar</w:t>
+      </w:r>
     </w:p>
     <w:p>
       <w:pPr>
@@ -787,7 +778,7 @@
           <w:noProof/>
         </w:rPr>
         <w:drawing>
-          <wp:inline distT="0" distB="0" distL="0" distR="0" wp14:anchorId="06033DFB" wp14:editId="456D70E5">
+          <wp:inline distT="0" distB="0" distL="0" distR="0" wp14:anchorId="105A9D6B" wp14:editId="7F55D441">
             <wp:extent cx="4705350" cy="2914650"/>
             <wp:effectExtent l="0" t="0" r="0" b="0"/>
             <wp:docPr id="2" name="Picture 2"/>
@@ -934,13 +925,7 @@
         <w:rPr>
           <w:lang w:val="id-ID"/>
         </w:rPr>
-        <w:t>Pos-kondisi: Aktor dapat melihat website</w:t>
-      </w:r>
-      <w:r>
-        <w:rPr>
-          <w:lang w:val="id-ID"/>
-        </w:rPr>
-        <w:t xml:space="preserve"> sesuai permintaan</w:t>
+        <w:t>Pos-kondisi: Aktor dapat melihat website sesuai permintaan</w:t>
       </w:r>
     </w:p>
     <w:p>
@@ -1173,7 +1158,7 @@
           <w:noProof/>
         </w:rPr>
         <w:drawing>
-          <wp:inline distT="0" distB="0" distL="0" distR="0" wp14:anchorId="2E1C17EE" wp14:editId="7FC26D58">
+          <wp:inline distT="0" distB="0" distL="0" distR="0" wp14:anchorId="1ABCBF45" wp14:editId="56028512">
             <wp:extent cx="1670756" cy="1253067"/>
             <wp:effectExtent l="0" t="0" r="5715" b="4445"/>
             <wp:docPr id="1" name="Picture 1" descr="A picture containing graphical user interface&#10;&#10;Description automatically generated"/>
@@ -1459,6 +1444,14 @@
     </w:p>
     <w:p>
       <w:pPr>
+        <w:ind w:left="2160"/>
+        <w:rPr>
+          <w:b/>
+        </w:rPr>
+      </w:pPr>
+    </w:p>
+    <w:p>
+      <w:pPr>
         <w:numPr>
           <w:ilvl w:val="1"/>
           <w:numId w:val="1"/>
@@ -1471,7 +1464,6 @@
         <w:rPr>
           <w:b/>
         </w:rPr>
-        <w:lastRenderedPageBreak/>
         <w:t>Class Diagram PHP</w:t>
       </w:r>
     </w:p>
@@ -1506,7 +1498,7 @@
           <w:noProof/>
         </w:rPr>
         <w:drawing>
-          <wp:inline distT="0" distB="0" distL="0" distR="0" wp14:anchorId="2D18245F" wp14:editId="3D65F934">
+          <wp:inline distT="0" distB="0" distL="0" distR="0" wp14:anchorId="39B7D68F" wp14:editId="5CAF0FAD">
             <wp:extent cx="4013200" cy="4635500"/>
             <wp:effectExtent l="0" t="0" r="0" b="0"/>
             <wp:docPr id="5" name="Picture 5" descr="Graphical user interface, table&#10;&#10;Description automatically generated"/>
@@ -1567,6 +1559,126 @@
     </w:p>
     <w:p>
       <w:pPr>
+        <w:pStyle w:val="ListParagraph"/>
+        <w:numPr>
+          <w:ilvl w:val="0"/>
+          <w:numId w:val="5"/>
+        </w:numPr>
+        <w:rPr>
+          <w:b/>
+        </w:rPr>
+      </w:pPr>
+      <w:r>
+        <w:rPr>
+          <w:b/>
+        </w:rPr>
+        <w:t>adminController.php</w:t>
+      </w:r>
+      <w:r>
+        <w:rPr>
+          <w:bCs/>
+        </w:rPr>
+        <w:t xml:space="preserve"> : berfungsi untuk memberi admin kontrol atas halaman admin</w:t>
+      </w:r>
+    </w:p>
+    <w:p>
+      <w:pPr>
+        <w:pStyle w:val="ListParagraph"/>
+        <w:numPr>
+          <w:ilvl w:val="0"/>
+          <w:numId w:val="5"/>
+        </w:numPr>
+        <w:rPr>
+          <w:b/>
+        </w:rPr>
+      </w:pPr>
+      <w:r>
+        <w:rPr>
+          <w:b/>
+        </w:rPr>
+        <w:t>dataController.php</w:t>
+      </w:r>
+      <w:r>
+        <w:rPr>
+          <w:bCs/>
+        </w:rPr>
+        <w:t xml:space="preserve"> : berfungsi untuk mengontrol (menambah/mengurangi/mengubah) data pada tabel maupun charts</w:t>
+      </w:r>
+    </w:p>
+    <w:p>
+      <w:pPr>
+        <w:pStyle w:val="ListParagraph"/>
+        <w:numPr>
+          <w:ilvl w:val="0"/>
+          <w:numId w:val="5"/>
+        </w:numPr>
+        <w:rPr>
+          <w:b/>
+        </w:rPr>
+      </w:pPr>
+      <w:r>
+        <w:rPr>
+          <w:b/>
+        </w:rPr>
+        <w:t>indexController.php</w:t>
+      </w:r>
+      <w:r>
+        <w:rPr>
+          <w:bCs/>
+        </w:rPr>
+        <w:t xml:space="preserve"> : berfungsi sebagai navigasi pada website</w:t>
+      </w:r>
+    </w:p>
+    <w:p>
+      <w:pPr>
+        <w:pStyle w:val="ListParagraph"/>
+        <w:numPr>
+          <w:ilvl w:val="0"/>
+          <w:numId w:val="5"/>
+        </w:numPr>
+        <w:rPr>
+          <w:b/>
+        </w:rPr>
+      </w:pPr>
+      <w:r>
+        <w:rPr>
+          <w:b/>
+        </w:rPr>
+        <w:t>viewService.php</w:t>
+      </w:r>
+      <w:r>
+        <w:rPr>
+          <w:bCs/>
+        </w:rPr>
+        <w:t xml:space="preserve"> : berfungsi sebagai kelar wrapper pada index data</w:t>
+      </w:r>
+    </w:p>
+    <w:p>
+      <w:pPr>
+        <w:pStyle w:val="ListParagraph"/>
+        <w:numPr>
+          <w:ilvl w:val="0"/>
+          <w:numId w:val="5"/>
+        </w:numPr>
+        <w:rPr>
+          <w:b/>
+        </w:rPr>
+      </w:pPr>
+      <w:r>
+        <w:rPr>
+          <w:b/>
+        </w:rPr>
+        <w:t>mysqlDBService.php</w:t>
+      </w:r>
+      <w:r>
+        <w:rPr>
+          <w:bCs/>
+        </w:rPr>
+        <w:t xml:space="preserve"> : berfungsi sebagai penghubung antara php dan database</w:t>
+      </w:r>
+    </w:p>
+    <w:p>
+      <w:pPr>
         <w:numPr>
           <w:ilvl w:val="2"/>
           <w:numId w:val="1"/>
@@ -1584,10 +1696,807 @@
     </w:p>
     <w:p>
       <w:pPr>
-        <w:rPr>
-          <w:b/>
-        </w:rPr>
-      </w:pPr>
+        <w:pStyle w:val="ListParagraph"/>
+        <w:numPr>
+          <w:ilvl w:val="0"/>
+          <w:numId w:val="6"/>
+        </w:numPr>
+        <w:ind w:left="2880"/>
+        <w:rPr>
+          <w:b/>
+        </w:rPr>
+      </w:pPr>
+      <w:r>
+        <w:rPr>
+          <w:bCs/>
+        </w:rPr>
+        <w:t>adminController.php :</w:t>
+      </w:r>
+    </w:p>
+    <w:p>
+      <w:pPr>
+        <w:pStyle w:val="ListParagraph"/>
+        <w:numPr>
+          <w:ilvl w:val="0"/>
+          <w:numId w:val="7"/>
+        </w:numPr>
+        <w:rPr>
+          <w:b/>
+        </w:rPr>
+      </w:pPr>
+      <w:r>
+        <w:rPr>
+          <w:bCs/>
+        </w:rPr>
+        <w:t xml:space="preserve">ViewLogin() : </w:t>
+      </w:r>
+    </w:p>
+    <w:p>
+      <w:pPr>
+        <w:pStyle w:val="ListParagraph"/>
+        <w:numPr>
+          <w:ilvl w:val="0"/>
+          <w:numId w:val="7"/>
+        </w:numPr>
+        <w:rPr>
+          <w:b/>
+        </w:rPr>
+      </w:pPr>
+      <w:r>
+        <w:rPr>
+          <w:bCs/>
+        </w:rPr>
+        <w:t xml:space="preserve">login() : </w:t>
+      </w:r>
+    </w:p>
+    <w:p>
+      <w:pPr>
+        <w:pStyle w:val="ListParagraph"/>
+        <w:numPr>
+          <w:ilvl w:val="0"/>
+          <w:numId w:val="7"/>
+        </w:numPr>
+        <w:rPr>
+          <w:b/>
+        </w:rPr>
+      </w:pPr>
+      <w:r>
+        <w:rPr>
+          <w:bCs/>
+        </w:rPr>
+        <w:t xml:space="preserve">getAllPatient() : </w:t>
+      </w:r>
+    </w:p>
+    <w:p>
+      <w:pPr>
+        <w:pStyle w:val="ListParagraph"/>
+        <w:numPr>
+          <w:ilvl w:val="0"/>
+          <w:numId w:val="7"/>
+        </w:numPr>
+        <w:rPr>
+          <w:b/>
+        </w:rPr>
+      </w:pPr>
+      <w:r>
+        <w:rPr>
+          <w:bCs/>
+        </w:rPr>
+        <w:lastRenderedPageBreak/>
+        <w:t xml:space="preserve">getAllTrend() : </w:t>
+      </w:r>
+    </w:p>
+    <w:p>
+      <w:pPr>
+        <w:pStyle w:val="ListParagraph"/>
+        <w:numPr>
+          <w:ilvl w:val="0"/>
+          <w:numId w:val="7"/>
+        </w:numPr>
+        <w:rPr>
+          <w:b/>
+        </w:rPr>
+      </w:pPr>
+      <w:r>
+        <w:rPr>
+          <w:bCs/>
+        </w:rPr>
+        <w:t xml:space="preserve">getAllPolicy : </w:t>
+      </w:r>
+    </w:p>
+    <w:p>
+      <w:pPr>
+        <w:pStyle w:val="ListParagraph"/>
+        <w:numPr>
+          <w:ilvl w:val="0"/>
+          <w:numId w:val="7"/>
+        </w:numPr>
+        <w:rPr>
+          <w:b/>
+        </w:rPr>
+      </w:pPr>
+      <w:r>
+        <w:rPr>
+          <w:bCs/>
+        </w:rPr>
+        <w:t xml:space="preserve">view_Admin() : </w:t>
+      </w:r>
+    </w:p>
+    <w:p>
+      <w:pPr>
+        <w:pStyle w:val="ListParagraph"/>
+        <w:numPr>
+          <w:ilvl w:val="0"/>
+          <w:numId w:val="7"/>
+        </w:numPr>
+        <w:rPr>
+          <w:b/>
+        </w:rPr>
+      </w:pPr>
+      <w:r>
+        <w:rPr>
+          <w:bCs/>
+        </w:rPr>
+        <w:t xml:space="preserve">logout() : </w:t>
+      </w:r>
+    </w:p>
+    <w:p>
+      <w:pPr>
+        <w:pStyle w:val="ListParagraph"/>
+        <w:numPr>
+          <w:ilvl w:val="0"/>
+          <w:numId w:val="7"/>
+        </w:numPr>
+        <w:rPr>
+          <w:b/>
+        </w:rPr>
+      </w:pPr>
+      <w:r>
+        <w:rPr>
+          <w:bCs/>
+        </w:rPr>
+        <w:t>add_patient()  : berfungsi untuk menambah pasien baru</w:t>
+      </w:r>
+    </w:p>
+    <w:p>
+      <w:pPr>
+        <w:pStyle w:val="ListParagraph"/>
+        <w:numPr>
+          <w:ilvl w:val="0"/>
+          <w:numId w:val="7"/>
+        </w:numPr>
+        <w:rPr>
+          <w:b/>
+        </w:rPr>
+      </w:pPr>
+      <w:r>
+        <w:rPr>
+          <w:bCs/>
+        </w:rPr>
+        <w:t>getid() : berfungsi untuk mengambil id</w:t>
+      </w:r>
+    </w:p>
+    <w:p>
+      <w:pPr>
+        <w:pStyle w:val="ListParagraph"/>
+        <w:numPr>
+          <w:ilvl w:val="0"/>
+          <w:numId w:val="7"/>
+        </w:numPr>
+        <w:rPr>
+          <w:b/>
+        </w:rPr>
+      </w:pPr>
+      <w:r>
+        <w:rPr>
+          <w:bCs/>
+        </w:rPr>
+        <w:t>getidp() : berfungsi untuk mengambil id pasien</w:t>
+      </w:r>
+    </w:p>
+    <w:p>
+      <w:pPr>
+        <w:pStyle w:val="ListParagraph"/>
+        <w:numPr>
+          <w:ilvl w:val="0"/>
+          <w:numId w:val="7"/>
+        </w:numPr>
+        <w:rPr>
+          <w:b/>
+        </w:rPr>
+      </w:pPr>
+      <w:r>
+        <w:rPr>
+          <w:bCs/>
+        </w:rPr>
+        <w:t xml:space="preserve">add_searchtrend() : </w:t>
+      </w:r>
+    </w:p>
+    <w:p>
+      <w:pPr>
+        <w:pStyle w:val="ListParagraph"/>
+        <w:numPr>
+          <w:ilvl w:val="0"/>
+          <w:numId w:val="7"/>
+        </w:numPr>
+        <w:rPr>
+          <w:b/>
+        </w:rPr>
+      </w:pPr>
+      <w:r>
+        <w:rPr>
+          <w:bCs/>
+        </w:rPr>
+        <w:t>add_policy() : berfungsi untuk menambah policy baru</w:t>
+      </w:r>
+    </w:p>
+    <w:p>
+      <w:pPr>
+        <w:pStyle w:val="ListParagraph"/>
+        <w:numPr>
+          <w:ilvl w:val="0"/>
+          <w:numId w:val="6"/>
+        </w:numPr>
+        <w:ind w:left="2880"/>
+        <w:rPr>
+          <w:b/>
+        </w:rPr>
+      </w:pPr>
+      <w:r>
+        <w:rPr>
+          <w:b/>
+        </w:rPr>
+        <w:t>dataController.php</w:t>
+      </w:r>
+      <w:r>
+        <w:rPr>
+          <w:bCs/>
+        </w:rPr>
+        <w:t xml:space="preserve"> : </w:t>
+      </w:r>
+    </w:p>
+    <w:p>
+      <w:pPr>
+        <w:pStyle w:val="ListParagraph"/>
+        <w:numPr>
+          <w:ilvl w:val="0"/>
+          <w:numId w:val="8"/>
+        </w:numPr>
+        <w:rPr>
+          <w:b/>
+        </w:rPr>
+      </w:pPr>
+      <w:r>
+        <w:rPr>
+          <w:bCs/>
+        </w:rPr>
+        <w:t xml:space="preserve">view_data() : </w:t>
+      </w:r>
+    </w:p>
+    <w:p>
+      <w:pPr>
+        <w:pStyle w:val="ListParagraph"/>
+        <w:numPr>
+          <w:ilvl w:val="0"/>
+          <w:numId w:val="8"/>
+        </w:numPr>
+        <w:rPr>
+          <w:b/>
+        </w:rPr>
+      </w:pPr>
+      <w:r>
+        <w:rPr>
+          <w:bCs/>
+        </w:rPr>
+        <w:t>view_table() :</w:t>
+      </w:r>
+    </w:p>
+    <w:p>
+      <w:pPr>
+        <w:pStyle w:val="ListParagraph"/>
+        <w:numPr>
+          <w:ilvl w:val="0"/>
+          <w:numId w:val="8"/>
+        </w:numPr>
+        <w:rPr>
+          <w:b/>
+        </w:rPr>
+      </w:pPr>
+      <w:r>
+        <w:rPr>
+          <w:bCs/>
+        </w:rPr>
+        <w:t>view_charts() :</w:t>
+      </w:r>
+    </w:p>
+    <w:p>
+      <w:pPr>
+        <w:pStyle w:val="ListParagraph"/>
+        <w:numPr>
+          <w:ilvl w:val="0"/>
+          <w:numId w:val="8"/>
+        </w:numPr>
+        <w:rPr>
+          <w:b/>
+        </w:rPr>
+      </w:pPr>
+      <w:r>
+        <w:rPr>
+          <w:bCs/>
+        </w:rPr>
+        <w:t xml:space="preserve">patientinfo() : </w:t>
+      </w:r>
+    </w:p>
+    <w:p>
+      <w:pPr>
+        <w:pStyle w:val="ListParagraph"/>
+        <w:numPr>
+          <w:ilvl w:val="0"/>
+          <w:numId w:val="8"/>
+        </w:numPr>
+        <w:rPr>
+          <w:b/>
+        </w:rPr>
+      </w:pPr>
+      <w:r>
+        <w:rPr>
+          <w:bCs/>
+        </w:rPr>
+        <w:t xml:space="preserve">searchtrends() : </w:t>
+      </w:r>
+    </w:p>
+    <w:p>
+      <w:pPr>
+        <w:pStyle w:val="ListParagraph"/>
+        <w:numPr>
+          <w:ilvl w:val="0"/>
+          <w:numId w:val="8"/>
+        </w:numPr>
+        <w:rPr>
+          <w:b/>
+        </w:rPr>
+      </w:pPr>
+      <w:r>
+        <w:rPr>
+          <w:bCs/>
+        </w:rPr>
+        <w:t xml:space="preserve">govpolicy() : </w:t>
+      </w:r>
+    </w:p>
+    <w:p>
+      <w:pPr>
+        <w:pStyle w:val="ListParagraph"/>
+        <w:numPr>
+          <w:ilvl w:val="0"/>
+          <w:numId w:val="8"/>
+        </w:numPr>
+        <w:rPr>
+          <w:b/>
+        </w:rPr>
+      </w:pPr>
+      <w:r>
+        <w:rPr>
+          <w:bCs/>
+        </w:rPr>
+        <w:t xml:space="preserve">chart1() : </w:t>
+      </w:r>
+    </w:p>
+    <w:p>
+      <w:pPr>
+        <w:pStyle w:val="ListParagraph"/>
+        <w:numPr>
+          <w:ilvl w:val="0"/>
+          <w:numId w:val="8"/>
+        </w:numPr>
+        <w:rPr>
+          <w:b/>
+        </w:rPr>
+      </w:pPr>
+      <w:r>
+        <w:rPr>
+          <w:bCs/>
+        </w:rPr>
+        <w:t xml:space="preserve">chart2() : </w:t>
+      </w:r>
+    </w:p>
+    <w:p>
+      <w:pPr>
+        <w:pStyle w:val="ListParagraph"/>
+        <w:numPr>
+          <w:ilvl w:val="0"/>
+          <w:numId w:val="8"/>
+        </w:numPr>
+        <w:rPr>
+          <w:b/>
+        </w:rPr>
+      </w:pPr>
+      <w:r>
+        <w:rPr>
+          <w:bCs/>
+        </w:rPr>
+        <w:t xml:space="preserve">chart3() : </w:t>
+      </w:r>
+    </w:p>
+    <w:p>
+      <w:pPr>
+        <w:pStyle w:val="ListParagraph"/>
+        <w:numPr>
+          <w:ilvl w:val="0"/>
+          <w:numId w:val="8"/>
+        </w:numPr>
+        <w:rPr>
+          <w:b/>
+        </w:rPr>
+      </w:pPr>
+      <w:r>
+        <w:rPr>
+          <w:bCs/>
+        </w:rPr>
+        <w:t xml:space="preserve">chart4() : </w:t>
+      </w:r>
+    </w:p>
+    <w:p>
+      <w:pPr>
+        <w:pStyle w:val="ListParagraph"/>
+        <w:numPr>
+          <w:ilvl w:val="0"/>
+          <w:numId w:val="8"/>
+        </w:numPr>
+        <w:rPr>
+          <w:b/>
+        </w:rPr>
+      </w:pPr>
+      <w:r>
+        <w:rPr>
+          <w:bCs/>
+        </w:rPr>
+        <w:t xml:space="preserve">chart5() : </w:t>
+      </w:r>
+    </w:p>
+    <w:p>
+      <w:pPr>
+        <w:pStyle w:val="ListParagraph"/>
+        <w:numPr>
+          <w:ilvl w:val="0"/>
+          <w:numId w:val="6"/>
+        </w:numPr>
+        <w:ind w:left="2880"/>
+        <w:rPr>
+          <w:b/>
+        </w:rPr>
+      </w:pPr>
+      <w:r>
+        <w:rPr>
+          <w:b/>
+        </w:rPr>
+        <w:t>indexController.php :</w:t>
+      </w:r>
+    </w:p>
+    <w:p>
+      <w:pPr>
+        <w:pStyle w:val="ListParagraph"/>
+        <w:numPr>
+          <w:ilvl w:val="0"/>
+          <w:numId w:val="9"/>
+        </w:numPr>
+        <w:rPr>
+          <w:b/>
+        </w:rPr>
+      </w:pPr>
+      <w:r>
+        <w:rPr>
+          <w:bCs/>
+        </w:rPr>
+        <w:t xml:space="preserve">view_index() : </w:t>
+      </w:r>
+    </w:p>
+    <w:p>
+      <w:pPr>
+        <w:pStyle w:val="ListParagraph"/>
+        <w:numPr>
+          <w:ilvl w:val="0"/>
+          <w:numId w:val="9"/>
+        </w:numPr>
+        <w:rPr>
+          <w:b/>
+        </w:rPr>
+      </w:pPr>
+      <w:r>
+        <w:rPr>
+          <w:bCs/>
+        </w:rPr>
+        <w:t xml:space="preserve">view_about() : </w:t>
+      </w:r>
+    </w:p>
+    <w:p>
+      <w:pPr>
+        <w:pStyle w:val="ListParagraph"/>
+        <w:numPr>
+          <w:ilvl w:val="0"/>
+          <w:numId w:val="9"/>
+        </w:numPr>
+        <w:rPr>
+          <w:b/>
+        </w:rPr>
+      </w:pPr>
+      <w:r>
+        <w:rPr>
+          <w:bCs/>
+        </w:rPr>
+        <w:t xml:space="preserve">getIndexData() : </w:t>
+      </w:r>
+    </w:p>
+    <w:p>
+      <w:pPr>
+        <w:pStyle w:val="ListParagraph"/>
+        <w:numPr>
+          <w:ilvl w:val="0"/>
+          <w:numId w:val="9"/>
+        </w:numPr>
+        <w:rPr>
+          <w:b/>
+        </w:rPr>
+      </w:pPr>
+      <w:r>
+        <w:rPr>
+          <w:bCs/>
+        </w:rPr>
+        <w:t>getProvinceDetails() :</w:t>
+      </w:r>
+    </w:p>
+    <w:p>
+      <w:pPr>
+        <w:pStyle w:val="ListParagraph"/>
+        <w:numPr>
+          <w:ilvl w:val="0"/>
+          <w:numId w:val="6"/>
+        </w:numPr>
+        <w:ind w:left="2880"/>
+        <w:rPr>
+          <w:b/>
+        </w:rPr>
+      </w:pPr>
+      <w:r>
+        <w:rPr>
+          <w:b/>
+        </w:rPr>
+        <w:t xml:space="preserve">viewService.php : </w:t>
+      </w:r>
+    </w:p>
+    <w:p>
+      <w:pPr>
+        <w:pStyle w:val="ListParagraph"/>
+        <w:numPr>
+          <w:ilvl w:val="0"/>
+          <w:numId w:val="10"/>
+        </w:numPr>
+        <w:rPr>
+          <w:b/>
+        </w:rPr>
+      </w:pPr>
+      <w:r>
+        <w:rPr>
+          <w:bCs/>
+        </w:rPr>
+        <w:t xml:space="preserve">createView() : </w:t>
+      </w:r>
+    </w:p>
+    <w:p>
+      <w:pPr>
+        <w:pStyle w:val="ListParagraph"/>
+        <w:numPr>
+          <w:ilvl w:val="0"/>
+          <w:numId w:val="10"/>
+        </w:numPr>
+        <w:rPr>
+          <w:b/>
+        </w:rPr>
+      </w:pPr>
+      <w:r>
+        <w:rPr>
+          <w:bCs/>
+        </w:rPr>
+        <w:t xml:space="preserve">createView2() : </w:t>
+      </w:r>
+    </w:p>
+    <w:p>
+      <w:pPr>
+        <w:pStyle w:val="ListParagraph"/>
+        <w:numPr>
+          <w:ilvl w:val="0"/>
+          <w:numId w:val="10"/>
+        </w:numPr>
+        <w:rPr>
+          <w:b/>
+        </w:rPr>
+      </w:pPr>
+      <w:r>
+        <w:rPr>
+          <w:bCs/>
+        </w:rPr>
+        <w:t xml:space="preserve">createView3() : </w:t>
+      </w:r>
+    </w:p>
+    <w:p>
+      <w:pPr>
+        <w:pStyle w:val="ListParagraph"/>
+        <w:numPr>
+          <w:ilvl w:val="0"/>
+          <w:numId w:val="10"/>
+        </w:numPr>
+        <w:rPr>
+          <w:b/>
+        </w:rPr>
+      </w:pPr>
+      <w:r>
+        <w:rPr>
+          <w:bCs/>
+        </w:rPr>
+        <w:t xml:space="preserve">createView4() : </w:t>
+      </w:r>
+    </w:p>
+    <w:p>
+      <w:pPr>
+        <w:pStyle w:val="ListParagraph"/>
+        <w:numPr>
+          <w:ilvl w:val="0"/>
+          <w:numId w:val="6"/>
+        </w:numPr>
+        <w:ind w:left="2880"/>
+        <w:rPr>
+          <w:b/>
+        </w:rPr>
+      </w:pPr>
+      <w:r>
+        <w:rPr>
+          <w:b/>
+        </w:rPr>
+        <w:t>mysqlDBService.php :</w:t>
+      </w:r>
+    </w:p>
+    <w:p>
+      <w:pPr>
+        <w:pStyle w:val="ListParagraph"/>
+        <w:numPr>
+          <w:ilvl w:val="0"/>
+          <w:numId w:val="11"/>
+        </w:numPr>
+        <w:rPr>
+          <w:b/>
+        </w:rPr>
+      </w:pPr>
+      <w:r>
+        <w:rPr>
+          <w:bCs/>
+        </w:rPr>
+        <w:t xml:space="preserve">openConnection() : </w:t>
+      </w:r>
+    </w:p>
+    <w:p>
+      <w:pPr>
+        <w:pStyle w:val="ListParagraph"/>
+        <w:numPr>
+          <w:ilvl w:val="0"/>
+          <w:numId w:val="11"/>
+        </w:numPr>
+        <w:rPr>
+          <w:b/>
+        </w:rPr>
+      </w:pPr>
+      <w:r>
+        <w:rPr>
+          <w:bCs/>
+        </w:rPr>
+        <w:t>executeSelectQuery() : berfungsi untuk mengeksekusi kueri yang dipilih</w:t>
+      </w:r>
+    </w:p>
+    <w:p>
+      <w:pPr>
+        <w:pStyle w:val="ListParagraph"/>
+        <w:numPr>
+          <w:ilvl w:val="0"/>
+          <w:numId w:val="11"/>
+        </w:numPr>
+        <w:rPr>
+          <w:b/>
+        </w:rPr>
+      </w:pPr>
+      <w:r>
+        <w:rPr>
+          <w:bCs/>
+        </w:rPr>
+        <w:t>executeNonSelectQuery() : berfungsi untuk mengeksekusi kueri yang tidak dipilih</w:t>
+      </w:r>
+    </w:p>
+    <w:p>
+      <w:pPr>
+        <w:pStyle w:val="ListParagraph"/>
+        <w:numPr>
+          <w:ilvl w:val="0"/>
+          <w:numId w:val="11"/>
+        </w:numPr>
+        <w:rPr>
+          <w:b/>
+        </w:rPr>
+      </w:pPr>
+      <w:r>
+        <w:rPr>
+          <w:bCs/>
+        </w:rPr>
+        <w:t xml:space="preserve">getConnection() : </w:t>
+      </w:r>
+    </w:p>
+    <w:p>
+      <w:pPr>
+        <w:pStyle w:val="ListParagraph"/>
+        <w:numPr>
+          <w:ilvl w:val="0"/>
+          <w:numId w:val="11"/>
+        </w:numPr>
+        <w:rPr>
+          <w:b/>
+        </w:rPr>
+      </w:pPr>
+      <w:r>
+        <w:rPr>
+          <w:bCs/>
+        </w:rPr>
+        <w:t xml:space="preserve">escapeString() : </w:t>
+      </w:r>
+    </w:p>
+    <w:p>
+      <w:pPr>
+        <w:pStyle w:val="ListParagraph"/>
+        <w:numPr>
+          <w:ilvl w:val="0"/>
+          <w:numId w:val="11"/>
+        </w:numPr>
+        <w:rPr>
+          <w:b/>
+        </w:rPr>
+      </w:pPr>
+      <w:r>
+        <w:rPr>
+          <w:bCs/>
+        </w:rPr>
+        <w:t xml:space="preserve">lostConnection() : </w:t>
+      </w:r>
+    </w:p>
+    <w:p>
+      <w:pPr>
+        <w:pStyle w:val="ListParagraph"/>
+        <w:numPr>
+          <w:ilvl w:val="0"/>
+          <w:numId w:val="11"/>
+        </w:numPr>
+        <w:rPr>
+          <w:b/>
+        </w:rPr>
+      </w:pPr>
+      <w:r>
+        <w:rPr>
+          <w:bCs/>
+        </w:rPr>
+        <w:t xml:space="preserve">ngitungbaris() : </w:t>
+      </w:r>
+    </w:p>
+    <w:p>
+      <w:pPr>
+        <w:pStyle w:val="ListParagraph"/>
+        <w:numPr>
+          <w:ilvl w:val="0"/>
+          <w:numId w:val="11"/>
+        </w:numPr>
+        <w:rPr>
+          <w:b/>
+        </w:rPr>
+      </w:pPr>
+      <w:r>
+        <w:rPr>
+          <w:bCs/>
+        </w:rPr>
+        <w:t>betulga() :</w:t>
+      </w:r>
     </w:p>
     <w:p>
       <w:pPr>
@@ -1638,25 +2547,7 @@
         <w:rPr>
           <w:b/>
         </w:rPr>
-        <w:t>Class</w:t>
-      </w:r>
-      <w:r>
-        <w:rPr>
-          <w:b/>
-        </w:rPr>
-        <w:t xml:space="preserve"> Diagram </w:t>
-      </w:r>
-      <w:r>
-        <w:rPr>
-          <w:b/>
-        </w:rPr>
-        <w:t xml:space="preserve">Tabel </w:t>
-      </w:r>
-      <w:r>
-        <w:rPr>
-          <w:b/>
-        </w:rPr>
-        <w:t>MySQL</w:t>
+        <w:t>Class Diagram Tabel MySQL</w:t>
       </w:r>
     </w:p>
     <w:p>
@@ -1671,9 +2562,8 @@
           <w:b/>
           <w:noProof/>
         </w:rPr>
-        <w:lastRenderedPageBreak/>
         <w:drawing>
-          <wp:inline distT="0" distB="0" distL="0" distR="0" wp14:anchorId="7C3C1D07" wp14:editId="14B3119F">
+          <wp:inline distT="0" distB="0" distL="0" distR="0" wp14:anchorId="42F956FC" wp14:editId="728AD40A">
             <wp:extent cx="3152775" cy="4867275"/>
             <wp:effectExtent l="0" t="0" r="9525" b="9525"/>
             <wp:docPr id="3" name="Picture 3"/>
@@ -1734,108 +2624,128 @@
     </w:p>
     <w:p>
       <w:pPr>
-        <w:rPr>
-          <w:b/>
-        </w:rPr>
-      </w:pPr>
-    </w:p>
-    <w:p>
-      <w:pPr>
-        <w:rPr>
-          <w:b/>
-        </w:rPr>
-      </w:pPr>
-    </w:p>
-    <w:p>
-      <w:pPr>
-        <w:rPr>
-          <w:b/>
-        </w:rPr>
-      </w:pPr>
-    </w:p>
-    <w:p>
-      <w:pPr>
-        <w:rPr>
-          <w:b/>
-        </w:rPr>
-      </w:pPr>
-    </w:p>
-    <w:p>
-      <w:pPr>
-        <w:rPr>
-          <w:b/>
-        </w:rPr>
-      </w:pPr>
-    </w:p>
-    <w:p>
-      <w:pPr>
-        <w:rPr>
-          <w:b/>
-        </w:rPr>
-      </w:pPr>
-    </w:p>
-    <w:p>
-      <w:pPr>
-        <w:rPr>
-          <w:b/>
-        </w:rPr>
-      </w:pPr>
-    </w:p>
-    <w:p>
-      <w:pPr>
-        <w:rPr>
-          <w:b/>
-        </w:rPr>
-      </w:pPr>
-    </w:p>
-    <w:p>
-      <w:pPr>
-        <w:rPr>
-          <w:b/>
-        </w:rPr>
-      </w:pPr>
-    </w:p>
-    <w:p>
-      <w:pPr>
-        <w:rPr>
-          <w:b/>
-        </w:rPr>
-      </w:pPr>
-    </w:p>
-    <w:p>
-      <w:pPr>
-        <w:rPr>
-          <w:b/>
-        </w:rPr>
-      </w:pPr>
-    </w:p>
-    <w:p>
-      <w:pPr>
-        <w:rPr>
-          <w:b/>
-        </w:rPr>
-      </w:pPr>
-    </w:p>
-    <w:p>
-      <w:pPr>
-        <w:rPr>
-          <w:b/>
-        </w:rPr>
-      </w:pPr>
-    </w:p>
-    <w:p>
-      <w:pPr>
-        <w:rPr>
-          <w:b/>
-        </w:rPr>
-      </w:pPr>
-    </w:p>
-    <w:p>
-      <w:pPr>
-        <w:rPr>
-          <w:b/>
-        </w:rPr>
-      </w:pPr>
+        <w:pStyle w:val="ListParagraph"/>
+        <w:numPr>
+          <w:ilvl w:val="0"/>
+          <w:numId w:val="6"/>
+        </w:numPr>
+        <w:ind w:left="2880"/>
+        <w:rPr>
+          <w:b/>
+        </w:rPr>
+      </w:pPr>
+      <w:r>
+        <w:rPr>
+          <w:b/>
+        </w:rPr>
+        <w:t xml:space="preserve">patientifo : </w:t>
+      </w:r>
+      <w:r>
+        <w:rPr>
+          <w:bCs/>
+        </w:rPr>
+        <w:t>menyimpan tabel data yang berisikan informasi pasien (patient_id, sex, age, country, province, city, infection_case, confirm_date, state)</w:t>
+      </w:r>
+    </w:p>
+    <w:p>
+      <w:pPr>
+        <w:pStyle w:val="ListParagraph"/>
+        <w:numPr>
+          <w:ilvl w:val="0"/>
+          <w:numId w:val="6"/>
+        </w:numPr>
+        <w:ind w:left="2880"/>
+        <w:rPr>
+          <w:b/>
+        </w:rPr>
+      </w:pPr>
+      <w:r>
+        <w:rPr>
+          <w:b/>
+        </w:rPr>
+        <w:t xml:space="preserve">policy : </w:t>
+      </w:r>
+      <w:r>
+        <w:rPr>
+          <w:bCs/>
+        </w:rPr>
+        <w:t>menyimpan tabel data tentang policy (policy_id, country, type, gov_policy, detail, start_date, end_date)</w:t>
+      </w:r>
+    </w:p>
+    <w:p>
+      <w:pPr>
+        <w:pStyle w:val="ListParagraph"/>
+        <w:numPr>
+          <w:ilvl w:val="0"/>
+          <w:numId w:val="6"/>
+        </w:numPr>
+        <w:ind w:left="2880"/>
+        <w:rPr>
+          <w:b/>
+        </w:rPr>
+      </w:pPr>
+      <w:r>
+        <w:rPr>
+          <w:b/>
+        </w:rPr>
+        <w:t xml:space="preserve">searchtrend : </w:t>
+      </w:r>
+      <w:r>
+        <w:rPr>
+          <w:bCs/>
+        </w:rPr>
+        <w:t>menyimpan tabel data untuk trend (cold, flu, pneumonie, coronavirus)</w:t>
+      </w:r>
+    </w:p>
+    <w:p>
+      <w:pPr>
+        <w:pStyle w:val="ListParagraph"/>
+        <w:numPr>
+          <w:ilvl w:val="0"/>
+          <w:numId w:val="6"/>
+        </w:numPr>
+        <w:ind w:left="2880"/>
+        <w:rPr>
+          <w:b/>
+        </w:rPr>
+      </w:pPr>
+      <w:r>
+        <w:rPr>
+          <w:b/>
+        </w:rPr>
+        <w:t xml:space="preserve">Coordinates : </w:t>
+      </w:r>
+      <w:r>
+        <w:rPr>
+          <w:bCs/>
+        </w:rPr>
+        <w:t>menyimpan tabel data untuk lokasi (province, langitude, longitude)</w:t>
+      </w:r>
+    </w:p>
+    <w:p>
+      <w:pPr>
+        <w:pStyle w:val="ListParagraph"/>
+        <w:numPr>
+          <w:ilvl w:val="0"/>
+          <w:numId w:val="6"/>
+        </w:numPr>
+        <w:ind w:left="2880"/>
+        <w:rPr>
+          <w:b/>
+        </w:rPr>
+      </w:pPr>
+      <w:r>
+        <w:rPr>
+          <w:b/>
+        </w:rPr>
+        <w:t xml:space="preserve">Admin : </w:t>
+      </w:r>
+      <w:r>
+        <w:rPr>
+          <w:bCs/>
+        </w:rPr>
+        <w:t>menyimpan tabel data informasi login admin (Username, Password)</w:t>
+      </w:r>
     </w:p>
     <w:p>
       <w:pPr>
@@ -1866,7 +2776,6 @@
           <w:b/>
           <w:bCs w:val="0"/>
         </w:rPr>
-        <w:lastRenderedPageBreak/>
         <w:t>Dokumentasi Testing</w:t>
       </w:r>
     </w:p>
@@ -1884,13 +2793,7 @@
         <w:rPr>
           <w:b/>
         </w:rPr>
-        <w:t xml:space="preserve">HTML </w:t>
-      </w:r>
-      <w:r>
-        <w:rPr>
-          <w:b/>
-        </w:rPr>
-        <w:t>Test Case</w:t>
+        <w:t>HTML Test Case</w:t>
       </w:r>
     </w:p>
     <w:p>
@@ -1906,7 +2809,7 @@
           <w:noProof/>
         </w:rPr>
         <w:drawing>
-          <wp:inline distT="0" distB="0" distL="0" distR="0" wp14:anchorId="6F11527E" wp14:editId="1083AE2B">
+          <wp:inline distT="0" distB="0" distL="0" distR="0" wp14:anchorId="52F5834F" wp14:editId="2FBB5B52">
             <wp:extent cx="4317341" cy="3416511"/>
             <wp:effectExtent l="0" t="0" r="1270" b="0"/>
             <wp:docPr id="7" name="Picture 7" descr="Table&#10;&#10;Description automatically generated"/>
@@ -1956,13 +2859,7 @@
         <w:rPr>
           <w:b/>
         </w:rPr>
-        <w:t xml:space="preserve">PHP </w:t>
-      </w:r>
-      <w:r>
-        <w:rPr>
-          <w:b/>
-        </w:rPr>
-        <w:t>Test Case</w:t>
+        <w:t>PHP Test Case</w:t>
       </w:r>
     </w:p>
     <w:p>
@@ -2163,14 +3060,7 @@
         <w:rPr>
           <w:b/>
         </w:rPr>
-        <w:lastRenderedPageBreak/>
-        <w:t xml:space="preserve">MySQL </w:t>
-      </w:r>
-      <w:r>
-        <w:rPr>
-          <w:b/>
-        </w:rPr>
-        <w:t>Test Case</w:t>
+        <w:t>MySQL Test Case</w:t>
       </w:r>
     </w:p>
     <w:p>
@@ -2184,9 +3074,10 @@
       <w:r>
         <w:rPr>
           <w:b/>
+          <w:noProof/>
         </w:rPr>
         <w:drawing>
-          <wp:inline distT="0" distB="0" distL="0" distR="0" wp14:anchorId="544AE0BE" wp14:editId="64EDD6B4">
+          <wp:inline distT="0" distB="0" distL="0" distR="0" wp14:anchorId="41AB28AA" wp14:editId="5E43CD5C">
             <wp:extent cx="4665629" cy="5057422"/>
             <wp:effectExtent l="0" t="0" r="0" b="0"/>
             <wp:docPr id="4" name="Picture 4" descr="Table&#10;&#10;Description automatically generated"/>
@@ -2381,7 +3272,6 @@
           <w:b/>
           <w:bCs w:val="0"/>
         </w:rPr>
-        <w:lastRenderedPageBreak/>
         <w:t>Kesimpulan</w:t>
       </w:r>
     </w:p>
@@ -2402,7 +3292,7 @@
     </w:p>
     <w:p>
       <w:pPr>
-        <w:ind w:left="1440"/>
+        <w:ind w:left="720" w:firstLine="360"/>
         <w:jc w:val="both"/>
         <w:rPr>
           <w:bCs/>
@@ -2412,13 +3302,7 @@
         <w:rPr>
           <w:bCs/>
         </w:rPr>
-        <w:t>F</w:t>
-      </w:r>
-      <w:r>
-        <w:rPr>
-          <w:bCs/>
-        </w:rPr>
-        <w:t xml:space="preserve">itur dasar dan spesifikasi yang disepakati diawal sudah diselesaikan dengan </w:t>
+        <w:t>Fitur dasar dan spesifikasi yang disepakati diawal sudah diselesaikan sesuai dengan waktu yang ditentukan. Kemudian semua pekerjaan sudah di dokumentasikan melalui Use Case Diagram, Class Diagram dan Test Case. Pada Bab 1 terdapat semua pengenalan mengenai website ini mulai dari daftar fitur dasar hingga skenario penggunaannya.</w:t>
       </w:r>
     </w:p>
     <w:p>
@@ -2433,13 +3317,7 @@
         <w:rPr>
           <w:bCs/>
         </w:rPr>
-        <w:t>Waktu yan</w:t>
-      </w:r>
-      <w:r>
-        <w:rPr>
-          <w:bCs/>
-        </w:rPr>
-        <w:t>g ditentukan. Kemudian semua pekerjaan sudah di dokumentasikan melalui Use Case Diagram, Class Diagram dan Test Case. Pada Bab 1 terdapat semua pengenalan mengenai website ini mulai dari daftar fitur dasar hingga skenario penggunaannya.</w:t>
+        <w:tab/>
       </w:r>
     </w:p>
     <w:p>
@@ -2455,6 +3333,7 @@
           <w:bCs/>
         </w:rPr>
         <w:tab/>
+        <w:t>Pada Bab 2 dijelaskan mengenai modul-modul yang ada pada website ini melalui class diagram dan penjelasan detail method-methodnya. Setelah proyek diselesaikan pada bab 3 dilakukan testing pada jenis modul yang dibagi 3 yakni, HTML, PHP, dan MySQL. Pada Bab 3 terdapat dokumen test case dengan beberapa eksperimen beserta  hasil dari eksperimen tersebut (sesuai/tidak).</w:t>
       </w:r>
     </w:p>
     <w:p>
@@ -2465,25 +3344,6 @@
           <w:bCs/>
         </w:rPr>
       </w:pPr>
-      <w:r>
-        <w:rPr>
-          <w:bCs/>
-        </w:rPr>
-        <w:tab/>
-        <w:t xml:space="preserve">Pada Bab 2 dijelaskan mengenai modul-modul yang ada pada website ini dijelaskan melalui class diagram dan penjelasan detilnya method-methodnya. Setelah proyek diselesaikan pada bab 3 dilakukan testing pada jenis modul yang dibagi 3 yakni, HTML, PHP, dan MySQL. Pada Bab 3 terdapat dokumen test case dengan beberapa eksperimen dan hasil dari eksperimen tersebut apakah sudah sesuai atau </w:t>
-      </w:r>
-      <w:r>
-        <w:rPr>
-          <w:bCs/>
-        </w:rPr>
-        <w:t>tidak</w:t>
-      </w:r>
-      <w:r>
-        <w:rPr>
-          <w:bCs/>
-        </w:rPr>
-        <w:t>.</w:t>
-      </w:r>
     </w:p>
     <w:p>
       <w:pPr>
@@ -2493,27 +3353,33 @@
           <w:bCs/>
         </w:rPr>
       </w:pPr>
+      <w:r>
+        <w:rPr>
+          <w:bCs/>
+        </w:rPr>
+        <w:tab/>
+        <w:t xml:space="preserve">Melalui hasil dari test case yang telah kami lakukan, </w:t>
+      </w:r>
+      <w:r>
+        <w:rPr>
+          <w:bCs/>
+        </w:rPr>
+        <w:t>dapat kami simpulkan</w:t>
+      </w:r>
+      <w:r>
+        <w:rPr>
+          <w:bCs/>
+        </w:rPr>
+        <w:t xml:space="preserve"> bahwa website ini sudah siap digunakan oleh klien, dan website ini masih mempunyai  potensi untuk dikembangkan lebih lanjut dikemudian hari.</w:t>
+      </w:r>
     </w:p>
     <w:p>
       <w:pPr>
         <w:ind w:left="720"/>
-        <w:jc w:val="both"/>
-        <w:rPr>
-          <w:bCs/>
-        </w:rPr>
-      </w:pPr>
-      <w:r>
-        <w:rPr>
-          <w:bCs/>
-        </w:rPr>
-        <w:tab/>
-      </w:r>
-      <w:r>
-        <w:rPr>
-          <w:bCs/>
-        </w:rPr>
-        <w:t>Kemudian melalui hasil dari test case yang kami lakukan, kami menyimpulkan website ini sudah siap untuk digunakan klien dan juga website ini masih mempunyai beberapa potensi untuk dikembangkan lebih lanjut dikemudian hari.</w:t>
-      </w:r>
+        <w:rPr>
+          <w:bCs/>
+        </w:rPr>
+      </w:pPr>
     </w:p>
     <w:p>
       <w:pPr>
@@ -2525,14 +3391,6 @@
     </w:p>
     <w:p>
       <w:pPr>
-        <w:ind w:left="720"/>
-        <w:rPr>
-          <w:bCs/>
-        </w:rPr>
-      </w:pPr>
-    </w:p>
-    <w:p>
-      <w:pPr>
         <w:rPr>
           <w:bCs/>
         </w:rPr>
@@ -2721,7 +3579,6 @@
           <w:b/>
           <w:bCs w:val="0"/>
         </w:rPr>
-        <w:lastRenderedPageBreak/>
         <w:t>Referensi</w:t>
       </w:r>
     </w:p>
@@ -2843,6 +3700,7 @@
         <w:t>https://www.softwaretestinghelp.com/test-case-template-examples/</w:t>
       </w:r>
     </w:p>
+    <w:p/>
     <w:sectPr>
       <w:footerReference w:type="even" r:id="rId16"/>
       <w:footerReference w:type="default" r:id="rId17"/>
@@ -2894,6 +3752,11 @@
         <w:docPartUnique/>
       </w:docPartObj>
     </w:sdtPr>
+    <w:sdtEndPr>
+      <w:rPr>
+        <w:rStyle w:val="PageNumber"/>
+      </w:rPr>
+    </w:sdtEndPr>
     <w:sdtContent>
       <w:p>
         <w:pPr>
@@ -2946,6 +3809,11 @@
         <w:docPartUnique/>
       </w:docPartObj>
     </w:sdtPr>
+    <w:sdtEndPr>
+      <w:rPr>
+        <w:rStyle w:val="PageNumber"/>
+      </w:rPr>
+    </w:sdtEndPr>
     <w:sdtContent>
       <w:p>
         <w:pPr>
@@ -3026,6 +3894,455 @@
 <file path=word/numbering.xml><?xml version="1.0" encoding="utf-8"?>
 <w:numbering xmlns:wpc="http://schemas.microsoft.com/office/word/2010/wordprocessingCanvas" xmlns:cx="http://schemas.microsoft.com/office/drawing/2014/chartex" xmlns:cx1="http://schemas.microsoft.com/office/drawing/2015/9/8/chartex" xmlns:cx2="http://schemas.microsoft.com/office/drawing/2015/10/21/chartex" xmlns:cx3="http://schemas.microsoft.com/office/drawing/2016/5/9/chartex" xmlns:cx4="http://schemas.microsoft.com/office/drawing/2016/5/10/chartex" xmlns:cx5="http://schemas.microsoft.com/office/drawing/2016/5/11/chartex" xmlns:cx6="http://schemas.microsoft.com/office/drawing/2016/5/12/chartex" xmlns:cx7="http://schemas.microsoft.com/office/drawing/2016/5/13/chartex" xmlns:cx8="http://schemas.microsoft.com/office/drawing/2016/5/14/chartex" xmlns:mc="http://schemas.openxmlformats.org/markup-compatibility/2006" xmlns:aink="http://schemas.microsoft.com/office/drawing/2016/ink" xmlns:am3d="http://schemas.microsoft.com/office/drawing/2017/model3d" xmlns:o="urn:schemas-microsoft-com:office:office" xmlns:r="http://schemas.openxmlformats.org/officeDocument/2006/relationships" xmlns:m="http://schemas.openxmlformats.org/officeDocument/2006/math" xmlns:v="urn:schemas-microsoft-com:vml" xmlns:wp14="http://schemas.microsoft.com/office/word/2010/wordprocessingDrawing" xmlns:wp="http://schemas.openxmlformats.org/drawingml/2006/wordprocessingDrawing" xmlns:w10="urn:schemas-microsoft-com:office:word" xmlns:w="http://schemas.openxmlformats.org/wordprocessingml/2006/main" xmlns:w14="http://schemas.microsoft.com/office/word/2010/wordml" xmlns:w15="http://schemas.microsoft.com/office/word/2012/wordml" xmlns:w16cex="http://schemas.microsoft.com/office/word/2018/wordml/cex" xmlns:w16cid="http://schemas.microsoft.com/office/word/2016/wordml/cid" xmlns:w16="http://schemas.microsoft.com/office/word/2018/wordml" xmlns:w16se="http://schemas.microsoft.com/office/word/2015/wordml/symex" xmlns:wpg="http://schemas.microsoft.com/office/word/2010/wordprocessingGroup" xmlns:wpi="http://schemas.microsoft.com/office/word/2010/wordprocessingInk" xmlns:wne="http://schemas.microsoft.com/office/word/2006/wordml" xmlns:wps="http://schemas.microsoft.com/office/word/2010/wordprocessingShape" mc:Ignorable="w14 w15 w16se w16cid w16 w16cex wp14">
   <w:abstractNum w:abstractNumId="0" w15:restartNumberingAfterBreak="0">
+    <w:nsid w:val="05DD154A"/>
+    <w:multiLevelType w:val="hybridMultilevel"/>
+    <w:tmpl w:val="B7C827E0"/>
+    <w:lvl w:ilvl="0" w:tplc="8CA4E4A8">
+      <w:numFmt w:val="bullet"/>
+      <w:lvlText w:val="-"/>
+      <w:lvlJc w:val="left"/>
+      <w:pPr>
+        <w:ind w:left="3600" w:hanging="360"/>
+      </w:pPr>
+      <w:rPr>
+        <w:rFonts w:ascii="Arial" w:eastAsia="Arial" w:hAnsi="Arial" w:cs="Arial" w:hint="default"/>
+      </w:rPr>
+    </w:lvl>
+    <w:lvl w:ilvl="1" w:tplc="04090003" w:tentative="1">
+      <w:start w:val="1"/>
+      <w:numFmt w:val="bullet"/>
+      <w:lvlText w:val="o"/>
+      <w:lvlJc w:val="left"/>
+      <w:pPr>
+        <w:ind w:left="4320" w:hanging="360"/>
+      </w:pPr>
+      <w:rPr>
+        <w:rFonts w:ascii="Courier New" w:hAnsi="Courier New" w:cs="Courier New" w:hint="default"/>
+      </w:rPr>
+    </w:lvl>
+    <w:lvl w:ilvl="2" w:tplc="04090005" w:tentative="1">
+      <w:start w:val="1"/>
+      <w:numFmt w:val="bullet"/>
+      <w:lvlText w:val=""/>
+      <w:lvlJc w:val="left"/>
+      <w:pPr>
+        <w:ind w:left="5040" w:hanging="360"/>
+      </w:pPr>
+      <w:rPr>
+        <w:rFonts w:ascii="Wingdings" w:hAnsi="Wingdings" w:hint="default"/>
+      </w:rPr>
+    </w:lvl>
+    <w:lvl w:ilvl="3" w:tplc="04090001" w:tentative="1">
+      <w:start w:val="1"/>
+      <w:numFmt w:val="bullet"/>
+      <w:lvlText w:val=""/>
+      <w:lvlJc w:val="left"/>
+      <w:pPr>
+        <w:ind w:left="5760" w:hanging="360"/>
+      </w:pPr>
+      <w:rPr>
+        <w:rFonts w:ascii="Symbol" w:hAnsi="Symbol" w:hint="default"/>
+      </w:rPr>
+    </w:lvl>
+    <w:lvl w:ilvl="4" w:tplc="04090003" w:tentative="1">
+      <w:start w:val="1"/>
+      <w:numFmt w:val="bullet"/>
+      <w:lvlText w:val="o"/>
+      <w:lvlJc w:val="left"/>
+      <w:pPr>
+        <w:ind w:left="6480" w:hanging="360"/>
+      </w:pPr>
+      <w:rPr>
+        <w:rFonts w:ascii="Courier New" w:hAnsi="Courier New" w:cs="Courier New" w:hint="default"/>
+      </w:rPr>
+    </w:lvl>
+    <w:lvl w:ilvl="5" w:tplc="04090005" w:tentative="1">
+      <w:start w:val="1"/>
+      <w:numFmt w:val="bullet"/>
+      <w:lvlText w:val=""/>
+      <w:lvlJc w:val="left"/>
+      <w:pPr>
+        <w:ind w:left="7200" w:hanging="360"/>
+      </w:pPr>
+      <w:rPr>
+        <w:rFonts w:ascii="Wingdings" w:hAnsi="Wingdings" w:hint="default"/>
+      </w:rPr>
+    </w:lvl>
+    <w:lvl w:ilvl="6" w:tplc="04090001" w:tentative="1">
+      <w:start w:val="1"/>
+      <w:numFmt w:val="bullet"/>
+      <w:lvlText w:val=""/>
+      <w:lvlJc w:val="left"/>
+      <w:pPr>
+        <w:ind w:left="7920" w:hanging="360"/>
+      </w:pPr>
+      <w:rPr>
+        <w:rFonts w:ascii="Symbol" w:hAnsi="Symbol" w:hint="default"/>
+      </w:rPr>
+    </w:lvl>
+    <w:lvl w:ilvl="7" w:tplc="04090003" w:tentative="1">
+      <w:start w:val="1"/>
+      <w:numFmt w:val="bullet"/>
+      <w:lvlText w:val="o"/>
+      <w:lvlJc w:val="left"/>
+      <w:pPr>
+        <w:ind w:left="8640" w:hanging="360"/>
+      </w:pPr>
+      <w:rPr>
+        <w:rFonts w:ascii="Courier New" w:hAnsi="Courier New" w:cs="Courier New" w:hint="default"/>
+      </w:rPr>
+    </w:lvl>
+    <w:lvl w:ilvl="8" w:tplc="04090005" w:tentative="1">
+      <w:start w:val="1"/>
+      <w:numFmt w:val="bullet"/>
+      <w:lvlText w:val=""/>
+      <w:lvlJc w:val="left"/>
+      <w:pPr>
+        <w:ind w:left="9360" w:hanging="360"/>
+      </w:pPr>
+      <w:rPr>
+        <w:rFonts w:ascii="Wingdings" w:hAnsi="Wingdings" w:hint="default"/>
+      </w:rPr>
+    </w:lvl>
+  </w:abstractNum>
+  <w:abstractNum w:abstractNumId="1" w15:restartNumberingAfterBreak="0">
+    <w:nsid w:val="09B45D89"/>
+    <w:multiLevelType w:val="hybridMultilevel"/>
+    <w:tmpl w:val="5BFC4574"/>
+    <w:lvl w:ilvl="0" w:tplc="04090001">
+      <w:start w:val="1"/>
+      <w:numFmt w:val="bullet"/>
+      <w:lvlText w:val=""/>
+      <w:lvlJc w:val="left"/>
+      <w:pPr>
+        <w:ind w:left="2880" w:hanging="360"/>
+      </w:pPr>
+      <w:rPr>
+        <w:rFonts w:ascii="Symbol" w:hAnsi="Symbol" w:hint="default"/>
+      </w:rPr>
+    </w:lvl>
+    <w:lvl w:ilvl="1" w:tplc="04090003" w:tentative="1">
+      <w:start w:val="1"/>
+      <w:numFmt w:val="bullet"/>
+      <w:lvlText w:val="o"/>
+      <w:lvlJc w:val="left"/>
+      <w:pPr>
+        <w:ind w:left="3600" w:hanging="360"/>
+      </w:pPr>
+      <w:rPr>
+        <w:rFonts w:ascii="Courier New" w:hAnsi="Courier New" w:cs="Courier New" w:hint="default"/>
+      </w:rPr>
+    </w:lvl>
+    <w:lvl w:ilvl="2" w:tplc="04090005" w:tentative="1">
+      <w:start w:val="1"/>
+      <w:numFmt w:val="bullet"/>
+      <w:lvlText w:val=""/>
+      <w:lvlJc w:val="left"/>
+      <w:pPr>
+        <w:ind w:left="4320" w:hanging="360"/>
+      </w:pPr>
+      <w:rPr>
+        <w:rFonts w:ascii="Wingdings" w:hAnsi="Wingdings" w:hint="default"/>
+      </w:rPr>
+    </w:lvl>
+    <w:lvl w:ilvl="3" w:tplc="04090001" w:tentative="1">
+      <w:start w:val="1"/>
+      <w:numFmt w:val="bullet"/>
+      <w:lvlText w:val=""/>
+      <w:lvlJc w:val="left"/>
+      <w:pPr>
+        <w:ind w:left="5040" w:hanging="360"/>
+      </w:pPr>
+      <w:rPr>
+        <w:rFonts w:ascii="Symbol" w:hAnsi="Symbol" w:hint="default"/>
+      </w:rPr>
+    </w:lvl>
+    <w:lvl w:ilvl="4" w:tplc="04090003" w:tentative="1">
+      <w:start w:val="1"/>
+      <w:numFmt w:val="bullet"/>
+      <w:lvlText w:val="o"/>
+      <w:lvlJc w:val="left"/>
+      <w:pPr>
+        <w:ind w:left="5760" w:hanging="360"/>
+      </w:pPr>
+      <w:rPr>
+        <w:rFonts w:ascii="Courier New" w:hAnsi="Courier New" w:cs="Courier New" w:hint="default"/>
+      </w:rPr>
+    </w:lvl>
+    <w:lvl w:ilvl="5" w:tplc="04090005" w:tentative="1">
+      <w:start w:val="1"/>
+      <w:numFmt w:val="bullet"/>
+      <w:lvlText w:val=""/>
+      <w:lvlJc w:val="left"/>
+      <w:pPr>
+        <w:ind w:left="6480" w:hanging="360"/>
+      </w:pPr>
+      <w:rPr>
+        <w:rFonts w:ascii="Wingdings" w:hAnsi="Wingdings" w:hint="default"/>
+      </w:rPr>
+    </w:lvl>
+    <w:lvl w:ilvl="6" w:tplc="04090001" w:tentative="1">
+      <w:start w:val="1"/>
+      <w:numFmt w:val="bullet"/>
+      <w:lvlText w:val=""/>
+      <w:lvlJc w:val="left"/>
+      <w:pPr>
+        <w:ind w:left="7200" w:hanging="360"/>
+      </w:pPr>
+      <w:rPr>
+        <w:rFonts w:ascii="Symbol" w:hAnsi="Symbol" w:hint="default"/>
+      </w:rPr>
+    </w:lvl>
+    <w:lvl w:ilvl="7" w:tplc="04090003" w:tentative="1">
+      <w:start w:val="1"/>
+      <w:numFmt w:val="bullet"/>
+      <w:lvlText w:val="o"/>
+      <w:lvlJc w:val="left"/>
+      <w:pPr>
+        <w:ind w:left="7920" w:hanging="360"/>
+      </w:pPr>
+      <w:rPr>
+        <w:rFonts w:ascii="Courier New" w:hAnsi="Courier New" w:cs="Courier New" w:hint="default"/>
+      </w:rPr>
+    </w:lvl>
+    <w:lvl w:ilvl="8" w:tplc="04090005" w:tentative="1">
+      <w:start w:val="1"/>
+      <w:numFmt w:val="bullet"/>
+      <w:lvlText w:val=""/>
+      <w:lvlJc w:val="left"/>
+      <w:pPr>
+        <w:ind w:left="8640" w:hanging="360"/>
+      </w:pPr>
+      <w:rPr>
+        <w:rFonts w:ascii="Wingdings" w:hAnsi="Wingdings" w:hint="default"/>
+      </w:rPr>
+    </w:lvl>
+  </w:abstractNum>
+  <w:abstractNum w:abstractNumId="2" w15:restartNumberingAfterBreak="0">
+    <w:nsid w:val="1BBE1123"/>
+    <w:multiLevelType w:val="hybridMultilevel"/>
+    <w:tmpl w:val="55A4FB86"/>
+    <w:lvl w:ilvl="0" w:tplc="8CA4E4A8">
+      <w:numFmt w:val="bullet"/>
+      <w:lvlText w:val="-"/>
+      <w:lvlJc w:val="left"/>
+      <w:pPr>
+        <w:ind w:left="3600" w:hanging="360"/>
+      </w:pPr>
+      <w:rPr>
+        <w:rFonts w:ascii="Arial" w:eastAsia="Arial" w:hAnsi="Arial" w:cs="Arial" w:hint="default"/>
+      </w:rPr>
+    </w:lvl>
+    <w:lvl w:ilvl="1" w:tplc="04090003" w:tentative="1">
+      <w:start w:val="1"/>
+      <w:numFmt w:val="bullet"/>
+      <w:lvlText w:val="o"/>
+      <w:lvlJc w:val="left"/>
+      <w:pPr>
+        <w:ind w:left="4320" w:hanging="360"/>
+      </w:pPr>
+      <w:rPr>
+        <w:rFonts w:ascii="Courier New" w:hAnsi="Courier New" w:cs="Courier New" w:hint="default"/>
+      </w:rPr>
+    </w:lvl>
+    <w:lvl w:ilvl="2" w:tplc="04090005" w:tentative="1">
+      <w:start w:val="1"/>
+      <w:numFmt w:val="bullet"/>
+      <w:lvlText w:val=""/>
+      <w:lvlJc w:val="left"/>
+      <w:pPr>
+        <w:ind w:left="5040" w:hanging="360"/>
+      </w:pPr>
+      <w:rPr>
+        <w:rFonts w:ascii="Wingdings" w:hAnsi="Wingdings" w:hint="default"/>
+      </w:rPr>
+    </w:lvl>
+    <w:lvl w:ilvl="3" w:tplc="04090001" w:tentative="1">
+      <w:start w:val="1"/>
+      <w:numFmt w:val="bullet"/>
+      <w:lvlText w:val=""/>
+      <w:lvlJc w:val="left"/>
+      <w:pPr>
+        <w:ind w:left="5760" w:hanging="360"/>
+      </w:pPr>
+      <w:rPr>
+        <w:rFonts w:ascii="Symbol" w:hAnsi="Symbol" w:hint="default"/>
+      </w:rPr>
+    </w:lvl>
+    <w:lvl w:ilvl="4" w:tplc="04090003" w:tentative="1">
+      <w:start w:val="1"/>
+      <w:numFmt w:val="bullet"/>
+      <w:lvlText w:val="o"/>
+      <w:lvlJc w:val="left"/>
+      <w:pPr>
+        <w:ind w:left="6480" w:hanging="360"/>
+      </w:pPr>
+      <w:rPr>
+        <w:rFonts w:ascii="Courier New" w:hAnsi="Courier New" w:cs="Courier New" w:hint="default"/>
+      </w:rPr>
+    </w:lvl>
+    <w:lvl w:ilvl="5" w:tplc="04090005" w:tentative="1">
+      <w:start w:val="1"/>
+      <w:numFmt w:val="bullet"/>
+      <w:lvlText w:val=""/>
+      <w:lvlJc w:val="left"/>
+      <w:pPr>
+        <w:ind w:left="7200" w:hanging="360"/>
+      </w:pPr>
+      <w:rPr>
+        <w:rFonts w:ascii="Wingdings" w:hAnsi="Wingdings" w:hint="default"/>
+      </w:rPr>
+    </w:lvl>
+    <w:lvl w:ilvl="6" w:tplc="04090001" w:tentative="1">
+      <w:start w:val="1"/>
+      <w:numFmt w:val="bullet"/>
+      <w:lvlText w:val=""/>
+      <w:lvlJc w:val="left"/>
+      <w:pPr>
+        <w:ind w:left="7920" w:hanging="360"/>
+      </w:pPr>
+      <w:rPr>
+        <w:rFonts w:ascii="Symbol" w:hAnsi="Symbol" w:hint="default"/>
+      </w:rPr>
+    </w:lvl>
+    <w:lvl w:ilvl="7" w:tplc="04090003" w:tentative="1">
+      <w:start w:val="1"/>
+      <w:numFmt w:val="bullet"/>
+      <w:lvlText w:val="o"/>
+      <w:lvlJc w:val="left"/>
+      <w:pPr>
+        <w:ind w:left="8640" w:hanging="360"/>
+      </w:pPr>
+      <w:rPr>
+        <w:rFonts w:ascii="Courier New" w:hAnsi="Courier New" w:cs="Courier New" w:hint="default"/>
+      </w:rPr>
+    </w:lvl>
+    <w:lvl w:ilvl="8" w:tplc="04090005" w:tentative="1">
+      <w:start w:val="1"/>
+      <w:numFmt w:val="bullet"/>
+      <w:lvlText w:val=""/>
+      <w:lvlJc w:val="left"/>
+      <w:pPr>
+        <w:ind w:left="9360" w:hanging="360"/>
+      </w:pPr>
+      <w:rPr>
+        <w:rFonts w:ascii="Wingdings" w:hAnsi="Wingdings" w:hint="default"/>
+      </w:rPr>
+    </w:lvl>
+  </w:abstractNum>
+  <w:abstractNum w:abstractNumId="3" w15:restartNumberingAfterBreak="0">
+    <w:nsid w:val="231346F7"/>
+    <w:multiLevelType w:val="hybridMultilevel"/>
+    <w:tmpl w:val="B8B0EABC"/>
+    <w:lvl w:ilvl="0" w:tplc="8CA4E4A8">
+      <w:numFmt w:val="bullet"/>
+      <w:lvlText w:val="-"/>
+      <w:lvlJc w:val="left"/>
+      <w:pPr>
+        <w:ind w:left="3600" w:hanging="360"/>
+      </w:pPr>
+      <w:rPr>
+        <w:rFonts w:ascii="Arial" w:eastAsia="Arial" w:hAnsi="Arial" w:cs="Arial" w:hint="default"/>
+      </w:rPr>
+    </w:lvl>
+    <w:lvl w:ilvl="1" w:tplc="04090003" w:tentative="1">
+      <w:start w:val="1"/>
+      <w:numFmt w:val="bullet"/>
+      <w:lvlText w:val="o"/>
+      <w:lvlJc w:val="left"/>
+      <w:pPr>
+        <w:ind w:left="4320" w:hanging="360"/>
+      </w:pPr>
+      <w:rPr>
+        <w:rFonts w:ascii="Courier New" w:hAnsi="Courier New" w:cs="Courier New" w:hint="default"/>
+      </w:rPr>
+    </w:lvl>
+    <w:lvl w:ilvl="2" w:tplc="04090005" w:tentative="1">
+      <w:start w:val="1"/>
+      <w:numFmt w:val="bullet"/>
+      <w:lvlText w:val=""/>
+      <w:lvlJc w:val="left"/>
+      <w:pPr>
+        <w:ind w:left="5040" w:hanging="360"/>
+      </w:pPr>
+      <w:rPr>
+        <w:rFonts w:ascii="Wingdings" w:hAnsi="Wingdings" w:hint="default"/>
+      </w:rPr>
+    </w:lvl>
+    <w:lvl w:ilvl="3" w:tplc="04090001" w:tentative="1">
+      <w:start w:val="1"/>
+      <w:numFmt w:val="bullet"/>
+      <w:lvlText w:val=""/>
+      <w:lvlJc w:val="left"/>
+      <w:pPr>
+        <w:ind w:left="5760" w:hanging="360"/>
+      </w:pPr>
+      <w:rPr>
+        <w:rFonts w:ascii="Symbol" w:hAnsi="Symbol" w:hint="default"/>
+      </w:rPr>
+    </w:lvl>
+    <w:lvl w:ilvl="4" w:tplc="04090003" w:tentative="1">
+      <w:start w:val="1"/>
+      <w:numFmt w:val="bullet"/>
+      <w:lvlText w:val="o"/>
+      <w:lvlJc w:val="left"/>
+      <w:pPr>
+        <w:ind w:left="6480" w:hanging="360"/>
+      </w:pPr>
+      <w:rPr>
+        <w:rFonts w:ascii="Courier New" w:hAnsi="Courier New" w:cs="Courier New" w:hint="default"/>
+      </w:rPr>
+    </w:lvl>
+    <w:lvl w:ilvl="5" w:tplc="04090005" w:tentative="1">
+      <w:start w:val="1"/>
+      <w:numFmt w:val="bullet"/>
+      <w:lvlText w:val=""/>
+      <w:lvlJc w:val="left"/>
+      <w:pPr>
+        <w:ind w:left="7200" w:hanging="360"/>
+      </w:pPr>
+      <w:rPr>
+        <w:rFonts w:ascii="Wingdings" w:hAnsi="Wingdings" w:hint="default"/>
+      </w:rPr>
+    </w:lvl>
+    <w:lvl w:ilvl="6" w:tplc="04090001" w:tentative="1">
+      <w:start w:val="1"/>
+      <w:numFmt w:val="bullet"/>
+      <w:lvlText w:val=""/>
+      <w:lvlJc w:val="left"/>
+      <w:pPr>
+        <w:ind w:left="7920" w:hanging="360"/>
+      </w:pPr>
+      <w:rPr>
+        <w:rFonts w:ascii="Symbol" w:hAnsi="Symbol" w:hint="default"/>
+      </w:rPr>
+    </w:lvl>
+    <w:lvl w:ilvl="7" w:tplc="04090003" w:tentative="1">
+      <w:start w:val="1"/>
+      <w:numFmt w:val="bullet"/>
+      <w:lvlText w:val="o"/>
+      <w:lvlJc w:val="left"/>
+      <w:pPr>
+        <w:ind w:left="8640" w:hanging="360"/>
+      </w:pPr>
+      <w:rPr>
+        <w:rFonts w:ascii="Courier New" w:hAnsi="Courier New" w:cs="Courier New" w:hint="default"/>
+      </w:rPr>
+    </w:lvl>
+    <w:lvl w:ilvl="8" w:tplc="04090005" w:tentative="1">
+      <w:start w:val="1"/>
+      <w:numFmt w:val="bullet"/>
+      <w:lvlText w:val=""/>
+      <w:lvlJc w:val="left"/>
+      <w:pPr>
+        <w:ind w:left="9360" w:hanging="360"/>
+      </w:pPr>
+      <w:rPr>
+        <w:rFonts w:ascii="Wingdings" w:hAnsi="Wingdings" w:hint="default"/>
+      </w:rPr>
+    </w:lvl>
+  </w:abstractNum>
+  <w:abstractNum w:abstractNumId="4" w15:restartNumberingAfterBreak="0">
     <w:nsid w:val="387106D4"/>
     <w:multiLevelType w:val="multilevel"/>
     <w:tmpl w:val="76D06748"/>
@@ -3139,7 +4456,119 @@
       </w:rPr>
     </w:lvl>
   </w:abstractNum>
-  <w:abstractNum w:abstractNumId="1" w15:restartNumberingAfterBreak="0">
+  <w:abstractNum w:abstractNumId="5" w15:restartNumberingAfterBreak="0">
+    <w:nsid w:val="428246B1"/>
+    <w:multiLevelType w:val="hybridMultilevel"/>
+    <w:tmpl w:val="831EAB10"/>
+    <w:lvl w:ilvl="0" w:tplc="8CA4E4A8">
+      <w:numFmt w:val="bullet"/>
+      <w:lvlText w:val="-"/>
+      <w:lvlJc w:val="left"/>
+      <w:pPr>
+        <w:ind w:left="3600" w:hanging="360"/>
+      </w:pPr>
+      <w:rPr>
+        <w:rFonts w:ascii="Arial" w:eastAsia="Arial" w:hAnsi="Arial" w:cs="Arial" w:hint="default"/>
+      </w:rPr>
+    </w:lvl>
+    <w:lvl w:ilvl="1" w:tplc="04090003" w:tentative="1">
+      <w:start w:val="1"/>
+      <w:numFmt w:val="bullet"/>
+      <w:lvlText w:val="o"/>
+      <w:lvlJc w:val="left"/>
+      <w:pPr>
+        <w:ind w:left="4320" w:hanging="360"/>
+      </w:pPr>
+      <w:rPr>
+        <w:rFonts w:ascii="Courier New" w:hAnsi="Courier New" w:cs="Courier New" w:hint="default"/>
+      </w:rPr>
+    </w:lvl>
+    <w:lvl w:ilvl="2" w:tplc="04090005" w:tentative="1">
+      <w:start w:val="1"/>
+      <w:numFmt w:val="bullet"/>
+      <w:lvlText w:val=""/>
+      <w:lvlJc w:val="left"/>
+      <w:pPr>
+        <w:ind w:left="5040" w:hanging="360"/>
+      </w:pPr>
+      <w:rPr>
+        <w:rFonts w:ascii="Wingdings" w:hAnsi="Wingdings" w:hint="default"/>
+      </w:rPr>
+    </w:lvl>
+    <w:lvl w:ilvl="3" w:tplc="04090001" w:tentative="1">
+      <w:start w:val="1"/>
+      <w:numFmt w:val="bullet"/>
+      <w:lvlText w:val=""/>
+      <w:lvlJc w:val="left"/>
+      <w:pPr>
+        <w:ind w:left="5760" w:hanging="360"/>
+      </w:pPr>
+      <w:rPr>
+        <w:rFonts w:ascii="Symbol" w:hAnsi="Symbol" w:hint="default"/>
+      </w:rPr>
+    </w:lvl>
+    <w:lvl w:ilvl="4" w:tplc="04090003" w:tentative="1">
+      <w:start w:val="1"/>
+      <w:numFmt w:val="bullet"/>
+      <w:lvlText w:val="o"/>
+      <w:lvlJc w:val="left"/>
+      <w:pPr>
+        <w:ind w:left="6480" w:hanging="360"/>
+      </w:pPr>
+      <w:rPr>
+        <w:rFonts w:ascii="Courier New" w:hAnsi="Courier New" w:cs="Courier New" w:hint="default"/>
+      </w:rPr>
+    </w:lvl>
+    <w:lvl w:ilvl="5" w:tplc="04090005" w:tentative="1">
+      <w:start w:val="1"/>
+      <w:numFmt w:val="bullet"/>
+      <w:lvlText w:val=""/>
+      <w:lvlJc w:val="left"/>
+      <w:pPr>
+        <w:ind w:left="7200" w:hanging="360"/>
+      </w:pPr>
+      <w:rPr>
+        <w:rFonts w:ascii="Wingdings" w:hAnsi="Wingdings" w:hint="default"/>
+      </w:rPr>
+    </w:lvl>
+    <w:lvl w:ilvl="6" w:tplc="04090001" w:tentative="1">
+      <w:start w:val="1"/>
+      <w:numFmt w:val="bullet"/>
+      <w:lvlText w:val=""/>
+      <w:lvlJc w:val="left"/>
+      <w:pPr>
+        <w:ind w:left="7920" w:hanging="360"/>
+      </w:pPr>
+      <w:rPr>
+        <w:rFonts w:ascii="Symbol" w:hAnsi="Symbol" w:hint="default"/>
+      </w:rPr>
+    </w:lvl>
+    <w:lvl w:ilvl="7" w:tplc="04090003" w:tentative="1">
+      <w:start w:val="1"/>
+      <w:numFmt w:val="bullet"/>
+      <w:lvlText w:val="o"/>
+      <w:lvlJc w:val="left"/>
+      <w:pPr>
+        <w:ind w:left="8640" w:hanging="360"/>
+      </w:pPr>
+      <w:rPr>
+        <w:rFonts w:ascii="Courier New" w:hAnsi="Courier New" w:cs="Courier New" w:hint="default"/>
+      </w:rPr>
+    </w:lvl>
+    <w:lvl w:ilvl="8" w:tplc="04090005" w:tentative="1">
+      <w:start w:val="1"/>
+      <w:numFmt w:val="bullet"/>
+      <w:lvlText w:val=""/>
+      <w:lvlJc w:val="left"/>
+      <w:pPr>
+        <w:ind w:left="9360" w:hanging="360"/>
+      </w:pPr>
+      <w:rPr>
+        <w:rFonts w:ascii="Wingdings" w:hAnsi="Wingdings" w:hint="default"/>
+      </w:rPr>
+    </w:lvl>
+  </w:abstractNum>
+  <w:abstractNum w:abstractNumId="6" w15:restartNumberingAfterBreak="0">
     <w:nsid w:val="57AA5524"/>
     <w:multiLevelType w:val="hybridMultilevel"/>
     <w:tmpl w:val="E0CC75EA"/>
@@ -3228,7 +4657,7 @@
       </w:pPr>
     </w:lvl>
   </w:abstractNum>
-  <w:abstractNum w:abstractNumId="2" w15:restartNumberingAfterBreak="0">
+  <w:abstractNum w:abstractNumId="7" w15:restartNumberingAfterBreak="0">
     <w:nsid w:val="57B044CA"/>
     <w:multiLevelType w:val="hybridMultilevel"/>
     <w:tmpl w:val="8A22B360"/>
@@ -3340,7 +4769,119 @@
       </w:rPr>
     </w:lvl>
   </w:abstractNum>
-  <w:abstractNum w:abstractNumId="3" w15:restartNumberingAfterBreak="0">
+  <w:abstractNum w:abstractNumId="8" w15:restartNumberingAfterBreak="0">
+    <w:nsid w:val="6164769C"/>
+    <w:multiLevelType w:val="hybridMultilevel"/>
+    <w:tmpl w:val="22AA4A38"/>
+    <w:lvl w:ilvl="0" w:tplc="8CA4E4A8">
+      <w:numFmt w:val="bullet"/>
+      <w:lvlText w:val="-"/>
+      <w:lvlJc w:val="left"/>
+      <w:pPr>
+        <w:ind w:left="3600" w:hanging="360"/>
+      </w:pPr>
+      <w:rPr>
+        <w:rFonts w:ascii="Arial" w:eastAsia="Arial" w:hAnsi="Arial" w:cs="Arial" w:hint="default"/>
+      </w:rPr>
+    </w:lvl>
+    <w:lvl w:ilvl="1" w:tplc="04090003" w:tentative="1">
+      <w:start w:val="1"/>
+      <w:numFmt w:val="bullet"/>
+      <w:lvlText w:val="o"/>
+      <w:lvlJc w:val="left"/>
+      <w:pPr>
+        <w:ind w:left="4320" w:hanging="360"/>
+      </w:pPr>
+      <w:rPr>
+        <w:rFonts w:ascii="Courier New" w:hAnsi="Courier New" w:cs="Courier New" w:hint="default"/>
+      </w:rPr>
+    </w:lvl>
+    <w:lvl w:ilvl="2" w:tplc="04090005" w:tentative="1">
+      <w:start w:val="1"/>
+      <w:numFmt w:val="bullet"/>
+      <w:lvlText w:val=""/>
+      <w:lvlJc w:val="left"/>
+      <w:pPr>
+        <w:ind w:left="5040" w:hanging="360"/>
+      </w:pPr>
+      <w:rPr>
+        <w:rFonts w:ascii="Wingdings" w:hAnsi="Wingdings" w:hint="default"/>
+      </w:rPr>
+    </w:lvl>
+    <w:lvl w:ilvl="3" w:tplc="04090001" w:tentative="1">
+      <w:start w:val="1"/>
+      <w:numFmt w:val="bullet"/>
+      <w:lvlText w:val=""/>
+      <w:lvlJc w:val="left"/>
+      <w:pPr>
+        <w:ind w:left="5760" w:hanging="360"/>
+      </w:pPr>
+      <w:rPr>
+        <w:rFonts w:ascii="Symbol" w:hAnsi="Symbol" w:hint="default"/>
+      </w:rPr>
+    </w:lvl>
+    <w:lvl w:ilvl="4" w:tplc="04090003" w:tentative="1">
+      <w:start w:val="1"/>
+      <w:numFmt w:val="bullet"/>
+      <w:lvlText w:val="o"/>
+      <w:lvlJc w:val="left"/>
+      <w:pPr>
+        <w:ind w:left="6480" w:hanging="360"/>
+      </w:pPr>
+      <w:rPr>
+        <w:rFonts w:ascii="Courier New" w:hAnsi="Courier New" w:cs="Courier New" w:hint="default"/>
+      </w:rPr>
+    </w:lvl>
+    <w:lvl w:ilvl="5" w:tplc="04090005" w:tentative="1">
+      <w:start w:val="1"/>
+      <w:numFmt w:val="bullet"/>
+      <w:lvlText w:val=""/>
+      <w:lvlJc w:val="left"/>
+      <w:pPr>
+        <w:ind w:left="7200" w:hanging="360"/>
+      </w:pPr>
+      <w:rPr>
+        <w:rFonts w:ascii="Wingdings" w:hAnsi="Wingdings" w:hint="default"/>
+      </w:rPr>
+    </w:lvl>
+    <w:lvl w:ilvl="6" w:tplc="04090001" w:tentative="1">
+      <w:start w:val="1"/>
+      <w:numFmt w:val="bullet"/>
+      <w:lvlText w:val=""/>
+      <w:lvlJc w:val="left"/>
+      <w:pPr>
+        <w:ind w:left="7920" w:hanging="360"/>
+      </w:pPr>
+      <w:rPr>
+        <w:rFonts w:ascii="Symbol" w:hAnsi="Symbol" w:hint="default"/>
+      </w:rPr>
+    </w:lvl>
+    <w:lvl w:ilvl="7" w:tplc="04090003" w:tentative="1">
+      <w:start w:val="1"/>
+      <w:numFmt w:val="bullet"/>
+      <w:lvlText w:val="o"/>
+      <w:lvlJc w:val="left"/>
+      <w:pPr>
+        <w:ind w:left="8640" w:hanging="360"/>
+      </w:pPr>
+      <w:rPr>
+        <w:rFonts w:ascii="Courier New" w:hAnsi="Courier New" w:cs="Courier New" w:hint="default"/>
+      </w:rPr>
+    </w:lvl>
+    <w:lvl w:ilvl="8" w:tplc="04090005" w:tentative="1">
+      <w:start w:val="1"/>
+      <w:numFmt w:val="bullet"/>
+      <w:lvlText w:val=""/>
+      <w:lvlJc w:val="left"/>
+      <w:pPr>
+        <w:ind w:left="9360" w:hanging="360"/>
+      </w:pPr>
+      <w:rPr>
+        <w:rFonts w:ascii="Wingdings" w:hAnsi="Wingdings" w:hint="default"/>
+      </w:rPr>
+    </w:lvl>
+  </w:abstractNum>
+  <w:abstractNum w:abstractNumId="9" w15:restartNumberingAfterBreak="0">
     <w:nsid w:val="6B7715C5"/>
     <w:multiLevelType w:val="hybridMultilevel"/>
     <w:tmpl w:val="C576D366"/>
@@ -3429,17 +4970,151 @@
       </w:pPr>
     </w:lvl>
   </w:abstractNum>
+  <w:abstractNum w:abstractNumId="10" w15:restartNumberingAfterBreak="0">
+    <w:nsid w:val="7831319C"/>
+    <w:multiLevelType w:val="hybridMultilevel"/>
+    <w:tmpl w:val="E2E4DB66"/>
+    <w:lvl w:ilvl="0" w:tplc="04090001">
+      <w:start w:val="1"/>
+      <w:numFmt w:val="bullet"/>
+      <w:lvlText w:val=""/>
+      <w:lvlJc w:val="left"/>
+      <w:pPr>
+        <w:ind w:left="720" w:hanging="360"/>
+      </w:pPr>
+      <w:rPr>
+        <w:rFonts w:ascii="Symbol" w:hAnsi="Symbol" w:hint="default"/>
+      </w:rPr>
+    </w:lvl>
+    <w:lvl w:ilvl="1" w:tplc="04090003" w:tentative="1">
+      <w:start w:val="1"/>
+      <w:numFmt w:val="bullet"/>
+      <w:lvlText w:val="o"/>
+      <w:lvlJc w:val="left"/>
+      <w:pPr>
+        <w:ind w:left="1440" w:hanging="360"/>
+      </w:pPr>
+      <w:rPr>
+        <w:rFonts w:ascii="Courier New" w:hAnsi="Courier New" w:cs="Courier New" w:hint="default"/>
+      </w:rPr>
+    </w:lvl>
+    <w:lvl w:ilvl="2" w:tplc="04090005" w:tentative="1">
+      <w:start w:val="1"/>
+      <w:numFmt w:val="bullet"/>
+      <w:lvlText w:val=""/>
+      <w:lvlJc w:val="left"/>
+      <w:pPr>
+        <w:ind w:left="2160" w:hanging="360"/>
+      </w:pPr>
+      <w:rPr>
+        <w:rFonts w:ascii="Wingdings" w:hAnsi="Wingdings" w:hint="default"/>
+      </w:rPr>
+    </w:lvl>
+    <w:lvl w:ilvl="3" w:tplc="04090001" w:tentative="1">
+      <w:start w:val="1"/>
+      <w:numFmt w:val="bullet"/>
+      <w:lvlText w:val=""/>
+      <w:lvlJc w:val="left"/>
+      <w:pPr>
+        <w:ind w:left="2880" w:hanging="360"/>
+      </w:pPr>
+      <w:rPr>
+        <w:rFonts w:ascii="Symbol" w:hAnsi="Symbol" w:hint="default"/>
+      </w:rPr>
+    </w:lvl>
+    <w:lvl w:ilvl="4" w:tplc="04090003" w:tentative="1">
+      <w:start w:val="1"/>
+      <w:numFmt w:val="bullet"/>
+      <w:lvlText w:val="o"/>
+      <w:lvlJc w:val="left"/>
+      <w:pPr>
+        <w:ind w:left="3600" w:hanging="360"/>
+      </w:pPr>
+      <w:rPr>
+        <w:rFonts w:ascii="Courier New" w:hAnsi="Courier New" w:cs="Courier New" w:hint="default"/>
+      </w:rPr>
+    </w:lvl>
+    <w:lvl w:ilvl="5" w:tplc="04090005" w:tentative="1">
+      <w:start w:val="1"/>
+      <w:numFmt w:val="bullet"/>
+      <w:lvlText w:val=""/>
+      <w:lvlJc w:val="left"/>
+      <w:pPr>
+        <w:ind w:left="4320" w:hanging="360"/>
+      </w:pPr>
+      <w:rPr>
+        <w:rFonts w:ascii="Wingdings" w:hAnsi="Wingdings" w:hint="default"/>
+      </w:rPr>
+    </w:lvl>
+    <w:lvl w:ilvl="6" w:tplc="04090001" w:tentative="1">
+      <w:start w:val="1"/>
+      <w:numFmt w:val="bullet"/>
+      <w:lvlText w:val=""/>
+      <w:lvlJc w:val="left"/>
+      <w:pPr>
+        <w:ind w:left="5040" w:hanging="360"/>
+      </w:pPr>
+      <w:rPr>
+        <w:rFonts w:ascii="Symbol" w:hAnsi="Symbol" w:hint="default"/>
+      </w:rPr>
+    </w:lvl>
+    <w:lvl w:ilvl="7" w:tplc="04090003" w:tentative="1">
+      <w:start w:val="1"/>
+      <w:numFmt w:val="bullet"/>
+      <w:lvlText w:val="o"/>
+      <w:lvlJc w:val="left"/>
+      <w:pPr>
+        <w:ind w:left="5760" w:hanging="360"/>
+      </w:pPr>
+      <w:rPr>
+        <w:rFonts w:ascii="Courier New" w:hAnsi="Courier New" w:cs="Courier New" w:hint="default"/>
+      </w:rPr>
+    </w:lvl>
+    <w:lvl w:ilvl="8" w:tplc="04090005" w:tentative="1">
+      <w:start w:val="1"/>
+      <w:numFmt w:val="bullet"/>
+      <w:lvlText w:val=""/>
+      <w:lvlJc w:val="left"/>
+      <w:pPr>
+        <w:ind w:left="6480" w:hanging="360"/>
+      </w:pPr>
+      <w:rPr>
+        <w:rFonts w:ascii="Wingdings" w:hAnsi="Wingdings" w:hint="default"/>
+      </w:rPr>
+    </w:lvl>
+  </w:abstractNum>
   <w:num w:numId="1">
+    <w:abstractNumId w:val="4"/>
+  </w:num>
+  <w:num w:numId="2">
+    <w:abstractNumId w:val="7"/>
+  </w:num>
+  <w:num w:numId="3">
+    <w:abstractNumId w:val="9"/>
+  </w:num>
+  <w:num w:numId="4">
+    <w:abstractNumId w:val="6"/>
+  </w:num>
+  <w:num w:numId="5">
+    <w:abstractNumId w:val="1"/>
+  </w:num>
+  <w:num w:numId="6">
+    <w:abstractNumId w:val="10"/>
+  </w:num>
+  <w:num w:numId="7">
+    <w:abstractNumId w:val="3"/>
+  </w:num>
+  <w:num w:numId="8">
+    <w:abstractNumId w:val="5"/>
+  </w:num>
+  <w:num w:numId="9">
+    <w:abstractNumId w:val="8"/>
+  </w:num>
+  <w:num w:numId="10">
     <w:abstractNumId w:val="0"/>
   </w:num>
-  <w:num w:numId="2">
+  <w:num w:numId="11">
     <w:abstractNumId w:val="2"/>
-  </w:num>
-  <w:num w:numId="3">
-    <w:abstractNumId w:val="3"/>
-  </w:num>
-  <w:num w:numId="4">
-    <w:abstractNumId w:val="1"/>
   </w:num>
 </w:numbering>
 </file>

</xml_diff>

<commit_message>
Skenario diupdate final + usecase diaram + skenario a1 - a3
</commit_message>
<xml_diff>
--- a/ManproDokumentasi.docx
+++ b/ManproDokumentasi.docx
@@ -811,10 +811,10 @@
           <w:noProof/>
         </w:rPr>
         <w:drawing>
-          <wp:inline distT="0" distB="0" distL="0" distR="0" wp14:anchorId="105A9D6B" wp14:editId="7F55D441">
-            <wp:extent cx="4705350" cy="2914650"/>
+          <wp:inline distT="0" distB="0" distL="0" distR="0" wp14:anchorId="5DE86A9E" wp14:editId="384F20FE">
+            <wp:extent cx="3200400" cy="3638550"/>
             <wp:effectExtent l="0" t="0" r="0" b="0"/>
-            <wp:docPr id="2" name="Picture 2"/>
+            <wp:docPr id="10" name="Picture 10"/>
             <wp:cNvGraphicFramePr>
               <a:graphicFrameLocks xmlns:a="http://schemas.openxmlformats.org/drawingml/2006/main" noChangeAspect="1"/>
             </wp:cNvGraphicFramePr>
@@ -822,7 +822,7 @@
               <a:graphicData uri="http://schemas.openxmlformats.org/drawingml/2006/picture">
                 <pic:pic xmlns:pic="http://schemas.openxmlformats.org/drawingml/2006/picture">
                   <pic:nvPicPr>
-                    <pic:cNvPr id="0" name="Untitled Diagram (1).png"/>
+                    <pic:cNvPr id="0" name="Untitled Diagram.png"/>
                     <pic:cNvPicPr/>
                   </pic:nvPicPr>
                   <pic:blipFill>
@@ -840,7 +840,7 @@
                   <pic:spPr>
                     <a:xfrm>
                       <a:off x="0" y="0"/>
-                      <a:ext cx="4705350" cy="2914650"/>
+                      <a:ext cx="3200400" cy="3638550"/>
                     </a:xfrm>
                     <a:prstGeom prst="rect">
                       <a:avLst/>
@@ -859,36 +859,7 @@
         <w:ind w:left="1800"/>
       </w:pPr>
     </w:p>
-    <w:p>
-      <w:pPr>
-        <w:pStyle w:val="ListParagraph"/>
-        <w:ind w:left="1800"/>
-      </w:pPr>
-    </w:p>
-    <w:p>
-      <w:pPr>
-        <w:pStyle w:val="ListParagraph"/>
-        <w:ind w:left="1800"/>
-      </w:pPr>
-    </w:p>
-    <w:p>
-      <w:pPr>
-        <w:pStyle w:val="ListParagraph"/>
-        <w:ind w:left="1800"/>
-      </w:pPr>
-    </w:p>
-    <w:p>
-      <w:pPr>
-        <w:pStyle w:val="ListParagraph"/>
-        <w:ind w:left="1800"/>
-      </w:pPr>
-    </w:p>
-    <w:p>
-      <w:pPr>
-        <w:pStyle w:val="ListParagraph"/>
-        <w:ind w:left="1800"/>
-      </w:pPr>
-    </w:p>
+    <w:p/>
     <w:p>
       <w:pPr>
         <w:numPr>
@@ -1144,6 +1115,441 @@
           <w:lang w:val="id-ID"/>
         </w:rPr>
         <w:t>Koneksi pada User atau website sedang bermasalah atau keduanya sedang bermasalah</w:t>
+      </w:r>
+    </w:p>
+    <w:p/>
+    <w:p>
+      <w:pPr>
+        <w:ind w:left="1440"/>
+      </w:pPr>
+      <w:r>
+        <w:rPr>
+          <w:lang w:val="id-ID"/>
+        </w:rPr>
+        <w:t>Nomor  fungsi: A</w:t>
+      </w:r>
+      <w:r>
+        <w:t>2</w:t>
+      </w:r>
+    </w:p>
+    <w:p>
+      <w:pPr>
+        <w:ind w:left="1440"/>
+      </w:pPr>
+      <w:r>
+        <w:rPr>
+          <w:lang w:val="id-ID"/>
+        </w:rPr>
+        <w:t xml:space="preserve">Nama use-case: Mengakses </w:t>
+      </w:r>
+      <w:r>
+        <w:t>Halaman login</w:t>
+      </w:r>
+    </w:p>
+    <w:p>
+      <w:pPr>
+        <w:ind w:left="1440"/>
+      </w:pPr>
+      <w:r>
+        <w:rPr>
+          <w:lang w:val="id-ID"/>
+        </w:rPr>
+        <w:t xml:space="preserve">Deskripsi: </w:t>
+      </w:r>
+      <w:r>
+        <w:t>-</w:t>
+      </w:r>
+    </w:p>
+    <w:p>
+      <w:pPr>
+        <w:ind w:left="1440"/>
+        <w:rPr>
+          <w:lang w:val="id-ID"/>
+        </w:rPr>
+      </w:pPr>
+      <w:r>
+        <w:rPr>
+          <w:lang w:val="id-ID"/>
+        </w:rPr>
+        <w:t>Aktor: Konsumen dan Admin</w:t>
+      </w:r>
+    </w:p>
+    <w:p>
+      <w:pPr>
+        <w:ind w:left="1440"/>
+      </w:pPr>
+      <w:r>
+        <w:rPr>
+          <w:lang w:val="id-ID"/>
+        </w:rPr>
+        <w:t xml:space="preserve">Pre-kondisi: </w:t>
+      </w:r>
+      <w:r>
+        <w:t>Aktor sudah ada di halaman index website</w:t>
+      </w:r>
+    </w:p>
+    <w:p>
+      <w:pPr>
+        <w:ind w:left="1440"/>
+        <w:rPr>
+          <w:lang w:val="id-ID"/>
+        </w:rPr>
+      </w:pPr>
+      <w:r>
+        <w:rPr>
+          <w:lang w:val="id-ID"/>
+        </w:rPr>
+        <w:t>Pos-kondisi: Aktor dapat melihat website sesuai permintaan</w:t>
+      </w:r>
+    </w:p>
+    <w:p>
+      <w:pPr>
+        <w:ind w:left="1440"/>
+        <w:rPr>
+          <w:lang w:val="id-ID"/>
+        </w:rPr>
+      </w:pPr>
+      <w:r>
+        <w:rPr>
+          <w:lang w:val="id-ID"/>
+        </w:rPr>
+        <w:t xml:space="preserve">Skenario: </w:t>
+      </w:r>
+    </w:p>
+    <w:p>
+      <w:pPr>
+        <w:pStyle w:val="ListParagraph"/>
+        <w:numPr>
+          <w:ilvl w:val="0"/>
+          <w:numId w:val="24"/>
+        </w:numPr>
+        <w:rPr>
+          <w:lang w:val="id-ID"/>
+        </w:rPr>
+      </w:pPr>
+      <w:r>
+        <w:t>Aktor mengklik tombol login di kanan atas pada bagian header website</w:t>
+      </w:r>
+    </w:p>
+    <w:p>
+      <w:pPr>
+        <w:pStyle w:val="ListParagraph"/>
+        <w:numPr>
+          <w:ilvl w:val="0"/>
+          <w:numId w:val="24"/>
+        </w:numPr>
+        <w:rPr>
+          <w:lang w:val="id-ID"/>
+        </w:rPr>
+      </w:pPr>
+      <w:r>
+        <w:t>Sistem mengirimkan halaman login sesuai permintaan aktor</w:t>
+      </w:r>
+    </w:p>
+    <w:p>
+      <w:pPr>
+        <w:pStyle w:val="ListParagraph"/>
+        <w:numPr>
+          <w:ilvl w:val="0"/>
+          <w:numId w:val="24"/>
+        </w:numPr>
+        <w:rPr>
+          <w:lang w:val="id-ID"/>
+        </w:rPr>
+      </w:pPr>
+      <w:r>
+        <w:t>Browser menampilkan halaman login</w:t>
+      </w:r>
+    </w:p>
+    <w:p>
+      <w:pPr>
+        <w:ind w:left="1440"/>
+        <w:rPr>
+          <w:lang w:val="id-ID"/>
+        </w:rPr>
+      </w:pPr>
+      <w:r>
+        <w:rPr>
+          <w:lang w:val="id-ID"/>
+        </w:rPr>
+        <w:t>Exception:</w:t>
+      </w:r>
+    </w:p>
+    <w:p>
+      <w:pPr>
+        <w:pStyle w:val="ListParagraph"/>
+        <w:numPr>
+          <w:ilvl w:val="0"/>
+          <w:numId w:val="23"/>
+        </w:numPr>
+        <w:rPr>
+          <w:lang w:val="id-ID"/>
+        </w:rPr>
+      </w:pPr>
+      <w:r>
+        <w:t>Aktor sudah login pada website sehingga tidak ada tombol login di kanan atas</w:t>
+      </w:r>
+    </w:p>
+    <w:p>
+      <w:pPr>
+        <w:ind w:left="1440"/>
+      </w:pPr>
+    </w:p>
+    <w:p>
+      <w:pPr>
+        <w:ind w:left="1440"/>
+      </w:pPr>
+      <w:r>
+        <w:rPr>
+          <w:lang w:val="id-ID"/>
+        </w:rPr>
+        <w:t>Nomor  fungsi: A</w:t>
+      </w:r>
+      <w:r>
+        <w:t>3</w:t>
+      </w:r>
+    </w:p>
+    <w:p>
+      <w:pPr>
+        <w:ind w:left="1440"/>
+      </w:pPr>
+      <w:r>
+        <w:rPr>
+          <w:lang w:val="id-ID"/>
+        </w:rPr>
+        <w:t xml:space="preserve">Nama use-case: </w:t>
+      </w:r>
+      <w:r>
+        <w:t>Mengubah data grafik</w:t>
+      </w:r>
+    </w:p>
+    <w:p>
+      <w:pPr>
+        <w:ind w:left="1440"/>
+      </w:pPr>
+      <w:r>
+        <w:rPr>
+          <w:lang w:val="id-ID"/>
+        </w:rPr>
+        <w:t xml:space="preserve">Deskripsi: </w:t>
+      </w:r>
+      <w:r>
+        <w:t>-</w:t>
+      </w:r>
+    </w:p>
+    <w:p>
+      <w:pPr>
+        <w:ind w:left="1440"/>
+        <w:rPr>
+          <w:lang w:val="id-ID"/>
+        </w:rPr>
+      </w:pPr>
+      <w:r>
+        <w:rPr>
+          <w:lang w:val="id-ID"/>
+        </w:rPr>
+        <w:t>Aktor: Admin</w:t>
+      </w:r>
+    </w:p>
+    <w:p>
+      <w:pPr>
+        <w:ind w:left="1440"/>
+      </w:pPr>
+      <w:r>
+        <w:rPr>
+          <w:lang w:val="id-ID"/>
+        </w:rPr>
+        <w:t xml:space="preserve">Pre-kondisi: </w:t>
+      </w:r>
+      <w:r>
+        <w:t xml:space="preserve">Aktor sudah melakukan login </w:t>
+      </w:r>
+    </w:p>
+    <w:p>
+      <w:pPr>
+        <w:ind w:left="1440"/>
+      </w:pPr>
+      <w:r>
+        <w:rPr>
+          <w:lang w:val="id-ID"/>
+        </w:rPr>
+        <w:t xml:space="preserve">Pos-kondisi: </w:t>
+      </w:r>
+      <w:r>
+        <w:t>Aktor berhasil menambah data pada grafik</w:t>
+      </w:r>
+    </w:p>
+    <w:p>
+      <w:pPr>
+        <w:ind w:left="1440"/>
+        <w:rPr>
+          <w:lang w:val="id-ID"/>
+        </w:rPr>
+      </w:pPr>
+      <w:r>
+        <w:rPr>
+          <w:lang w:val="id-ID"/>
+        </w:rPr>
+        <w:t xml:space="preserve">Skenario: </w:t>
+      </w:r>
+    </w:p>
+    <w:p>
+      <w:pPr>
+        <w:pStyle w:val="ListParagraph"/>
+        <w:numPr>
+          <w:ilvl w:val="0"/>
+          <w:numId w:val="25"/>
+        </w:numPr>
+      </w:pPr>
+      <w:r>
+        <w:t>Aktor membuka halaman admin</w:t>
+      </w:r>
+    </w:p>
+    <w:p>
+      <w:pPr>
+        <w:pStyle w:val="ListParagraph"/>
+        <w:numPr>
+          <w:ilvl w:val="0"/>
+          <w:numId w:val="25"/>
+        </w:numPr>
+      </w:pPr>
+      <w:r>
+        <w:t>Sistem mengarahkan aktor pada halaman admin</w:t>
+      </w:r>
+    </w:p>
+    <w:p>
+      <w:pPr>
+        <w:pStyle w:val="ListParagraph"/>
+        <w:numPr>
+          <w:ilvl w:val="0"/>
+          <w:numId w:val="25"/>
+        </w:numPr>
+      </w:pPr>
+      <w:r>
+        <w:t>Kemudian sistem memilih tombol data table</w:t>
+      </w:r>
+    </w:p>
+    <w:p>
+      <w:pPr>
+        <w:pStyle w:val="ListParagraph"/>
+        <w:numPr>
+          <w:ilvl w:val="0"/>
+          <w:numId w:val="25"/>
+        </w:numPr>
+      </w:pPr>
+      <w:r>
+        <w:t>Aktor menambahakan data pada input box yang tersedia</w:t>
+      </w:r>
+    </w:p>
+    <w:p>
+      <w:pPr>
+        <w:pStyle w:val="ListParagraph"/>
+        <w:numPr>
+          <w:ilvl w:val="0"/>
+          <w:numId w:val="25"/>
+        </w:numPr>
+      </w:pPr>
+      <w:r>
+        <w:t>Aktor menekan tombol tambah pada form input</w:t>
+      </w:r>
+    </w:p>
+    <w:p>
+      <w:pPr>
+        <w:pStyle w:val="ListParagraph"/>
+        <w:numPr>
+          <w:ilvl w:val="0"/>
+          <w:numId w:val="25"/>
+        </w:numPr>
+      </w:pPr>
+      <w:r>
+        <w:lastRenderedPageBreak/>
+        <w:t>Sistem menerima input dan menyimpannya pada MySQL Database</w:t>
+      </w:r>
+    </w:p>
+    <w:p>
+      <w:pPr>
+        <w:ind w:left="1440"/>
+        <w:rPr>
+          <w:lang w:val="id-ID"/>
+        </w:rPr>
+      </w:pPr>
+      <w:r>
+        <w:rPr>
+          <w:lang w:val="id-ID"/>
+        </w:rPr>
+        <w:t>Exception:</w:t>
+      </w:r>
+    </w:p>
+    <w:p>
+      <w:pPr>
+        <w:pStyle w:val="ListParagraph"/>
+        <w:numPr>
+          <w:ilvl w:val="0"/>
+          <w:numId w:val="27"/>
+        </w:numPr>
+      </w:pPr>
+      <w:r>
+        <w:t>Aktor membuka halaman admin</w:t>
+      </w:r>
+    </w:p>
+    <w:p>
+      <w:pPr>
+        <w:pStyle w:val="ListParagraph"/>
+        <w:numPr>
+          <w:ilvl w:val="0"/>
+          <w:numId w:val="27"/>
+        </w:numPr>
+      </w:pPr>
+      <w:r>
+        <w:t>Sistem mengarahkan aktor pada halaman admin</w:t>
+      </w:r>
+    </w:p>
+    <w:p>
+      <w:pPr>
+        <w:pStyle w:val="ListParagraph"/>
+        <w:numPr>
+          <w:ilvl w:val="0"/>
+          <w:numId w:val="27"/>
+        </w:numPr>
+      </w:pPr>
+      <w:r>
+        <w:t>Kemudian sistem memilih tombol data table</w:t>
+      </w:r>
+    </w:p>
+    <w:p>
+      <w:pPr>
+        <w:pStyle w:val="ListParagraph"/>
+        <w:numPr>
+          <w:ilvl w:val="0"/>
+          <w:numId w:val="27"/>
+        </w:numPr>
+      </w:pPr>
+      <w:r>
+        <w:t>Aktor menambahakan data pada input box yang tersedia</w:t>
+      </w:r>
+    </w:p>
+    <w:p>
+      <w:pPr>
+        <w:pStyle w:val="ListParagraph"/>
+        <w:numPr>
+          <w:ilvl w:val="0"/>
+          <w:numId w:val="27"/>
+        </w:numPr>
+      </w:pPr>
+      <w:r>
+        <w:t>Aktor menekan tombol tambah pada form input</w:t>
+      </w:r>
+    </w:p>
+    <w:p>
+      <w:pPr>
+        <w:pStyle w:val="ListParagraph"/>
+        <w:numPr>
+          <w:ilvl w:val="0"/>
+          <w:numId w:val="27"/>
+        </w:numPr>
+      </w:pPr>
+      <w:r>
+        <w:t>Sistem menolak input karena terdapat data yang wajib diisi tetapi masih kosong</w:t>
       </w:r>
     </w:p>
     <w:p>
@@ -1400,32 +1806,83 @@
     </w:p>
     <w:p>
       <w:pPr>
-        <w:ind w:left="2160"/>
-        <w:jc w:val="both"/>
-        <w:rPr>
-          <w:b/>
-        </w:rPr>
-      </w:pPr>
-    </w:p>
-    <w:p>
-      <w:pPr>
-        <w:ind w:left="2160"/>
-        <w:rPr>
-          <w:b/>
-        </w:rPr>
-      </w:pPr>
-    </w:p>
-    <w:p>
-      <w:pPr>
-        <w:ind w:left="2160"/>
-        <w:rPr>
-          <w:b/>
-        </w:rPr>
-      </w:pPr>
-    </w:p>
-    <w:p>
-      <w:pPr>
-        <w:ind w:left="2160"/>
+        <w:rPr>
+          <w:b/>
+        </w:rPr>
+      </w:pPr>
+    </w:p>
+    <w:p>
+      <w:pPr>
+        <w:rPr>
+          <w:b/>
+        </w:rPr>
+      </w:pPr>
+    </w:p>
+    <w:p>
+      <w:pPr>
+        <w:rPr>
+          <w:b/>
+        </w:rPr>
+      </w:pPr>
+    </w:p>
+    <w:p>
+      <w:pPr>
+        <w:rPr>
+          <w:b/>
+        </w:rPr>
+      </w:pPr>
+    </w:p>
+    <w:p>
+      <w:pPr>
+        <w:rPr>
+          <w:b/>
+        </w:rPr>
+      </w:pPr>
+    </w:p>
+    <w:p>
+      <w:pPr>
+        <w:rPr>
+          <w:b/>
+        </w:rPr>
+      </w:pPr>
+    </w:p>
+    <w:p>
+      <w:pPr>
+        <w:rPr>
+          <w:b/>
+        </w:rPr>
+      </w:pPr>
+    </w:p>
+    <w:p>
+      <w:pPr>
+        <w:rPr>
+          <w:b/>
+        </w:rPr>
+      </w:pPr>
+    </w:p>
+    <w:p>
+      <w:pPr>
+        <w:rPr>
+          <w:b/>
+        </w:rPr>
+      </w:pPr>
+    </w:p>
+    <w:p>
+      <w:pPr>
+        <w:rPr>
+          <w:b/>
+        </w:rPr>
+      </w:pPr>
+    </w:p>
+    <w:p>
+      <w:pPr>
+        <w:rPr>
+          <w:b/>
+        </w:rPr>
+      </w:pPr>
+    </w:p>
+    <w:p>
+      <w:pPr>
         <w:rPr>
           <w:b/>
         </w:rPr>
@@ -2434,6 +2891,15 @@
     </w:p>
     <w:p>
       <w:pPr>
+        <w:pStyle w:val="ListParagraph"/>
+        <w:ind w:left="3240"/>
+        <w:rPr>
+          <w:b/>
+        </w:rPr>
+      </w:pPr>
+    </w:p>
+    <w:p>
+      <w:pPr>
         <w:numPr>
           <w:ilvl w:val="2"/>
           <w:numId w:val="1"/>
@@ -2647,6 +3113,7 @@
         <w:rPr>
           <w:bCs/>
         </w:rPr>
+        <w:lastRenderedPageBreak/>
         <w:t>_con</w:t>
       </w:r>
       <w:r>
@@ -2684,258 +3151,869 @@
         <w:rPr>
           <w:bCs/>
         </w:rPr>
+        <w:t xml:space="preserve">getid() : </w:t>
+      </w:r>
+      <w:r>
+        <w:rPr>
+          <w:bCs/>
+        </w:rPr>
+        <w:t>getter dari variabel id pada patient.php</w:t>
+      </w:r>
+    </w:p>
+    <w:p>
+      <w:pPr>
+        <w:pStyle w:val="ListParagraph"/>
+        <w:numPr>
+          <w:ilvl w:val="0"/>
+          <w:numId w:val="19"/>
+        </w:numPr>
+        <w:ind w:left="3510"/>
+        <w:rPr>
+          <w:bCs/>
+        </w:rPr>
+      </w:pPr>
+      <w:r>
+        <w:rPr>
+          <w:bCs/>
+        </w:rPr>
+        <w:t xml:space="preserve">getsex() : </w:t>
+      </w:r>
+      <w:r>
+        <w:rPr>
+          <w:bCs/>
+        </w:rPr>
+        <w:t xml:space="preserve">getter dari variabel </w:t>
+      </w:r>
+      <w:r>
+        <w:rPr>
+          <w:bCs/>
+        </w:rPr>
+        <w:t>sex</w:t>
+      </w:r>
+      <w:r>
+        <w:rPr>
+          <w:bCs/>
+        </w:rPr>
+        <w:t xml:space="preserve"> pada patient.php</w:t>
+      </w:r>
+    </w:p>
+    <w:p>
+      <w:pPr>
+        <w:pStyle w:val="ListParagraph"/>
+        <w:numPr>
+          <w:ilvl w:val="0"/>
+          <w:numId w:val="19"/>
+        </w:numPr>
+        <w:ind w:left="3510"/>
+        <w:rPr>
+          <w:bCs/>
+        </w:rPr>
+      </w:pPr>
+      <w:r>
+        <w:rPr>
+          <w:bCs/>
+        </w:rPr>
+        <w:t xml:space="preserve">getage() : </w:t>
+      </w:r>
+      <w:r>
+        <w:rPr>
+          <w:bCs/>
+        </w:rPr>
+        <w:t xml:space="preserve">getter dari variabel </w:t>
+      </w:r>
+      <w:r>
+        <w:rPr>
+          <w:bCs/>
+        </w:rPr>
+        <w:t>age</w:t>
+      </w:r>
+      <w:r>
+        <w:rPr>
+          <w:bCs/>
+        </w:rPr>
+        <w:t xml:space="preserve"> pada patient.php</w:t>
+      </w:r>
+    </w:p>
+    <w:p>
+      <w:pPr>
+        <w:pStyle w:val="ListParagraph"/>
+        <w:numPr>
+          <w:ilvl w:val="0"/>
+          <w:numId w:val="19"/>
+        </w:numPr>
+        <w:ind w:left="3510"/>
+        <w:rPr>
+          <w:bCs/>
+        </w:rPr>
+      </w:pPr>
+      <w:r>
+        <w:rPr>
+          <w:bCs/>
+        </w:rPr>
+        <w:t xml:space="preserve">getcountry() : </w:t>
+      </w:r>
+      <w:r>
+        <w:rPr>
+          <w:bCs/>
+        </w:rPr>
+        <w:t xml:space="preserve">getter dari variabel </w:t>
+      </w:r>
+      <w:r>
+        <w:rPr>
+          <w:bCs/>
+        </w:rPr>
+        <w:t>country</w:t>
+      </w:r>
+      <w:r>
+        <w:rPr>
+          <w:bCs/>
+        </w:rPr>
+        <w:t xml:space="preserve"> pada patient.php</w:t>
+      </w:r>
+    </w:p>
+    <w:p>
+      <w:pPr>
+        <w:pStyle w:val="ListParagraph"/>
+        <w:numPr>
+          <w:ilvl w:val="0"/>
+          <w:numId w:val="19"/>
+        </w:numPr>
+        <w:ind w:left="3510"/>
+        <w:rPr>
+          <w:bCs/>
+        </w:rPr>
+      </w:pPr>
+      <w:r>
+        <w:rPr>
+          <w:bCs/>
+        </w:rPr>
+        <w:t xml:space="preserve">getprovince() : </w:t>
+      </w:r>
+      <w:r>
+        <w:rPr>
+          <w:bCs/>
+        </w:rPr>
+        <w:t>getter dari variabel province pada patient.php</w:t>
+      </w:r>
+    </w:p>
+    <w:p>
+      <w:pPr>
+        <w:pStyle w:val="ListParagraph"/>
+        <w:numPr>
+          <w:ilvl w:val="0"/>
+          <w:numId w:val="19"/>
+        </w:numPr>
+        <w:ind w:left="3510"/>
+        <w:rPr>
+          <w:bCs/>
+        </w:rPr>
+      </w:pPr>
+      <w:r>
+        <w:rPr>
+          <w:bCs/>
+        </w:rPr>
+        <w:t xml:space="preserve">getcity() : </w:t>
+      </w:r>
+      <w:r>
+        <w:rPr>
+          <w:bCs/>
+        </w:rPr>
+        <w:t>getter dari variabel city pada patient.php</w:t>
+      </w:r>
+    </w:p>
+    <w:p>
+      <w:pPr>
+        <w:pStyle w:val="ListParagraph"/>
+        <w:numPr>
+          <w:ilvl w:val="0"/>
+          <w:numId w:val="19"/>
+        </w:numPr>
+        <w:ind w:left="3510"/>
+        <w:rPr>
+          <w:bCs/>
+        </w:rPr>
+      </w:pPr>
+      <w:r>
+        <w:rPr>
+          <w:bCs/>
+        </w:rPr>
+        <w:t xml:space="preserve">getinfection_case() : </w:t>
+      </w:r>
+      <w:r>
+        <w:rPr>
+          <w:bCs/>
+        </w:rPr>
+        <w:t>getter dari variabel infection_case pada patient.php</w:t>
+      </w:r>
+    </w:p>
+    <w:p>
+      <w:pPr>
+        <w:pStyle w:val="ListParagraph"/>
+        <w:numPr>
+          <w:ilvl w:val="0"/>
+          <w:numId w:val="19"/>
+        </w:numPr>
+        <w:ind w:left="3510"/>
+        <w:rPr>
+          <w:bCs/>
+        </w:rPr>
+      </w:pPr>
+      <w:r>
+        <w:rPr>
+          <w:bCs/>
+        </w:rPr>
+        <w:t xml:space="preserve">getconfirmdate() : </w:t>
+      </w:r>
+      <w:r>
+        <w:rPr>
+          <w:bCs/>
+        </w:rPr>
+        <w:t>getter dari variabel confirmdate pada patient.php</w:t>
+      </w:r>
+    </w:p>
+    <w:p>
+      <w:pPr>
+        <w:pStyle w:val="ListParagraph"/>
+        <w:numPr>
+          <w:ilvl w:val="0"/>
+          <w:numId w:val="19"/>
+        </w:numPr>
+        <w:ind w:left="3510"/>
+        <w:rPr>
+          <w:bCs/>
+        </w:rPr>
+      </w:pPr>
+      <w:r>
+        <w:rPr>
+          <w:bCs/>
+        </w:rPr>
+        <w:t xml:space="preserve">getstate() : </w:t>
+      </w:r>
+      <w:r>
+        <w:rPr>
+          <w:bCs/>
+        </w:rPr>
+        <w:t>getter dari variabel state pada patient.php</w:t>
+      </w:r>
+    </w:p>
+    <w:p>
+      <w:pPr>
+        <w:pStyle w:val="ListParagraph"/>
+        <w:numPr>
+          <w:ilvl w:val="0"/>
+          <w:numId w:val="15"/>
+        </w:numPr>
+        <w:ind w:left="3240"/>
+        <w:rPr>
+          <w:b/>
+        </w:rPr>
+      </w:pPr>
+      <w:r>
+        <w:rPr>
+          <w:b/>
+        </w:rPr>
+        <w:t>policy</w:t>
+      </w:r>
+      <w:r>
+        <w:rPr>
+          <w:b/>
+        </w:rPr>
+        <w:t>.php</w:t>
+      </w:r>
+      <w:r>
+        <w:rPr>
+          <w:b/>
+        </w:rPr>
+        <w:t xml:space="preserve"> : </w:t>
+      </w:r>
+    </w:p>
+    <w:p>
+      <w:pPr>
+        <w:pStyle w:val="ListParagraph"/>
+        <w:numPr>
+          <w:ilvl w:val="0"/>
+          <w:numId w:val="21"/>
+        </w:numPr>
+        <w:ind w:left="3510"/>
+        <w:rPr>
+          <w:b/>
+        </w:rPr>
+      </w:pPr>
+      <w:r>
+        <w:rPr>
+          <w:bCs/>
+        </w:rPr>
+        <w:t xml:space="preserve">_construct() : </w:t>
+      </w:r>
+      <w:r>
+        <w:rPr>
+          <w:bCs/>
+        </w:rPr>
+        <w:t>untuk memodelkan kelas policy.php</w:t>
+      </w:r>
+    </w:p>
+    <w:p>
+      <w:pPr>
+        <w:pStyle w:val="ListParagraph"/>
+        <w:numPr>
+          <w:ilvl w:val="0"/>
+          <w:numId w:val="21"/>
+        </w:numPr>
+        <w:ind w:left="3510"/>
+        <w:rPr>
+          <w:b/>
+        </w:rPr>
+      </w:pPr>
+      <w:r>
+        <w:rPr>
+          <w:bCs/>
+        </w:rPr>
+        <w:t xml:space="preserve">getpolicyid() : </w:t>
+      </w:r>
+      <w:r>
+        <w:rPr>
+          <w:bCs/>
+        </w:rPr>
+        <w:t>getter dari variabel policyid pada policy.php</w:t>
+      </w:r>
+    </w:p>
+    <w:p>
+      <w:pPr>
+        <w:pStyle w:val="ListParagraph"/>
+        <w:numPr>
+          <w:ilvl w:val="0"/>
+          <w:numId w:val="21"/>
+        </w:numPr>
+        <w:ind w:left="3510"/>
+        <w:rPr>
+          <w:b/>
+        </w:rPr>
+      </w:pPr>
+      <w:r>
+        <w:rPr>
+          <w:bCs/>
+        </w:rPr>
+        <w:t xml:space="preserve">getcountry() : </w:t>
+      </w:r>
+      <w:r>
+        <w:rPr>
+          <w:bCs/>
+        </w:rPr>
+        <w:t>getter dari variabel country pada policy.php</w:t>
+      </w:r>
+    </w:p>
+    <w:p>
+      <w:pPr>
+        <w:pStyle w:val="ListParagraph"/>
+        <w:numPr>
+          <w:ilvl w:val="0"/>
+          <w:numId w:val="21"/>
+        </w:numPr>
+        <w:ind w:left="3510"/>
+        <w:rPr>
+          <w:b/>
+        </w:rPr>
+      </w:pPr>
+      <w:r>
+        <w:rPr>
+          <w:bCs/>
+        </w:rPr>
+        <w:t xml:space="preserve">gettype() : </w:t>
+      </w:r>
+      <w:r>
+        <w:rPr>
+          <w:bCs/>
+        </w:rPr>
+        <w:t>getter dari variabel type pada policy.php</w:t>
+      </w:r>
+    </w:p>
+    <w:p>
+      <w:pPr>
+        <w:pStyle w:val="ListParagraph"/>
+        <w:numPr>
+          <w:ilvl w:val="0"/>
+          <w:numId w:val="21"/>
+        </w:numPr>
+        <w:ind w:left="3510"/>
+        <w:rPr>
+          <w:b/>
+        </w:rPr>
+      </w:pPr>
+      <w:r>
+        <w:rPr>
+          <w:bCs/>
+        </w:rPr>
+        <w:t xml:space="preserve">getgovpolicy() : </w:t>
+      </w:r>
+      <w:r>
+        <w:rPr>
+          <w:bCs/>
+        </w:rPr>
+        <w:t>getter dari variabel govpolicy pada policy.php</w:t>
+      </w:r>
+    </w:p>
+    <w:p>
+      <w:pPr>
+        <w:pStyle w:val="ListParagraph"/>
+        <w:numPr>
+          <w:ilvl w:val="0"/>
+          <w:numId w:val="21"/>
+        </w:numPr>
+        <w:ind w:left="3510"/>
+        <w:rPr>
+          <w:b/>
+        </w:rPr>
+      </w:pPr>
+      <w:r>
+        <w:rPr>
+          <w:bCs/>
+        </w:rPr>
+        <w:t xml:space="preserve">getdetail() : </w:t>
+      </w:r>
+      <w:r>
+        <w:rPr>
+          <w:bCs/>
+        </w:rPr>
+        <w:t>getter dari variabel detail pada policy.php</w:t>
+      </w:r>
+    </w:p>
+    <w:p>
+      <w:pPr>
+        <w:pStyle w:val="ListParagraph"/>
+        <w:numPr>
+          <w:ilvl w:val="0"/>
+          <w:numId w:val="21"/>
+        </w:numPr>
+        <w:ind w:left="3510"/>
+        <w:rPr>
+          <w:b/>
+        </w:rPr>
+      </w:pPr>
+      <w:r>
+        <w:rPr>
+          <w:bCs/>
+        </w:rPr>
+        <w:t xml:space="preserve">getstartdate() : </w:t>
+      </w:r>
+      <w:r>
+        <w:rPr>
+          <w:bCs/>
+        </w:rPr>
+        <w:t>getter dari variabel startdate pada policy.php</w:t>
+      </w:r>
+    </w:p>
+    <w:p>
+      <w:pPr>
+        <w:pStyle w:val="ListParagraph"/>
+        <w:numPr>
+          <w:ilvl w:val="0"/>
+          <w:numId w:val="21"/>
+        </w:numPr>
+        <w:ind w:left="3510"/>
+        <w:rPr>
+          <w:b/>
+        </w:rPr>
+      </w:pPr>
+      <w:r>
+        <w:rPr>
+          <w:bCs/>
+        </w:rPr>
+        <w:t>getenddate() :</w:t>
+      </w:r>
+      <w:r>
+        <w:rPr>
+          <w:bCs/>
+        </w:rPr>
+        <w:t xml:space="preserve"> getter dari variabel enddate pada policy.php</w:t>
+      </w:r>
+    </w:p>
+    <w:p>
+      <w:pPr>
+        <w:pStyle w:val="ListParagraph"/>
+        <w:numPr>
+          <w:ilvl w:val="0"/>
+          <w:numId w:val="15"/>
+        </w:numPr>
+        <w:ind w:left="3240"/>
+        <w:rPr>
+          <w:b/>
+        </w:rPr>
+      </w:pPr>
+      <w:r>
+        <w:rPr>
+          <w:b/>
+        </w:rPr>
+        <w:t>ProvinceDetails</w:t>
+      </w:r>
+      <w:r>
+        <w:rPr>
+          <w:b/>
+        </w:rPr>
+        <w:t>.php</w:t>
+      </w:r>
+      <w:r>
+        <w:rPr>
+          <w:b/>
+        </w:rPr>
+        <w:t xml:space="preserve"> : </w:t>
+      </w:r>
+    </w:p>
+    <w:p>
+      <w:pPr>
+        <w:pStyle w:val="ListParagraph"/>
+        <w:numPr>
+          <w:ilvl w:val="0"/>
+          <w:numId w:val="18"/>
+        </w:numPr>
+        <w:ind w:left="3510"/>
+        <w:rPr>
+          <w:bCs/>
+        </w:rPr>
+      </w:pPr>
+      <w:r>
+        <w:rPr>
+          <w:bCs/>
+        </w:rPr>
+        <w:t xml:space="preserve">_construct() : </w:t>
+      </w:r>
+      <w:r>
+        <w:rPr>
+          <w:bCs/>
+        </w:rPr>
+        <w:t>untuk memodelkan kelas ProvinceDetails.php</w:t>
+      </w:r>
+    </w:p>
+    <w:p>
+      <w:pPr>
+        <w:pStyle w:val="ListParagraph"/>
+        <w:numPr>
+          <w:ilvl w:val="0"/>
+          <w:numId w:val="18"/>
+        </w:numPr>
+        <w:ind w:left="3510"/>
+        <w:rPr>
+          <w:bCs/>
+        </w:rPr>
+      </w:pPr>
+      <w:r>
+        <w:rPr>
+          <w:bCs/>
+        </w:rPr>
+        <w:t xml:space="preserve">getProvince() : </w:t>
+      </w:r>
+      <w:r>
+        <w:rPr>
+          <w:bCs/>
+        </w:rPr>
+        <w:t>getter dari variabel Province pada ProvinceDetails.php</w:t>
+      </w:r>
+    </w:p>
+    <w:p>
+      <w:pPr>
+        <w:pStyle w:val="ListParagraph"/>
+        <w:numPr>
+          <w:ilvl w:val="0"/>
+          <w:numId w:val="18"/>
+        </w:numPr>
+        <w:ind w:left="3510"/>
+        <w:rPr>
+          <w:bCs/>
+        </w:rPr>
+      </w:pPr>
+      <w:r>
+        <w:rPr>
+          <w:bCs/>
+        </w:rPr>
+        <w:t xml:space="preserve">getConfirmed() : </w:t>
+      </w:r>
+      <w:r>
+        <w:rPr>
+          <w:bCs/>
+        </w:rPr>
+        <w:t>getter dari variabel Confirmed pada ProvinceDetails.php</w:t>
+      </w:r>
+    </w:p>
+    <w:p>
+      <w:pPr>
+        <w:pStyle w:val="ListParagraph"/>
+        <w:numPr>
+          <w:ilvl w:val="0"/>
+          <w:numId w:val="18"/>
+        </w:numPr>
+        <w:ind w:left="3510"/>
+        <w:rPr>
+          <w:bCs/>
+        </w:rPr>
+      </w:pPr>
+      <w:r>
+        <w:rPr>
+          <w:bCs/>
+        </w:rPr>
+        <w:t xml:space="preserve">getRecovered() : </w:t>
+      </w:r>
+      <w:r>
+        <w:rPr>
+          <w:bCs/>
+        </w:rPr>
+        <w:t>getter dari variabel Recovered pada ProvinceDetails.php</w:t>
+      </w:r>
+    </w:p>
+    <w:p>
+      <w:pPr>
+        <w:pStyle w:val="ListParagraph"/>
+        <w:numPr>
+          <w:ilvl w:val="0"/>
+          <w:numId w:val="18"/>
+        </w:numPr>
+        <w:ind w:left="3510"/>
+        <w:rPr>
+          <w:bCs/>
+        </w:rPr>
+      </w:pPr>
+      <w:r>
+        <w:rPr>
+          <w:bCs/>
+        </w:rPr>
+        <w:t xml:space="preserve">getDeceased() : </w:t>
+      </w:r>
+      <w:r>
+        <w:rPr>
+          <w:bCs/>
+        </w:rPr>
+        <w:t>getter dari variabel Deceased pada ProvinceDetails.php</w:t>
+      </w:r>
+    </w:p>
+    <w:p>
+      <w:pPr>
+        <w:pStyle w:val="ListParagraph"/>
+        <w:numPr>
+          <w:ilvl w:val="0"/>
+          <w:numId w:val="18"/>
+        </w:numPr>
+        <w:ind w:left="3510"/>
+        <w:rPr>
+          <w:bCs/>
+        </w:rPr>
+      </w:pPr>
+      <w:r>
+        <w:rPr>
+          <w:bCs/>
+        </w:rPr>
+        <w:t xml:space="preserve">getCoordinate() : </w:t>
+      </w:r>
+      <w:r>
+        <w:rPr>
+          <w:bCs/>
+        </w:rPr>
+        <w:t>getter dari variabel Coordinate pada ProvinceDetails.php</w:t>
+      </w:r>
+    </w:p>
+    <w:p>
+      <w:pPr>
+        <w:pStyle w:val="ListParagraph"/>
+        <w:numPr>
+          <w:ilvl w:val="0"/>
+          <w:numId w:val="15"/>
+        </w:numPr>
+        <w:ind w:left="3240"/>
+        <w:rPr>
+          <w:b/>
+        </w:rPr>
+      </w:pPr>
+      <w:r>
+        <w:rPr>
+          <w:b/>
+        </w:rPr>
+        <w:t>trends</w:t>
+      </w:r>
+      <w:r>
+        <w:rPr>
+          <w:b/>
+        </w:rPr>
+        <w:t>.php</w:t>
+      </w:r>
+      <w:r>
+        <w:rPr>
+          <w:b/>
+        </w:rPr>
+        <w:t xml:space="preserve"> : </w:t>
+      </w:r>
+    </w:p>
+    <w:p>
+      <w:pPr>
+        <w:pStyle w:val="ListParagraph"/>
+        <w:numPr>
+          <w:ilvl w:val="0"/>
+          <w:numId w:val="22"/>
+        </w:numPr>
+        <w:ind w:left="3510"/>
+        <w:rPr>
+          <w:bCs/>
+        </w:rPr>
+      </w:pPr>
+      <w:r>
+        <w:rPr>
+          <w:bCs/>
+        </w:rPr>
+        <w:t xml:space="preserve">_construct() : </w:t>
+      </w:r>
+      <w:r>
+        <w:rPr>
+          <w:bCs/>
+        </w:rPr>
+        <w:t>untuk memodelkan kelas trends.php</w:t>
+      </w:r>
+    </w:p>
+    <w:p>
+      <w:pPr>
+        <w:pStyle w:val="ListParagraph"/>
+        <w:numPr>
+          <w:ilvl w:val="0"/>
+          <w:numId w:val="22"/>
+        </w:numPr>
+        <w:ind w:left="3510"/>
+        <w:rPr>
+          <w:bCs/>
+        </w:rPr>
+      </w:pPr>
+      <w:r>
+        <w:rPr>
+          <w:bCs/>
+        </w:rPr>
+        <w:t xml:space="preserve">getdate() : </w:t>
+      </w:r>
+      <w:r>
+        <w:rPr>
+          <w:bCs/>
+        </w:rPr>
+        <w:t>getter dari variabel date pada trends.php</w:t>
+      </w:r>
+    </w:p>
+    <w:p>
+      <w:pPr>
+        <w:pStyle w:val="ListParagraph"/>
+        <w:numPr>
+          <w:ilvl w:val="0"/>
+          <w:numId w:val="22"/>
+        </w:numPr>
+        <w:ind w:left="3510"/>
+        <w:rPr>
+          <w:bCs/>
+        </w:rPr>
+      </w:pPr>
+      <w:r>
+        <w:rPr>
+          <w:bCs/>
+        </w:rPr>
+        <w:t xml:space="preserve">getcold() : </w:t>
+      </w:r>
+      <w:r>
+        <w:rPr>
+          <w:bCs/>
+        </w:rPr>
+        <w:t>getter dari variabel cold pada trends.php</w:t>
+      </w:r>
+    </w:p>
+    <w:p>
+      <w:pPr>
+        <w:pStyle w:val="ListParagraph"/>
+        <w:numPr>
+          <w:ilvl w:val="0"/>
+          <w:numId w:val="22"/>
+        </w:numPr>
+        <w:ind w:left="3510"/>
+        <w:rPr>
+          <w:bCs/>
+        </w:rPr>
+      </w:pPr>
+      <w:r>
+        <w:rPr>
+          <w:bCs/>
+        </w:rPr>
+        <w:t xml:space="preserve">getflu() : </w:t>
+      </w:r>
+      <w:r>
+        <w:rPr>
+          <w:bCs/>
+        </w:rPr>
+        <w:t>getter dari variabel flu pada trends.php</w:t>
+      </w:r>
+    </w:p>
+    <w:p>
+      <w:pPr>
+        <w:pStyle w:val="ListParagraph"/>
+        <w:numPr>
+          <w:ilvl w:val="0"/>
+          <w:numId w:val="22"/>
+        </w:numPr>
+        <w:ind w:left="3510"/>
+        <w:rPr>
+          <w:bCs/>
+        </w:rPr>
+      </w:pPr>
+      <w:r>
+        <w:rPr>
+          <w:bCs/>
+        </w:rPr>
+        <w:t xml:space="preserve">getpneumonia() : </w:t>
+      </w:r>
+      <w:r>
+        <w:rPr>
+          <w:bCs/>
+        </w:rPr>
+        <w:t>getter dari variabel pneumonia pada trends.php</w:t>
+      </w:r>
+    </w:p>
+    <w:p>
+      <w:pPr>
+        <w:pStyle w:val="ListParagraph"/>
+        <w:numPr>
+          <w:ilvl w:val="0"/>
+          <w:numId w:val="22"/>
+        </w:numPr>
+        <w:ind w:left="3510"/>
+        <w:rPr>
+          <w:bCs/>
+        </w:rPr>
+      </w:pPr>
+      <w:r>
+        <w:rPr>
+          <w:bCs/>
+        </w:rPr>
+        <w:t xml:space="preserve">getcoronavirus() : </w:t>
+      </w:r>
+      <w:r>
+        <w:rPr>
+          <w:bCs/>
+        </w:rPr>
+        <w:t>getter dari variabel coronavirus pada trends.php</w:t>
+      </w:r>
+    </w:p>
+    <w:p>
+      <w:pPr>
+        <w:pStyle w:val="ListParagraph"/>
+        <w:numPr>
+          <w:ilvl w:val="0"/>
+          <w:numId w:val="12"/>
+        </w:numPr>
+        <w:rPr>
+          <w:b/>
+        </w:rPr>
+      </w:pPr>
+      <w:r>
+        <w:rPr>
+          <w:b/>
+        </w:rPr>
         <w:lastRenderedPageBreak/>
-        <w:t xml:space="preserve">getid() : </w:t>
-      </w:r>
-      <w:r>
-        <w:rPr>
-          <w:bCs/>
-        </w:rPr>
-        <w:t>getter dari variabel id pada patient.php</w:t>
-      </w:r>
-    </w:p>
-    <w:p>
-      <w:pPr>
-        <w:pStyle w:val="ListParagraph"/>
-        <w:numPr>
-          <w:ilvl w:val="0"/>
-          <w:numId w:val="19"/>
-        </w:numPr>
-        <w:ind w:left="3510"/>
-        <w:rPr>
-          <w:bCs/>
-        </w:rPr>
-      </w:pPr>
-      <w:r>
-        <w:rPr>
-          <w:bCs/>
-        </w:rPr>
-        <w:t xml:space="preserve">getsex() : </w:t>
-      </w:r>
-      <w:r>
-        <w:rPr>
-          <w:bCs/>
-        </w:rPr>
-        <w:t xml:space="preserve">getter dari variabel </w:t>
-      </w:r>
-      <w:r>
-        <w:rPr>
-          <w:bCs/>
-        </w:rPr>
-        <w:t>sex</w:t>
-      </w:r>
-      <w:r>
-        <w:rPr>
-          <w:bCs/>
-        </w:rPr>
-        <w:t xml:space="preserve"> pada patient.php</w:t>
-      </w:r>
-    </w:p>
-    <w:p>
-      <w:pPr>
-        <w:pStyle w:val="ListParagraph"/>
-        <w:numPr>
-          <w:ilvl w:val="0"/>
-          <w:numId w:val="19"/>
-        </w:numPr>
-        <w:ind w:left="3510"/>
-        <w:rPr>
-          <w:bCs/>
-        </w:rPr>
-      </w:pPr>
-      <w:r>
-        <w:rPr>
-          <w:bCs/>
-        </w:rPr>
-        <w:t xml:space="preserve">getage() : </w:t>
-      </w:r>
-      <w:r>
-        <w:rPr>
-          <w:bCs/>
-        </w:rPr>
-        <w:t xml:space="preserve">getter dari variabel </w:t>
-      </w:r>
-      <w:r>
-        <w:rPr>
-          <w:bCs/>
-        </w:rPr>
-        <w:t>age</w:t>
-      </w:r>
-      <w:r>
-        <w:rPr>
-          <w:bCs/>
-        </w:rPr>
-        <w:t xml:space="preserve"> pada patient.php</w:t>
-      </w:r>
-    </w:p>
-    <w:p>
-      <w:pPr>
-        <w:pStyle w:val="ListParagraph"/>
-        <w:numPr>
-          <w:ilvl w:val="0"/>
-          <w:numId w:val="19"/>
-        </w:numPr>
-        <w:ind w:left="3510"/>
-        <w:rPr>
-          <w:bCs/>
-        </w:rPr>
-      </w:pPr>
-      <w:r>
-        <w:rPr>
-          <w:bCs/>
-        </w:rPr>
-        <w:t xml:space="preserve">getcountry() : </w:t>
-      </w:r>
-      <w:r>
-        <w:rPr>
-          <w:bCs/>
-        </w:rPr>
-        <w:t xml:space="preserve">getter dari variabel </w:t>
-      </w:r>
-      <w:r>
-        <w:rPr>
-          <w:bCs/>
-        </w:rPr>
-        <w:t>country</w:t>
-      </w:r>
-      <w:r>
-        <w:rPr>
-          <w:bCs/>
-        </w:rPr>
-        <w:t xml:space="preserve"> pada patient.php</w:t>
-      </w:r>
-    </w:p>
-    <w:p>
-      <w:pPr>
-        <w:pStyle w:val="ListParagraph"/>
-        <w:numPr>
-          <w:ilvl w:val="0"/>
-          <w:numId w:val="19"/>
-        </w:numPr>
-        <w:ind w:left="3510"/>
-        <w:rPr>
-          <w:bCs/>
-        </w:rPr>
-      </w:pPr>
-      <w:r>
-        <w:rPr>
-          <w:bCs/>
-        </w:rPr>
-        <w:t xml:space="preserve">getprovince() : </w:t>
-      </w:r>
-      <w:r>
-        <w:rPr>
-          <w:bCs/>
-        </w:rPr>
-        <w:t>getter dari variabel province pada patient.php</w:t>
-      </w:r>
-    </w:p>
-    <w:p>
-      <w:pPr>
-        <w:pStyle w:val="ListParagraph"/>
-        <w:numPr>
-          <w:ilvl w:val="0"/>
-          <w:numId w:val="19"/>
-        </w:numPr>
-        <w:ind w:left="3510"/>
-        <w:rPr>
-          <w:bCs/>
-        </w:rPr>
-      </w:pPr>
-      <w:r>
-        <w:rPr>
-          <w:bCs/>
-        </w:rPr>
-        <w:t xml:space="preserve">getcity() : </w:t>
-      </w:r>
-      <w:r>
-        <w:rPr>
-          <w:bCs/>
-        </w:rPr>
-        <w:t>getter dari variabel city pada patient.php</w:t>
-      </w:r>
-    </w:p>
-    <w:p>
-      <w:pPr>
-        <w:pStyle w:val="ListParagraph"/>
-        <w:numPr>
-          <w:ilvl w:val="0"/>
-          <w:numId w:val="19"/>
-        </w:numPr>
-        <w:ind w:left="3510"/>
-        <w:rPr>
-          <w:bCs/>
-        </w:rPr>
-      </w:pPr>
-      <w:r>
-        <w:rPr>
-          <w:bCs/>
-        </w:rPr>
-        <w:t xml:space="preserve">getinfection_case() : </w:t>
-      </w:r>
-      <w:r>
-        <w:rPr>
-          <w:bCs/>
-        </w:rPr>
-        <w:t>getter dari variabel infection_case pada patient.php</w:t>
-      </w:r>
-    </w:p>
-    <w:p>
-      <w:pPr>
-        <w:pStyle w:val="ListParagraph"/>
-        <w:numPr>
-          <w:ilvl w:val="0"/>
-          <w:numId w:val="19"/>
-        </w:numPr>
-        <w:ind w:left="3510"/>
-        <w:rPr>
-          <w:bCs/>
-        </w:rPr>
-      </w:pPr>
-      <w:r>
-        <w:rPr>
-          <w:bCs/>
-        </w:rPr>
-        <w:t xml:space="preserve">getconfirmdate() : </w:t>
-      </w:r>
-      <w:r>
-        <w:rPr>
-          <w:bCs/>
-        </w:rPr>
-        <w:t>getter dari variabel confirmdate pada patient.php</w:t>
-      </w:r>
-    </w:p>
-    <w:p>
-      <w:pPr>
-        <w:pStyle w:val="ListParagraph"/>
-        <w:numPr>
-          <w:ilvl w:val="0"/>
-          <w:numId w:val="19"/>
-        </w:numPr>
-        <w:ind w:left="3510"/>
-        <w:rPr>
-          <w:bCs/>
-        </w:rPr>
-      </w:pPr>
-      <w:r>
-        <w:rPr>
-          <w:bCs/>
-        </w:rPr>
-        <w:t xml:space="preserve">getstate() : </w:t>
-      </w:r>
-      <w:r>
-        <w:rPr>
-          <w:bCs/>
-        </w:rPr>
-        <w:t>getter dari variabel state pada patient.php</w:t>
-      </w:r>
-    </w:p>
-    <w:p>
-      <w:pPr>
-        <w:pStyle w:val="ListParagraph"/>
-        <w:numPr>
-          <w:ilvl w:val="0"/>
-          <w:numId w:val="15"/>
+        <w:t>Controller</w:t>
+      </w:r>
+    </w:p>
+    <w:p>
+      <w:pPr>
+        <w:pStyle w:val="ListParagraph"/>
+        <w:numPr>
+          <w:ilvl w:val="0"/>
+          <w:numId w:val="6"/>
         </w:numPr>
         <w:ind w:left="3240"/>
         <w:rPr>
@@ -2946,618 +4024,6 @@
         <w:rPr>
           <w:b/>
         </w:rPr>
-        <w:t>policy</w:t>
-      </w:r>
-      <w:r>
-        <w:rPr>
-          <w:b/>
-        </w:rPr>
-        <w:t>.php</w:t>
-      </w:r>
-      <w:r>
-        <w:rPr>
-          <w:b/>
-        </w:rPr>
-        <w:t xml:space="preserve"> : </w:t>
-      </w:r>
-    </w:p>
-    <w:p>
-      <w:pPr>
-        <w:pStyle w:val="ListParagraph"/>
-        <w:numPr>
-          <w:ilvl w:val="0"/>
-          <w:numId w:val="21"/>
-        </w:numPr>
-        <w:ind w:left="3510"/>
-        <w:rPr>
-          <w:b/>
-        </w:rPr>
-      </w:pPr>
-      <w:r>
-        <w:rPr>
-          <w:bCs/>
-        </w:rPr>
-        <w:t xml:space="preserve">_construct() : </w:t>
-      </w:r>
-      <w:r>
-        <w:rPr>
-          <w:bCs/>
-        </w:rPr>
-        <w:t>untuk memodelkan kelas policy.php</w:t>
-      </w:r>
-    </w:p>
-    <w:p>
-      <w:pPr>
-        <w:pStyle w:val="ListParagraph"/>
-        <w:numPr>
-          <w:ilvl w:val="0"/>
-          <w:numId w:val="21"/>
-        </w:numPr>
-        <w:ind w:left="3510"/>
-        <w:rPr>
-          <w:b/>
-        </w:rPr>
-      </w:pPr>
-      <w:r>
-        <w:rPr>
-          <w:bCs/>
-        </w:rPr>
-        <w:t xml:space="preserve">getpolicyid() : </w:t>
-      </w:r>
-      <w:r>
-        <w:rPr>
-          <w:bCs/>
-        </w:rPr>
-        <w:t>getter dari variabel policyid pada policy.php</w:t>
-      </w:r>
-    </w:p>
-    <w:p>
-      <w:pPr>
-        <w:pStyle w:val="ListParagraph"/>
-        <w:numPr>
-          <w:ilvl w:val="0"/>
-          <w:numId w:val="21"/>
-        </w:numPr>
-        <w:ind w:left="3510"/>
-        <w:rPr>
-          <w:b/>
-        </w:rPr>
-      </w:pPr>
-      <w:r>
-        <w:rPr>
-          <w:bCs/>
-        </w:rPr>
-        <w:t xml:space="preserve">getcountry() : </w:t>
-      </w:r>
-      <w:r>
-        <w:rPr>
-          <w:bCs/>
-        </w:rPr>
-        <w:t>getter dari variabel country pada policy.php</w:t>
-      </w:r>
-    </w:p>
-    <w:p>
-      <w:pPr>
-        <w:pStyle w:val="ListParagraph"/>
-        <w:numPr>
-          <w:ilvl w:val="0"/>
-          <w:numId w:val="21"/>
-        </w:numPr>
-        <w:ind w:left="3510"/>
-        <w:rPr>
-          <w:b/>
-        </w:rPr>
-      </w:pPr>
-      <w:r>
-        <w:rPr>
-          <w:bCs/>
-        </w:rPr>
-        <w:t xml:space="preserve">gettype() : </w:t>
-      </w:r>
-      <w:r>
-        <w:rPr>
-          <w:bCs/>
-        </w:rPr>
-        <w:t>getter dari variabel type pada policy.php</w:t>
-      </w:r>
-    </w:p>
-    <w:p>
-      <w:pPr>
-        <w:pStyle w:val="ListParagraph"/>
-        <w:numPr>
-          <w:ilvl w:val="0"/>
-          <w:numId w:val="21"/>
-        </w:numPr>
-        <w:ind w:left="3510"/>
-        <w:rPr>
-          <w:b/>
-        </w:rPr>
-      </w:pPr>
-      <w:r>
-        <w:rPr>
-          <w:bCs/>
-        </w:rPr>
-        <w:t xml:space="preserve">getgovpolicy() : </w:t>
-      </w:r>
-      <w:r>
-        <w:rPr>
-          <w:bCs/>
-        </w:rPr>
-        <w:t>getter dari variabel govpolicy pada policy.php</w:t>
-      </w:r>
-    </w:p>
-    <w:p>
-      <w:pPr>
-        <w:pStyle w:val="ListParagraph"/>
-        <w:numPr>
-          <w:ilvl w:val="0"/>
-          <w:numId w:val="21"/>
-        </w:numPr>
-        <w:ind w:left="3510"/>
-        <w:rPr>
-          <w:b/>
-        </w:rPr>
-      </w:pPr>
-      <w:r>
-        <w:rPr>
-          <w:bCs/>
-        </w:rPr>
-        <w:t xml:space="preserve">getdetail() : </w:t>
-      </w:r>
-      <w:r>
-        <w:rPr>
-          <w:bCs/>
-        </w:rPr>
-        <w:t>getter dari variabel detail pada policy.php</w:t>
-      </w:r>
-    </w:p>
-    <w:p>
-      <w:pPr>
-        <w:pStyle w:val="ListParagraph"/>
-        <w:numPr>
-          <w:ilvl w:val="0"/>
-          <w:numId w:val="21"/>
-        </w:numPr>
-        <w:ind w:left="3510"/>
-        <w:rPr>
-          <w:b/>
-        </w:rPr>
-      </w:pPr>
-      <w:r>
-        <w:rPr>
-          <w:bCs/>
-        </w:rPr>
-        <w:t xml:space="preserve">getstartdate() : </w:t>
-      </w:r>
-      <w:r>
-        <w:rPr>
-          <w:bCs/>
-        </w:rPr>
-        <w:t>getter dari variabel startdate pada policy.php</w:t>
-      </w:r>
-    </w:p>
-    <w:p>
-      <w:pPr>
-        <w:pStyle w:val="ListParagraph"/>
-        <w:numPr>
-          <w:ilvl w:val="0"/>
-          <w:numId w:val="21"/>
-        </w:numPr>
-        <w:ind w:left="3510"/>
-        <w:rPr>
-          <w:b/>
-        </w:rPr>
-      </w:pPr>
-      <w:r>
-        <w:rPr>
-          <w:bCs/>
-        </w:rPr>
-        <w:t>getenddate() :</w:t>
-      </w:r>
-      <w:r>
-        <w:rPr>
-          <w:bCs/>
-        </w:rPr>
-        <w:t xml:space="preserve"> getter dari variabel enddate pada policy.php</w:t>
-      </w:r>
-    </w:p>
-    <w:p>
-      <w:pPr>
-        <w:pStyle w:val="ListParagraph"/>
-        <w:numPr>
-          <w:ilvl w:val="0"/>
-          <w:numId w:val="15"/>
-        </w:numPr>
-        <w:ind w:left="3240"/>
-        <w:rPr>
-          <w:b/>
-        </w:rPr>
-      </w:pPr>
-      <w:r>
-        <w:rPr>
-          <w:b/>
-        </w:rPr>
-        <w:t>ProvinceDetails</w:t>
-      </w:r>
-      <w:r>
-        <w:rPr>
-          <w:b/>
-        </w:rPr>
-        <w:t>.php</w:t>
-      </w:r>
-      <w:r>
-        <w:rPr>
-          <w:b/>
-        </w:rPr>
-        <w:t xml:space="preserve"> : </w:t>
-      </w:r>
-    </w:p>
-    <w:p>
-      <w:pPr>
-        <w:pStyle w:val="ListParagraph"/>
-        <w:numPr>
-          <w:ilvl w:val="0"/>
-          <w:numId w:val="18"/>
-        </w:numPr>
-        <w:ind w:left="3510"/>
-        <w:rPr>
-          <w:bCs/>
-        </w:rPr>
-      </w:pPr>
-      <w:r>
-        <w:rPr>
-          <w:bCs/>
-        </w:rPr>
-        <w:t xml:space="preserve">_construct() : </w:t>
-      </w:r>
-      <w:r>
-        <w:rPr>
-          <w:bCs/>
-        </w:rPr>
-        <w:t>untuk memodelkan kelas ProvinceDetails.php</w:t>
-      </w:r>
-    </w:p>
-    <w:p>
-      <w:pPr>
-        <w:pStyle w:val="ListParagraph"/>
-        <w:numPr>
-          <w:ilvl w:val="0"/>
-          <w:numId w:val="18"/>
-        </w:numPr>
-        <w:ind w:left="3510"/>
-        <w:rPr>
-          <w:bCs/>
-        </w:rPr>
-      </w:pPr>
-      <w:r>
-        <w:rPr>
-          <w:bCs/>
-        </w:rPr>
-        <w:t xml:space="preserve">getProvince() : </w:t>
-      </w:r>
-      <w:r>
-        <w:rPr>
-          <w:bCs/>
-        </w:rPr>
-        <w:t>getter dari variabel Province pada ProvinceDetails.php</w:t>
-      </w:r>
-    </w:p>
-    <w:p>
-      <w:pPr>
-        <w:pStyle w:val="ListParagraph"/>
-        <w:numPr>
-          <w:ilvl w:val="0"/>
-          <w:numId w:val="18"/>
-        </w:numPr>
-        <w:ind w:left="3510"/>
-        <w:rPr>
-          <w:bCs/>
-        </w:rPr>
-      </w:pPr>
-      <w:r>
-        <w:rPr>
-          <w:bCs/>
-        </w:rPr>
-        <w:t xml:space="preserve">getConfirmed() : </w:t>
-      </w:r>
-      <w:r>
-        <w:rPr>
-          <w:bCs/>
-        </w:rPr>
-        <w:t>getter dari variabel Confirmed pada ProvinceDetails.php</w:t>
-      </w:r>
-    </w:p>
-    <w:p>
-      <w:pPr>
-        <w:pStyle w:val="ListParagraph"/>
-        <w:numPr>
-          <w:ilvl w:val="0"/>
-          <w:numId w:val="18"/>
-        </w:numPr>
-        <w:ind w:left="3510"/>
-        <w:rPr>
-          <w:bCs/>
-        </w:rPr>
-      </w:pPr>
-      <w:r>
-        <w:rPr>
-          <w:bCs/>
-        </w:rPr>
-        <w:t xml:space="preserve">getRecovered() : </w:t>
-      </w:r>
-      <w:r>
-        <w:rPr>
-          <w:bCs/>
-        </w:rPr>
-        <w:t>getter dari variabel Recovered pada ProvinceDetails.php</w:t>
-      </w:r>
-    </w:p>
-    <w:p>
-      <w:pPr>
-        <w:pStyle w:val="ListParagraph"/>
-        <w:numPr>
-          <w:ilvl w:val="0"/>
-          <w:numId w:val="18"/>
-        </w:numPr>
-        <w:ind w:left="3510"/>
-        <w:rPr>
-          <w:bCs/>
-        </w:rPr>
-      </w:pPr>
-      <w:r>
-        <w:rPr>
-          <w:bCs/>
-        </w:rPr>
-        <w:t xml:space="preserve">getDeceased() : </w:t>
-      </w:r>
-      <w:r>
-        <w:rPr>
-          <w:bCs/>
-        </w:rPr>
-        <w:t>getter dari variabel Deceased pada ProvinceDetails.php</w:t>
-      </w:r>
-    </w:p>
-    <w:p>
-      <w:pPr>
-        <w:pStyle w:val="ListParagraph"/>
-        <w:numPr>
-          <w:ilvl w:val="0"/>
-          <w:numId w:val="18"/>
-        </w:numPr>
-        <w:ind w:left="3510"/>
-        <w:rPr>
-          <w:bCs/>
-        </w:rPr>
-      </w:pPr>
-      <w:r>
-        <w:rPr>
-          <w:bCs/>
-        </w:rPr>
-        <w:t xml:space="preserve">getCoordinate() : </w:t>
-      </w:r>
-      <w:r>
-        <w:rPr>
-          <w:bCs/>
-        </w:rPr>
-        <w:t>getter dari variabel Coordinate pada ProvinceDetails.php</w:t>
-      </w:r>
-    </w:p>
-    <w:p>
-      <w:pPr>
-        <w:pStyle w:val="ListParagraph"/>
-        <w:numPr>
-          <w:ilvl w:val="0"/>
-          <w:numId w:val="15"/>
-        </w:numPr>
-        <w:ind w:left="3240"/>
-        <w:rPr>
-          <w:b/>
-        </w:rPr>
-      </w:pPr>
-      <w:r>
-        <w:rPr>
-          <w:b/>
-        </w:rPr>
-        <w:t>trends</w:t>
-      </w:r>
-      <w:r>
-        <w:rPr>
-          <w:b/>
-        </w:rPr>
-        <w:t>.php</w:t>
-      </w:r>
-      <w:r>
-        <w:rPr>
-          <w:b/>
-        </w:rPr>
-        <w:t xml:space="preserve"> : </w:t>
-      </w:r>
-    </w:p>
-    <w:p>
-      <w:pPr>
-        <w:pStyle w:val="ListParagraph"/>
-        <w:numPr>
-          <w:ilvl w:val="0"/>
-          <w:numId w:val="22"/>
-        </w:numPr>
-        <w:ind w:left="3510"/>
-        <w:rPr>
-          <w:bCs/>
-        </w:rPr>
-      </w:pPr>
-      <w:r>
-        <w:rPr>
-          <w:bCs/>
-        </w:rPr>
-        <w:t xml:space="preserve">_construct() : </w:t>
-      </w:r>
-      <w:r>
-        <w:rPr>
-          <w:bCs/>
-        </w:rPr>
-        <w:t>untuk memodelkan kelas trends.php</w:t>
-      </w:r>
-    </w:p>
-    <w:p>
-      <w:pPr>
-        <w:pStyle w:val="ListParagraph"/>
-        <w:numPr>
-          <w:ilvl w:val="0"/>
-          <w:numId w:val="22"/>
-        </w:numPr>
-        <w:ind w:left="3510"/>
-        <w:rPr>
-          <w:bCs/>
-        </w:rPr>
-      </w:pPr>
-      <w:r>
-        <w:rPr>
-          <w:bCs/>
-        </w:rPr>
-        <w:t xml:space="preserve">getdate() : </w:t>
-      </w:r>
-      <w:r>
-        <w:rPr>
-          <w:bCs/>
-        </w:rPr>
-        <w:t>getter dari variabel date pada trends.php</w:t>
-      </w:r>
-    </w:p>
-    <w:p>
-      <w:pPr>
-        <w:pStyle w:val="ListParagraph"/>
-        <w:numPr>
-          <w:ilvl w:val="0"/>
-          <w:numId w:val="22"/>
-        </w:numPr>
-        <w:ind w:left="3510"/>
-        <w:rPr>
-          <w:bCs/>
-        </w:rPr>
-      </w:pPr>
-      <w:r>
-        <w:rPr>
-          <w:bCs/>
-        </w:rPr>
-        <w:t xml:space="preserve">getcold() : </w:t>
-      </w:r>
-      <w:r>
-        <w:rPr>
-          <w:bCs/>
-        </w:rPr>
-        <w:t>getter dari variabel cold pada trends.php</w:t>
-      </w:r>
-    </w:p>
-    <w:p>
-      <w:pPr>
-        <w:pStyle w:val="ListParagraph"/>
-        <w:numPr>
-          <w:ilvl w:val="0"/>
-          <w:numId w:val="22"/>
-        </w:numPr>
-        <w:ind w:left="3510"/>
-        <w:rPr>
-          <w:bCs/>
-        </w:rPr>
-      </w:pPr>
-      <w:r>
-        <w:rPr>
-          <w:bCs/>
-        </w:rPr>
-        <w:t xml:space="preserve">getflu() : </w:t>
-      </w:r>
-      <w:r>
-        <w:rPr>
-          <w:bCs/>
-        </w:rPr>
-        <w:t>getter dari variabel flu pada trends.php</w:t>
-      </w:r>
-    </w:p>
-    <w:p>
-      <w:pPr>
-        <w:pStyle w:val="ListParagraph"/>
-        <w:numPr>
-          <w:ilvl w:val="0"/>
-          <w:numId w:val="22"/>
-        </w:numPr>
-        <w:ind w:left="3510"/>
-        <w:rPr>
-          <w:bCs/>
-        </w:rPr>
-      </w:pPr>
-      <w:r>
-        <w:rPr>
-          <w:bCs/>
-        </w:rPr>
-        <w:t xml:space="preserve">getpneumonia() : </w:t>
-      </w:r>
-      <w:r>
-        <w:rPr>
-          <w:bCs/>
-        </w:rPr>
-        <w:t>getter dari variabel pneumonia pada trends.php</w:t>
-      </w:r>
-    </w:p>
-    <w:p>
-      <w:pPr>
-        <w:pStyle w:val="ListParagraph"/>
-        <w:numPr>
-          <w:ilvl w:val="0"/>
-          <w:numId w:val="22"/>
-        </w:numPr>
-        <w:ind w:left="3510"/>
-        <w:rPr>
-          <w:bCs/>
-        </w:rPr>
-      </w:pPr>
-      <w:r>
-        <w:rPr>
-          <w:bCs/>
-        </w:rPr>
-        <w:t xml:space="preserve">getcoronavirus() : </w:t>
-      </w:r>
-      <w:r>
-        <w:rPr>
-          <w:bCs/>
-        </w:rPr>
-        <w:t>getter dari variabel coronavirus pada trends.php</w:t>
-      </w:r>
-    </w:p>
-    <w:p>
-      <w:pPr>
-        <w:pStyle w:val="ListParagraph"/>
-        <w:numPr>
-          <w:ilvl w:val="0"/>
-          <w:numId w:val="12"/>
-        </w:numPr>
-        <w:rPr>
-          <w:b/>
-        </w:rPr>
-      </w:pPr>
-      <w:r>
-        <w:rPr>
-          <w:b/>
-        </w:rPr>
-        <w:t>Controller</w:t>
-      </w:r>
-    </w:p>
-    <w:p>
-      <w:pPr>
-        <w:pStyle w:val="ListParagraph"/>
-        <w:numPr>
-          <w:ilvl w:val="0"/>
-          <w:numId w:val="6"/>
-        </w:numPr>
-        <w:ind w:left="3240"/>
-        <w:rPr>
-          <w:b/>
-        </w:rPr>
-      </w:pPr>
-      <w:r>
-        <w:rPr>
-          <w:b/>
-        </w:rPr>
-        <w:lastRenderedPageBreak/>
         <w:t>adminController.php :</w:t>
       </w:r>
     </w:p>
@@ -5170,8 +5636,6 @@
           <w:b/>
         </w:rPr>
       </w:pPr>
-      <w:bookmarkStart w:id="0" w:name="_GoBack"/>
-      <w:bookmarkEnd w:id="0"/>
       <w:r>
         <w:rPr>
           <w:b/>
@@ -5190,6 +5654,7 @@
       <w:r>
         <w:rPr>
           <w:b/>
+          <w:noProof/>
         </w:rPr>
         <w:drawing>
           <wp:inline distT="0" distB="0" distL="0" distR="0" wp14:anchorId="5D9EC8E9" wp14:editId="21750F95">
@@ -5939,7 +6404,10 @@
         <w:t>https://www.softwaretestinghelp.com/test-case-template-examples/</w:t>
       </w:r>
     </w:p>
-    <w:p/>
+    <w:p>
+      <w:bookmarkStart w:id="0" w:name="_GoBack"/>
+      <w:bookmarkEnd w:id="0"/>
+    </w:p>
     <w:sectPr>
       <w:footerReference w:type="even" r:id="rId19"/>
       <w:footerReference w:type="default" r:id="rId20"/>
@@ -6085,7 +6553,7 @@
             <w:rStyle w:val="PageNumber"/>
             <w:noProof/>
           </w:rPr>
-          <w:t>14</w:t>
+          <w:t>15</w:t>
         </w:r>
         <w:r>
           <w:rPr>
@@ -6583,6 +7051,95 @@
     </w:lvl>
   </w:abstractNum>
   <w:abstractNum w:abstractNumId="4">
+    <w:nsid w:val="0B27018F"/>
+    <w:multiLevelType w:val="hybridMultilevel"/>
+    <w:tmpl w:val="60E6BB1A"/>
+    <w:lvl w:ilvl="0" w:tplc="0409000F">
+      <w:start w:val="1"/>
+      <w:numFmt w:val="decimal"/>
+      <w:lvlText w:val="%1."/>
+      <w:lvlJc w:val="left"/>
+      <w:pPr>
+        <w:ind w:left="1800" w:hanging="360"/>
+      </w:pPr>
+      <w:rPr>
+        <w:rFonts w:hint="default"/>
+      </w:rPr>
+    </w:lvl>
+    <w:lvl w:ilvl="1" w:tplc="04090019" w:tentative="1">
+      <w:start w:val="1"/>
+      <w:numFmt w:val="lowerLetter"/>
+      <w:lvlText w:val="%2."/>
+      <w:lvlJc w:val="left"/>
+      <w:pPr>
+        <w:ind w:left="2520" w:hanging="360"/>
+      </w:pPr>
+    </w:lvl>
+    <w:lvl w:ilvl="2" w:tplc="0409001B" w:tentative="1">
+      <w:start w:val="1"/>
+      <w:numFmt w:val="lowerRoman"/>
+      <w:lvlText w:val="%3."/>
+      <w:lvlJc w:val="right"/>
+      <w:pPr>
+        <w:ind w:left="3240" w:hanging="180"/>
+      </w:pPr>
+    </w:lvl>
+    <w:lvl w:ilvl="3" w:tplc="0409000F" w:tentative="1">
+      <w:start w:val="1"/>
+      <w:numFmt w:val="decimal"/>
+      <w:lvlText w:val="%4."/>
+      <w:lvlJc w:val="left"/>
+      <w:pPr>
+        <w:ind w:left="3960" w:hanging="360"/>
+      </w:pPr>
+    </w:lvl>
+    <w:lvl w:ilvl="4" w:tplc="04090019" w:tentative="1">
+      <w:start w:val="1"/>
+      <w:numFmt w:val="lowerLetter"/>
+      <w:lvlText w:val="%5."/>
+      <w:lvlJc w:val="left"/>
+      <w:pPr>
+        <w:ind w:left="4680" w:hanging="360"/>
+      </w:pPr>
+    </w:lvl>
+    <w:lvl w:ilvl="5" w:tplc="0409001B" w:tentative="1">
+      <w:start w:val="1"/>
+      <w:numFmt w:val="lowerRoman"/>
+      <w:lvlText w:val="%6."/>
+      <w:lvlJc w:val="right"/>
+      <w:pPr>
+        <w:ind w:left="5400" w:hanging="180"/>
+      </w:pPr>
+    </w:lvl>
+    <w:lvl w:ilvl="6" w:tplc="0409000F" w:tentative="1">
+      <w:start w:val="1"/>
+      <w:numFmt w:val="decimal"/>
+      <w:lvlText w:val="%7."/>
+      <w:lvlJc w:val="left"/>
+      <w:pPr>
+        <w:ind w:left="6120" w:hanging="360"/>
+      </w:pPr>
+    </w:lvl>
+    <w:lvl w:ilvl="7" w:tplc="04090019" w:tentative="1">
+      <w:start w:val="1"/>
+      <w:numFmt w:val="lowerLetter"/>
+      <w:lvlText w:val="%8."/>
+      <w:lvlJc w:val="left"/>
+      <w:pPr>
+        <w:ind w:left="6840" w:hanging="360"/>
+      </w:pPr>
+    </w:lvl>
+    <w:lvl w:ilvl="8" w:tplc="0409001B" w:tentative="1">
+      <w:start w:val="1"/>
+      <w:numFmt w:val="lowerRoman"/>
+      <w:lvlText w:val="%9."/>
+      <w:lvlJc w:val="right"/>
+      <w:pPr>
+        <w:ind w:left="7560" w:hanging="180"/>
+      </w:pPr>
+    </w:lvl>
+  </w:abstractNum>
+  <w:abstractNum w:abstractNumId="5">
     <w:nsid w:val="0C0C6A97"/>
     <w:multiLevelType w:val="hybridMultilevel"/>
     <w:tmpl w:val="ED1A9AAC"/>
@@ -6694,7 +7251,7 @@
       </w:rPr>
     </w:lvl>
   </w:abstractNum>
-  <w:abstractNum w:abstractNumId="5">
+  <w:abstractNum w:abstractNumId="6">
     <w:nsid w:val="15CE30C6"/>
     <w:multiLevelType w:val="hybridMultilevel"/>
     <w:tmpl w:val="CE228054"/>
@@ -6807,7 +7364,7 @@
       </w:rPr>
     </w:lvl>
   </w:abstractNum>
-  <w:abstractNum w:abstractNumId="6">
+  <w:abstractNum w:abstractNumId="7">
     <w:nsid w:val="1B3B6D3F"/>
     <w:multiLevelType w:val="hybridMultilevel"/>
     <w:tmpl w:val="D4789900"/>
@@ -6919,7 +7476,7 @@
       </w:rPr>
     </w:lvl>
   </w:abstractNum>
-  <w:abstractNum w:abstractNumId="7">
+  <w:abstractNum w:abstractNumId="8">
     <w:nsid w:val="1BBE1123"/>
     <w:multiLevelType w:val="hybridMultilevel"/>
     <w:tmpl w:val="55A4FB86"/>
@@ -7031,7 +7588,96 @@
       </w:rPr>
     </w:lvl>
   </w:abstractNum>
-  <w:abstractNum w:abstractNumId="8">
+  <w:abstractNum w:abstractNumId="9">
+    <w:nsid w:val="1F1D5DC7"/>
+    <w:multiLevelType w:val="hybridMultilevel"/>
+    <w:tmpl w:val="E0BE957E"/>
+    <w:lvl w:ilvl="0" w:tplc="632E6BF4">
+      <w:start w:val="1"/>
+      <w:numFmt w:val="decimal"/>
+      <w:lvlText w:val="%1."/>
+      <w:lvlJc w:val="left"/>
+      <w:pPr>
+        <w:ind w:left="1800" w:hanging="360"/>
+      </w:pPr>
+      <w:rPr>
+        <w:rFonts w:hint="default"/>
+      </w:rPr>
+    </w:lvl>
+    <w:lvl w:ilvl="1" w:tplc="04090019" w:tentative="1">
+      <w:start w:val="1"/>
+      <w:numFmt w:val="lowerLetter"/>
+      <w:lvlText w:val="%2."/>
+      <w:lvlJc w:val="left"/>
+      <w:pPr>
+        <w:ind w:left="2520" w:hanging="360"/>
+      </w:pPr>
+    </w:lvl>
+    <w:lvl w:ilvl="2" w:tplc="0409001B" w:tentative="1">
+      <w:start w:val="1"/>
+      <w:numFmt w:val="lowerRoman"/>
+      <w:lvlText w:val="%3."/>
+      <w:lvlJc w:val="right"/>
+      <w:pPr>
+        <w:ind w:left="3240" w:hanging="180"/>
+      </w:pPr>
+    </w:lvl>
+    <w:lvl w:ilvl="3" w:tplc="0409000F" w:tentative="1">
+      <w:start w:val="1"/>
+      <w:numFmt w:val="decimal"/>
+      <w:lvlText w:val="%4."/>
+      <w:lvlJc w:val="left"/>
+      <w:pPr>
+        <w:ind w:left="3960" w:hanging="360"/>
+      </w:pPr>
+    </w:lvl>
+    <w:lvl w:ilvl="4" w:tplc="04090019" w:tentative="1">
+      <w:start w:val="1"/>
+      <w:numFmt w:val="lowerLetter"/>
+      <w:lvlText w:val="%5."/>
+      <w:lvlJc w:val="left"/>
+      <w:pPr>
+        <w:ind w:left="4680" w:hanging="360"/>
+      </w:pPr>
+    </w:lvl>
+    <w:lvl w:ilvl="5" w:tplc="0409001B" w:tentative="1">
+      <w:start w:val="1"/>
+      <w:numFmt w:val="lowerRoman"/>
+      <w:lvlText w:val="%6."/>
+      <w:lvlJc w:val="right"/>
+      <w:pPr>
+        <w:ind w:left="5400" w:hanging="180"/>
+      </w:pPr>
+    </w:lvl>
+    <w:lvl w:ilvl="6" w:tplc="0409000F" w:tentative="1">
+      <w:start w:val="1"/>
+      <w:numFmt w:val="decimal"/>
+      <w:lvlText w:val="%7."/>
+      <w:lvlJc w:val="left"/>
+      <w:pPr>
+        <w:ind w:left="6120" w:hanging="360"/>
+      </w:pPr>
+    </w:lvl>
+    <w:lvl w:ilvl="7" w:tplc="04090019" w:tentative="1">
+      <w:start w:val="1"/>
+      <w:numFmt w:val="lowerLetter"/>
+      <w:lvlText w:val="%8."/>
+      <w:lvlJc w:val="left"/>
+      <w:pPr>
+        <w:ind w:left="6840" w:hanging="360"/>
+      </w:pPr>
+    </w:lvl>
+    <w:lvl w:ilvl="8" w:tplc="0409001B" w:tentative="1">
+      <w:start w:val="1"/>
+      <w:numFmt w:val="lowerRoman"/>
+      <w:lvlText w:val="%9."/>
+      <w:lvlJc w:val="right"/>
+      <w:pPr>
+        <w:ind w:left="7560" w:hanging="180"/>
+      </w:pPr>
+    </w:lvl>
+  </w:abstractNum>
+  <w:abstractNum w:abstractNumId="10">
     <w:nsid w:val="20A16975"/>
     <w:multiLevelType w:val="hybridMultilevel"/>
     <w:tmpl w:val="0C9068B8"/>
@@ -7144,7 +7790,7 @@
       </w:rPr>
     </w:lvl>
   </w:abstractNum>
-  <w:abstractNum w:abstractNumId="9">
+  <w:abstractNum w:abstractNumId="11">
     <w:nsid w:val="231346F7"/>
     <w:multiLevelType w:val="hybridMultilevel"/>
     <w:tmpl w:val="B8B0EABC"/>
@@ -7256,7 +7902,96 @@
       </w:rPr>
     </w:lvl>
   </w:abstractNum>
-  <w:abstractNum w:abstractNumId="10">
+  <w:abstractNum w:abstractNumId="12">
+    <w:nsid w:val="2EFF3985"/>
+    <w:multiLevelType w:val="hybridMultilevel"/>
+    <w:tmpl w:val="6ECCE572"/>
+    <w:lvl w:ilvl="0" w:tplc="560ED9E2">
+      <w:start w:val="1"/>
+      <w:numFmt w:val="decimal"/>
+      <w:lvlText w:val="%1."/>
+      <w:lvlJc w:val="left"/>
+      <w:pPr>
+        <w:ind w:left="1800" w:hanging="360"/>
+      </w:pPr>
+      <w:rPr>
+        <w:rFonts w:hint="default"/>
+      </w:rPr>
+    </w:lvl>
+    <w:lvl w:ilvl="1" w:tplc="04090019" w:tentative="1">
+      <w:start w:val="1"/>
+      <w:numFmt w:val="lowerLetter"/>
+      <w:lvlText w:val="%2."/>
+      <w:lvlJc w:val="left"/>
+      <w:pPr>
+        <w:ind w:left="2520" w:hanging="360"/>
+      </w:pPr>
+    </w:lvl>
+    <w:lvl w:ilvl="2" w:tplc="0409001B" w:tentative="1">
+      <w:start w:val="1"/>
+      <w:numFmt w:val="lowerRoman"/>
+      <w:lvlText w:val="%3."/>
+      <w:lvlJc w:val="right"/>
+      <w:pPr>
+        <w:ind w:left="3240" w:hanging="180"/>
+      </w:pPr>
+    </w:lvl>
+    <w:lvl w:ilvl="3" w:tplc="0409000F" w:tentative="1">
+      <w:start w:val="1"/>
+      <w:numFmt w:val="decimal"/>
+      <w:lvlText w:val="%4."/>
+      <w:lvlJc w:val="left"/>
+      <w:pPr>
+        <w:ind w:left="3960" w:hanging="360"/>
+      </w:pPr>
+    </w:lvl>
+    <w:lvl w:ilvl="4" w:tplc="04090019" w:tentative="1">
+      <w:start w:val="1"/>
+      <w:numFmt w:val="lowerLetter"/>
+      <w:lvlText w:val="%5."/>
+      <w:lvlJc w:val="left"/>
+      <w:pPr>
+        <w:ind w:left="4680" w:hanging="360"/>
+      </w:pPr>
+    </w:lvl>
+    <w:lvl w:ilvl="5" w:tplc="0409001B" w:tentative="1">
+      <w:start w:val="1"/>
+      <w:numFmt w:val="lowerRoman"/>
+      <w:lvlText w:val="%6."/>
+      <w:lvlJc w:val="right"/>
+      <w:pPr>
+        <w:ind w:left="5400" w:hanging="180"/>
+      </w:pPr>
+    </w:lvl>
+    <w:lvl w:ilvl="6" w:tplc="0409000F" w:tentative="1">
+      <w:start w:val="1"/>
+      <w:numFmt w:val="decimal"/>
+      <w:lvlText w:val="%7."/>
+      <w:lvlJc w:val="left"/>
+      <w:pPr>
+        <w:ind w:left="6120" w:hanging="360"/>
+      </w:pPr>
+    </w:lvl>
+    <w:lvl w:ilvl="7" w:tplc="04090019" w:tentative="1">
+      <w:start w:val="1"/>
+      <w:numFmt w:val="lowerLetter"/>
+      <w:lvlText w:val="%8."/>
+      <w:lvlJc w:val="left"/>
+      <w:pPr>
+        <w:ind w:left="6840" w:hanging="360"/>
+      </w:pPr>
+    </w:lvl>
+    <w:lvl w:ilvl="8" w:tplc="0409001B" w:tentative="1">
+      <w:start w:val="1"/>
+      <w:numFmt w:val="lowerRoman"/>
+      <w:lvlText w:val="%9."/>
+      <w:lvlJc w:val="right"/>
+      <w:pPr>
+        <w:ind w:left="7560" w:hanging="180"/>
+      </w:pPr>
+    </w:lvl>
+  </w:abstractNum>
+  <w:abstractNum w:abstractNumId="13">
     <w:nsid w:val="335920C2"/>
     <w:multiLevelType w:val="hybridMultilevel"/>
     <w:tmpl w:val="BEA0AD22"/>
@@ -7369,7 +8104,7 @@
       </w:rPr>
     </w:lvl>
   </w:abstractNum>
-  <w:abstractNum w:abstractNumId="11">
+  <w:abstractNum w:abstractNumId="14">
     <w:nsid w:val="387106D4"/>
     <w:multiLevelType w:val="multilevel"/>
     <w:tmpl w:val="76D06748"/>
@@ -7483,7 +8218,7 @@
       </w:rPr>
     </w:lvl>
   </w:abstractNum>
-  <w:abstractNum w:abstractNumId="12">
+  <w:abstractNum w:abstractNumId="15">
     <w:nsid w:val="428246B1"/>
     <w:multiLevelType w:val="hybridMultilevel"/>
     <w:tmpl w:val="831EAB10"/>
@@ -7595,7 +8330,7 @@
       </w:rPr>
     </w:lvl>
   </w:abstractNum>
-  <w:abstractNum w:abstractNumId="13">
+  <w:abstractNum w:abstractNumId="16">
     <w:nsid w:val="4A304FAC"/>
     <w:multiLevelType w:val="hybridMultilevel"/>
     <w:tmpl w:val="733C2A06"/>
@@ -7707,7 +8442,7 @@
       </w:rPr>
     </w:lvl>
   </w:abstractNum>
-  <w:abstractNum w:abstractNumId="14">
+  <w:abstractNum w:abstractNumId="17">
     <w:nsid w:val="548D5C68"/>
     <w:multiLevelType w:val="hybridMultilevel"/>
     <w:tmpl w:val="AF6C2F9C"/>
@@ -7819,7 +8554,7 @@
       </w:rPr>
     </w:lvl>
   </w:abstractNum>
-  <w:abstractNum w:abstractNumId="15">
+  <w:abstractNum w:abstractNumId="18">
     <w:nsid w:val="56747762"/>
     <w:multiLevelType w:val="hybridMultilevel"/>
     <w:tmpl w:val="7390E07A"/>
@@ -7931,7 +8666,7 @@
       </w:rPr>
     </w:lvl>
   </w:abstractNum>
-  <w:abstractNum w:abstractNumId="16">
+  <w:abstractNum w:abstractNumId="19">
     <w:nsid w:val="57AA5524"/>
     <w:multiLevelType w:val="hybridMultilevel"/>
     <w:tmpl w:val="E0CC75EA"/>
@@ -8020,7 +8755,7 @@
       </w:pPr>
     </w:lvl>
   </w:abstractNum>
-  <w:abstractNum w:abstractNumId="17">
+  <w:abstractNum w:abstractNumId="20">
     <w:nsid w:val="57B044CA"/>
     <w:multiLevelType w:val="hybridMultilevel"/>
     <w:tmpl w:val="8A22B360"/>
@@ -8132,7 +8867,185 @@
       </w:rPr>
     </w:lvl>
   </w:abstractNum>
-  <w:abstractNum w:abstractNumId="18">
+  <w:abstractNum w:abstractNumId="21">
+    <w:nsid w:val="59C65C58"/>
+    <w:multiLevelType w:val="hybridMultilevel"/>
+    <w:tmpl w:val="ADB21E36"/>
+    <w:lvl w:ilvl="0" w:tplc="BC78D8E6">
+      <w:start w:val="1"/>
+      <w:numFmt w:val="decimal"/>
+      <w:lvlText w:val="%1."/>
+      <w:lvlJc w:val="left"/>
+      <w:pPr>
+        <w:ind w:left="1800" w:hanging="360"/>
+      </w:pPr>
+      <w:rPr>
+        <w:rFonts w:hint="default"/>
+      </w:rPr>
+    </w:lvl>
+    <w:lvl w:ilvl="1" w:tplc="04090019" w:tentative="1">
+      <w:start w:val="1"/>
+      <w:numFmt w:val="lowerLetter"/>
+      <w:lvlText w:val="%2."/>
+      <w:lvlJc w:val="left"/>
+      <w:pPr>
+        <w:ind w:left="2520" w:hanging="360"/>
+      </w:pPr>
+    </w:lvl>
+    <w:lvl w:ilvl="2" w:tplc="0409001B" w:tentative="1">
+      <w:start w:val="1"/>
+      <w:numFmt w:val="lowerRoman"/>
+      <w:lvlText w:val="%3."/>
+      <w:lvlJc w:val="right"/>
+      <w:pPr>
+        <w:ind w:left="3240" w:hanging="180"/>
+      </w:pPr>
+    </w:lvl>
+    <w:lvl w:ilvl="3" w:tplc="0409000F" w:tentative="1">
+      <w:start w:val="1"/>
+      <w:numFmt w:val="decimal"/>
+      <w:lvlText w:val="%4."/>
+      <w:lvlJc w:val="left"/>
+      <w:pPr>
+        <w:ind w:left="3960" w:hanging="360"/>
+      </w:pPr>
+    </w:lvl>
+    <w:lvl w:ilvl="4" w:tplc="04090019" w:tentative="1">
+      <w:start w:val="1"/>
+      <w:numFmt w:val="lowerLetter"/>
+      <w:lvlText w:val="%5."/>
+      <w:lvlJc w:val="left"/>
+      <w:pPr>
+        <w:ind w:left="4680" w:hanging="360"/>
+      </w:pPr>
+    </w:lvl>
+    <w:lvl w:ilvl="5" w:tplc="0409001B" w:tentative="1">
+      <w:start w:val="1"/>
+      <w:numFmt w:val="lowerRoman"/>
+      <w:lvlText w:val="%6."/>
+      <w:lvlJc w:val="right"/>
+      <w:pPr>
+        <w:ind w:left="5400" w:hanging="180"/>
+      </w:pPr>
+    </w:lvl>
+    <w:lvl w:ilvl="6" w:tplc="0409000F" w:tentative="1">
+      <w:start w:val="1"/>
+      <w:numFmt w:val="decimal"/>
+      <w:lvlText w:val="%7."/>
+      <w:lvlJc w:val="left"/>
+      <w:pPr>
+        <w:ind w:left="6120" w:hanging="360"/>
+      </w:pPr>
+    </w:lvl>
+    <w:lvl w:ilvl="7" w:tplc="04090019" w:tentative="1">
+      <w:start w:val="1"/>
+      <w:numFmt w:val="lowerLetter"/>
+      <w:lvlText w:val="%8."/>
+      <w:lvlJc w:val="left"/>
+      <w:pPr>
+        <w:ind w:left="6840" w:hanging="360"/>
+      </w:pPr>
+    </w:lvl>
+    <w:lvl w:ilvl="8" w:tplc="0409001B" w:tentative="1">
+      <w:start w:val="1"/>
+      <w:numFmt w:val="lowerRoman"/>
+      <w:lvlText w:val="%9."/>
+      <w:lvlJc w:val="right"/>
+      <w:pPr>
+        <w:ind w:left="7560" w:hanging="180"/>
+      </w:pPr>
+    </w:lvl>
+  </w:abstractNum>
+  <w:abstractNum w:abstractNumId="22">
+    <w:nsid w:val="5E291DE7"/>
+    <w:multiLevelType w:val="hybridMultilevel"/>
+    <w:tmpl w:val="6AA25CC2"/>
+    <w:lvl w:ilvl="0" w:tplc="000E4F74">
+      <w:start w:val="1"/>
+      <w:numFmt w:val="decimal"/>
+      <w:lvlText w:val="%1."/>
+      <w:lvlJc w:val="left"/>
+      <w:pPr>
+        <w:ind w:left="1800" w:hanging="360"/>
+      </w:pPr>
+      <w:rPr>
+        <w:rFonts w:hint="default"/>
+      </w:rPr>
+    </w:lvl>
+    <w:lvl w:ilvl="1" w:tplc="04090019" w:tentative="1">
+      <w:start w:val="1"/>
+      <w:numFmt w:val="lowerLetter"/>
+      <w:lvlText w:val="%2."/>
+      <w:lvlJc w:val="left"/>
+      <w:pPr>
+        <w:ind w:left="2520" w:hanging="360"/>
+      </w:pPr>
+    </w:lvl>
+    <w:lvl w:ilvl="2" w:tplc="0409001B" w:tentative="1">
+      <w:start w:val="1"/>
+      <w:numFmt w:val="lowerRoman"/>
+      <w:lvlText w:val="%3."/>
+      <w:lvlJc w:val="right"/>
+      <w:pPr>
+        <w:ind w:left="3240" w:hanging="180"/>
+      </w:pPr>
+    </w:lvl>
+    <w:lvl w:ilvl="3" w:tplc="0409000F" w:tentative="1">
+      <w:start w:val="1"/>
+      <w:numFmt w:val="decimal"/>
+      <w:lvlText w:val="%4."/>
+      <w:lvlJc w:val="left"/>
+      <w:pPr>
+        <w:ind w:left="3960" w:hanging="360"/>
+      </w:pPr>
+    </w:lvl>
+    <w:lvl w:ilvl="4" w:tplc="04090019" w:tentative="1">
+      <w:start w:val="1"/>
+      <w:numFmt w:val="lowerLetter"/>
+      <w:lvlText w:val="%5."/>
+      <w:lvlJc w:val="left"/>
+      <w:pPr>
+        <w:ind w:left="4680" w:hanging="360"/>
+      </w:pPr>
+    </w:lvl>
+    <w:lvl w:ilvl="5" w:tplc="0409001B" w:tentative="1">
+      <w:start w:val="1"/>
+      <w:numFmt w:val="lowerRoman"/>
+      <w:lvlText w:val="%6."/>
+      <w:lvlJc w:val="right"/>
+      <w:pPr>
+        <w:ind w:left="5400" w:hanging="180"/>
+      </w:pPr>
+    </w:lvl>
+    <w:lvl w:ilvl="6" w:tplc="0409000F" w:tentative="1">
+      <w:start w:val="1"/>
+      <w:numFmt w:val="decimal"/>
+      <w:lvlText w:val="%7."/>
+      <w:lvlJc w:val="left"/>
+      <w:pPr>
+        <w:ind w:left="6120" w:hanging="360"/>
+      </w:pPr>
+    </w:lvl>
+    <w:lvl w:ilvl="7" w:tplc="04090019" w:tentative="1">
+      <w:start w:val="1"/>
+      <w:numFmt w:val="lowerLetter"/>
+      <w:lvlText w:val="%8."/>
+      <w:lvlJc w:val="left"/>
+      <w:pPr>
+        <w:ind w:left="6840" w:hanging="360"/>
+      </w:pPr>
+    </w:lvl>
+    <w:lvl w:ilvl="8" w:tplc="0409001B" w:tentative="1">
+      <w:start w:val="1"/>
+      <w:numFmt w:val="lowerRoman"/>
+      <w:lvlText w:val="%9."/>
+      <w:lvlJc w:val="right"/>
+      <w:pPr>
+        <w:ind w:left="7560" w:hanging="180"/>
+      </w:pPr>
+    </w:lvl>
+  </w:abstractNum>
+  <w:abstractNum w:abstractNumId="23">
     <w:nsid w:val="6164769C"/>
     <w:multiLevelType w:val="hybridMultilevel"/>
     <w:tmpl w:val="22AA4A38"/>
@@ -8244,7 +9157,7 @@
       </w:rPr>
     </w:lvl>
   </w:abstractNum>
-  <w:abstractNum w:abstractNumId="19">
+  <w:abstractNum w:abstractNumId="24">
     <w:nsid w:val="6B7715C5"/>
     <w:multiLevelType w:val="hybridMultilevel"/>
     <w:tmpl w:val="C576D366"/>
@@ -8333,7 +9246,7 @@
       </w:pPr>
     </w:lvl>
   </w:abstractNum>
-  <w:abstractNum w:abstractNumId="20">
+  <w:abstractNum w:abstractNumId="25">
     <w:nsid w:val="70496E25"/>
     <w:multiLevelType w:val="hybridMultilevel"/>
     <w:tmpl w:val="8766BB14"/>
@@ -8445,7 +9358,7 @@
       </w:rPr>
     </w:lvl>
   </w:abstractNum>
-  <w:abstractNum w:abstractNumId="21">
+  <w:abstractNum w:abstractNumId="26">
     <w:nsid w:val="7831319C"/>
     <w:multiLevelType w:val="hybridMultilevel"/>
     <w:tmpl w:val="E2E4DB66"/>
@@ -8559,70 +9472,85 @@
     </w:lvl>
   </w:abstractNum>
   <w:num w:numId="1">
-    <w:abstractNumId w:val="11"/>
+    <w:abstractNumId w:val="14"/>
   </w:num>
   <w:num w:numId="2">
-    <w:abstractNumId w:val="17"/>
+    <w:abstractNumId w:val="20"/>
   </w:num>
   <w:num w:numId="3">
-    <w:abstractNumId w:val="19"/>
+    <w:abstractNumId w:val="24"/>
   </w:num>
   <w:num w:numId="4">
-    <w:abstractNumId w:val="16"/>
+    <w:abstractNumId w:val="19"/>
   </w:num>
   <w:num w:numId="5">
     <w:abstractNumId w:val="3"/>
   </w:num>
   <w:num w:numId="6">
-    <w:abstractNumId w:val="21"/>
+    <w:abstractNumId w:val="26"/>
   </w:num>
   <w:num w:numId="7">
-    <w:abstractNumId w:val="9"/>
+    <w:abstractNumId w:val="11"/>
   </w:num>
   <w:num w:numId="8">
-    <w:abstractNumId w:val="12"/>
+    <w:abstractNumId w:val="15"/>
   </w:num>
   <w:num w:numId="9">
-    <w:abstractNumId w:val="18"/>
+    <w:abstractNumId w:val="23"/>
   </w:num>
   <w:num w:numId="10">
     <w:abstractNumId w:val="1"/>
   </w:num>
   <w:num w:numId="11">
-    <w:abstractNumId w:val="7"/>
+    <w:abstractNumId w:val="8"/>
   </w:num>
   <w:num w:numId="12">
     <w:abstractNumId w:val="0"/>
   </w:num>
   <w:num w:numId="13">
+    <w:abstractNumId w:val="13"/>
+  </w:num>
+  <w:num w:numId="14">
+    <w:abstractNumId w:val="6"/>
+  </w:num>
+  <w:num w:numId="15">
     <w:abstractNumId w:val="10"/>
   </w:num>
-  <w:num w:numId="14">
+  <w:num w:numId="16">
+    <w:abstractNumId w:val="25"/>
+  </w:num>
+  <w:num w:numId="17">
     <w:abstractNumId w:val="5"/>
   </w:num>
-  <w:num w:numId="15">
-    <w:abstractNumId w:val="8"/>
-  </w:num>
-  <w:num w:numId="16">
-    <w:abstractNumId w:val="20"/>
-  </w:num>
-  <w:num w:numId="17">
-    <w:abstractNumId w:val="4"/>
-  </w:num>
   <w:num w:numId="18">
-    <w:abstractNumId w:val="14"/>
+    <w:abstractNumId w:val="17"/>
   </w:num>
   <w:num w:numId="19">
-    <w:abstractNumId w:val="13"/>
+    <w:abstractNumId w:val="16"/>
   </w:num>
   <w:num w:numId="20">
-    <w:abstractNumId w:val="15"/>
+    <w:abstractNumId w:val="18"/>
   </w:num>
   <w:num w:numId="21">
-    <w:abstractNumId w:val="6"/>
+    <w:abstractNumId w:val="7"/>
   </w:num>
   <w:num w:numId="22">
     <w:abstractNumId w:val="2"/>
+  </w:num>
+  <w:num w:numId="23">
+    <w:abstractNumId w:val="12"/>
+  </w:num>
+  <w:num w:numId="24">
+    <w:abstractNumId w:val="21"/>
+  </w:num>
+  <w:num w:numId="25">
+    <w:abstractNumId w:val="9"/>
+  </w:num>
+  <w:num w:numId="26">
+    <w:abstractNumId w:val="22"/>
+  </w:num>
+  <w:num w:numId="27">
+    <w:abstractNumId w:val="4"/>
   </w:num>
 </w:numbering>
 </file>
@@ -10230,7 +11158,7 @@
 </file>
 
 <file path=customXml/itemProps1.xml><?xml version="1.0" encoding="utf-8"?>
-<ds:datastoreItem xmlns:ds="http://schemas.openxmlformats.org/officeDocument/2006/customXml" ds:itemID="{BD422974-8384-41CB-896C-D75303D69F66}">
+<ds:datastoreItem xmlns:ds="http://schemas.openxmlformats.org/officeDocument/2006/customXml" ds:itemID="{E557CAE5-E427-4515-9550-824835C7E759}">
   <ds:schemaRefs>
     <ds:schemaRef ds:uri="http://schemas.openxmlformats.org/officeDocument/2006/bibliography"/>
   </ds:schemaRefs>

</xml_diff>